<commit_message>
Updated SBGames presentation and added notes on each slide about what will be said. Corrected one font format in the gameprov vCameraReady_v3.docx paper. One letter was on subscript (pg 3, 2nd definition. A2).
</commit_message>
<xml_diff>
--- a/Documents/Papers/SBGames2012/gameprov vCameraReady_v3.docx
+++ b/Documents/Papers/SBGames2012/gameprov vCameraReady_v3.docx
@@ -1489,14 +1489,9 @@
       <w:r>
         <w:t xml:space="preserve"> as a proof of concept. The SDM game focuses on introducing Software Engineering concepts and skills to undergraduate students. The new version of SDM, which includes </w:t>
       </w:r>
-      <w:proofErr w:type="gramStart"/>
       <w:r>
         <w:lastRenderedPageBreak/>
-        <w:t>provenance</w:t>
-      </w:r>
-      <w:proofErr w:type="gramEnd"/>
-      <w:r>
-        <w:t xml:space="preserve"> support, allows students to analyze their actions and clearly identify </w:t>
+        <w:t xml:space="preserve">provenance support, allows students to analyze their actions and clearly identify </w:t>
       </w:r>
       <w:r>
         <w:t>steps</w:t>
@@ -2437,10 +2432,13 @@
         <w:t xml:space="preserve"> is dependent on the presence of </w:t>
       </w:r>
       <w:r>
+        <w:t>A</w:t>
+      </w:r>
+      <w:r>
         <w:rPr>
           <w:vertAlign w:val="subscript"/>
         </w:rPr>
-        <w:t>A1</w:t>
+        <w:t>1</w:t>
       </w:r>
       <w:r>
         <w:t xml:space="preserve"> or on the piece of state associated with A</w:t>
@@ -14710,201 +14708,201 @@
     </dgm:pt>
   </dgm:ptLst>
   <dgm:cxnLst>
-    <dgm:cxn modelId="{587201A6-2433-4DD3-924B-4329867FFC34}" type="presOf" srcId="{B09DDAA1-FA7F-414B-AEFC-8FD8AD30AEAB}" destId="{2CBD0876-E8DB-432A-A0C4-D664553F2B67}" srcOrd="0" destOrd="0" presId="urn:microsoft.com/office/officeart/2005/8/layout/hierarchy2"/>
-    <dgm:cxn modelId="{44D1D9CA-4881-4194-B883-87FCC119EBE5}" type="presOf" srcId="{3AEBF0E2-45AF-4956-BF8F-20F6FA6CE5F6}" destId="{CC6B0A1C-BAB8-4AB7-9EF6-A7279AB3044F}" srcOrd="0" destOrd="0" presId="urn:microsoft.com/office/officeart/2005/8/layout/hierarchy2"/>
+    <dgm:cxn modelId="{74E2E837-1A7F-427D-8E45-EF09011F52E8}" type="presOf" srcId="{FAB60589-855B-4933-8283-6EA08460BF7F}" destId="{1889DF31-E9C1-45A1-88BE-8B18172A263A}" srcOrd="0" destOrd="0" presId="urn:microsoft.com/office/officeart/2005/8/layout/hierarchy2"/>
+    <dgm:cxn modelId="{5BD2F7A6-60C0-4007-80C5-84BE446D87C7}" srcId="{5D61EA02-8BFA-4D0F-8E46-5E315580374A}" destId="{1CEB947C-EB39-4414-83A1-BE86AAF2267B}" srcOrd="3" destOrd="0" parTransId="{476EF9D4-D438-40F7-BC97-D488DFA755A1}" sibTransId="{4E380BCB-3D5D-4C38-A0BA-867206085830}"/>
+    <dgm:cxn modelId="{BF73244D-B37D-4F9E-BA0E-6582FCC5287C}" type="presOf" srcId="{DD1E4FED-04E7-448F-B812-8BEE8486DD43}" destId="{D8394A56-8A48-43C9-8876-8EA39F4B73ED}" srcOrd="0" destOrd="0" presId="urn:microsoft.com/office/officeart/2005/8/layout/hierarchy2"/>
+    <dgm:cxn modelId="{291B7CBC-A89C-4CF7-BE83-3425B7A5CF37}" type="presOf" srcId="{55FAC393-4BEB-48FC-8ACB-8A77E52659C4}" destId="{265BA9A4-8B4E-4711-88C7-AB227C949A94}" srcOrd="0" destOrd="0" presId="urn:microsoft.com/office/officeart/2005/8/layout/hierarchy2"/>
+    <dgm:cxn modelId="{5A156C82-1D04-4DCB-9D6A-5574276CA8E6}" type="presOf" srcId="{76752B70-2FD8-4F70-8B44-25BFD449B474}" destId="{54743B2E-2B49-4B9C-BCFE-89B4A223022D}" srcOrd="0" destOrd="0" presId="urn:microsoft.com/office/officeart/2005/8/layout/hierarchy2"/>
+    <dgm:cxn modelId="{6920ED83-38EB-4727-98DA-9126D9C32BE1}" srcId="{08EB2621-46CB-4202-ADE5-AB4B3522E59F}" destId="{AD20F728-8A1C-431A-A057-084EFAE2370E}" srcOrd="1" destOrd="0" parTransId="{29280282-54F1-45C6-8D42-4754C6BDCF91}" sibTransId="{4BE0A73D-F545-49DA-BD19-85E8D42A89C6}"/>
+    <dgm:cxn modelId="{3F7CB14B-6B2B-4802-BEE9-7FD168C7CA34}" type="presOf" srcId="{05AFFF34-8020-4494-B0AF-3B8FCE859F02}" destId="{C517C033-B09A-4E21-8604-8C0CA07E9762}" srcOrd="1" destOrd="0" presId="urn:microsoft.com/office/officeart/2005/8/layout/hierarchy2"/>
+    <dgm:cxn modelId="{B5EDBC5E-EC7B-4395-BF22-93ACCD619DD2}" type="presOf" srcId="{E2E4CF81-77EC-4CCE-8CBF-5EBF1BDFDD2A}" destId="{238A04B6-8EF5-45CF-9164-325F1FDB3A44}" srcOrd="0" destOrd="0" presId="urn:microsoft.com/office/officeart/2005/8/layout/hierarchy2"/>
+    <dgm:cxn modelId="{2CC1059E-F3C3-47F3-A443-C163D2ECECD9}" type="presOf" srcId="{D87D5094-0096-4ED0-8BEC-3E12D5CBBBF0}" destId="{605ED397-3BB2-4B24-BE01-C5E7F35EB3C0}" srcOrd="0" destOrd="0" presId="urn:microsoft.com/office/officeart/2005/8/layout/hierarchy2"/>
+    <dgm:cxn modelId="{9AB5052B-A5DC-4697-8855-CEE89CC1BCE7}" srcId="{9ADEECC3-7F9F-46A7-B5DA-4F3694F77112}" destId="{15B13E3A-CE8B-4DDB-99F6-4A778AADA124}" srcOrd="0" destOrd="0" parTransId="{75F630ED-A7FC-4A27-96D8-2461E5115420}" sibTransId="{FEE16891-7989-46F7-9786-E8A184291411}"/>
+    <dgm:cxn modelId="{153691FC-8992-4B30-82F9-E06B8094F859}" type="presOf" srcId="{5C72BA27-4ED8-4268-8C59-0D96FD60F177}" destId="{6D38B18B-70EC-4AF7-A6FF-B5C7FE8D4DA4}" srcOrd="0" destOrd="0" presId="urn:microsoft.com/office/officeart/2005/8/layout/hierarchy2"/>
+    <dgm:cxn modelId="{D9FB559C-4619-445A-B7C8-B71AC92F5707}" type="presOf" srcId="{B09DDAA1-FA7F-414B-AEFC-8FD8AD30AEAB}" destId="{B5C8146A-0574-4C94-8DE4-9D4C27829023}" srcOrd="1" destOrd="0" presId="urn:microsoft.com/office/officeart/2005/8/layout/hierarchy2"/>
+    <dgm:cxn modelId="{D2E8E456-75A2-4FCC-8B39-39D79EDEFC65}" type="presOf" srcId="{A68335E5-009E-44DF-97AB-B7A1ACEA24EB}" destId="{2E830E8B-B241-4984-BFF5-BCC0806E238E}" srcOrd="0" destOrd="0" presId="urn:microsoft.com/office/officeart/2005/8/layout/hierarchy2"/>
+    <dgm:cxn modelId="{E0356EFB-6586-4BBD-9557-67EA0D4846FB}" srcId="{1CEB947C-EB39-4414-83A1-BE86AAF2267B}" destId="{08EB2621-46CB-4202-ADE5-AB4B3522E59F}" srcOrd="1" destOrd="0" parTransId="{55FAC393-4BEB-48FC-8ACB-8A77E52659C4}" sibTransId="{7158E61D-5EB5-41AF-AE3D-EA283519902A}"/>
+    <dgm:cxn modelId="{474B4DC0-DBFE-4888-A36C-8A6DABF199D7}" type="presOf" srcId="{29280282-54F1-45C6-8D42-4754C6BDCF91}" destId="{9C019F64-9F54-4E42-B09D-B632A438C519}" srcOrd="1" destOrd="0" presId="urn:microsoft.com/office/officeart/2005/8/layout/hierarchy2"/>
+    <dgm:cxn modelId="{2ED7DED3-3A1B-4C55-8D64-8C779629D92C}" type="presOf" srcId="{2BEEED00-B133-46F3-9B7F-8EF3EFD999F1}" destId="{C971E15B-3AB3-4DCE-BC91-B1D0C67824A6}" srcOrd="1" destOrd="0" presId="urn:microsoft.com/office/officeart/2005/8/layout/hierarchy2"/>
+    <dgm:cxn modelId="{2C662B65-BF40-4B44-A72C-2D189A0B8CCC}" type="presOf" srcId="{29280282-54F1-45C6-8D42-4754C6BDCF91}" destId="{4A7F0945-CD52-46CF-9330-64955ED272D3}" srcOrd="0" destOrd="0" presId="urn:microsoft.com/office/officeart/2005/8/layout/hierarchy2"/>
+    <dgm:cxn modelId="{59A58CFB-7739-4514-9679-64345A2E7F9C}" type="presOf" srcId="{15B13E3A-CE8B-4DDB-99F6-4A778AADA124}" destId="{3B8868D9-9F8B-47F9-99EF-A48BC6B2FF26}" srcOrd="0" destOrd="0" presId="urn:microsoft.com/office/officeart/2005/8/layout/hierarchy2"/>
+    <dgm:cxn modelId="{5910A018-03A5-41B0-8A05-94B82A9D313D}" srcId="{5D61EA02-8BFA-4D0F-8E46-5E315580374A}" destId="{5C72BA27-4ED8-4268-8C59-0D96FD60F177}" srcOrd="0" destOrd="0" parTransId="{2BEEED00-B133-46F3-9B7F-8EF3EFD999F1}" sibTransId="{DD07C94F-AFD1-4731-A3E5-6EDB007D742B}"/>
+    <dgm:cxn modelId="{C286556F-0EBE-42C6-99C0-B6A3F3098593}" type="presOf" srcId="{2ABC8B2A-1AE0-4445-BB0F-A32B638FE792}" destId="{FC31CFF5-CDC9-4FC6-A745-A19F38E995B7}" srcOrd="0" destOrd="0" presId="urn:microsoft.com/office/officeart/2005/8/layout/hierarchy2"/>
+    <dgm:cxn modelId="{3BFB411F-717E-43EA-B98E-C181B582A5A4}" srcId="{541A30EA-272A-418C-AFBA-B573FCDB56CE}" destId="{5D61EA02-8BFA-4D0F-8E46-5E315580374A}" srcOrd="0" destOrd="0" parTransId="{7A1608D9-E4CA-4808-BEE3-CED60C7A0DD1}" sibTransId="{B6D5FED1-833C-4A62-839E-2ED13889959B}"/>
+    <dgm:cxn modelId="{E61A86DF-FF8D-4586-B43D-199D25F5D805}" srcId="{A6F2A7DE-2AF6-4487-959F-D397992022A4}" destId="{E2E4CF81-77EC-4CCE-8CBF-5EBF1BDFDD2A}" srcOrd="0" destOrd="0" parTransId="{05AFFF34-8020-4494-B0AF-3B8FCE859F02}" sibTransId="{EF61E1B0-9987-40EC-840C-30580C7CD5D4}"/>
+    <dgm:cxn modelId="{822CE42B-87B3-4907-BD07-33709549AF03}" srcId="{2E691FFF-7427-44F8-A8A7-0CB32246E31C}" destId="{3AEBF0E2-45AF-4956-BF8F-20F6FA6CE5F6}" srcOrd="0" destOrd="0" parTransId="{C9AB5B93-AA24-4987-A7EA-9F702A8D98DC}" sibTransId="{3579E251-C5F1-4AEA-BC0C-852059257770}"/>
+    <dgm:cxn modelId="{3DCCD539-4F28-44CD-9185-1CAD716A63AA}" type="presOf" srcId="{946EF0D6-3817-4E92-8FB9-6A907EBD07C9}" destId="{E6950A32-D71C-4EA5-88AE-3B3F0287DC19}" srcOrd="1" destOrd="0" presId="urn:microsoft.com/office/officeart/2005/8/layout/hierarchy2"/>
+    <dgm:cxn modelId="{D03730EC-5F5A-450B-BC31-22D882949033}" type="presOf" srcId="{B09DDAA1-FA7F-414B-AEFC-8FD8AD30AEAB}" destId="{2CBD0876-E8DB-432A-A0C4-D664553F2B67}" srcOrd="0" destOrd="0" presId="urn:microsoft.com/office/officeart/2005/8/layout/hierarchy2"/>
+    <dgm:cxn modelId="{079E49A3-A9BE-4FE9-9E82-67BBF9400C34}" type="presOf" srcId="{476EF9D4-D438-40F7-BC97-D488DFA755A1}" destId="{82063FD8-2DE8-42B1-AC01-6CDB0BC37358}" srcOrd="0" destOrd="0" presId="urn:microsoft.com/office/officeart/2005/8/layout/hierarchy2"/>
+    <dgm:cxn modelId="{1459F1A3-F844-41C5-AAC2-5FFE10F8303B}" type="presOf" srcId="{75F630ED-A7FC-4A27-96D8-2461E5115420}" destId="{E6077319-7C6E-4777-97B3-CA97D1DAD822}" srcOrd="1" destOrd="0" presId="urn:microsoft.com/office/officeart/2005/8/layout/hierarchy2"/>
+    <dgm:cxn modelId="{D672BC6F-9D8D-42A4-B6F7-8686591321E9}" type="presOf" srcId="{C9AB5B93-AA24-4987-A7EA-9F702A8D98DC}" destId="{54AF12FD-3B65-46EE-9011-B900D4CBD75B}" srcOrd="1" destOrd="0" presId="urn:microsoft.com/office/officeart/2005/8/layout/hierarchy2"/>
+    <dgm:cxn modelId="{7D5744CD-043B-468A-A028-CB04AD344382}" srcId="{A6F2A7DE-2AF6-4487-959F-D397992022A4}" destId="{B95568D8-D303-49EB-85AC-0942EA985617}" srcOrd="1" destOrd="0" parTransId="{8242B283-4BE2-4E85-BFEE-0EA44472760E}" sibTransId="{2E7F46BE-885D-482A-BC1E-BDED69909460}"/>
+    <dgm:cxn modelId="{B1C448D9-A626-4D81-BB14-A5EB7B8452C2}" srcId="{5D61EA02-8BFA-4D0F-8E46-5E315580374A}" destId="{76752B70-2FD8-4F70-8B44-25BFD449B474}" srcOrd="1" destOrd="0" parTransId="{F49A8C01-7410-48F0-BC22-AF5FC134600B}" sibTransId="{2627F6E0-D24B-483C-AFB2-024B454E8931}"/>
+    <dgm:cxn modelId="{112A00E5-16D3-48EC-B6C7-57BC9BA8B10A}" type="presOf" srcId="{476EF9D4-D438-40F7-BC97-D488DFA755A1}" destId="{12C2DC85-DDAF-4F57-9841-150A97500304}" srcOrd="1" destOrd="0" presId="urn:microsoft.com/office/officeart/2005/8/layout/hierarchy2"/>
+    <dgm:cxn modelId="{F4CAA4A8-4804-4D8C-AF7C-C8CB9B4BB71A}" type="presOf" srcId="{05AFFF34-8020-4494-B0AF-3B8FCE859F02}" destId="{21F216FC-1A29-4DA3-BE45-EBAAD540EDFF}" srcOrd="0" destOrd="0" presId="urn:microsoft.com/office/officeart/2005/8/layout/hierarchy2"/>
+    <dgm:cxn modelId="{F0AFCDA4-E2DA-4F20-A0AC-F79376B44546}" type="presOf" srcId="{90DC5E90-6F4B-47AA-87D8-9134DB917318}" destId="{16B11AF4-04C8-4F95-B50D-C951D10CBCFB}" srcOrd="0" destOrd="0" presId="urn:microsoft.com/office/officeart/2005/8/layout/hierarchy2"/>
+    <dgm:cxn modelId="{4A4DBB48-6DE9-424F-AA8A-0AE0260880DC}" srcId="{08EB2621-46CB-4202-ADE5-AB4B3522E59F}" destId="{A6F2A7DE-2AF6-4487-959F-D397992022A4}" srcOrd="0" destOrd="0" parTransId="{DC7403F1-0571-424F-8BE8-3CC1536FDE8C}" sibTransId="{F70FABE7-6E1F-4EBF-B326-5CCE21C39BA3}"/>
+    <dgm:cxn modelId="{E62E78D3-BF9D-4A98-8D15-F4D6F4E99F81}" type="presOf" srcId="{946EF0D6-3817-4E92-8FB9-6A907EBD07C9}" destId="{68438195-FD75-4EAF-817E-3D241C458B9B}" srcOrd="0" destOrd="0" presId="urn:microsoft.com/office/officeart/2005/8/layout/hierarchy2"/>
+    <dgm:cxn modelId="{E8719C41-45A6-43EC-858A-7FB7FAB94618}" type="presOf" srcId="{2BEEED00-B133-46F3-9B7F-8EF3EFD999F1}" destId="{FD7A0172-CB25-4911-B3EF-667A39E7DCE7}" srcOrd="0" destOrd="0" presId="urn:microsoft.com/office/officeart/2005/8/layout/hierarchy2"/>
+    <dgm:cxn modelId="{EB6F9CD4-1696-43C7-89ED-31698E50231B}" type="presOf" srcId="{811F41F9-23AE-4F3E-9695-05EB30B47BB2}" destId="{33F3F195-0D69-437A-AA03-20F248E1E632}" srcOrd="1" destOrd="0" presId="urn:microsoft.com/office/officeart/2005/8/layout/hierarchy2"/>
+    <dgm:cxn modelId="{4EEFBA01-C87E-479F-942E-130473B4E40F}" type="presOf" srcId="{5A06D474-CF30-4D35-8779-5ED70C17EFCB}" destId="{41370F12-1FA0-4579-8285-C15FA148591C}" srcOrd="0" destOrd="0" presId="urn:microsoft.com/office/officeart/2005/8/layout/hierarchy2"/>
+    <dgm:cxn modelId="{DC5B68D2-BB06-4B1F-AD42-8978C735C5D4}" srcId="{5C72BA27-4ED8-4268-8C59-0D96FD60F177}" destId="{448C5BEE-4732-4357-B651-253BBAA9A8B7}" srcOrd="1" destOrd="0" parTransId="{B09DDAA1-FA7F-414B-AEFC-8FD8AD30AEAB}" sibTransId="{E7277957-DB8B-440C-91BE-D16E4AAF6EB0}"/>
+    <dgm:cxn modelId="{1C775791-B945-4926-AC80-A6225A593F6B}" type="presOf" srcId="{8242B283-4BE2-4E85-BFEE-0EA44472760E}" destId="{65154119-D258-4A25-9837-29E60567675A}" srcOrd="1" destOrd="0" presId="urn:microsoft.com/office/officeart/2005/8/layout/hierarchy2"/>
+    <dgm:cxn modelId="{0BD35BC0-7C23-46D3-8A8F-EAEDE34E48B9}" srcId="{33C05A44-A2B6-4CDD-B983-9E8D17B54B1B}" destId="{167FAECA-7F86-4699-8440-417F2D217544}" srcOrd="0" destOrd="0" parTransId="{A68335E5-009E-44DF-97AB-B7A1ACEA24EB}" sibTransId="{53B4D223-7E0C-4066-A33C-E9D58EB7DE92}"/>
+    <dgm:cxn modelId="{B274BDFB-B010-4553-B604-B40B22B6EEC2}" type="presOf" srcId="{1CE192A6-6AB3-4451-998F-D2635F17DFF1}" destId="{C2015C7B-D32C-4CE2-BC7D-C9E321ED4B0D}" srcOrd="1" destOrd="0" presId="urn:microsoft.com/office/officeart/2005/8/layout/hierarchy2"/>
+    <dgm:cxn modelId="{41D76A0B-C865-4E85-9BC2-9FF758DB3839}" srcId="{1CEB947C-EB39-4414-83A1-BE86AAF2267B}" destId="{90DC5E90-6F4B-47AA-87D8-9134DB917318}" srcOrd="0" destOrd="0" parTransId="{87496514-96A4-4444-A6DB-6129F3F29F48}" sibTransId="{CC19B6FF-AA7D-449F-95A5-ADD14B7BBB00}"/>
+    <dgm:cxn modelId="{1D098F2A-D440-4444-B5EB-184B01227BBF}" type="presOf" srcId="{986B7168-B57B-41C8-BFC6-0EBF5796DDB7}" destId="{2864DC2A-13C0-4E4B-A7F3-F63F340FA450}" srcOrd="0" destOrd="0" presId="urn:microsoft.com/office/officeart/2005/8/layout/hierarchy2"/>
+    <dgm:cxn modelId="{C900496A-D2A0-4924-80B8-C8F36D3F4296}" srcId="{76752B70-2FD8-4F70-8B44-25BFD449B474}" destId="{9ADEECC3-7F9F-46A7-B5DA-4F3694F77112}" srcOrd="0" destOrd="0" parTransId="{FAB60589-855B-4933-8283-6EA08460BF7F}" sibTransId="{2EDFDF46-E400-44D7-9888-18E57C418970}"/>
+    <dgm:cxn modelId="{0FCF2E0D-B3EF-40BB-8A8C-CE301EE797A8}" type="presOf" srcId="{C9AB5B93-AA24-4987-A7EA-9F702A8D98DC}" destId="{F9C387D6-3DB2-43EE-A8C5-C98DF7AA1264}" srcOrd="0" destOrd="0" presId="urn:microsoft.com/office/officeart/2005/8/layout/hierarchy2"/>
+    <dgm:cxn modelId="{818F030E-F4A0-484B-A7AC-9D1B14A13BB5}" type="presOf" srcId="{D87D5094-0096-4ED0-8BEC-3E12D5CBBBF0}" destId="{02A1F396-0D8F-41FA-A270-0769376E77F0}" srcOrd="1" destOrd="0" presId="urn:microsoft.com/office/officeart/2005/8/layout/hierarchy2"/>
+    <dgm:cxn modelId="{649C2D33-DF66-4662-A005-60C0FCB1D3F0}" type="presOf" srcId="{2E691FFF-7427-44F8-A8A7-0CB32246E31C}" destId="{0C7AD588-E19E-4FA4-8679-76D852021E3D}" srcOrd="0" destOrd="0" presId="urn:microsoft.com/office/officeart/2005/8/layout/hierarchy2"/>
+    <dgm:cxn modelId="{89FC1E8D-893C-469E-8FEF-59B50C5F65B1}" type="presOf" srcId="{1CE192A6-6AB3-4451-998F-D2635F17DFF1}" destId="{81DF227C-317B-417C-B837-BF4939219178}" srcOrd="0" destOrd="0" presId="urn:microsoft.com/office/officeart/2005/8/layout/hierarchy2"/>
+    <dgm:cxn modelId="{F99B7A5C-E576-4258-9819-155850C2C089}" type="presOf" srcId="{08EB2621-46CB-4202-ADE5-AB4B3522E59F}" destId="{240ABD63-9087-4546-89CF-88541F4CEF52}" srcOrd="0" destOrd="0" presId="urn:microsoft.com/office/officeart/2005/8/layout/hierarchy2"/>
+    <dgm:cxn modelId="{B607BA24-10E9-4146-A4AD-F4DE21FDE5DD}" type="presOf" srcId="{811F41F9-23AE-4F3E-9695-05EB30B47BB2}" destId="{7D05C43C-DFC0-4A88-8A56-94706F21A1FA}" srcOrd="0" destOrd="0" presId="urn:microsoft.com/office/officeart/2005/8/layout/hierarchy2"/>
+    <dgm:cxn modelId="{12C11B74-7FD5-4779-8714-144B0DECF209}" type="presOf" srcId="{33C05A44-A2B6-4CDD-B983-9E8D17B54B1B}" destId="{B38E3594-CA56-4A29-BFDC-CA290103A3A6}" srcOrd="0" destOrd="0" presId="urn:microsoft.com/office/officeart/2005/8/layout/hierarchy2"/>
+    <dgm:cxn modelId="{BD94E203-3D79-44BB-B96F-5F640F6ACC6A}" type="presOf" srcId="{3AEBF0E2-45AF-4956-BF8F-20F6FA6CE5F6}" destId="{CC6B0A1C-BAB8-4AB7-9EF6-A7279AB3044F}" srcOrd="0" destOrd="0" presId="urn:microsoft.com/office/officeart/2005/8/layout/hierarchy2"/>
+    <dgm:cxn modelId="{C162A649-0747-4B71-926D-1B2878198769}" type="presOf" srcId="{87496514-96A4-4444-A6DB-6129F3F29F48}" destId="{935E24CC-008B-4BE9-B3EB-41EB22B15B73}" srcOrd="1" destOrd="0" presId="urn:microsoft.com/office/officeart/2005/8/layout/hierarchy2"/>
+    <dgm:cxn modelId="{3209A7B8-BC69-428F-9657-E9B56421CC44}" type="presOf" srcId="{75F630ED-A7FC-4A27-96D8-2461E5115420}" destId="{4AA5200D-7B15-42DE-9422-B197E4970211}" srcOrd="0" destOrd="0" presId="urn:microsoft.com/office/officeart/2005/8/layout/hierarchy2"/>
+    <dgm:cxn modelId="{429ACDAC-0C91-4883-B81B-2CD8BEA0A391}" type="presOf" srcId="{2B038B93-B8E9-4EE3-9443-436A929BCB09}" destId="{EDD898AC-163C-4B2A-929B-A80367C5CB73}" srcOrd="0" destOrd="0" presId="urn:microsoft.com/office/officeart/2005/8/layout/hierarchy2"/>
+    <dgm:cxn modelId="{A9D51EA8-A888-4FC4-9915-AAB926F77E4C}" type="presOf" srcId="{55FAC393-4BEB-48FC-8ACB-8A77E52659C4}" destId="{F9091B10-7237-43E5-93A5-0A860387BD22}" srcOrd="1" destOrd="0" presId="urn:microsoft.com/office/officeart/2005/8/layout/hierarchy2"/>
+    <dgm:cxn modelId="{3975DF0F-1E46-4227-A466-C3DFF96E4AB8}" type="presOf" srcId="{B95568D8-D303-49EB-85AC-0942EA985617}" destId="{CF2F8359-8E2C-400E-A50D-384EDB3CA8A3}" srcOrd="0" destOrd="0" presId="urn:microsoft.com/office/officeart/2005/8/layout/hierarchy2"/>
     <dgm:cxn modelId="{5C45A748-5A20-4015-9B66-56BF2F3BD901}" srcId="{90DC5E90-6F4B-47AA-87D8-9134DB917318}" destId="{526B4BB0-2314-4A44-8A2C-555C722A488D}" srcOrd="1" destOrd="0" parTransId="{811F41F9-23AE-4F3E-9695-05EB30B47BB2}" sibTransId="{23CE2816-7CF4-4D1D-B2FA-35A6F7CDAB89}"/>
-    <dgm:cxn modelId="{3CA92F8B-20E2-4FF7-A5E4-250776D66FD3}" type="presOf" srcId="{C9AB5B93-AA24-4987-A7EA-9F702A8D98DC}" destId="{F9C387D6-3DB2-43EE-A8C5-C98DF7AA1264}" srcOrd="0" destOrd="0" presId="urn:microsoft.com/office/officeart/2005/8/layout/hierarchy2"/>
-    <dgm:cxn modelId="{B630FAC4-BCE9-4C31-94AB-958666142EDB}" type="presOf" srcId="{F49A8C01-7410-48F0-BC22-AF5FC134600B}" destId="{1FB9E06D-EF2B-4048-9039-AD508A01931D}" srcOrd="0" destOrd="0" presId="urn:microsoft.com/office/officeart/2005/8/layout/hierarchy2"/>
-    <dgm:cxn modelId="{882B70A5-CD23-42EF-B8A8-C6AFDE2418C9}" type="presOf" srcId="{A68335E5-009E-44DF-97AB-B7A1ACEA24EB}" destId="{6C681D0A-EFBE-40D7-8FA9-0029C727D1F3}" srcOrd="1" destOrd="0" presId="urn:microsoft.com/office/officeart/2005/8/layout/hierarchy2"/>
-    <dgm:cxn modelId="{2B53785B-5B83-4579-8C81-328BEDFA0DB3}" srcId="{5C72BA27-4ED8-4268-8C59-0D96FD60F177}" destId="{2B038B93-B8E9-4EE3-9443-436A929BCB09}" srcOrd="0" destOrd="0" parTransId="{946EF0D6-3817-4E92-8FB9-6A907EBD07C9}" sibTransId="{FCA82613-A770-4ABD-B543-618B7A8C7F69}"/>
-    <dgm:cxn modelId="{AFD63AAA-B647-4880-84F3-A9C371A13E8D}" type="presOf" srcId="{15B13E3A-CE8B-4DDB-99F6-4A778AADA124}" destId="{3B8868D9-9F8B-47F9-99EF-A48BC6B2FF26}" srcOrd="0" destOrd="0" presId="urn:microsoft.com/office/officeart/2005/8/layout/hierarchy2"/>
-    <dgm:cxn modelId="{D549E1B6-D471-4B07-B8D3-4FC438B92885}" type="presOf" srcId="{5D61EA02-8BFA-4D0F-8E46-5E315580374A}" destId="{D5ACFD89-23A4-4CF0-A4C3-F21EF07981F7}" srcOrd="0" destOrd="0" presId="urn:microsoft.com/office/officeart/2005/8/layout/hierarchy2"/>
-    <dgm:cxn modelId="{0595A003-A97F-45D2-A352-3325A97E29A5}" type="presOf" srcId="{B09DDAA1-FA7F-414B-AEFC-8FD8AD30AEAB}" destId="{B5C8146A-0574-4C94-8DE4-9D4C27829023}" srcOrd="1" destOrd="0" presId="urn:microsoft.com/office/officeart/2005/8/layout/hierarchy2"/>
-    <dgm:cxn modelId="{33920F1A-A852-448C-9317-36123C81F85C}" type="presOf" srcId="{DD1E4FED-04E7-448F-B812-8BEE8486DD43}" destId="{13024C18-820A-4B62-BAEA-89D27D0765CD}" srcOrd="1" destOrd="0" presId="urn:microsoft.com/office/officeart/2005/8/layout/hierarchy2"/>
-    <dgm:cxn modelId="{0876F632-7300-4944-A0EE-2A220AFF9A56}" type="presOf" srcId="{476EF9D4-D438-40F7-BC97-D488DFA755A1}" destId="{82063FD8-2DE8-42B1-AC01-6CDB0BC37358}" srcOrd="0" destOrd="0" presId="urn:microsoft.com/office/officeart/2005/8/layout/hierarchy2"/>
-    <dgm:cxn modelId="{D277642A-8FDE-48AE-B4F6-26C3BC3BC95B}" type="presOf" srcId="{9F12261C-2D8C-4E44-BC1A-1A217B62ECC2}" destId="{DD8AA6E0-BA21-42D8-8E4A-93AFF5B7CBEA}" srcOrd="1" destOrd="0" presId="urn:microsoft.com/office/officeart/2005/8/layout/hierarchy2"/>
-    <dgm:cxn modelId="{40A21B41-C5AC-4FDC-BAA8-D670551F7EA0}" type="presOf" srcId="{D87D5094-0096-4ED0-8BEC-3E12D5CBBBF0}" destId="{605ED397-3BB2-4B24-BE01-C5E7F35EB3C0}" srcOrd="0" destOrd="0" presId="urn:microsoft.com/office/officeart/2005/8/layout/hierarchy2"/>
-    <dgm:cxn modelId="{C85189BB-EB71-4972-B833-5E2EB19B5693}" type="presOf" srcId="{87496514-96A4-4444-A6DB-6129F3F29F48}" destId="{D2E7D7FB-33DA-439B-A6FF-8B6265094B81}" srcOrd="0" destOrd="0" presId="urn:microsoft.com/office/officeart/2005/8/layout/hierarchy2"/>
-    <dgm:cxn modelId="{1D2C7126-3E22-4F00-9174-C6D1C3E57E8D}" type="presOf" srcId="{87496514-96A4-4444-A6DB-6129F3F29F48}" destId="{935E24CC-008B-4BE9-B3EB-41EB22B15B73}" srcOrd="1" destOrd="0" presId="urn:microsoft.com/office/officeart/2005/8/layout/hierarchy2"/>
+    <dgm:cxn modelId="{16E89295-4E36-45DC-AD46-0F23D6CAD85C}" type="presOf" srcId="{DC7403F1-0571-424F-8BE8-3CC1536FDE8C}" destId="{BF0567E6-6DA9-48ED-9A37-47285840FDF7}" srcOrd="0" destOrd="0" presId="urn:microsoft.com/office/officeart/2005/8/layout/hierarchy2"/>
+    <dgm:cxn modelId="{5284FD96-62E8-437E-B15A-E5220E8B96B7}" type="presOf" srcId="{448C5BEE-4732-4357-B651-253BBAA9A8B7}" destId="{5A4405BA-2082-47F6-9FF1-48042B30A932}" srcOrd="0" destOrd="0" presId="urn:microsoft.com/office/officeart/2005/8/layout/hierarchy2"/>
+    <dgm:cxn modelId="{90E1FC8A-E777-4315-96A6-20F00876AF5C}" type="presOf" srcId="{5D61EA02-8BFA-4D0F-8E46-5E315580374A}" destId="{D5ACFD89-23A4-4CF0-A4C3-F21EF07981F7}" srcOrd="0" destOrd="0" presId="urn:microsoft.com/office/officeart/2005/8/layout/hierarchy2"/>
+    <dgm:cxn modelId="{4D0B6759-2B63-43CF-A062-D7B8EAEE30B0}" type="presOf" srcId="{AD20F728-8A1C-431A-A057-084EFAE2370E}" destId="{E36CEAF0-998B-4A4B-BA8D-EFF57F7AB8FA}" srcOrd="0" destOrd="0" presId="urn:microsoft.com/office/officeart/2005/8/layout/hierarchy2"/>
+    <dgm:cxn modelId="{BA6E14AE-7BB2-40D7-8AD0-24A58A184DB3}" type="presOf" srcId="{9F12261C-2D8C-4E44-BC1A-1A217B62ECC2}" destId="{D88348ED-527A-4837-8156-098C1F615BFB}" srcOrd="0" destOrd="0" presId="urn:microsoft.com/office/officeart/2005/8/layout/hierarchy2"/>
     <dgm:cxn modelId="{07851576-2661-4F95-B4E2-FC5615E500FB}" srcId="{90DC5E90-6F4B-47AA-87D8-9134DB917318}" destId="{058185CA-66DB-4273-A41B-CECD7A8DD30F}" srcOrd="0" destOrd="0" parTransId="{DD1E4FED-04E7-448F-B812-8BEE8486DD43}" sibTransId="{CFCF1B2A-B272-4027-9FE7-CA3708D91675}"/>
-    <dgm:cxn modelId="{B572D397-A2D2-402D-9AC9-CE7E12F692F9}" type="presOf" srcId="{9F12261C-2D8C-4E44-BC1A-1A217B62ECC2}" destId="{D88348ED-527A-4837-8156-098C1F615BFB}" srcOrd="0" destOrd="0" presId="urn:microsoft.com/office/officeart/2005/8/layout/hierarchy2"/>
-    <dgm:cxn modelId="{6942EDBA-EDC4-491F-84F8-02142E11B6E7}" type="presOf" srcId="{5A06D474-CF30-4D35-8779-5ED70C17EFCB}" destId="{41370F12-1FA0-4579-8285-C15FA148591C}" srcOrd="0" destOrd="0" presId="urn:microsoft.com/office/officeart/2005/8/layout/hierarchy2"/>
-    <dgm:cxn modelId="{59121C89-6E5E-433E-9480-D989575F18DF}" type="presOf" srcId="{541A30EA-272A-418C-AFBA-B573FCDB56CE}" destId="{CC5F2D0D-E1E5-4C49-8DF7-2A61C5DA8A1D}" srcOrd="0" destOrd="0" presId="urn:microsoft.com/office/officeart/2005/8/layout/hierarchy2"/>
-    <dgm:cxn modelId="{DC5B68D2-BB06-4B1F-AD42-8978C735C5D4}" srcId="{5C72BA27-4ED8-4268-8C59-0D96FD60F177}" destId="{448C5BEE-4732-4357-B651-253BBAA9A8B7}" srcOrd="1" destOrd="0" parTransId="{B09DDAA1-FA7F-414B-AEFC-8FD8AD30AEAB}" sibTransId="{E7277957-DB8B-440C-91BE-D16E4AAF6EB0}"/>
-    <dgm:cxn modelId="{75401CAC-AA93-4F7A-A561-AA77F22BE3A1}" type="presOf" srcId="{55FAC393-4BEB-48FC-8ACB-8A77E52659C4}" destId="{F9091B10-7237-43E5-93A5-0A860387BD22}" srcOrd="1" destOrd="0" presId="urn:microsoft.com/office/officeart/2005/8/layout/hierarchy2"/>
-    <dgm:cxn modelId="{4A4DBB48-6DE9-424F-AA8A-0AE0260880DC}" srcId="{08EB2621-46CB-4202-ADE5-AB4B3522E59F}" destId="{A6F2A7DE-2AF6-4487-959F-D397992022A4}" srcOrd="0" destOrd="0" parTransId="{DC7403F1-0571-424F-8BE8-3CC1536FDE8C}" sibTransId="{F70FABE7-6E1F-4EBF-B326-5CCE21C39BA3}"/>
-    <dgm:cxn modelId="{9AB5052B-A5DC-4697-8855-CEE89CC1BCE7}" srcId="{9ADEECC3-7F9F-46A7-B5DA-4F3694F77112}" destId="{15B13E3A-CE8B-4DDB-99F6-4A778AADA124}" srcOrd="0" destOrd="0" parTransId="{75F630ED-A7FC-4A27-96D8-2461E5115420}" sibTransId="{FEE16891-7989-46F7-9786-E8A184291411}"/>
-    <dgm:cxn modelId="{E76E4302-5467-4064-9E3C-5F83FD6A36E9}" type="presOf" srcId="{75F630ED-A7FC-4A27-96D8-2461E5115420}" destId="{E6077319-7C6E-4777-97B3-CA97D1DAD822}" srcOrd="1" destOrd="0" presId="urn:microsoft.com/office/officeart/2005/8/layout/hierarchy2"/>
-    <dgm:cxn modelId="{274A7140-A43C-41C5-9A26-32BD676F83B3}" type="presOf" srcId="{526B4BB0-2314-4A44-8A2C-555C722A488D}" destId="{9ECD2900-0A9A-47D1-A756-67C34D750CCF}" srcOrd="0" destOrd="0" presId="urn:microsoft.com/office/officeart/2005/8/layout/hierarchy2"/>
-    <dgm:cxn modelId="{5206DF77-C019-4C71-8C9B-48C1CC939D31}" type="presOf" srcId="{55FAC393-4BEB-48FC-8ACB-8A77E52659C4}" destId="{265BA9A4-8B4E-4711-88C7-AB227C949A94}" srcOrd="0" destOrd="0" presId="urn:microsoft.com/office/officeart/2005/8/layout/hierarchy2"/>
-    <dgm:cxn modelId="{E0356EFB-6586-4BBD-9557-67EA0D4846FB}" srcId="{1CEB947C-EB39-4414-83A1-BE86AAF2267B}" destId="{08EB2621-46CB-4202-ADE5-AB4B3522E59F}" srcOrd="1" destOrd="0" parTransId="{55FAC393-4BEB-48FC-8ACB-8A77E52659C4}" sibTransId="{7158E61D-5EB5-41AF-AE3D-EA283519902A}"/>
-    <dgm:cxn modelId="{0BD35BC0-7C23-46D3-8A8F-EAEDE34E48B9}" srcId="{33C05A44-A2B6-4CDD-B983-9E8D17B54B1B}" destId="{167FAECA-7F86-4699-8440-417F2D217544}" srcOrd="0" destOrd="0" parTransId="{A68335E5-009E-44DF-97AB-B7A1ACEA24EB}" sibTransId="{53B4D223-7E0C-4066-A33C-E9D58EB7DE92}"/>
-    <dgm:cxn modelId="{5CA12677-B656-4362-83E4-C3346F75A616}" type="presOf" srcId="{2E691FFF-7427-44F8-A8A7-0CB32246E31C}" destId="{0C7AD588-E19E-4FA4-8679-76D852021E3D}" srcOrd="0" destOrd="0" presId="urn:microsoft.com/office/officeart/2005/8/layout/hierarchy2"/>
-    <dgm:cxn modelId="{C7600E2C-757E-432B-A0DB-3D23D41EC998}" type="presOf" srcId="{058185CA-66DB-4273-A41B-CECD7A8DD30F}" destId="{F7DF3503-2E14-4B1A-9CBB-7E9883AC3E4A}" srcOrd="0" destOrd="0" presId="urn:microsoft.com/office/officeart/2005/8/layout/hierarchy2"/>
-    <dgm:cxn modelId="{A5B9DB66-61EA-4C44-BC6B-88881A90C1D4}" type="presOf" srcId="{90DC5E90-6F4B-47AA-87D8-9134DB917318}" destId="{16B11AF4-04C8-4F95-B50D-C951D10CBCFB}" srcOrd="0" destOrd="0" presId="urn:microsoft.com/office/officeart/2005/8/layout/hierarchy2"/>
-    <dgm:cxn modelId="{937D7D1C-1F1E-4208-B81A-6D3F566A6A74}" type="presOf" srcId="{05AFFF34-8020-4494-B0AF-3B8FCE859F02}" destId="{C517C033-B09A-4E21-8604-8C0CA07E9762}" srcOrd="1" destOrd="0" presId="urn:microsoft.com/office/officeart/2005/8/layout/hierarchy2"/>
-    <dgm:cxn modelId="{F17BF5B6-0720-439A-AC09-DD52EADD0772}" type="presOf" srcId="{2B038B93-B8E9-4EE3-9443-436A929BCB09}" destId="{EDD898AC-163C-4B2A-929B-A80367C5CB73}" srcOrd="0" destOrd="0" presId="urn:microsoft.com/office/officeart/2005/8/layout/hierarchy2"/>
-    <dgm:cxn modelId="{B58173C9-82B3-4B2C-9F5D-C8F4CA756655}" type="presOf" srcId="{2BEEED00-B133-46F3-9B7F-8EF3EFD999F1}" destId="{C971E15B-3AB3-4DCE-BC91-B1D0C67824A6}" srcOrd="1" destOrd="0" presId="urn:microsoft.com/office/officeart/2005/8/layout/hierarchy2"/>
-    <dgm:cxn modelId="{AF238D03-9059-4C77-B307-3B6DABE56407}" type="presOf" srcId="{FAB60589-855B-4933-8283-6EA08460BF7F}" destId="{6693197B-78B7-47EE-9FE1-10471704F946}" srcOrd="1" destOrd="0" presId="urn:microsoft.com/office/officeart/2005/8/layout/hierarchy2"/>
-    <dgm:cxn modelId="{5910A018-03A5-41B0-8A05-94B82A9D313D}" srcId="{5D61EA02-8BFA-4D0F-8E46-5E315580374A}" destId="{5C72BA27-4ED8-4268-8C59-0D96FD60F177}" srcOrd="0" destOrd="0" parTransId="{2BEEED00-B133-46F3-9B7F-8EF3EFD999F1}" sibTransId="{DD07C94F-AFD1-4731-A3E5-6EDB007D742B}"/>
-    <dgm:cxn modelId="{3BFB411F-717E-43EA-B98E-C181B582A5A4}" srcId="{541A30EA-272A-418C-AFBA-B573FCDB56CE}" destId="{5D61EA02-8BFA-4D0F-8E46-5E315580374A}" srcOrd="0" destOrd="0" parTransId="{7A1608D9-E4CA-4808-BEE3-CED60C7A0DD1}" sibTransId="{B6D5FED1-833C-4A62-839E-2ED13889959B}"/>
-    <dgm:cxn modelId="{70D1BBF9-7AB6-4A58-A3C7-129A50809004}" type="presOf" srcId="{476EF9D4-D438-40F7-BC97-D488DFA755A1}" destId="{12C2DC85-DDAF-4F57-9841-150A97500304}" srcOrd="1" destOrd="0" presId="urn:microsoft.com/office/officeart/2005/8/layout/hierarchy2"/>
-    <dgm:cxn modelId="{5A341F3A-B77E-445F-B347-7D2DDFAE3868}" type="presOf" srcId="{FAB60589-855B-4933-8283-6EA08460BF7F}" destId="{1889DF31-E9C1-45A1-88BE-8B18172A263A}" srcOrd="0" destOrd="0" presId="urn:microsoft.com/office/officeart/2005/8/layout/hierarchy2"/>
-    <dgm:cxn modelId="{67D55431-D76E-43C4-8FE2-BA6376874F7C}" type="presOf" srcId="{8242B283-4BE2-4E85-BFEE-0EA44472760E}" destId="{65154119-D258-4A25-9837-29E60567675A}" srcOrd="1" destOrd="0" presId="urn:microsoft.com/office/officeart/2005/8/layout/hierarchy2"/>
-    <dgm:cxn modelId="{F375416E-D18D-4F0A-B9A9-10DEF9DDCF12}" srcId="{76752B70-2FD8-4F70-8B44-25BFD449B474}" destId="{33C05A44-A2B6-4CDD-B983-9E8D17B54B1B}" srcOrd="1" destOrd="0" parTransId="{986B7168-B57B-41C8-BFC6-0EBF5796DDB7}" sibTransId="{E0503955-EABC-4A5E-967E-79D884C93AFD}"/>
-    <dgm:cxn modelId="{C7EBD193-E8A8-47AC-9159-2E2EF522B59F}" type="presOf" srcId="{1CE192A6-6AB3-4451-998F-D2635F17DFF1}" destId="{81DF227C-317B-417C-B837-BF4939219178}" srcOrd="0" destOrd="0" presId="urn:microsoft.com/office/officeart/2005/8/layout/hierarchy2"/>
-    <dgm:cxn modelId="{475AF951-B0C8-4552-8CAE-25FEACAA3720}" type="presOf" srcId="{448C5BEE-4732-4357-B651-253BBAA9A8B7}" destId="{5A4405BA-2082-47F6-9FF1-48042B30A932}" srcOrd="0" destOrd="0" presId="urn:microsoft.com/office/officeart/2005/8/layout/hierarchy2"/>
-    <dgm:cxn modelId="{41D76A0B-C865-4E85-9BC2-9FF758DB3839}" srcId="{1CEB947C-EB39-4414-83A1-BE86AAF2267B}" destId="{90DC5E90-6F4B-47AA-87D8-9134DB917318}" srcOrd="0" destOrd="0" parTransId="{87496514-96A4-4444-A6DB-6129F3F29F48}" sibTransId="{CC19B6FF-AA7D-449F-95A5-ADD14B7BBB00}"/>
-    <dgm:cxn modelId="{A4584F21-7ED1-4653-9F93-AAE71F318A58}" type="presOf" srcId="{1CE192A6-6AB3-4451-998F-D2635F17DFF1}" destId="{C2015C7B-D32C-4CE2-BC7D-C9E321ED4B0D}" srcOrd="1" destOrd="0" presId="urn:microsoft.com/office/officeart/2005/8/layout/hierarchy2"/>
-    <dgm:cxn modelId="{CFEC7C2A-C7A5-40BF-B832-B82A2C4547C6}" type="presOf" srcId="{946EF0D6-3817-4E92-8FB9-6A907EBD07C9}" destId="{68438195-FD75-4EAF-817E-3D241C458B9B}" srcOrd="0" destOrd="0" presId="urn:microsoft.com/office/officeart/2005/8/layout/hierarchy2"/>
-    <dgm:cxn modelId="{822CE42B-87B3-4907-BD07-33709549AF03}" srcId="{2E691FFF-7427-44F8-A8A7-0CB32246E31C}" destId="{3AEBF0E2-45AF-4956-BF8F-20F6FA6CE5F6}" srcOrd="0" destOrd="0" parTransId="{C9AB5B93-AA24-4987-A7EA-9F702A8D98DC}" sibTransId="{3579E251-C5F1-4AEA-BC0C-852059257770}"/>
+    <dgm:cxn modelId="{E7DDE05E-088F-4C93-9187-1EC6DA4DE684}" type="presOf" srcId="{8242B283-4BE2-4E85-BFEE-0EA44472760E}" destId="{CB159F70-ABE8-4C17-9F22-0AB61C102E64}" srcOrd="0" destOrd="0" presId="urn:microsoft.com/office/officeart/2005/8/layout/hierarchy2"/>
     <dgm:cxn modelId="{EA0CF892-B274-4DBB-AB4A-2ABF9DBAD5EB}" srcId="{5D61EA02-8BFA-4D0F-8E46-5E315580374A}" destId="{2E691FFF-7427-44F8-A8A7-0CB32246E31C}" srcOrd="2" destOrd="0" parTransId="{9F12261C-2D8C-4E44-BC1A-1A217B62ECC2}" sibTransId="{45597987-FE80-404D-B411-72E39DC3C6A5}"/>
-    <dgm:cxn modelId="{B15808A7-CA68-424C-A5C7-C591B0C0ABD0}" type="presOf" srcId="{A6F2A7DE-2AF6-4487-959F-D397992022A4}" destId="{E7F03264-C14C-446F-BCBE-D61750AF3A77}" srcOrd="0" destOrd="0" presId="urn:microsoft.com/office/officeart/2005/8/layout/hierarchy2"/>
-    <dgm:cxn modelId="{E2618AF3-8E78-4CAC-A6FA-2E4636BBCBEC}" type="presOf" srcId="{A68335E5-009E-44DF-97AB-B7A1ACEA24EB}" destId="{2E830E8B-B241-4984-BFF5-BCC0806E238E}" srcOrd="0" destOrd="0" presId="urn:microsoft.com/office/officeart/2005/8/layout/hierarchy2"/>
-    <dgm:cxn modelId="{556296D5-95C6-489C-9E26-DC4D3ADBD367}" type="presOf" srcId="{05AFFF34-8020-4494-B0AF-3B8FCE859F02}" destId="{21F216FC-1A29-4DA3-BE45-EBAAD540EDFF}" srcOrd="0" destOrd="0" presId="urn:microsoft.com/office/officeart/2005/8/layout/hierarchy2"/>
-    <dgm:cxn modelId="{5BD2F7A6-60C0-4007-80C5-84BE446D87C7}" srcId="{5D61EA02-8BFA-4D0F-8E46-5E315580374A}" destId="{1CEB947C-EB39-4414-83A1-BE86AAF2267B}" srcOrd="3" destOrd="0" parTransId="{476EF9D4-D438-40F7-BC97-D488DFA755A1}" sibTransId="{4E380BCB-3D5D-4C38-A0BA-867206085830}"/>
-    <dgm:cxn modelId="{CBE38734-58AA-4ADE-AE0C-F566AA537333}" type="presOf" srcId="{76752B70-2FD8-4F70-8B44-25BFD449B474}" destId="{54743B2E-2B49-4B9C-BCFE-89B4A223022D}" srcOrd="0" destOrd="0" presId="urn:microsoft.com/office/officeart/2005/8/layout/hierarchy2"/>
-    <dgm:cxn modelId="{47C4D7CD-F96A-4304-A6C8-60B9482FFBF6}" type="presOf" srcId="{29280282-54F1-45C6-8D42-4754C6BDCF91}" destId="{9C019F64-9F54-4E42-B09D-B632A438C519}" srcOrd="1" destOrd="0" presId="urn:microsoft.com/office/officeart/2005/8/layout/hierarchy2"/>
-    <dgm:cxn modelId="{183CC40A-7967-4928-B885-2614381E15F1}" type="presOf" srcId="{DC7403F1-0571-424F-8BE8-3CC1536FDE8C}" destId="{30099040-2BEC-46EB-AE9D-6A3BEF8052F4}" srcOrd="1" destOrd="0" presId="urn:microsoft.com/office/officeart/2005/8/layout/hierarchy2"/>
-    <dgm:cxn modelId="{6DE51D73-69AE-450E-9078-A56044974B88}" type="presOf" srcId="{29280282-54F1-45C6-8D42-4754C6BDCF91}" destId="{4A7F0945-CD52-46CF-9330-64955ED272D3}" srcOrd="0" destOrd="0" presId="urn:microsoft.com/office/officeart/2005/8/layout/hierarchy2"/>
-    <dgm:cxn modelId="{4391F369-7426-48D0-AB2D-33552E6B871B}" type="presOf" srcId="{C9AB5B93-AA24-4987-A7EA-9F702A8D98DC}" destId="{54AF12FD-3B65-46EE-9011-B900D4CBD75B}" srcOrd="1" destOrd="0" presId="urn:microsoft.com/office/officeart/2005/8/layout/hierarchy2"/>
-    <dgm:cxn modelId="{25E630BA-45E8-49DB-835A-B4E55BC869CF}" type="presOf" srcId="{B95568D8-D303-49EB-85AC-0942EA985617}" destId="{CF2F8359-8E2C-400E-A50D-384EDB3CA8A3}" srcOrd="0" destOrd="0" presId="urn:microsoft.com/office/officeart/2005/8/layout/hierarchy2"/>
-    <dgm:cxn modelId="{FAD86CBD-EC3D-4147-B345-C6854B4FE132}" type="presOf" srcId="{AD20F728-8A1C-431A-A057-084EFAE2370E}" destId="{E36CEAF0-998B-4A4B-BA8D-EFF57F7AB8FA}" srcOrd="0" destOrd="0" presId="urn:microsoft.com/office/officeart/2005/8/layout/hierarchy2"/>
-    <dgm:cxn modelId="{B1C448D9-A626-4D81-BB14-A5EB7B8452C2}" srcId="{5D61EA02-8BFA-4D0F-8E46-5E315580374A}" destId="{76752B70-2FD8-4F70-8B44-25BFD449B474}" srcOrd="1" destOrd="0" parTransId="{F49A8C01-7410-48F0-BC22-AF5FC134600B}" sibTransId="{2627F6E0-D24B-483C-AFB2-024B454E8931}"/>
-    <dgm:cxn modelId="{40A42593-3213-4035-BFAF-31F24B870B36}" type="presOf" srcId="{75F630ED-A7FC-4A27-96D8-2461E5115420}" destId="{4AA5200D-7B15-42DE-9422-B197E4970211}" srcOrd="0" destOrd="0" presId="urn:microsoft.com/office/officeart/2005/8/layout/hierarchy2"/>
-    <dgm:cxn modelId="{8D99AC95-C510-43FA-A722-68F8D2F8F7BC}" type="presOf" srcId="{5C72BA27-4ED8-4268-8C59-0D96FD60F177}" destId="{6D38B18B-70EC-4AF7-A6FF-B5C7FE8D4DA4}" srcOrd="0" destOrd="0" presId="urn:microsoft.com/office/officeart/2005/8/layout/hierarchy2"/>
-    <dgm:cxn modelId="{CAF3BAB0-23BB-44D8-8596-A37DC8E8152B}" type="presOf" srcId="{DD1E4FED-04E7-448F-B812-8BEE8486DD43}" destId="{D8394A56-8A48-43C9-8876-8EA39F4B73ED}" srcOrd="0" destOrd="0" presId="urn:microsoft.com/office/officeart/2005/8/layout/hierarchy2"/>
+    <dgm:cxn modelId="{B7E75F02-4092-4585-AC5F-3781707B73A1}" type="presOf" srcId="{A6F2A7DE-2AF6-4487-959F-D397992022A4}" destId="{E7F03264-C14C-446F-BCBE-D61750AF3A77}" srcOrd="0" destOrd="0" presId="urn:microsoft.com/office/officeart/2005/8/layout/hierarchy2"/>
+    <dgm:cxn modelId="{85F01414-BF14-43F1-8A72-46293DC4D828}" type="presOf" srcId="{A68335E5-009E-44DF-97AB-B7A1ACEA24EB}" destId="{6C681D0A-EFBE-40D7-8FA9-0029C727D1F3}" srcOrd="1" destOrd="0" presId="urn:microsoft.com/office/officeart/2005/8/layout/hierarchy2"/>
+    <dgm:cxn modelId="{452DC425-65B0-4B07-BD3C-DBF0671EBCF3}" type="presOf" srcId="{FAB60589-855B-4933-8283-6EA08460BF7F}" destId="{6693197B-78B7-47EE-9FE1-10471704F946}" srcOrd="1" destOrd="0" presId="urn:microsoft.com/office/officeart/2005/8/layout/hierarchy2"/>
+    <dgm:cxn modelId="{28F920D4-79B7-44E8-B945-73D7BE500AF6}" type="presOf" srcId="{DC7403F1-0571-424F-8BE8-3CC1536FDE8C}" destId="{30099040-2BEC-46EB-AE9D-6A3BEF8052F4}" srcOrd="1" destOrd="0" presId="urn:microsoft.com/office/officeart/2005/8/layout/hierarchy2"/>
+    <dgm:cxn modelId="{E48A4A85-B3AA-4525-A216-C5FA8BE92485}" type="presOf" srcId="{058185CA-66DB-4273-A41B-CECD7A8DD30F}" destId="{F7DF3503-2E14-4B1A-9CBB-7E9883AC3E4A}" srcOrd="0" destOrd="0" presId="urn:microsoft.com/office/officeart/2005/8/layout/hierarchy2"/>
+    <dgm:cxn modelId="{F1F91C1F-3627-4C37-B2FC-4808FFF40243}" type="presOf" srcId="{986B7168-B57B-41C8-BFC6-0EBF5796DDB7}" destId="{346F9867-B732-44D3-B591-4FC16781C35B}" srcOrd="1" destOrd="0" presId="urn:microsoft.com/office/officeart/2005/8/layout/hierarchy2"/>
+    <dgm:cxn modelId="{7DCCDE0B-EE71-47FA-BD9F-303FC7E33655}" type="presOf" srcId="{167FAECA-7F86-4699-8440-417F2D217544}" destId="{EAE0073B-E695-4C6C-B978-B5E3B7024E20}" srcOrd="0" destOrd="0" presId="urn:microsoft.com/office/officeart/2005/8/layout/hierarchy2"/>
+    <dgm:cxn modelId="{952524AE-4210-4988-B7FF-98D25992E5C9}" type="presOf" srcId="{F49A8C01-7410-48F0-BC22-AF5FC134600B}" destId="{1FB9E06D-EF2B-4048-9039-AD508A01931D}" srcOrd="0" destOrd="0" presId="urn:microsoft.com/office/officeart/2005/8/layout/hierarchy2"/>
     <dgm:cxn modelId="{D19F4537-FBF5-4DBE-9903-AB6C9F34E9F3}" srcId="{9ADEECC3-7F9F-46A7-B5DA-4F3694F77112}" destId="{5A06D474-CF30-4D35-8779-5ED70C17EFCB}" srcOrd="1" destOrd="0" parTransId="{1CE192A6-6AB3-4451-998F-D2635F17DFF1}" sibTransId="{A197156F-3493-4B75-855F-34B8157CB60E}"/>
     <dgm:cxn modelId="{79A795AC-7C5A-4FD6-8A11-FF45A37771E1}" srcId="{AD20F728-8A1C-431A-A057-084EFAE2370E}" destId="{2ABC8B2A-1AE0-4445-BB0F-A32B638FE792}" srcOrd="0" destOrd="0" parTransId="{D87D5094-0096-4ED0-8BEC-3E12D5CBBBF0}" sibTransId="{61A5C246-C7ED-4CFE-8408-A8189B0557CB}"/>
-    <dgm:cxn modelId="{064FA220-2999-4B2E-934B-862A09E1169B}" type="presOf" srcId="{2BEEED00-B133-46F3-9B7F-8EF3EFD999F1}" destId="{FD7A0172-CB25-4911-B3EF-667A39E7DCE7}" srcOrd="0" destOrd="0" presId="urn:microsoft.com/office/officeart/2005/8/layout/hierarchy2"/>
-    <dgm:cxn modelId="{D8274A6C-BA4A-4771-A8DA-141FB329178C}" type="presOf" srcId="{946EF0D6-3817-4E92-8FB9-6A907EBD07C9}" destId="{E6950A32-D71C-4EA5-88AE-3B3F0287DC19}" srcOrd="1" destOrd="0" presId="urn:microsoft.com/office/officeart/2005/8/layout/hierarchy2"/>
-    <dgm:cxn modelId="{A4484A3F-6758-449A-85F9-887E9B44E2C8}" type="presOf" srcId="{D87D5094-0096-4ED0-8BEC-3E12D5CBBBF0}" destId="{02A1F396-0D8F-41FA-A270-0769376E77F0}" srcOrd="1" destOrd="0" presId="urn:microsoft.com/office/officeart/2005/8/layout/hierarchy2"/>
-    <dgm:cxn modelId="{468EB178-0921-4F48-9401-4CA8C112716A}" type="presOf" srcId="{F49A8C01-7410-48F0-BC22-AF5FC134600B}" destId="{3284F059-BB42-4147-B03D-CCCC684A12A7}" srcOrd="1" destOrd="0" presId="urn:microsoft.com/office/officeart/2005/8/layout/hierarchy2"/>
-    <dgm:cxn modelId="{3936ADBF-8D8F-4E40-9702-B951815C9045}" type="presOf" srcId="{986B7168-B57B-41C8-BFC6-0EBF5796DDB7}" destId="{2864DC2A-13C0-4E4B-A7F3-F63F340FA450}" srcOrd="0" destOrd="0" presId="urn:microsoft.com/office/officeart/2005/8/layout/hierarchy2"/>
-    <dgm:cxn modelId="{DF9E11AA-40BD-4479-80D4-F0C88654F852}" type="presOf" srcId="{1CEB947C-EB39-4414-83A1-BE86AAF2267B}" destId="{26D8E710-F0D2-45EF-BDE9-84F12E45A85F}" srcOrd="0" destOrd="0" presId="urn:microsoft.com/office/officeart/2005/8/layout/hierarchy2"/>
-    <dgm:cxn modelId="{B810A1BD-611C-4739-9E27-6810A7EFFBEE}" type="presOf" srcId="{E2E4CF81-77EC-4CCE-8CBF-5EBF1BDFDD2A}" destId="{238A04B6-8EF5-45CF-9164-325F1FDB3A44}" srcOrd="0" destOrd="0" presId="urn:microsoft.com/office/officeart/2005/8/layout/hierarchy2"/>
-    <dgm:cxn modelId="{E61A86DF-FF8D-4586-B43D-199D25F5D805}" srcId="{A6F2A7DE-2AF6-4487-959F-D397992022A4}" destId="{E2E4CF81-77EC-4CCE-8CBF-5EBF1BDFDD2A}" srcOrd="0" destOrd="0" parTransId="{05AFFF34-8020-4494-B0AF-3B8FCE859F02}" sibTransId="{EF61E1B0-9987-40EC-840C-30580C7CD5D4}"/>
-    <dgm:cxn modelId="{AD6DDF30-47B2-4A53-A702-79D3E512C2CD}" type="presOf" srcId="{08EB2621-46CB-4202-ADE5-AB4B3522E59F}" destId="{240ABD63-9087-4546-89CF-88541F4CEF52}" srcOrd="0" destOrd="0" presId="urn:microsoft.com/office/officeart/2005/8/layout/hierarchy2"/>
-    <dgm:cxn modelId="{34345800-8F0E-4EC4-8B8A-5CE61B1E1C0C}" type="presOf" srcId="{986B7168-B57B-41C8-BFC6-0EBF5796DDB7}" destId="{346F9867-B732-44D3-B591-4FC16781C35B}" srcOrd="1" destOrd="0" presId="urn:microsoft.com/office/officeart/2005/8/layout/hierarchy2"/>
-    <dgm:cxn modelId="{7D5744CD-043B-468A-A028-CB04AD344382}" srcId="{A6F2A7DE-2AF6-4487-959F-D397992022A4}" destId="{B95568D8-D303-49EB-85AC-0942EA985617}" srcOrd="1" destOrd="0" parTransId="{8242B283-4BE2-4E85-BFEE-0EA44472760E}" sibTransId="{2E7F46BE-885D-482A-BC1E-BDED69909460}"/>
-    <dgm:cxn modelId="{C900496A-D2A0-4924-80B8-C8F36D3F4296}" srcId="{76752B70-2FD8-4F70-8B44-25BFD449B474}" destId="{9ADEECC3-7F9F-46A7-B5DA-4F3694F77112}" srcOrd="0" destOrd="0" parTransId="{FAB60589-855B-4933-8283-6EA08460BF7F}" sibTransId="{2EDFDF46-E400-44D7-9888-18E57C418970}"/>
-    <dgm:cxn modelId="{6920ED83-38EB-4727-98DA-9126D9C32BE1}" srcId="{08EB2621-46CB-4202-ADE5-AB4B3522E59F}" destId="{AD20F728-8A1C-431A-A057-084EFAE2370E}" srcOrd="1" destOrd="0" parTransId="{29280282-54F1-45C6-8D42-4754C6BDCF91}" sibTransId="{4BE0A73D-F545-49DA-BD19-85E8D42A89C6}"/>
-    <dgm:cxn modelId="{0C7D9054-924C-482B-B908-FA1BECE2B316}" type="presOf" srcId="{811F41F9-23AE-4F3E-9695-05EB30B47BB2}" destId="{33F3F195-0D69-437A-AA03-20F248E1E632}" srcOrd="1" destOrd="0" presId="urn:microsoft.com/office/officeart/2005/8/layout/hierarchy2"/>
-    <dgm:cxn modelId="{22DB929A-76C7-4175-A15B-EE0834D6A78D}" type="presOf" srcId="{167FAECA-7F86-4699-8440-417F2D217544}" destId="{EAE0073B-E695-4C6C-B978-B5E3B7024E20}" srcOrd="0" destOrd="0" presId="urn:microsoft.com/office/officeart/2005/8/layout/hierarchy2"/>
-    <dgm:cxn modelId="{B0DD765E-04C7-4B32-AB72-F4DA9CF9D844}" type="presOf" srcId="{811F41F9-23AE-4F3E-9695-05EB30B47BB2}" destId="{7D05C43C-DFC0-4A88-8A56-94706F21A1FA}" srcOrd="0" destOrd="0" presId="urn:microsoft.com/office/officeart/2005/8/layout/hierarchy2"/>
-    <dgm:cxn modelId="{37E81653-EBD6-4E1C-9312-40D6851354F8}" type="presOf" srcId="{33C05A44-A2B6-4CDD-B983-9E8D17B54B1B}" destId="{B38E3594-CA56-4A29-BFDC-CA290103A3A6}" srcOrd="0" destOrd="0" presId="urn:microsoft.com/office/officeart/2005/8/layout/hierarchy2"/>
-    <dgm:cxn modelId="{D693ED5B-C5C3-4EE7-830E-4E8B4D81ED5B}" type="presOf" srcId="{8242B283-4BE2-4E85-BFEE-0EA44472760E}" destId="{CB159F70-ABE8-4C17-9F22-0AB61C102E64}" srcOrd="0" destOrd="0" presId="urn:microsoft.com/office/officeart/2005/8/layout/hierarchy2"/>
-    <dgm:cxn modelId="{D81BFB0A-6FB4-4AF3-84F9-94C8E571F8C9}" type="presOf" srcId="{DC7403F1-0571-424F-8BE8-3CC1536FDE8C}" destId="{BF0567E6-6DA9-48ED-9A37-47285840FDF7}" srcOrd="0" destOrd="0" presId="urn:microsoft.com/office/officeart/2005/8/layout/hierarchy2"/>
-    <dgm:cxn modelId="{8B1640C7-4F9B-437B-B25B-482FF324AF12}" type="presOf" srcId="{9ADEECC3-7F9F-46A7-B5DA-4F3694F77112}" destId="{797FBD49-A139-409C-80D6-2992C6762477}" srcOrd="0" destOrd="0" presId="urn:microsoft.com/office/officeart/2005/8/layout/hierarchy2"/>
-    <dgm:cxn modelId="{5B4A0343-8428-46D8-9462-BB02859BCD93}" type="presOf" srcId="{2ABC8B2A-1AE0-4445-BB0F-A32B638FE792}" destId="{FC31CFF5-CDC9-4FC6-A745-A19F38E995B7}" srcOrd="0" destOrd="0" presId="urn:microsoft.com/office/officeart/2005/8/layout/hierarchy2"/>
-    <dgm:cxn modelId="{6B9BDF3C-C256-43F3-9893-5D8DBD98BDBC}" type="presParOf" srcId="{CC5F2D0D-E1E5-4C49-8DF7-2A61C5DA8A1D}" destId="{4836E9C7-1D00-438F-B3B2-7F9CB5072224}" srcOrd="0" destOrd="0" presId="urn:microsoft.com/office/officeart/2005/8/layout/hierarchy2"/>
-    <dgm:cxn modelId="{993EC9D0-C38C-45DD-82D8-E65108488F72}" type="presParOf" srcId="{4836E9C7-1D00-438F-B3B2-7F9CB5072224}" destId="{D5ACFD89-23A4-4CF0-A4C3-F21EF07981F7}" srcOrd="0" destOrd="0" presId="urn:microsoft.com/office/officeart/2005/8/layout/hierarchy2"/>
-    <dgm:cxn modelId="{C24712F9-48DE-45DC-A92E-43A40FA6BD8A}" type="presParOf" srcId="{4836E9C7-1D00-438F-B3B2-7F9CB5072224}" destId="{82CA0987-2977-4072-97D6-791AD3CF7947}" srcOrd="1" destOrd="0" presId="urn:microsoft.com/office/officeart/2005/8/layout/hierarchy2"/>
-    <dgm:cxn modelId="{B5A67625-8140-434B-A327-91E1AF958489}" type="presParOf" srcId="{82CA0987-2977-4072-97D6-791AD3CF7947}" destId="{FD7A0172-CB25-4911-B3EF-667A39E7DCE7}" srcOrd="0" destOrd="0" presId="urn:microsoft.com/office/officeart/2005/8/layout/hierarchy2"/>
-    <dgm:cxn modelId="{902D5330-2976-456F-A5E8-73A9FB07973A}" type="presParOf" srcId="{FD7A0172-CB25-4911-B3EF-667A39E7DCE7}" destId="{C971E15B-3AB3-4DCE-BC91-B1D0C67824A6}" srcOrd="0" destOrd="0" presId="urn:microsoft.com/office/officeart/2005/8/layout/hierarchy2"/>
-    <dgm:cxn modelId="{CA63460D-6053-4EC8-B83F-8DEE506E8373}" type="presParOf" srcId="{82CA0987-2977-4072-97D6-791AD3CF7947}" destId="{534A082A-40AD-4635-8AAB-1F71AB8888EE}" srcOrd="1" destOrd="0" presId="urn:microsoft.com/office/officeart/2005/8/layout/hierarchy2"/>
-    <dgm:cxn modelId="{372996AE-AA92-4A6E-85AD-AAAE55EA21FE}" type="presParOf" srcId="{534A082A-40AD-4635-8AAB-1F71AB8888EE}" destId="{6D38B18B-70EC-4AF7-A6FF-B5C7FE8D4DA4}" srcOrd="0" destOrd="0" presId="urn:microsoft.com/office/officeart/2005/8/layout/hierarchy2"/>
-    <dgm:cxn modelId="{817458E9-78E9-4909-B9C6-CAABF160C677}" type="presParOf" srcId="{534A082A-40AD-4635-8AAB-1F71AB8888EE}" destId="{4B946D61-20E5-4755-A44A-B57CD5218A5D}" srcOrd="1" destOrd="0" presId="urn:microsoft.com/office/officeart/2005/8/layout/hierarchy2"/>
-    <dgm:cxn modelId="{EAE35F45-E4FD-4964-A94E-FF572BADACBD}" type="presParOf" srcId="{4B946D61-20E5-4755-A44A-B57CD5218A5D}" destId="{68438195-FD75-4EAF-817E-3D241C458B9B}" srcOrd="0" destOrd="0" presId="urn:microsoft.com/office/officeart/2005/8/layout/hierarchy2"/>
-    <dgm:cxn modelId="{361B850D-57B0-443B-88E5-D611C5AB316F}" type="presParOf" srcId="{68438195-FD75-4EAF-817E-3D241C458B9B}" destId="{E6950A32-D71C-4EA5-88AE-3B3F0287DC19}" srcOrd="0" destOrd="0" presId="urn:microsoft.com/office/officeart/2005/8/layout/hierarchy2"/>
-    <dgm:cxn modelId="{41C732E6-3E17-44A5-A9C8-D373ED9CF589}" type="presParOf" srcId="{4B946D61-20E5-4755-A44A-B57CD5218A5D}" destId="{52422672-3E70-4BC8-BC5D-54AE606EFF81}" srcOrd="1" destOrd="0" presId="urn:microsoft.com/office/officeart/2005/8/layout/hierarchy2"/>
-    <dgm:cxn modelId="{BC225A0C-377F-4680-A255-8421143845A4}" type="presParOf" srcId="{52422672-3E70-4BC8-BC5D-54AE606EFF81}" destId="{EDD898AC-163C-4B2A-929B-A80367C5CB73}" srcOrd="0" destOrd="0" presId="urn:microsoft.com/office/officeart/2005/8/layout/hierarchy2"/>
-    <dgm:cxn modelId="{34976412-E99B-4B65-A026-BD6E797B3BD0}" type="presParOf" srcId="{52422672-3E70-4BC8-BC5D-54AE606EFF81}" destId="{0FA6616D-6EA1-4836-AD86-6275C3D51DD1}" srcOrd="1" destOrd="0" presId="urn:microsoft.com/office/officeart/2005/8/layout/hierarchy2"/>
-    <dgm:cxn modelId="{1BFE0F25-D8C0-4A6C-82A8-DC158DD107DD}" type="presParOf" srcId="{4B946D61-20E5-4755-A44A-B57CD5218A5D}" destId="{2CBD0876-E8DB-432A-A0C4-D664553F2B67}" srcOrd="2" destOrd="0" presId="urn:microsoft.com/office/officeart/2005/8/layout/hierarchy2"/>
-    <dgm:cxn modelId="{CA2C4573-663D-4972-9782-18BD533F254C}" type="presParOf" srcId="{2CBD0876-E8DB-432A-A0C4-D664553F2B67}" destId="{B5C8146A-0574-4C94-8DE4-9D4C27829023}" srcOrd="0" destOrd="0" presId="urn:microsoft.com/office/officeart/2005/8/layout/hierarchy2"/>
-    <dgm:cxn modelId="{6FC3E2B5-3068-4C0C-BB0A-E75584A5DB45}" type="presParOf" srcId="{4B946D61-20E5-4755-A44A-B57CD5218A5D}" destId="{33B1E37E-E51F-4756-A36C-5CE66904AB53}" srcOrd="3" destOrd="0" presId="urn:microsoft.com/office/officeart/2005/8/layout/hierarchy2"/>
-    <dgm:cxn modelId="{01A99DD6-C7A2-4786-BCE1-0DE6B673EB1F}" type="presParOf" srcId="{33B1E37E-E51F-4756-A36C-5CE66904AB53}" destId="{5A4405BA-2082-47F6-9FF1-48042B30A932}" srcOrd="0" destOrd="0" presId="urn:microsoft.com/office/officeart/2005/8/layout/hierarchy2"/>
-    <dgm:cxn modelId="{8B98F29B-C399-47D9-B5B2-5B476F7D82FE}" type="presParOf" srcId="{33B1E37E-E51F-4756-A36C-5CE66904AB53}" destId="{1E3C933A-509A-4793-BE5F-AFBAE693028B}" srcOrd="1" destOrd="0" presId="urn:microsoft.com/office/officeart/2005/8/layout/hierarchy2"/>
-    <dgm:cxn modelId="{1D27CABC-8F4C-49B3-A4DF-8C014BC474F8}" type="presParOf" srcId="{82CA0987-2977-4072-97D6-791AD3CF7947}" destId="{1FB9E06D-EF2B-4048-9039-AD508A01931D}" srcOrd="2" destOrd="0" presId="urn:microsoft.com/office/officeart/2005/8/layout/hierarchy2"/>
-    <dgm:cxn modelId="{9E6950B7-53D4-41D5-A178-95D4D4C724E2}" type="presParOf" srcId="{1FB9E06D-EF2B-4048-9039-AD508A01931D}" destId="{3284F059-BB42-4147-B03D-CCCC684A12A7}" srcOrd="0" destOrd="0" presId="urn:microsoft.com/office/officeart/2005/8/layout/hierarchy2"/>
-    <dgm:cxn modelId="{26BBE451-FAF9-4AE4-8FB4-934557645B78}" type="presParOf" srcId="{82CA0987-2977-4072-97D6-791AD3CF7947}" destId="{C51D7C66-CE84-4886-83BA-4C6DA9A40BDC}" srcOrd="3" destOrd="0" presId="urn:microsoft.com/office/officeart/2005/8/layout/hierarchy2"/>
-    <dgm:cxn modelId="{5A13EB73-C7DE-48B0-A700-982F8A741D70}" type="presParOf" srcId="{C51D7C66-CE84-4886-83BA-4C6DA9A40BDC}" destId="{54743B2E-2B49-4B9C-BCFE-89B4A223022D}" srcOrd="0" destOrd="0" presId="urn:microsoft.com/office/officeart/2005/8/layout/hierarchy2"/>
-    <dgm:cxn modelId="{BB99F1A6-E756-493C-98C4-C4B6277DFAFA}" type="presParOf" srcId="{C51D7C66-CE84-4886-83BA-4C6DA9A40BDC}" destId="{27EB1AA2-FA2B-4889-A21B-9179BBFF8ED6}" srcOrd="1" destOrd="0" presId="urn:microsoft.com/office/officeart/2005/8/layout/hierarchy2"/>
-    <dgm:cxn modelId="{97CCE2BC-F838-4427-9517-9AABEEBCA27A}" type="presParOf" srcId="{27EB1AA2-FA2B-4889-A21B-9179BBFF8ED6}" destId="{1889DF31-E9C1-45A1-88BE-8B18172A263A}" srcOrd="0" destOrd="0" presId="urn:microsoft.com/office/officeart/2005/8/layout/hierarchy2"/>
-    <dgm:cxn modelId="{D2E40EB2-484A-4B2B-9F77-DFAD457834E6}" type="presParOf" srcId="{1889DF31-E9C1-45A1-88BE-8B18172A263A}" destId="{6693197B-78B7-47EE-9FE1-10471704F946}" srcOrd="0" destOrd="0" presId="urn:microsoft.com/office/officeart/2005/8/layout/hierarchy2"/>
-    <dgm:cxn modelId="{3867ECFC-BA61-4E03-A2C3-FCCB9C664175}" type="presParOf" srcId="{27EB1AA2-FA2B-4889-A21B-9179BBFF8ED6}" destId="{3BAB4446-30E3-4CE2-B996-8CCB97B38883}" srcOrd="1" destOrd="0" presId="urn:microsoft.com/office/officeart/2005/8/layout/hierarchy2"/>
-    <dgm:cxn modelId="{EC49B429-7802-4252-8276-C83BC574FDBD}" type="presParOf" srcId="{3BAB4446-30E3-4CE2-B996-8CCB97B38883}" destId="{797FBD49-A139-409C-80D6-2992C6762477}" srcOrd="0" destOrd="0" presId="urn:microsoft.com/office/officeart/2005/8/layout/hierarchy2"/>
-    <dgm:cxn modelId="{EF9DC7C9-FA7B-4FB6-B94D-B83EEFCAAA4A}" type="presParOf" srcId="{3BAB4446-30E3-4CE2-B996-8CCB97B38883}" destId="{31D18E03-2145-41C5-8A25-705D6BFA78D5}" srcOrd="1" destOrd="0" presId="urn:microsoft.com/office/officeart/2005/8/layout/hierarchy2"/>
-    <dgm:cxn modelId="{FC7D5040-A548-4BA9-B3FD-95E8219325CE}" type="presParOf" srcId="{31D18E03-2145-41C5-8A25-705D6BFA78D5}" destId="{4AA5200D-7B15-42DE-9422-B197E4970211}" srcOrd="0" destOrd="0" presId="urn:microsoft.com/office/officeart/2005/8/layout/hierarchy2"/>
-    <dgm:cxn modelId="{6DE19662-7752-4B0B-BA7C-9111C10BA204}" type="presParOf" srcId="{4AA5200D-7B15-42DE-9422-B197E4970211}" destId="{E6077319-7C6E-4777-97B3-CA97D1DAD822}" srcOrd="0" destOrd="0" presId="urn:microsoft.com/office/officeart/2005/8/layout/hierarchy2"/>
-    <dgm:cxn modelId="{F500BE52-8B51-4ECD-95E5-565F459F3051}" type="presParOf" srcId="{31D18E03-2145-41C5-8A25-705D6BFA78D5}" destId="{160396F2-C918-469D-B3DD-4DBBB7563CF1}" srcOrd="1" destOrd="0" presId="urn:microsoft.com/office/officeart/2005/8/layout/hierarchy2"/>
-    <dgm:cxn modelId="{9791AD4B-54DE-470A-B142-BE10C1A36D28}" type="presParOf" srcId="{160396F2-C918-469D-B3DD-4DBBB7563CF1}" destId="{3B8868D9-9F8B-47F9-99EF-A48BC6B2FF26}" srcOrd="0" destOrd="0" presId="urn:microsoft.com/office/officeart/2005/8/layout/hierarchy2"/>
-    <dgm:cxn modelId="{72A63C6D-8D4A-4D5E-B27E-A4BAC1465618}" type="presParOf" srcId="{160396F2-C918-469D-B3DD-4DBBB7563CF1}" destId="{F1BA8509-48B6-44D9-B6F0-090B84E3C117}" srcOrd="1" destOrd="0" presId="urn:microsoft.com/office/officeart/2005/8/layout/hierarchy2"/>
-    <dgm:cxn modelId="{524B5DF1-DF9A-43DC-86D0-9EB7FC91D6DF}" type="presParOf" srcId="{31D18E03-2145-41C5-8A25-705D6BFA78D5}" destId="{81DF227C-317B-417C-B837-BF4939219178}" srcOrd="2" destOrd="0" presId="urn:microsoft.com/office/officeart/2005/8/layout/hierarchy2"/>
-    <dgm:cxn modelId="{B8D26EA6-C642-49ED-A572-1F45B9C1D0EF}" type="presParOf" srcId="{81DF227C-317B-417C-B837-BF4939219178}" destId="{C2015C7B-D32C-4CE2-BC7D-C9E321ED4B0D}" srcOrd="0" destOrd="0" presId="urn:microsoft.com/office/officeart/2005/8/layout/hierarchy2"/>
-    <dgm:cxn modelId="{D985AEBE-9D26-42D3-8950-5977A79093F9}" type="presParOf" srcId="{31D18E03-2145-41C5-8A25-705D6BFA78D5}" destId="{1D2643D1-9721-4869-8B26-F7B57CCBA54C}" srcOrd="3" destOrd="0" presId="urn:microsoft.com/office/officeart/2005/8/layout/hierarchy2"/>
-    <dgm:cxn modelId="{6DA46B3E-6448-4E6E-9410-8946080B553C}" type="presParOf" srcId="{1D2643D1-9721-4869-8B26-F7B57CCBA54C}" destId="{41370F12-1FA0-4579-8285-C15FA148591C}" srcOrd="0" destOrd="0" presId="urn:microsoft.com/office/officeart/2005/8/layout/hierarchy2"/>
-    <dgm:cxn modelId="{0BBEA3E1-78B9-42AB-BC29-F65BBD82AE8C}" type="presParOf" srcId="{1D2643D1-9721-4869-8B26-F7B57CCBA54C}" destId="{4012EABF-8046-4F68-B7F4-6930763191CD}" srcOrd="1" destOrd="0" presId="urn:microsoft.com/office/officeart/2005/8/layout/hierarchy2"/>
-    <dgm:cxn modelId="{B08877CB-09EC-4ED6-995D-6B04D2A41DDC}" type="presParOf" srcId="{27EB1AA2-FA2B-4889-A21B-9179BBFF8ED6}" destId="{2864DC2A-13C0-4E4B-A7F3-F63F340FA450}" srcOrd="2" destOrd="0" presId="urn:microsoft.com/office/officeart/2005/8/layout/hierarchy2"/>
-    <dgm:cxn modelId="{188056C8-4518-4BB1-A482-4D0E3E98456F}" type="presParOf" srcId="{2864DC2A-13C0-4E4B-A7F3-F63F340FA450}" destId="{346F9867-B732-44D3-B591-4FC16781C35B}" srcOrd="0" destOrd="0" presId="urn:microsoft.com/office/officeart/2005/8/layout/hierarchy2"/>
-    <dgm:cxn modelId="{8CDA6AF3-B847-4528-8B7E-203BF79B1262}" type="presParOf" srcId="{27EB1AA2-FA2B-4889-A21B-9179BBFF8ED6}" destId="{1CCA5EC4-0B2E-48DA-9177-936A8E95D339}" srcOrd="3" destOrd="0" presId="urn:microsoft.com/office/officeart/2005/8/layout/hierarchy2"/>
-    <dgm:cxn modelId="{2DF53A5C-42C6-43D2-8614-8BD1557CDEA4}" type="presParOf" srcId="{1CCA5EC4-0B2E-48DA-9177-936A8E95D339}" destId="{B38E3594-CA56-4A29-BFDC-CA290103A3A6}" srcOrd="0" destOrd="0" presId="urn:microsoft.com/office/officeart/2005/8/layout/hierarchy2"/>
-    <dgm:cxn modelId="{B97473D5-AF45-407A-B357-17DE717E2060}" type="presParOf" srcId="{1CCA5EC4-0B2E-48DA-9177-936A8E95D339}" destId="{C5A0FD96-86B8-4A41-9D84-94EABE4C37F2}" srcOrd="1" destOrd="0" presId="urn:microsoft.com/office/officeart/2005/8/layout/hierarchy2"/>
-    <dgm:cxn modelId="{3F1A888A-DE01-4CC0-B6FD-C2A67635E381}" type="presParOf" srcId="{C5A0FD96-86B8-4A41-9D84-94EABE4C37F2}" destId="{2E830E8B-B241-4984-BFF5-BCC0806E238E}" srcOrd="0" destOrd="0" presId="urn:microsoft.com/office/officeart/2005/8/layout/hierarchy2"/>
-    <dgm:cxn modelId="{2E1CC9D5-8961-4F04-846D-136837E0E961}" type="presParOf" srcId="{2E830E8B-B241-4984-BFF5-BCC0806E238E}" destId="{6C681D0A-EFBE-40D7-8FA9-0029C727D1F3}" srcOrd="0" destOrd="0" presId="urn:microsoft.com/office/officeart/2005/8/layout/hierarchy2"/>
-    <dgm:cxn modelId="{648659FE-61D2-483F-8F87-A13B6633F112}" type="presParOf" srcId="{C5A0FD96-86B8-4A41-9D84-94EABE4C37F2}" destId="{34D76B34-6EB6-4D02-986A-9A5B7465C171}" srcOrd="1" destOrd="0" presId="urn:microsoft.com/office/officeart/2005/8/layout/hierarchy2"/>
-    <dgm:cxn modelId="{9FC6439C-CB59-4F41-961C-94D7B3D46D4F}" type="presParOf" srcId="{34D76B34-6EB6-4D02-986A-9A5B7465C171}" destId="{EAE0073B-E695-4C6C-B978-B5E3B7024E20}" srcOrd="0" destOrd="0" presId="urn:microsoft.com/office/officeart/2005/8/layout/hierarchy2"/>
-    <dgm:cxn modelId="{C4A989C7-E226-481C-B687-9665BE174DD2}" type="presParOf" srcId="{34D76B34-6EB6-4D02-986A-9A5B7465C171}" destId="{15B5017A-F407-4601-B757-58B127DF9ECC}" srcOrd="1" destOrd="0" presId="urn:microsoft.com/office/officeart/2005/8/layout/hierarchy2"/>
-    <dgm:cxn modelId="{5BB58897-D7BB-4D12-B3F2-FC380FC1B3B5}" type="presParOf" srcId="{82CA0987-2977-4072-97D6-791AD3CF7947}" destId="{D88348ED-527A-4837-8156-098C1F615BFB}" srcOrd="4" destOrd="0" presId="urn:microsoft.com/office/officeart/2005/8/layout/hierarchy2"/>
-    <dgm:cxn modelId="{D638C98F-82F6-48C7-96F6-018F0EEFFE5A}" type="presParOf" srcId="{D88348ED-527A-4837-8156-098C1F615BFB}" destId="{DD8AA6E0-BA21-42D8-8E4A-93AFF5B7CBEA}" srcOrd="0" destOrd="0" presId="urn:microsoft.com/office/officeart/2005/8/layout/hierarchy2"/>
-    <dgm:cxn modelId="{A631E460-76DE-4F32-B0E2-A65D14B7A28A}" type="presParOf" srcId="{82CA0987-2977-4072-97D6-791AD3CF7947}" destId="{22795D5D-6477-408C-8785-133C6F81E485}" srcOrd="5" destOrd="0" presId="urn:microsoft.com/office/officeart/2005/8/layout/hierarchy2"/>
-    <dgm:cxn modelId="{24FBB42D-BE93-4C69-89FD-0620D699FC29}" type="presParOf" srcId="{22795D5D-6477-408C-8785-133C6F81E485}" destId="{0C7AD588-E19E-4FA4-8679-76D852021E3D}" srcOrd="0" destOrd="0" presId="urn:microsoft.com/office/officeart/2005/8/layout/hierarchy2"/>
-    <dgm:cxn modelId="{C24F31B3-529A-4F07-A0F4-24D76F8E5AEC}" type="presParOf" srcId="{22795D5D-6477-408C-8785-133C6F81E485}" destId="{931CE5FB-4819-4396-B9CF-E5B2AA7AF582}" srcOrd="1" destOrd="0" presId="urn:microsoft.com/office/officeart/2005/8/layout/hierarchy2"/>
-    <dgm:cxn modelId="{BEC7BE3E-A696-4142-B773-CFCEB5ADD03F}" type="presParOf" srcId="{931CE5FB-4819-4396-B9CF-E5B2AA7AF582}" destId="{F9C387D6-3DB2-43EE-A8C5-C98DF7AA1264}" srcOrd="0" destOrd="0" presId="urn:microsoft.com/office/officeart/2005/8/layout/hierarchy2"/>
-    <dgm:cxn modelId="{00448528-9F75-405C-AC85-D704676DCD26}" type="presParOf" srcId="{F9C387D6-3DB2-43EE-A8C5-C98DF7AA1264}" destId="{54AF12FD-3B65-46EE-9011-B900D4CBD75B}" srcOrd="0" destOrd="0" presId="urn:microsoft.com/office/officeart/2005/8/layout/hierarchy2"/>
-    <dgm:cxn modelId="{10FBBD40-5077-4FFE-B6B7-64C0CFA0EFE5}" type="presParOf" srcId="{931CE5FB-4819-4396-B9CF-E5B2AA7AF582}" destId="{2860C44C-8CEC-49E4-84FD-6CAB9BFEB225}" srcOrd="1" destOrd="0" presId="urn:microsoft.com/office/officeart/2005/8/layout/hierarchy2"/>
-    <dgm:cxn modelId="{9EFA2A3E-ABEC-40F1-A7E5-8C005995B9A5}" type="presParOf" srcId="{2860C44C-8CEC-49E4-84FD-6CAB9BFEB225}" destId="{CC6B0A1C-BAB8-4AB7-9EF6-A7279AB3044F}" srcOrd="0" destOrd="0" presId="urn:microsoft.com/office/officeart/2005/8/layout/hierarchy2"/>
-    <dgm:cxn modelId="{552B5388-B69D-4653-9690-8E9007EFE959}" type="presParOf" srcId="{2860C44C-8CEC-49E4-84FD-6CAB9BFEB225}" destId="{58636A5C-0915-4FC5-916B-8EEEEF627EA0}" srcOrd="1" destOrd="0" presId="urn:microsoft.com/office/officeart/2005/8/layout/hierarchy2"/>
-    <dgm:cxn modelId="{CF2C0150-59EC-433C-86C5-BB459B28BF0D}" type="presParOf" srcId="{82CA0987-2977-4072-97D6-791AD3CF7947}" destId="{82063FD8-2DE8-42B1-AC01-6CDB0BC37358}" srcOrd="6" destOrd="0" presId="urn:microsoft.com/office/officeart/2005/8/layout/hierarchy2"/>
-    <dgm:cxn modelId="{6737B541-0DE7-423C-920E-EDB9BDDE4F6A}" type="presParOf" srcId="{82063FD8-2DE8-42B1-AC01-6CDB0BC37358}" destId="{12C2DC85-DDAF-4F57-9841-150A97500304}" srcOrd="0" destOrd="0" presId="urn:microsoft.com/office/officeart/2005/8/layout/hierarchy2"/>
-    <dgm:cxn modelId="{497AE9C7-4879-48C4-9EE7-48D9FDEF2EB7}" type="presParOf" srcId="{82CA0987-2977-4072-97D6-791AD3CF7947}" destId="{BB9F06D9-715A-43BB-BBE0-36022263CCCD}" srcOrd="7" destOrd="0" presId="urn:microsoft.com/office/officeart/2005/8/layout/hierarchy2"/>
-    <dgm:cxn modelId="{0294B660-DE0B-448E-92E6-0A615F860F76}" type="presParOf" srcId="{BB9F06D9-715A-43BB-BBE0-36022263CCCD}" destId="{26D8E710-F0D2-45EF-BDE9-84F12E45A85F}" srcOrd="0" destOrd="0" presId="urn:microsoft.com/office/officeart/2005/8/layout/hierarchy2"/>
-    <dgm:cxn modelId="{A5A71AB2-B841-495B-A3BD-CB9F0C950B5A}" type="presParOf" srcId="{BB9F06D9-715A-43BB-BBE0-36022263CCCD}" destId="{49A1BD6B-7533-428F-A42D-5017EF29B777}" srcOrd="1" destOrd="0" presId="urn:microsoft.com/office/officeart/2005/8/layout/hierarchy2"/>
-    <dgm:cxn modelId="{02A12F9C-9B40-4E72-97C2-78F00D32215B}" type="presParOf" srcId="{49A1BD6B-7533-428F-A42D-5017EF29B777}" destId="{D2E7D7FB-33DA-439B-A6FF-8B6265094B81}" srcOrd="0" destOrd="0" presId="urn:microsoft.com/office/officeart/2005/8/layout/hierarchy2"/>
-    <dgm:cxn modelId="{47B8B843-52BA-4487-AC93-96D05F1B6292}" type="presParOf" srcId="{D2E7D7FB-33DA-439B-A6FF-8B6265094B81}" destId="{935E24CC-008B-4BE9-B3EB-41EB22B15B73}" srcOrd="0" destOrd="0" presId="urn:microsoft.com/office/officeart/2005/8/layout/hierarchy2"/>
-    <dgm:cxn modelId="{C1E024C5-C9CB-4CC7-B971-D72421C40293}" type="presParOf" srcId="{49A1BD6B-7533-428F-A42D-5017EF29B777}" destId="{E62C7F9E-FD58-4448-9155-836036332B8E}" srcOrd="1" destOrd="0" presId="urn:microsoft.com/office/officeart/2005/8/layout/hierarchy2"/>
-    <dgm:cxn modelId="{9FE374A6-39DE-4CF9-B8BA-8A7EF308D615}" type="presParOf" srcId="{E62C7F9E-FD58-4448-9155-836036332B8E}" destId="{16B11AF4-04C8-4F95-B50D-C951D10CBCFB}" srcOrd="0" destOrd="0" presId="urn:microsoft.com/office/officeart/2005/8/layout/hierarchy2"/>
-    <dgm:cxn modelId="{C5C9919D-5FEF-443B-9CC1-9E32B2999C8A}" type="presParOf" srcId="{E62C7F9E-FD58-4448-9155-836036332B8E}" destId="{A0AFD6A4-F26C-4F04-A84F-3C18E736E10C}" srcOrd="1" destOrd="0" presId="urn:microsoft.com/office/officeart/2005/8/layout/hierarchy2"/>
-    <dgm:cxn modelId="{6E3CB5B8-2FC2-4946-8CC9-9B5B514C3858}" type="presParOf" srcId="{A0AFD6A4-F26C-4F04-A84F-3C18E736E10C}" destId="{D8394A56-8A48-43C9-8876-8EA39F4B73ED}" srcOrd="0" destOrd="0" presId="urn:microsoft.com/office/officeart/2005/8/layout/hierarchy2"/>
-    <dgm:cxn modelId="{ADE653D2-D2B8-4BF7-8C9F-69818875F68D}" type="presParOf" srcId="{D8394A56-8A48-43C9-8876-8EA39F4B73ED}" destId="{13024C18-820A-4B62-BAEA-89D27D0765CD}" srcOrd="0" destOrd="0" presId="urn:microsoft.com/office/officeart/2005/8/layout/hierarchy2"/>
-    <dgm:cxn modelId="{5FC3C824-2E48-44CA-A8AA-3F1CD7287B05}" type="presParOf" srcId="{A0AFD6A4-F26C-4F04-A84F-3C18E736E10C}" destId="{1C82C597-4470-40A1-9D25-FAF2BF07E192}" srcOrd="1" destOrd="0" presId="urn:microsoft.com/office/officeart/2005/8/layout/hierarchy2"/>
-    <dgm:cxn modelId="{9F7D5B51-AAA3-4B2F-94DA-D6D75D47FA04}" type="presParOf" srcId="{1C82C597-4470-40A1-9D25-FAF2BF07E192}" destId="{F7DF3503-2E14-4B1A-9CBB-7E9883AC3E4A}" srcOrd="0" destOrd="0" presId="urn:microsoft.com/office/officeart/2005/8/layout/hierarchy2"/>
-    <dgm:cxn modelId="{F1024EC1-4CDD-4817-8151-8FD88287C867}" type="presParOf" srcId="{1C82C597-4470-40A1-9D25-FAF2BF07E192}" destId="{10260D0F-7A8A-453A-A0A9-7AB1CDBEDD4D}" srcOrd="1" destOrd="0" presId="urn:microsoft.com/office/officeart/2005/8/layout/hierarchy2"/>
-    <dgm:cxn modelId="{DB3E0AFF-CF9E-4ED2-BBBB-B6F567D932B0}" type="presParOf" srcId="{A0AFD6A4-F26C-4F04-A84F-3C18E736E10C}" destId="{7D05C43C-DFC0-4A88-8A56-94706F21A1FA}" srcOrd="2" destOrd="0" presId="urn:microsoft.com/office/officeart/2005/8/layout/hierarchy2"/>
-    <dgm:cxn modelId="{07159433-AA71-4962-93D3-C15C1E230EDB}" type="presParOf" srcId="{7D05C43C-DFC0-4A88-8A56-94706F21A1FA}" destId="{33F3F195-0D69-437A-AA03-20F248E1E632}" srcOrd="0" destOrd="0" presId="urn:microsoft.com/office/officeart/2005/8/layout/hierarchy2"/>
-    <dgm:cxn modelId="{6BE3014E-004F-44AD-ADEB-13E49B3C23ED}" type="presParOf" srcId="{A0AFD6A4-F26C-4F04-A84F-3C18E736E10C}" destId="{A821B035-8A9C-46FB-9E73-44314A1115AD}" srcOrd="3" destOrd="0" presId="urn:microsoft.com/office/officeart/2005/8/layout/hierarchy2"/>
-    <dgm:cxn modelId="{F9978B46-99F3-4A23-99CF-C6B61F7F272F}" type="presParOf" srcId="{A821B035-8A9C-46FB-9E73-44314A1115AD}" destId="{9ECD2900-0A9A-47D1-A756-67C34D750CCF}" srcOrd="0" destOrd="0" presId="urn:microsoft.com/office/officeart/2005/8/layout/hierarchy2"/>
-    <dgm:cxn modelId="{099CE685-E212-45EF-96A5-786C3441BFB4}" type="presParOf" srcId="{A821B035-8A9C-46FB-9E73-44314A1115AD}" destId="{3A25304D-E5C6-49B5-A259-2A0ABD45E35C}" srcOrd="1" destOrd="0" presId="urn:microsoft.com/office/officeart/2005/8/layout/hierarchy2"/>
-    <dgm:cxn modelId="{2852508F-CD2D-418D-9626-35B8B1D90EBB}" type="presParOf" srcId="{49A1BD6B-7533-428F-A42D-5017EF29B777}" destId="{265BA9A4-8B4E-4711-88C7-AB227C949A94}" srcOrd="2" destOrd="0" presId="urn:microsoft.com/office/officeart/2005/8/layout/hierarchy2"/>
-    <dgm:cxn modelId="{08F6A777-02AF-411B-82E7-75916DF66BB3}" type="presParOf" srcId="{265BA9A4-8B4E-4711-88C7-AB227C949A94}" destId="{F9091B10-7237-43E5-93A5-0A860387BD22}" srcOrd="0" destOrd="0" presId="urn:microsoft.com/office/officeart/2005/8/layout/hierarchy2"/>
-    <dgm:cxn modelId="{DAC00C9F-6068-4583-A372-573B2BE9BCD6}" type="presParOf" srcId="{49A1BD6B-7533-428F-A42D-5017EF29B777}" destId="{F87A97B9-BE22-4B2E-9810-7E6351D74F66}" srcOrd="3" destOrd="0" presId="urn:microsoft.com/office/officeart/2005/8/layout/hierarchy2"/>
-    <dgm:cxn modelId="{C5226D78-9362-4AEA-8DDE-9E8B66BF8475}" type="presParOf" srcId="{F87A97B9-BE22-4B2E-9810-7E6351D74F66}" destId="{240ABD63-9087-4546-89CF-88541F4CEF52}" srcOrd="0" destOrd="0" presId="urn:microsoft.com/office/officeart/2005/8/layout/hierarchy2"/>
-    <dgm:cxn modelId="{8CBE1816-9BA1-4CE6-A45F-2D2AEA3AD600}" type="presParOf" srcId="{F87A97B9-BE22-4B2E-9810-7E6351D74F66}" destId="{5F8A3D0B-8C88-4314-90A2-53E524CB732B}" srcOrd="1" destOrd="0" presId="urn:microsoft.com/office/officeart/2005/8/layout/hierarchy2"/>
-    <dgm:cxn modelId="{A4920609-170F-4844-B04F-9970259398A6}" type="presParOf" srcId="{5F8A3D0B-8C88-4314-90A2-53E524CB732B}" destId="{BF0567E6-6DA9-48ED-9A37-47285840FDF7}" srcOrd="0" destOrd="0" presId="urn:microsoft.com/office/officeart/2005/8/layout/hierarchy2"/>
-    <dgm:cxn modelId="{7AE9E9C3-3841-4E0E-82FB-9F13667B398C}" type="presParOf" srcId="{BF0567E6-6DA9-48ED-9A37-47285840FDF7}" destId="{30099040-2BEC-46EB-AE9D-6A3BEF8052F4}" srcOrd="0" destOrd="0" presId="urn:microsoft.com/office/officeart/2005/8/layout/hierarchy2"/>
-    <dgm:cxn modelId="{5521BC2D-C9A3-4806-9FB2-E290B1F86B33}" type="presParOf" srcId="{5F8A3D0B-8C88-4314-90A2-53E524CB732B}" destId="{8B68CDD0-4452-4C80-9E5E-9AEC50B081C8}" srcOrd="1" destOrd="0" presId="urn:microsoft.com/office/officeart/2005/8/layout/hierarchy2"/>
-    <dgm:cxn modelId="{CEE9A7B9-929D-45DF-94E3-9CD968A1FB0A}" type="presParOf" srcId="{8B68CDD0-4452-4C80-9E5E-9AEC50B081C8}" destId="{E7F03264-C14C-446F-BCBE-D61750AF3A77}" srcOrd="0" destOrd="0" presId="urn:microsoft.com/office/officeart/2005/8/layout/hierarchy2"/>
-    <dgm:cxn modelId="{94C97A97-0589-4DC5-A770-0752594864F6}" type="presParOf" srcId="{8B68CDD0-4452-4C80-9E5E-9AEC50B081C8}" destId="{F12AF1B5-E90E-4DED-AEC6-0A3EB3D78347}" srcOrd="1" destOrd="0" presId="urn:microsoft.com/office/officeart/2005/8/layout/hierarchy2"/>
-    <dgm:cxn modelId="{4A48E624-EC68-4B72-BABD-EC926E0C2797}" type="presParOf" srcId="{F12AF1B5-E90E-4DED-AEC6-0A3EB3D78347}" destId="{21F216FC-1A29-4DA3-BE45-EBAAD540EDFF}" srcOrd="0" destOrd="0" presId="urn:microsoft.com/office/officeart/2005/8/layout/hierarchy2"/>
-    <dgm:cxn modelId="{BC92C0E3-BFB4-43E0-B73B-52024C7D1927}" type="presParOf" srcId="{21F216FC-1A29-4DA3-BE45-EBAAD540EDFF}" destId="{C517C033-B09A-4E21-8604-8C0CA07E9762}" srcOrd="0" destOrd="0" presId="urn:microsoft.com/office/officeart/2005/8/layout/hierarchy2"/>
-    <dgm:cxn modelId="{CDCAB1C7-CCEE-4244-8E8F-755739DF88C0}" type="presParOf" srcId="{F12AF1B5-E90E-4DED-AEC6-0A3EB3D78347}" destId="{268FC15B-6ECF-42F9-BB46-0EE2EF0C523A}" srcOrd="1" destOrd="0" presId="urn:microsoft.com/office/officeart/2005/8/layout/hierarchy2"/>
-    <dgm:cxn modelId="{370C2EC1-FA93-4BBB-9ED0-F58599A20987}" type="presParOf" srcId="{268FC15B-6ECF-42F9-BB46-0EE2EF0C523A}" destId="{238A04B6-8EF5-45CF-9164-325F1FDB3A44}" srcOrd="0" destOrd="0" presId="urn:microsoft.com/office/officeart/2005/8/layout/hierarchy2"/>
-    <dgm:cxn modelId="{4BDC3C66-C43F-4BD5-8560-B5183AEAABE9}" type="presParOf" srcId="{268FC15B-6ECF-42F9-BB46-0EE2EF0C523A}" destId="{5524673C-3A9E-4814-9EC7-C5ACCA641D22}" srcOrd="1" destOrd="0" presId="urn:microsoft.com/office/officeart/2005/8/layout/hierarchy2"/>
-    <dgm:cxn modelId="{377C0E25-6D6E-42E4-9292-8CAA8653ADE8}" type="presParOf" srcId="{F12AF1B5-E90E-4DED-AEC6-0A3EB3D78347}" destId="{CB159F70-ABE8-4C17-9F22-0AB61C102E64}" srcOrd="2" destOrd="0" presId="urn:microsoft.com/office/officeart/2005/8/layout/hierarchy2"/>
-    <dgm:cxn modelId="{50F3A696-8B80-4CFE-B669-B3D310FE659D}" type="presParOf" srcId="{CB159F70-ABE8-4C17-9F22-0AB61C102E64}" destId="{65154119-D258-4A25-9837-29E60567675A}" srcOrd="0" destOrd="0" presId="urn:microsoft.com/office/officeart/2005/8/layout/hierarchy2"/>
-    <dgm:cxn modelId="{40250E08-A487-4967-92E5-2C1A3630DE48}" type="presParOf" srcId="{F12AF1B5-E90E-4DED-AEC6-0A3EB3D78347}" destId="{66342CAE-E952-4D5C-AF0F-D8E08F34C7B7}" srcOrd="3" destOrd="0" presId="urn:microsoft.com/office/officeart/2005/8/layout/hierarchy2"/>
-    <dgm:cxn modelId="{81413752-0B26-4C2E-9142-E6CC20071577}" type="presParOf" srcId="{66342CAE-E952-4D5C-AF0F-D8E08F34C7B7}" destId="{CF2F8359-8E2C-400E-A50D-384EDB3CA8A3}" srcOrd="0" destOrd="0" presId="urn:microsoft.com/office/officeart/2005/8/layout/hierarchy2"/>
-    <dgm:cxn modelId="{D413F4EB-16DC-45D6-AE51-CBD6813C0347}" type="presParOf" srcId="{66342CAE-E952-4D5C-AF0F-D8E08F34C7B7}" destId="{9C17A70B-9804-4C9E-9B21-B9608840F4F7}" srcOrd="1" destOrd="0" presId="urn:microsoft.com/office/officeart/2005/8/layout/hierarchy2"/>
-    <dgm:cxn modelId="{05385659-EEEE-45C1-BA2C-6BA0402ADECC}" type="presParOf" srcId="{5F8A3D0B-8C88-4314-90A2-53E524CB732B}" destId="{4A7F0945-CD52-46CF-9330-64955ED272D3}" srcOrd="2" destOrd="0" presId="urn:microsoft.com/office/officeart/2005/8/layout/hierarchy2"/>
-    <dgm:cxn modelId="{C0812CB4-C1DF-4144-8AEC-7A6FC77F59FC}" type="presParOf" srcId="{4A7F0945-CD52-46CF-9330-64955ED272D3}" destId="{9C019F64-9F54-4E42-B09D-B632A438C519}" srcOrd="0" destOrd="0" presId="urn:microsoft.com/office/officeart/2005/8/layout/hierarchy2"/>
-    <dgm:cxn modelId="{872FAEF0-46CC-4CF1-900E-255EA29C74F7}" type="presParOf" srcId="{5F8A3D0B-8C88-4314-90A2-53E524CB732B}" destId="{E73807F3-7FD6-464E-90ED-2C6F07685807}" srcOrd="3" destOrd="0" presId="urn:microsoft.com/office/officeart/2005/8/layout/hierarchy2"/>
-    <dgm:cxn modelId="{4BAF494F-1948-4484-83EB-EC3896B6A662}" type="presParOf" srcId="{E73807F3-7FD6-464E-90ED-2C6F07685807}" destId="{E36CEAF0-998B-4A4B-BA8D-EFF57F7AB8FA}" srcOrd="0" destOrd="0" presId="urn:microsoft.com/office/officeart/2005/8/layout/hierarchy2"/>
-    <dgm:cxn modelId="{7A1610B9-57B1-4462-8F45-C0E2FCB88A05}" type="presParOf" srcId="{E73807F3-7FD6-464E-90ED-2C6F07685807}" destId="{E4D82B99-DF89-49E4-912C-E0AA27367A01}" srcOrd="1" destOrd="0" presId="urn:microsoft.com/office/officeart/2005/8/layout/hierarchy2"/>
-    <dgm:cxn modelId="{42E5F7BB-6C99-48B3-B946-61E2592217CB}" type="presParOf" srcId="{E4D82B99-DF89-49E4-912C-E0AA27367A01}" destId="{605ED397-3BB2-4B24-BE01-C5E7F35EB3C0}" srcOrd="0" destOrd="0" presId="urn:microsoft.com/office/officeart/2005/8/layout/hierarchy2"/>
-    <dgm:cxn modelId="{E5C32DC5-7846-4305-AFD5-6F75C57BD091}" type="presParOf" srcId="{605ED397-3BB2-4B24-BE01-C5E7F35EB3C0}" destId="{02A1F396-0D8F-41FA-A270-0769376E77F0}" srcOrd="0" destOrd="0" presId="urn:microsoft.com/office/officeart/2005/8/layout/hierarchy2"/>
-    <dgm:cxn modelId="{31C4E4D4-10FC-441F-AB80-E04462B7EE0A}" type="presParOf" srcId="{E4D82B99-DF89-49E4-912C-E0AA27367A01}" destId="{B6BC3AFD-E3ED-4071-898F-ECED1E5B706D}" srcOrd="1" destOrd="0" presId="urn:microsoft.com/office/officeart/2005/8/layout/hierarchy2"/>
-    <dgm:cxn modelId="{90E5FFF7-C7DD-41C7-96C4-61FA14E1FE66}" type="presParOf" srcId="{B6BC3AFD-E3ED-4071-898F-ECED1E5B706D}" destId="{FC31CFF5-CDC9-4FC6-A745-A19F38E995B7}" srcOrd="0" destOrd="0" presId="urn:microsoft.com/office/officeart/2005/8/layout/hierarchy2"/>
-    <dgm:cxn modelId="{5ACDA6FE-3CB9-498C-A002-05D49DF215E4}" type="presParOf" srcId="{B6BC3AFD-E3ED-4071-898F-ECED1E5B706D}" destId="{53557962-1B04-4913-A8C3-69C6BD7A315C}" srcOrd="1" destOrd="0" presId="urn:microsoft.com/office/officeart/2005/8/layout/hierarchy2"/>
+    <dgm:cxn modelId="{5F4B8771-5FEC-4FD5-BA38-3EAE608E0808}" type="presOf" srcId="{526B4BB0-2314-4A44-8A2C-555C722A488D}" destId="{9ECD2900-0A9A-47D1-A756-67C34D750CCF}" srcOrd="0" destOrd="0" presId="urn:microsoft.com/office/officeart/2005/8/layout/hierarchy2"/>
+    <dgm:cxn modelId="{7EE356AE-0290-4C2B-9207-F687E3DCD489}" type="presOf" srcId="{DD1E4FED-04E7-448F-B812-8BEE8486DD43}" destId="{13024C18-820A-4B62-BAEA-89D27D0765CD}" srcOrd="1" destOrd="0" presId="urn:microsoft.com/office/officeart/2005/8/layout/hierarchy2"/>
+    <dgm:cxn modelId="{97782056-C407-441C-B7BE-8FD340B08C78}" type="presOf" srcId="{F49A8C01-7410-48F0-BC22-AF5FC134600B}" destId="{3284F059-BB42-4147-B03D-CCCC684A12A7}" srcOrd="1" destOrd="0" presId="urn:microsoft.com/office/officeart/2005/8/layout/hierarchy2"/>
+    <dgm:cxn modelId="{70E9D3B3-2C97-448C-8869-1701FFEBB348}" type="presOf" srcId="{1CEB947C-EB39-4414-83A1-BE86AAF2267B}" destId="{26D8E710-F0D2-45EF-BDE9-84F12E45A85F}" srcOrd="0" destOrd="0" presId="urn:microsoft.com/office/officeart/2005/8/layout/hierarchy2"/>
+    <dgm:cxn modelId="{F05AAA9B-7BD1-4203-AC10-9F96146B4C3C}" type="presOf" srcId="{9ADEECC3-7F9F-46A7-B5DA-4F3694F77112}" destId="{797FBD49-A139-409C-80D6-2992C6762477}" srcOrd="0" destOrd="0" presId="urn:microsoft.com/office/officeart/2005/8/layout/hierarchy2"/>
+    <dgm:cxn modelId="{2B53785B-5B83-4579-8C81-328BEDFA0DB3}" srcId="{5C72BA27-4ED8-4268-8C59-0D96FD60F177}" destId="{2B038B93-B8E9-4EE3-9443-436A929BCB09}" srcOrd="0" destOrd="0" parTransId="{946EF0D6-3817-4E92-8FB9-6A907EBD07C9}" sibTransId="{FCA82613-A770-4ABD-B543-618B7A8C7F69}"/>
+    <dgm:cxn modelId="{F375416E-D18D-4F0A-B9A9-10DEF9DDCF12}" srcId="{76752B70-2FD8-4F70-8B44-25BFD449B474}" destId="{33C05A44-A2B6-4CDD-B983-9E8D17B54B1B}" srcOrd="1" destOrd="0" parTransId="{986B7168-B57B-41C8-BFC6-0EBF5796DDB7}" sibTransId="{E0503955-EABC-4A5E-967E-79D884C93AFD}"/>
+    <dgm:cxn modelId="{826FD187-AF75-454F-B5C8-0CE067AECA0E}" type="presOf" srcId="{9F12261C-2D8C-4E44-BC1A-1A217B62ECC2}" destId="{DD8AA6E0-BA21-42D8-8E4A-93AFF5B7CBEA}" srcOrd="1" destOrd="0" presId="urn:microsoft.com/office/officeart/2005/8/layout/hierarchy2"/>
+    <dgm:cxn modelId="{C23BD156-4F12-402F-B1C4-AF5EB0C71E15}" type="presOf" srcId="{87496514-96A4-4444-A6DB-6129F3F29F48}" destId="{D2E7D7FB-33DA-439B-A6FF-8B6265094B81}" srcOrd="0" destOrd="0" presId="urn:microsoft.com/office/officeart/2005/8/layout/hierarchy2"/>
+    <dgm:cxn modelId="{1568DE76-F1CB-4C98-B545-8DD52329624F}" type="presOf" srcId="{541A30EA-272A-418C-AFBA-B573FCDB56CE}" destId="{CC5F2D0D-E1E5-4C49-8DF7-2A61C5DA8A1D}" srcOrd="0" destOrd="0" presId="urn:microsoft.com/office/officeart/2005/8/layout/hierarchy2"/>
+    <dgm:cxn modelId="{E51F78CE-FB4F-4600-9C21-C88AD3AF231D}" type="presParOf" srcId="{CC5F2D0D-E1E5-4C49-8DF7-2A61C5DA8A1D}" destId="{4836E9C7-1D00-438F-B3B2-7F9CB5072224}" srcOrd="0" destOrd="0" presId="urn:microsoft.com/office/officeart/2005/8/layout/hierarchy2"/>
+    <dgm:cxn modelId="{E2C1D3BD-B80A-4106-A3C7-8E79C1BCC88B}" type="presParOf" srcId="{4836E9C7-1D00-438F-B3B2-7F9CB5072224}" destId="{D5ACFD89-23A4-4CF0-A4C3-F21EF07981F7}" srcOrd="0" destOrd="0" presId="urn:microsoft.com/office/officeart/2005/8/layout/hierarchy2"/>
+    <dgm:cxn modelId="{821BBF1A-4837-46B6-A35F-EAA40C16217B}" type="presParOf" srcId="{4836E9C7-1D00-438F-B3B2-7F9CB5072224}" destId="{82CA0987-2977-4072-97D6-791AD3CF7947}" srcOrd="1" destOrd="0" presId="urn:microsoft.com/office/officeart/2005/8/layout/hierarchy2"/>
+    <dgm:cxn modelId="{CD7CACBB-3E72-4525-8294-D5FD60E6B56A}" type="presParOf" srcId="{82CA0987-2977-4072-97D6-791AD3CF7947}" destId="{FD7A0172-CB25-4911-B3EF-667A39E7DCE7}" srcOrd="0" destOrd="0" presId="urn:microsoft.com/office/officeart/2005/8/layout/hierarchy2"/>
+    <dgm:cxn modelId="{CC99358F-F1AE-4CD5-A01D-99B16D5DC6E6}" type="presParOf" srcId="{FD7A0172-CB25-4911-B3EF-667A39E7DCE7}" destId="{C971E15B-3AB3-4DCE-BC91-B1D0C67824A6}" srcOrd="0" destOrd="0" presId="urn:microsoft.com/office/officeart/2005/8/layout/hierarchy2"/>
+    <dgm:cxn modelId="{84680852-48E3-4BAC-A12A-31783E009E29}" type="presParOf" srcId="{82CA0987-2977-4072-97D6-791AD3CF7947}" destId="{534A082A-40AD-4635-8AAB-1F71AB8888EE}" srcOrd="1" destOrd="0" presId="urn:microsoft.com/office/officeart/2005/8/layout/hierarchy2"/>
+    <dgm:cxn modelId="{494B132D-CDD4-4463-9BA3-B52A629E6E07}" type="presParOf" srcId="{534A082A-40AD-4635-8AAB-1F71AB8888EE}" destId="{6D38B18B-70EC-4AF7-A6FF-B5C7FE8D4DA4}" srcOrd="0" destOrd="0" presId="urn:microsoft.com/office/officeart/2005/8/layout/hierarchy2"/>
+    <dgm:cxn modelId="{6CC13FDB-134B-4CFD-AC25-BE2A1A5DEC00}" type="presParOf" srcId="{534A082A-40AD-4635-8AAB-1F71AB8888EE}" destId="{4B946D61-20E5-4755-A44A-B57CD5218A5D}" srcOrd="1" destOrd="0" presId="urn:microsoft.com/office/officeart/2005/8/layout/hierarchy2"/>
+    <dgm:cxn modelId="{0427AABE-1681-4BCE-B55B-411407A25CBC}" type="presParOf" srcId="{4B946D61-20E5-4755-A44A-B57CD5218A5D}" destId="{68438195-FD75-4EAF-817E-3D241C458B9B}" srcOrd="0" destOrd="0" presId="urn:microsoft.com/office/officeart/2005/8/layout/hierarchy2"/>
+    <dgm:cxn modelId="{705611FB-D585-42CD-A269-B8147460F2C9}" type="presParOf" srcId="{68438195-FD75-4EAF-817E-3D241C458B9B}" destId="{E6950A32-D71C-4EA5-88AE-3B3F0287DC19}" srcOrd="0" destOrd="0" presId="urn:microsoft.com/office/officeart/2005/8/layout/hierarchy2"/>
+    <dgm:cxn modelId="{B2118907-E6CF-469B-AA9D-6BA6B4FFC129}" type="presParOf" srcId="{4B946D61-20E5-4755-A44A-B57CD5218A5D}" destId="{52422672-3E70-4BC8-BC5D-54AE606EFF81}" srcOrd="1" destOrd="0" presId="urn:microsoft.com/office/officeart/2005/8/layout/hierarchy2"/>
+    <dgm:cxn modelId="{5C46D6D7-2566-4B29-BDE8-71FE47021D40}" type="presParOf" srcId="{52422672-3E70-4BC8-BC5D-54AE606EFF81}" destId="{EDD898AC-163C-4B2A-929B-A80367C5CB73}" srcOrd="0" destOrd="0" presId="urn:microsoft.com/office/officeart/2005/8/layout/hierarchy2"/>
+    <dgm:cxn modelId="{523F8EF2-AAF2-4FE2-A902-296888E4CDE1}" type="presParOf" srcId="{52422672-3E70-4BC8-BC5D-54AE606EFF81}" destId="{0FA6616D-6EA1-4836-AD86-6275C3D51DD1}" srcOrd="1" destOrd="0" presId="urn:microsoft.com/office/officeart/2005/8/layout/hierarchy2"/>
+    <dgm:cxn modelId="{8BDB3D32-1738-4E7E-BFD7-42B6C60DF46E}" type="presParOf" srcId="{4B946D61-20E5-4755-A44A-B57CD5218A5D}" destId="{2CBD0876-E8DB-432A-A0C4-D664553F2B67}" srcOrd="2" destOrd="0" presId="urn:microsoft.com/office/officeart/2005/8/layout/hierarchy2"/>
+    <dgm:cxn modelId="{0446C7AD-3645-4A94-AFD2-48A9BDF0DE7B}" type="presParOf" srcId="{2CBD0876-E8DB-432A-A0C4-D664553F2B67}" destId="{B5C8146A-0574-4C94-8DE4-9D4C27829023}" srcOrd="0" destOrd="0" presId="urn:microsoft.com/office/officeart/2005/8/layout/hierarchy2"/>
+    <dgm:cxn modelId="{2FBA0A1F-4B7C-4756-BB59-955BB3D82857}" type="presParOf" srcId="{4B946D61-20E5-4755-A44A-B57CD5218A5D}" destId="{33B1E37E-E51F-4756-A36C-5CE66904AB53}" srcOrd="3" destOrd="0" presId="urn:microsoft.com/office/officeart/2005/8/layout/hierarchy2"/>
+    <dgm:cxn modelId="{4F9BFB1E-A205-4169-9902-B2922169BACC}" type="presParOf" srcId="{33B1E37E-E51F-4756-A36C-5CE66904AB53}" destId="{5A4405BA-2082-47F6-9FF1-48042B30A932}" srcOrd="0" destOrd="0" presId="urn:microsoft.com/office/officeart/2005/8/layout/hierarchy2"/>
+    <dgm:cxn modelId="{14DBD406-5648-4120-AB96-5352D727BE46}" type="presParOf" srcId="{33B1E37E-E51F-4756-A36C-5CE66904AB53}" destId="{1E3C933A-509A-4793-BE5F-AFBAE693028B}" srcOrd="1" destOrd="0" presId="urn:microsoft.com/office/officeart/2005/8/layout/hierarchy2"/>
+    <dgm:cxn modelId="{D0244CD3-2F08-45D0-9246-747ACC6D0387}" type="presParOf" srcId="{82CA0987-2977-4072-97D6-791AD3CF7947}" destId="{1FB9E06D-EF2B-4048-9039-AD508A01931D}" srcOrd="2" destOrd="0" presId="urn:microsoft.com/office/officeart/2005/8/layout/hierarchy2"/>
+    <dgm:cxn modelId="{99B162C9-650C-43CC-A849-47048424E307}" type="presParOf" srcId="{1FB9E06D-EF2B-4048-9039-AD508A01931D}" destId="{3284F059-BB42-4147-B03D-CCCC684A12A7}" srcOrd="0" destOrd="0" presId="urn:microsoft.com/office/officeart/2005/8/layout/hierarchy2"/>
+    <dgm:cxn modelId="{6DC534F6-B540-46CF-836B-78588AC2CCC7}" type="presParOf" srcId="{82CA0987-2977-4072-97D6-791AD3CF7947}" destId="{C51D7C66-CE84-4886-83BA-4C6DA9A40BDC}" srcOrd="3" destOrd="0" presId="urn:microsoft.com/office/officeart/2005/8/layout/hierarchy2"/>
+    <dgm:cxn modelId="{AF3A50CF-EB3B-4AEE-A49A-42800B431C72}" type="presParOf" srcId="{C51D7C66-CE84-4886-83BA-4C6DA9A40BDC}" destId="{54743B2E-2B49-4B9C-BCFE-89B4A223022D}" srcOrd="0" destOrd="0" presId="urn:microsoft.com/office/officeart/2005/8/layout/hierarchy2"/>
+    <dgm:cxn modelId="{949196BB-6D6C-4383-8E55-E27A5BCA4F19}" type="presParOf" srcId="{C51D7C66-CE84-4886-83BA-4C6DA9A40BDC}" destId="{27EB1AA2-FA2B-4889-A21B-9179BBFF8ED6}" srcOrd="1" destOrd="0" presId="urn:microsoft.com/office/officeart/2005/8/layout/hierarchy2"/>
+    <dgm:cxn modelId="{70F2C222-EBA7-4766-976A-524A88F9B3AA}" type="presParOf" srcId="{27EB1AA2-FA2B-4889-A21B-9179BBFF8ED6}" destId="{1889DF31-E9C1-45A1-88BE-8B18172A263A}" srcOrd="0" destOrd="0" presId="urn:microsoft.com/office/officeart/2005/8/layout/hierarchy2"/>
+    <dgm:cxn modelId="{05BC03E0-4BC4-4D07-AE23-4FD950FF164A}" type="presParOf" srcId="{1889DF31-E9C1-45A1-88BE-8B18172A263A}" destId="{6693197B-78B7-47EE-9FE1-10471704F946}" srcOrd="0" destOrd="0" presId="urn:microsoft.com/office/officeart/2005/8/layout/hierarchy2"/>
+    <dgm:cxn modelId="{E906507F-7304-4274-BD8B-50F72503B3DB}" type="presParOf" srcId="{27EB1AA2-FA2B-4889-A21B-9179BBFF8ED6}" destId="{3BAB4446-30E3-4CE2-B996-8CCB97B38883}" srcOrd="1" destOrd="0" presId="urn:microsoft.com/office/officeart/2005/8/layout/hierarchy2"/>
+    <dgm:cxn modelId="{E9F1C8FB-2F67-49ED-82B3-7DF302862696}" type="presParOf" srcId="{3BAB4446-30E3-4CE2-B996-8CCB97B38883}" destId="{797FBD49-A139-409C-80D6-2992C6762477}" srcOrd="0" destOrd="0" presId="urn:microsoft.com/office/officeart/2005/8/layout/hierarchy2"/>
+    <dgm:cxn modelId="{E5399FC8-311B-45D7-9C67-FC287B47FDF6}" type="presParOf" srcId="{3BAB4446-30E3-4CE2-B996-8CCB97B38883}" destId="{31D18E03-2145-41C5-8A25-705D6BFA78D5}" srcOrd="1" destOrd="0" presId="urn:microsoft.com/office/officeart/2005/8/layout/hierarchy2"/>
+    <dgm:cxn modelId="{EEDFF7E6-5531-4256-AA63-E4FABE958301}" type="presParOf" srcId="{31D18E03-2145-41C5-8A25-705D6BFA78D5}" destId="{4AA5200D-7B15-42DE-9422-B197E4970211}" srcOrd="0" destOrd="0" presId="urn:microsoft.com/office/officeart/2005/8/layout/hierarchy2"/>
+    <dgm:cxn modelId="{8C51ACD4-5F2B-401C-9702-FFA663DF3A2E}" type="presParOf" srcId="{4AA5200D-7B15-42DE-9422-B197E4970211}" destId="{E6077319-7C6E-4777-97B3-CA97D1DAD822}" srcOrd="0" destOrd="0" presId="urn:microsoft.com/office/officeart/2005/8/layout/hierarchy2"/>
+    <dgm:cxn modelId="{D0003C62-3F47-420A-8BB6-B38E365556BD}" type="presParOf" srcId="{31D18E03-2145-41C5-8A25-705D6BFA78D5}" destId="{160396F2-C918-469D-B3DD-4DBBB7563CF1}" srcOrd="1" destOrd="0" presId="urn:microsoft.com/office/officeart/2005/8/layout/hierarchy2"/>
+    <dgm:cxn modelId="{888816BD-7E85-44D5-AC27-FE36BD6E219C}" type="presParOf" srcId="{160396F2-C918-469D-B3DD-4DBBB7563CF1}" destId="{3B8868D9-9F8B-47F9-99EF-A48BC6B2FF26}" srcOrd="0" destOrd="0" presId="urn:microsoft.com/office/officeart/2005/8/layout/hierarchy2"/>
+    <dgm:cxn modelId="{B0BEDB6D-6330-46C8-842A-F533F52AC04A}" type="presParOf" srcId="{160396F2-C918-469D-B3DD-4DBBB7563CF1}" destId="{F1BA8509-48B6-44D9-B6F0-090B84E3C117}" srcOrd="1" destOrd="0" presId="urn:microsoft.com/office/officeart/2005/8/layout/hierarchy2"/>
+    <dgm:cxn modelId="{13211BBB-FC49-4E69-88AE-DE409C915599}" type="presParOf" srcId="{31D18E03-2145-41C5-8A25-705D6BFA78D5}" destId="{81DF227C-317B-417C-B837-BF4939219178}" srcOrd="2" destOrd="0" presId="urn:microsoft.com/office/officeart/2005/8/layout/hierarchy2"/>
+    <dgm:cxn modelId="{C589DCA5-D2A4-4D33-AEAE-C0F7480FEAA2}" type="presParOf" srcId="{81DF227C-317B-417C-B837-BF4939219178}" destId="{C2015C7B-D32C-4CE2-BC7D-C9E321ED4B0D}" srcOrd="0" destOrd="0" presId="urn:microsoft.com/office/officeart/2005/8/layout/hierarchy2"/>
+    <dgm:cxn modelId="{3CEA6E7F-7424-410F-8537-42EF3DE9EAE2}" type="presParOf" srcId="{31D18E03-2145-41C5-8A25-705D6BFA78D5}" destId="{1D2643D1-9721-4869-8B26-F7B57CCBA54C}" srcOrd="3" destOrd="0" presId="urn:microsoft.com/office/officeart/2005/8/layout/hierarchy2"/>
+    <dgm:cxn modelId="{DBC33311-E224-4C92-9BA5-139D3C1BB3EF}" type="presParOf" srcId="{1D2643D1-9721-4869-8B26-F7B57CCBA54C}" destId="{41370F12-1FA0-4579-8285-C15FA148591C}" srcOrd="0" destOrd="0" presId="urn:microsoft.com/office/officeart/2005/8/layout/hierarchy2"/>
+    <dgm:cxn modelId="{A85F1596-B09F-44DF-9301-73E32F92002D}" type="presParOf" srcId="{1D2643D1-9721-4869-8B26-F7B57CCBA54C}" destId="{4012EABF-8046-4F68-B7F4-6930763191CD}" srcOrd="1" destOrd="0" presId="urn:microsoft.com/office/officeart/2005/8/layout/hierarchy2"/>
+    <dgm:cxn modelId="{B648C788-68E0-4BDF-A27E-8A729BE65782}" type="presParOf" srcId="{27EB1AA2-FA2B-4889-A21B-9179BBFF8ED6}" destId="{2864DC2A-13C0-4E4B-A7F3-F63F340FA450}" srcOrd="2" destOrd="0" presId="urn:microsoft.com/office/officeart/2005/8/layout/hierarchy2"/>
+    <dgm:cxn modelId="{F7A29072-AD8A-4C16-B8D2-98FAA62CCB5B}" type="presParOf" srcId="{2864DC2A-13C0-4E4B-A7F3-F63F340FA450}" destId="{346F9867-B732-44D3-B591-4FC16781C35B}" srcOrd="0" destOrd="0" presId="urn:microsoft.com/office/officeart/2005/8/layout/hierarchy2"/>
+    <dgm:cxn modelId="{1C832BCC-A2D3-48CA-B04E-311B4A5E7EC3}" type="presParOf" srcId="{27EB1AA2-FA2B-4889-A21B-9179BBFF8ED6}" destId="{1CCA5EC4-0B2E-48DA-9177-936A8E95D339}" srcOrd="3" destOrd="0" presId="urn:microsoft.com/office/officeart/2005/8/layout/hierarchy2"/>
+    <dgm:cxn modelId="{14A8ED0C-6DE6-423C-A499-394BBEFE4703}" type="presParOf" srcId="{1CCA5EC4-0B2E-48DA-9177-936A8E95D339}" destId="{B38E3594-CA56-4A29-BFDC-CA290103A3A6}" srcOrd="0" destOrd="0" presId="urn:microsoft.com/office/officeart/2005/8/layout/hierarchy2"/>
+    <dgm:cxn modelId="{72F53BEC-F657-477C-B392-26C362F8C4B6}" type="presParOf" srcId="{1CCA5EC4-0B2E-48DA-9177-936A8E95D339}" destId="{C5A0FD96-86B8-4A41-9D84-94EABE4C37F2}" srcOrd="1" destOrd="0" presId="urn:microsoft.com/office/officeart/2005/8/layout/hierarchy2"/>
+    <dgm:cxn modelId="{5D0646B0-971C-4102-9A6D-641F67E852AD}" type="presParOf" srcId="{C5A0FD96-86B8-4A41-9D84-94EABE4C37F2}" destId="{2E830E8B-B241-4984-BFF5-BCC0806E238E}" srcOrd="0" destOrd="0" presId="urn:microsoft.com/office/officeart/2005/8/layout/hierarchy2"/>
+    <dgm:cxn modelId="{2247F376-E8E2-496F-9645-B8F725370367}" type="presParOf" srcId="{2E830E8B-B241-4984-BFF5-BCC0806E238E}" destId="{6C681D0A-EFBE-40D7-8FA9-0029C727D1F3}" srcOrd="0" destOrd="0" presId="urn:microsoft.com/office/officeart/2005/8/layout/hierarchy2"/>
+    <dgm:cxn modelId="{FEFCEAFE-D660-41AD-B951-7BA9B1E4236C}" type="presParOf" srcId="{C5A0FD96-86B8-4A41-9D84-94EABE4C37F2}" destId="{34D76B34-6EB6-4D02-986A-9A5B7465C171}" srcOrd="1" destOrd="0" presId="urn:microsoft.com/office/officeart/2005/8/layout/hierarchy2"/>
+    <dgm:cxn modelId="{9C373504-7ECD-4195-AADA-C51509115B51}" type="presParOf" srcId="{34D76B34-6EB6-4D02-986A-9A5B7465C171}" destId="{EAE0073B-E695-4C6C-B978-B5E3B7024E20}" srcOrd="0" destOrd="0" presId="urn:microsoft.com/office/officeart/2005/8/layout/hierarchy2"/>
+    <dgm:cxn modelId="{D377323E-5A7E-42C8-B7A9-2B237EE875C5}" type="presParOf" srcId="{34D76B34-6EB6-4D02-986A-9A5B7465C171}" destId="{15B5017A-F407-4601-B757-58B127DF9ECC}" srcOrd="1" destOrd="0" presId="urn:microsoft.com/office/officeart/2005/8/layout/hierarchy2"/>
+    <dgm:cxn modelId="{118DFE7B-8A06-4C83-A160-18A08B1AEDC9}" type="presParOf" srcId="{82CA0987-2977-4072-97D6-791AD3CF7947}" destId="{D88348ED-527A-4837-8156-098C1F615BFB}" srcOrd="4" destOrd="0" presId="urn:microsoft.com/office/officeart/2005/8/layout/hierarchy2"/>
+    <dgm:cxn modelId="{16D0A45A-635C-42EB-8BE6-E99E65EB8ABC}" type="presParOf" srcId="{D88348ED-527A-4837-8156-098C1F615BFB}" destId="{DD8AA6E0-BA21-42D8-8E4A-93AFF5B7CBEA}" srcOrd="0" destOrd="0" presId="urn:microsoft.com/office/officeart/2005/8/layout/hierarchy2"/>
+    <dgm:cxn modelId="{BC152948-542F-4E3D-BE29-865B7AAEF6AD}" type="presParOf" srcId="{82CA0987-2977-4072-97D6-791AD3CF7947}" destId="{22795D5D-6477-408C-8785-133C6F81E485}" srcOrd="5" destOrd="0" presId="urn:microsoft.com/office/officeart/2005/8/layout/hierarchy2"/>
+    <dgm:cxn modelId="{2C05DA51-3006-449E-AA1E-E115FD41E375}" type="presParOf" srcId="{22795D5D-6477-408C-8785-133C6F81E485}" destId="{0C7AD588-E19E-4FA4-8679-76D852021E3D}" srcOrd="0" destOrd="0" presId="urn:microsoft.com/office/officeart/2005/8/layout/hierarchy2"/>
+    <dgm:cxn modelId="{A06D613E-75F9-405C-81C2-1FBDC9E3DDFD}" type="presParOf" srcId="{22795D5D-6477-408C-8785-133C6F81E485}" destId="{931CE5FB-4819-4396-B9CF-E5B2AA7AF582}" srcOrd="1" destOrd="0" presId="urn:microsoft.com/office/officeart/2005/8/layout/hierarchy2"/>
+    <dgm:cxn modelId="{13D6C40D-C114-425D-B79E-EF78B30ACE2E}" type="presParOf" srcId="{931CE5FB-4819-4396-B9CF-E5B2AA7AF582}" destId="{F9C387D6-3DB2-43EE-A8C5-C98DF7AA1264}" srcOrd="0" destOrd="0" presId="urn:microsoft.com/office/officeart/2005/8/layout/hierarchy2"/>
+    <dgm:cxn modelId="{C1A868BB-BFFD-4D3C-A142-C0C304705BC2}" type="presParOf" srcId="{F9C387D6-3DB2-43EE-A8C5-C98DF7AA1264}" destId="{54AF12FD-3B65-46EE-9011-B900D4CBD75B}" srcOrd="0" destOrd="0" presId="urn:microsoft.com/office/officeart/2005/8/layout/hierarchy2"/>
+    <dgm:cxn modelId="{56E8116E-40F7-4E52-98B7-B28C062E416C}" type="presParOf" srcId="{931CE5FB-4819-4396-B9CF-E5B2AA7AF582}" destId="{2860C44C-8CEC-49E4-84FD-6CAB9BFEB225}" srcOrd="1" destOrd="0" presId="urn:microsoft.com/office/officeart/2005/8/layout/hierarchy2"/>
+    <dgm:cxn modelId="{C80A7150-646E-4D86-A967-442FC966920F}" type="presParOf" srcId="{2860C44C-8CEC-49E4-84FD-6CAB9BFEB225}" destId="{CC6B0A1C-BAB8-4AB7-9EF6-A7279AB3044F}" srcOrd="0" destOrd="0" presId="urn:microsoft.com/office/officeart/2005/8/layout/hierarchy2"/>
+    <dgm:cxn modelId="{35A21FF5-CB2D-4C1D-A6CF-C6DB5CCE9531}" type="presParOf" srcId="{2860C44C-8CEC-49E4-84FD-6CAB9BFEB225}" destId="{58636A5C-0915-4FC5-916B-8EEEEF627EA0}" srcOrd="1" destOrd="0" presId="urn:microsoft.com/office/officeart/2005/8/layout/hierarchy2"/>
+    <dgm:cxn modelId="{9C122F01-4D5C-408E-96AE-74EA86FCC96A}" type="presParOf" srcId="{82CA0987-2977-4072-97D6-791AD3CF7947}" destId="{82063FD8-2DE8-42B1-AC01-6CDB0BC37358}" srcOrd="6" destOrd="0" presId="urn:microsoft.com/office/officeart/2005/8/layout/hierarchy2"/>
+    <dgm:cxn modelId="{6361B716-A461-49B7-8B79-42B72A56E5C8}" type="presParOf" srcId="{82063FD8-2DE8-42B1-AC01-6CDB0BC37358}" destId="{12C2DC85-DDAF-4F57-9841-150A97500304}" srcOrd="0" destOrd="0" presId="urn:microsoft.com/office/officeart/2005/8/layout/hierarchy2"/>
+    <dgm:cxn modelId="{B368922D-3C72-44A3-BE3B-29257EB1930E}" type="presParOf" srcId="{82CA0987-2977-4072-97D6-791AD3CF7947}" destId="{BB9F06D9-715A-43BB-BBE0-36022263CCCD}" srcOrd="7" destOrd="0" presId="urn:microsoft.com/office/officeart/2005/8/layout/hierarchy2"/>
+    <dgm:cxn modelId="{6B9BDA74-B3C7-4405-A7E9-9E53E8F96929}" type="presParOf" srcId="{BB9F06D9-715A-43BB-BBE0-36022263CCCD}" destId="{26D8E710-F0D2-45EF-BDE9-84F12E45A85F}" srcOrd="0" destOrd="0" presId="urn:microsoft.com/office/officeart/2005/8/layout/hierarchy2"/>
+    <dgm:cxn modelId="{C0640307-249C-40D5-81B6-0C4E81D07C1A}" type="presParOf" srcId="{BB9F06D9-715A-43BB-BBE0-36022263CCCD}" destId="{49A1BD6B-7533-428F-A42D-5017EF29B777}" srcOrd="1" destOrd="0" presId="urn:microsoft.com/office/officeart/2005/8/layout/hierarchy2"/>
+    <dgm:cxn modelId="{C1FD409C-110E-490F-A980-08547B1C9838}" type="presParOf" srcId="{49A1BD6B-7533-428F-A42D-5017EF29B777}" destId="{D2E7D7FB-33DA-439B-A6FF-8B6265094B81}" srcOrd="0" destOrd="0" presId="urn:microsoft.com/office/officeart/2005/8/layout/hierarchy2"/>
+    <dgm:cxn modelId="{D44BC3DD-43BB-42CD-9B04-7B01158EFF43}" type="presParOf" srcId="{D2E7D7FB-33DA-439B-A6FF-8B6265094B81}" destId="{935E24CC-008B-4BE9-B3EB-41EB22B15B73}" srcOrd="0" destOrd="0" presId="urn:microsoft.com/office/officeart/2005/8/layout/hierarchy2"/>
+    <dgm:cxn modelId="{CED1475A-EAC5-4E56-9549-82097A69FD59}" type="presParOf" srcId="{49A1BD6B-7533-428F-A42D-5017EF29B777}" destId="{E62C7F9E-FD58-4448-9155-836036332B8E}" srcOrd="1" destOrd="0" presId="urn:microsoft.com/office/officeart/2005/8/layout/hierarchy2"/>
+    <dgm:cxn modelId="{D4188EA6-968E-4392-AA4E-4C9E05BA9621}" type="presParOf" srcId="{E62C7F9E-FD58-4448-9155-836036332B8E}" destId="{16B11AF4-04C8-4F95-B50D-C951D10CBCFB}" srcOrd="0" destOrd="0" presId="urn:microsoft.com/office/officeart/2005/8/layout/hierarchy2"/>
+    <dgm:cxn modelId="{31FE4005-6029-46F1-B4E3-7E86C4440045}" type="presParOf" srcId="{E62C7F9E-FD58-4448-9155-836036332B8E}" destId="{A0AFD6A4-F26C-4F04-A84F-3C18E736E10C}" srcOrd="1" destOrd="0" presId="urn:microsoft.com/office/officeart/2005/8/layout/hierarchy2"/>
+    <dgm:cxn modelId="{E61544CD-D6CE-476B-B08D-BDD811735431}" type="presParOf" srcId="{A0AFD6A4-F26C-4F04-A84F-3C18E736E10C}" destId="{D8394A56-8A48-43C9-8876-8EA39F4B73ED}" srcOrd="0" destOrd="0" presId="urn:microsoft.com/office/officeart/2005/8/layout/hierarchy2"/>
+    <dgm:cxn modelId="{A5DA9284-0B1C-4D65-94D4-71EF79CBA6B4}" type="presParOf" srcId="{D8394A56-8A48-43C9-8876-8EA39F4B73ED}" destId="{13024C18-820A-4B62-BAEA-89D27D0765CD}" srcOrd="0" destOrd="0" presId="urn:microsoft.com/office/officeart/2005/8/layout/hierarchy2"/>
+    <dgm:cxn modelId="{A7AA0887-44FA-4E2A-8169-265EA9470FF2}" type="presParOf" srcId="{A0AFD6A4-F26C-4F04-A84F-3C18E736E10C}" destId="{1C82C597-4470-40A1-9D25-FAF2BF07E192}" srcOrd="1" destOrd="0" presId="urn:microsoft.com/office/officeart/2005/8/layout/hierarchy2"/>
+    <dgm:cxn modelId="{63723D0B-A318-4322-AB62-78557E42941C}" type="presParOf" srcId="{1C82C597-4470-40A1-9D25-FAF2BF07E192}" destId="{F7DF3503-2E14-4B1A-9CBB-7E9883AC3E4A}" srcOrd="0" destOrd="0" presId="urn:microsoft.com/office/officeart/2005/8/layout/hierarchy2"/>
+    <dgm:cxn modelId="{79F74C42-A056-4E31-8D99-1168E0AEAEBA}" type="presParOf" srcId="{1C82C597-4470-40A1-9D25-FAF2BF07E192}" destId="{10260D0F-7A8A-453A-A0A9-7AB1CDBEDD4D}" srcOrd="1" destOrd="0" presId="urn:microsoft.com/office/officeart/2005/8/layout/hierarchy2"/>
+    <dgm:cxn modelId="{CD5E5006-CE1B-463E-9115-092DF9F070FD}" type="presParOf" srcId="{A0AFD6A4-F26C-4F04-A84F-3C18E736E10C}" destId="{7D05C43C-DFC0-4A88-8A56-94706F21A1FA}" srcOrd="2" destOrd="0" presId="urn:microsoft.com/office/officeart/2005/8/layout/hierarchy2"/>
+    <dgm:cxn modelId="{146D9484-706F-4673-9262-46995564CAA7}" type="presParOf" srcId="{7D05C43C-DFC0-4A88-8A56-94706F21A1FA}" destId="{33F3F195-0D69-437A-AA03-20F248E1E632}" srcOrd="0" destOrd="0" presId="urn:microsoft.com/office/officeart/2005/8/layout/hierarchy2"/>
+    <dgm:cxn modelId="{B7C00CA1-B54A-449B-BBE9-6503396DEE8C}" type="presParOf" srcId="{A0AFD6A4-F26C-4F04-A84F-3C18E736E10C}" destId="{A821B035-8A9C-46FB-9E73-44314A1115AD}" srcOrd="3" destOrd="0" presId="urn:microsoft.com/office/officeart/2005/8/layout/hierarchy2"/>
+    <dgm:cxn modelId="{618BC27A-7B89-45BE-81C1-7EDA31FE0085}" type="presParOf" srcId="{A821B035-8A9C-46FB-9E73-44314A1115AD}" destId="{9ECD2900-0A9A-47D1-A756-67C34D750CCF}" srcOrd="0" destOrd="0" presId="urn:microsoft.com/office/officeart/2005/8/layout/hierarchy2"/>
+    <dgm:cxn modelId="{3EC561BC-BBD7-40AF-8196-983244D26EC6}" type="presParOf" srcId="{A821B035-8A9C-46FB-9E73-44314A1115AD}" destId="{3A25304D-E5C6-49B5-A259-2A0ABD45E35C}" srcOrd="1" destOrd="0" presId="urn:microsoft.com/office/officeart/2005/8/layout/hierarchy2"/>
+    <dgm:cxn modelId="{4D6A1123-764F-4C28-A370-51C12D508A4E}" type="presParOf" srcId="{49A1BD6B-7533-428F-A42D-5017EF29B777}" destId="{265BA9A4-8B4E-4711-88C7-AB227C949A94}" srcOrd="2" destOrd="0" presId="urn:microsoft.com/office/officeart/2005/8/layout/hierarchy2"/>
+    <dgm:cxn modelId="{91105168-E862-49CA-AC1F-D7732AA6DD09}" type="presParOf" srcId="{265BA9A4-8B4E-4711-88C7-AB227C949A94}" destId="{F9091B10-7237-43E5-93A5-0A860387BD22}" srcOrd="0" destOrd="0" presId="urn:microsoft.com/office/officeart/2005/8/layout/hierarchy2"/>
+    <dgm:cxn modelId="{B4608DA7-6172-4A25-95D1-8ED7997D09C6}" type="presParOf" srcId="{49A1BD6B-7533-428F-A42D-5017EF29B777}" destId="{F87A97B9-BE22-4B2E-9810-7E6351D74F66}" srcOrd="3" destOrd="0" presId="urn:microsoft.com/office/officeart/2005/8/layout/hierarchy2"/>
+    <dgm:cxn modelId="{A4CC66AE-46B3-4B71-961F-4FB16DD26928}" type="presParOf" srcId="{F87A97B9-BE22-4B2E-9810-7E6351D74F66}" destId="{240ABD63-9087-4546-89CF-88541F4CEF52}" srcOrd="0" destOrd="0" presId="urn:microsoft.com/office/officeart/2005/8/layout/hierarchy2"/>
+    <dgm:cxn modelId="{93E249F1-F003-4883-883B-2890F4EE2249}" type="presParOf" srcId="{F87A97B9-BE22-4B2E-9810-7E6351D74F66}" destId="{5F8A3D0B-8C88-4314-90A2-53E524CB732B}" srcOrd="1" destOrd="0" presId="urn:microsoft.com/office/officeart/2005/8/layout/hierarchy2"/>
+    <dgm:cxn modelId="{9750EED0-600E-4411-9F55-747773903C8B}" type="presParOf" srcId="{5F8A3D0B-8C88-4314-90A2-53E524CB732B}" destId="{BF0567E6-6DA9-48ED-9A37-47285840FDF7}" srcOrd="0" destOrd="0" presId="urn:microsoft.com/office/officeart/2005/8/layout/hierarchy2"/>
+    <dgm:cxn modelId="{F3355420-0117-4002-AE64-D6181632A463}" type="presParOf" srcId="{BF0567E6-6DA9-48ED-9A37-47285840FDF7}" destId="{30099040-2BEC-46EB-AE9D-6A3BEF8052F4}" srcOrd="0" destOrd="0" presId="urn:microsoft.com/office/officeart/2005/8/layout/hierarchy2"/>
+    <dgm:cxn modelId="{C233C8A3-7916-4438-A73C-ACF972E1FCFB}" type="presParOf" srcId="{5F8A3D0B-8C88-4314-90A2-53E524CB732B}" destId="{8B68CDD0-4452-4C80-9E5E-9AEC50B081C8}" srcOrd="1" destOrd="0" presId="urn:microsoft.com/office/officeart/2005/8/layout/hierarchy2"/>
+    <dgm:cxn modelId="{C58394BA-D2C8-4AF4-BC20-3ED8456B6CB5}" type="presParOf" srcId="{8B68CDD0-4452-4C80-9E5E-9AEC50B081C8}" destId="{E7F03264-C14C-446F-BCBE-D61750AF3A77}" srcOrd="0" destOrd="0" presId="urn:microsoft.com/office/officeart/2005/8/layout/hierarchy2"/>
+    <dgm:cxn modelId="{A4EFE2FE-7195-4F7A-B297-C2BB9CD9A24B}" type="presParOf" srcId="{8B68CDD0-4452-4C80-9E5E-9AEC50B081C8}" destId="{F12AF1B5-E90E-4DED-AEC6-0A3EB3D78347}" srcOrd="1" destOrd="0" presId="urn:microsoft.com/office/officeart/2005/8/layout/hierarchy2"/>
+    <dgm:cxn modelId="{4E2D5455-5DEF-4A32-97C0-117AFD179752}" type="presParOf" srcId="{F12AF1B5-E90E-4DED-AEC6-0A3EB3D78347}" destId="{21F216FC-1A29-4DA3-BE45-EBAAD540EDFF}" srcOrd="0" destOrd="0" presId="urn:microsoft.com/office/officeart/2005/8/layout/hierarchy2"/>
+    <dgm:cxn modelId="{D1C51AD9-79A8-4138-8FDE-9F3607FF4DB3}" type="presParOf" srcId="{21F216FC-1A29-4DA3-BE45-EBAAD540EDFF}" destId="{C517C033-B09A-4E21-8604-8C0CA07E9762}" srcOrd="0" destOrd="0" presId="urn:microsoft.com/office/officeart/2005/8/layout/hierarchy2"/>
+    <dgm:cxn modelId="{EB8E4993-0F2D-42CE-8ADC-B15E53DCB804}" type="presParOf" srcId="{F12AF1B5-E90E-4DED-AEC6-0A3EB3D78347}" destId="{268FC15B-6ECF-42F9-BB46-0EE2EF0C523A}" srcOrd="1" destOrd="0" presId="urn:microsoft.com/office/officeart/2005/8/layout/hierarchy2"/>
+    <dgm:cxn modelId="{EF0AEA49-6F84-44AE-8F3E-6DA284A3314A}" type="presParOf" srcId="{268FC15B-6ECF-42F9-BB46-0EE2EF0C523A}" destId="{238A04B6-8EF5-45CF-9164-325F1FDB3A44}" srcOrd="0" destOrd="0" presId="urn:microsoft.com/office/officeart/2005/8/layout/hierarchy2"/>
+    <dgm:cxn modelId="{33E58319-278A-4095-BE9F-C264B5418990}" type="presParOf" srcId="{268FC15B-6ECF-42F9-BB46-0EE2EF0C523A}" destId="{5524673C-3A9E-4814-9EC7-C5ACCA641D22}" srcOrd="1" destOrd="0" presId="urn:microsoft.com/office/officeart/2005/8/layout/hierarchy2"/>
+    <dgm:cxn modelId="{FFA55FEF-E40C-4C75-9FAE-DB4F91E7E6D1}" type="presParOf" srcId="{F12AF1B5-E90E-4DED-AEC6-0A3EB3D78347}" destId="{CB159F70-ABE8-4C17-9F22-0AB61C102E64}" srcOrd="2" destOrd="0" presId="urn:microsoft.com/office/officeart/2005/8/layout/hierarchy2"/>
+    <dgm:cxn modelId="{6517E33C-4BBF-4D7B-AF69-3E9B2C161922}" type="presParOf" srcId="{CB159F70-ABE8-4C17-9F22-0AB61C102E64}" destId="{65154119-D258-4A25-9837-29E60567675A}" srcOrd="0" destOrd="0" presId="urn:microsoft.com/office/officeart/2005/8/layout/hierarchy2"/>
+    <dgm:cxn modelId="{BB35457C-322B-43A1-AD00-51627A23CE08}" type="presParOf" srcId="{F12AF1B5-E90E-4DED-AEC6-0A3EB3D78347}" destId="{66342CAE-E952-4D5C-AF0F-D8E08F34C7B7}" srcOrd="3" destOrd="0" presId="urn:microsoft.com/office/officeart/2005/8/layout/hierarchy2"/>
+    <dgm:cxn modelId="{79095D3C-C95D-4D8A-92F3-4BF484E10C38}" type="presParOf" srcId="{66342CAE-E952-4D5C-AF0F-D8E08F34C7B7}" destId="{CF2F8359-8E2C-400E-A50D-384EDB3CA8A3}" srcOrd="0" destOrd="0" presId="urn:microsoft.com/office/officeart/2005/8/layout/hierarchy2"/>
+    <dgm:cxn modelId="{79CB188A-B113-4C13-9449-5618A977F771}" type="presParOf" srcId="{66342CAE-E952-4D5C-AF0F-D8E08F34C7B7}" destId="{9C17A70B-9804-4C9E-9B21-B9608840F4F7}" srcOrd="1" destOrd="0" presId="urn:microsoft.com/office/officeart/2005/8/layout/hierarchy2"/>
+    <dgm:cxn modelId="{A81DD985-24D5-4CE3-9B79-C40A4EF5973D}" type="presParOf" srcId="{5F8A3D0B-8C88-4314-90A2-53E524CB732B}" destId="{4A7F0945-CD52-46CF-9330-64955ED272D3}" srcOrd="2" destOrd="0" presId="urn:microsoft.com/office/officeart/2005/8/layout/hierarchy2"/>
+    <dgm:cxn modelId="{5E32FFC4-BC99-4E50-B87A-A49052D3FCED}" type="presParOf" srcId="{4A7F0945-CD52-46CF-9330-64955ED272D3}" destId="{9C019F64-9F54-4E42-B09D-B632A438C519}" srcOrd="0" destOrd="0" presId="urn:microsoft.com/office/officeart/2005/8/layout/hierarchy2"/>
+    <dgm:cxn modelId="{5DC6C4A5-3FEC-4AD8-B02A-75E3190FBB43}" type="presParOf" srcId="{5F8A3D0B-8C88-4314-90A2-53E524CB732B}" destId="{E73807F3-7FD6-464E-90ED-2C6F07685807}" srcOrd="3" destOrd="0" presId="urn:microsoft.com/office/officeart/2005/8/layout/hierarchy2"/>
+    <dgm:cxn modelId="{F0D0FDC3-38ED-4B71-A774-7170764EE698}" type="presParOf" srcId="{E73807F3-7FD6-464E-90ED-2C6F07685807}" destId="{E36CEAF0-998B-4A4B-BA8D-EFF57F7AB8FA}" srcOrd="0" destOrd="0" presId="urn:microsoft.com/office/officeart/2005/8/layout/hierarchy2"/>
+    <dgm:cxn modelId="{A711812B-CBDE-42BB-87B3-C185C960969B}" type="presParOf" srcId="{E73807F3-7FD6-464E-90ED-2C6F07685807}" destId="{E4D82B99-DF89-49E4-912C-E0AA27367A01}" srcOrd="1" destOrd="0" presId="urn:microsoft.com/office/officeart/2005/8/layout/hierarchy2"/>
+    <dgm:cxn modelId="{777DD2AF-1580-4B6C-9FE9-2C0C7446C9DC}" type="presParOf" srcId="{E4D82B99-DF89-49E4-912C-E0AA27367A01}" destId="{605ED397-3BB2-4B24-BE01-C5E7F35EB3C0}" srcOrd="0" destOrd="0" presId="urn:microsoft.com/office/officeart/2005/8/layout/hierarchy2"/>
+    <dgm:cxn modelId="{ECF40A33-0C51-4B45-B470-1C4CC1076D77}" type="presParOf" srcId="{605ED397-3BB2-4B24-BE01-C5E7F35EB3C0}" destId="{02A1F396-0D8F-41FA-A270-0769376E77F0}" srcOrd="0" destOrd="0" presId="urn:microsoft.com/office/officeart/2005/8/layout/hierarchy2"/>
+    <dgm:cxn modelId="{5FDDAF5E-D2E1-43AF-87EA-DFCED96D6844}" type="presParOf" srcId="{E4D82B99-DF89-49E4-912C-E0AA27367A01}" destId="{B6BC3AFD-E3ED-4071-898F-ECED1E5B706D}" srcOrd="1" destOrd="0" presId="urn:microsoft.com/office/officeart/2005/8/layout/hierarchy2"/>
+    <dgm:cxn modelId="{B1874C5E-ADE2-4779-A378-79C1FE315B09}" type="presParOf" srcId="{B6BC3AFD-E3ED-4071-898F-ECED1E5B706D}" destId="{FC31CFF5-CDC9-4FC6-A745-A19F38E995B7}" srcOrd="0" destOrd="0" presId="urn:microsoft.com/office/officeart/2005/8/layout/hierarchy2"/>
+    <dgm:cxn modelId="{9794523B-5DE0-4843-828E-26277D0E0AE8}" type="presParOf" srcId="{B6BC3AFD-E3ED-4071-898F-ECED1E5B706D}" destId="{53557962-1B04-4913-A8C3-69C6BD7A315C}" srcOrd="1" destOrd="0" presId="urn:microsoft.com/office/officeart/2005/8/layout/hierarchy2"/>
   </dgm:cxnLst>
   <dgm:bg/>
   <dgm:whole/>
@@ -19733,7 +19731,7 @@
 </file>
 
 <file path=customXml/itemProps1.xml><?xml version="1.0" encoding="utf-8"?>
-<ds:datastoreItem xmlns:ds="http://schemas.openxmlformats.org/officeDocument/2006/customXml" ds:itemID="{3B8CE15A-BD0C-4262-8A9D-07339CC3C381}">
+<ds:datastoreItem xmlns:ds="http://schemas.openxmlformats.org/officeDocument/2006/customXml" ds:itemID="{629A1E56-F7AD-4C61-9C31-2E5C1CB4DB5D}">
   <ds:schemaRefs>
     <ds:schemaRef ds:uri="http://schemas.openxmlformats.org/officeDocument/2006/bibliography"/>
   </ds:schemaRefs>

</xml_diff>

<commit_message>
Added FDG template and the paper draft (SBGames in the correct format for an idea of space)
</commit_message>
<xml_diff>
--- a/Documents/Papers/SBGames2012/gameprov vCameraReady_v3.docx
+++ b/Documents/Papers/SBGames2012/gameprov vCameraReady_v3.docx
@@ -7121,15 +7121,7 @@
         <w:t xml:space="preserve"> </w:t>
       </w:r>
       <w:r>
-        <w:t xml:space="preserve"> Another change was the way the analyst role works. Now, with the separated tasks of elicitation and specification, it is necessary to discover the system requirements by the process of elicitation and then create the model via specification. With these changes, the analyst role has four possible tasks, each one with its own actions: Elicitation and Validation, Specification, Quality, and a balanced task, which performs both elicitation and specification. These </w:t>
-      </w:r>
-      <w:proofErr w:type="gramStart"/>
-      <w:r>
-        <w:t>analysts</w:t>
-      </w:r>
-      <w:proofErr w:type="gramEnd"/>
-      <w:r>
-        <w:t xml:space="preserve"> tasks are illustrated in </w:t>
+        <w:t xml:space="preserve"> Another change was the way the analyst role works. Now, with the separated tasks of elicitation and specification, it is necessary to discover the system requirements by the process of elicitation and then create the model via specification. With these changes, the analyst role has four possible tasks, each one with its own actions: Elicitation and Validation, Specification, Quality, and a balanced task, which performs both elicitation and specification. These analysts tasks are illustrated in </w:t>
       </w:r>
       <w:r>
         <w:fldChar w:fldCharType="begin"/>
@@ -7153,7 +7145,7 @@
           <w:sz w:val="18"/>
           <w:szCs w:val="18"/>
         </w:rPr>
-        <w:t>8</w:t>
+        <w:t>7</w:t>
       </w:r>
       <w:r>
         <w:fldChar w:fldCharType="end"/>
@@ -14708,201 +14700,201 @@
     </dgm:pt>
   </dgm:ptLst>
   <dgm:cxnLst>
-    <dgm:cxn modelId="{74E2E837-1A7F-427D-8E45-EF09011F52E8}" type="presOf" srcId="{FAB60589-855B-4933-8283-6EA08460BF7F}" destId="{1889DF31-E9C1-45A1-88BE-8B18172A263A}" srcOrd="0" destOrd="0" presId="urn:microsoft.com/office/officeart/2005/8/layout/hierarchy2"/>
+    <dgm:cxn modelId="{FC5C93CA-C9CE-4422-8C94-DFA5A4007EC7}" type="presOf" srcId="{946EF0D6-3817-4E92-8FB9-6A907EBD07C9}" destId="{68438195-FD75-4EAF-817E-3D241C458B9B}" srcOrd="0" destOrd="0" presId="urn:microsoft.com/office/officeart/2005/8/layout/hierarchy2"/>
+    <dgm:cxn modelId="{5C8332BC-EA0C-4959-88BA-4907C6556212}" type="presOf" srcId="{8242B283-4BE2-4E85-BFEE-0EA44472760E}" destId="{CB159F70-ABE8-4C17-9F22-0AB61C102E64}" srcOrd="0" destOrd="0" presId="urn:microsoft.com/office/officeart/2005/8/layout/hierarchy2"/>
+    <dgm:cxn modelId="{16D227EC-1B6B-4E36-9C5E-76F6D9BC6F4D}" type="presOf" srcId="{AD20F728-8A1C-431A-A057-084EFAE2370E}" destId="{E36CEAF0-998B-4A4B-BA8D-EFF57F7AB8FA}" srcOrd="0" destOrd="0" presId="urn:microsoft.com/office/officeart/2005/8/layout/hierarchy2"/>
+    <dgm:cxn modelId="{68E386FE-917C-4E60-A81D-2AB7E94A9DAF}" type="presOf" srcId="{9ADEECC3-7F9F-46A7-B5DA-4F3694F77112}" destId="{797FBD49-A139-409C-80D6-2992C6762477}" srcOrd="0" destOrd="0" presId="urn:microsoft.com/office/officeart/2005/8/layout/hierarchy2"/>
+    <dgm:cxn modelId="{9FC99C13-4D92-4D5D-B4EA-DD42339D7508}" type="presOf" srcId="{2E691FFF-7427-44F8-A8A7-0CB32246E31C}" destId="{0C7AD588-E19E-4FA4-8679-76D852021E3D}" srcOrd="0" destOrd="0" presId="urn:microsoft.com/office/officeart/2005/8/layout/hierarchy2"/>
+    <dgm:cxn modelId="{5BD0C496-4CA9-4FD5-A596-9479E35F2A8B}" type="presOf" srcId="{D87D5094-0096-4ED0-8BEC-3E12D5CBBBF0}" destId="{605ED397-3BB2-4B24-BE01-C5E7F35EB3C0}" srcOrd="0" destOrd="0" presId="urn:microsoft.com/office/officeart/2005/8/layout/hierarchy2"/>
+    <dgm:cxn modelId="{2B53785B-5B83-4579-8C81-328BEDFA0DB3}" srcId="{5C72BA27-4ED8-4268-8C59-0D96FD60F177}" destId="{2B038B93-B8E9-4EE3-9443-436A929BCB09}" srcOrd="0" destOrd="0" parTransId="{946EF0D6-3817-4E92-8FB9-6A907EBD07C9}" sibTransId="{FCA82613-A770-4ABD-B543-618B7A8C7F69}"/>
+    <dgm:cxn modelId="{304FCACE-C728-428A-8E0B-AE5FC53F178E}" type="presOf" srcId="{75F630ED-A7FC-4A27-96D8-2461E5115420}" destId="{4AA5200D-7B15-42DE-9422-B197E4970211}" srcOrd="0" destOrd="0" presId="urn:microsoft.com/office/officeart/2005/8/layout/hierarchy2"/>
+    <dgm:cxn modelId="{F375416E-D18D-4F0A-B9A9-10DEF9DDCF12}" srcId="{76752B70-2FD8-4F70-8B44-25BFD449B474}" destId="{33C05A44-A2B6-4CDD-B983-9E8D17B54B1B}" srcOrd="1" destOrd="0" parTransId="{986B7168-B57B-41C8-BFC6-0EBF5796DDB7}" sibTransId="{E0503955-EABC-4A5E-967E-79D884C93AFD}"/>
+    <dgm:cxn modelId="{3E6E06EE-82E9-409D-BB5B-AEB38667A5E6}" type="presOf" srcId="{9F12261C-2D8C-4E44-BC1A-1A217B62ECC2}" destId="{DD8AA6E0-BA21-42D8-8E4A-93AFF5B7CBEA}" srcOrd="1" destOrd="0" presId="urn:microsoft.com/office/officeart/2005/8/layout/hierarchy2"/>
+    <dgm:cxn modelId="{8A5107CA-090F-4E6D-AFA9-2D77363D56B9}" type="presOf" srcId="{476EF9D4-D438-40F7-BC97-D488DFA755A1}" destId="{82063FD8-2DE8-42B1-AC01-6CDB0BC37358}" srcOrd="0" destOrd="0" presId="urn:microsoft.com/office/officeart/2005/8/layout/hierarchy2"/>
+    <dgm:cxn modelId="{FEE91859-73D5-47D0-9571-21790F2DB275}" type="presOf" srcId="{15B13E3A-CE8B-4DDB-99F6-4A778AADA124}" destId="{3B8868D9-9F8B-47F9-99EF-A48BC6B2FF26}" srcOrd="0" destOrd="0" presId="urn:microsoft.com/office/officeart/2005/8/layout/hierarchy2"/>
+    <dgm:cxn modelId="{D19F4537-FBF5-4DBE-9903-AB6C9F34E9F3}" srcId="{9ADEECC3-7F9F-46A7-B5DA-4F3694F77112}" destId="{5A06D474-CF30-4D35-8779-5ED70C17EFCB}" srcOrd="1" destOrd="0" parTransId="{1CE192A6-6AB3-4451-998F-D2635F17DFF1}" sibTransId="{A197156F-3493-4B75-855F-34B8157CB60E}"/>
+    <dgm:cxn modelId="{92409834-720D-4CA5-AB30-72E04343CE7F}" type="presOf" srcId="{DD1E4FED-04E7-448F-B812-8BEE8486DD43}" destId="{D8394A56-8A48-43C9-8876-8EA39F4B73ED}" srcOrd="0" destOrd="0" presId="urn:microsoft.com/office/officeart/2005/8/layout/hierarchy2"/>
+    <dgm:cxn modelId="{3213A5E2-44A6-4654-A77F-52FCA7C54924}" type="presOf" srcId="{526B4BB0-2314-4A44-8A2C-555C722A488D}" destId="{9ECD2900-0A9A-47D1-A756-67C34D750CCF}" srcOrd="0" destOrd="0" presId="urn:microsoft.com/office/officeart/2005/8/layout/hierarchy2"/>
     <dgm:cxn modelId="{5BD2F7A6-60C0-4007-80C5-84BE446D87C7}" srcId="{5D61EA02-8BFA-4D0F-8E46-5E315580374A}" destId="{1CEB947C-EB39-4414-83A1-BE86AAF2267B}" srcOrd="3" destOrd="0" parTransId="{476EF9D4-D438-40F7-BC97-D488DFA755A1}" sibTransId="{4E380BCB-3D5D-4C38-A0BA-867206085830}"/>
-    <dgm:cxn modelId="{BF73244D-B37D-4F9E-BA0E-6582FCC5287C}" type="presOf" srcId="{DD1E4FED-04E7-448F-B812-8BEE8486DD43}" destId="{D8394A56-8A48-43C9-8876-8EA39F4B73ED}" srcOrd="0" destOrd="0" presId="urn:microsoft.com/office/officeart/2005/8/layout/hierarchy2"/>
-    <dgm:cxn modelId="{291B7CBC-A89C-4CF7-BE83-3425B7A5CF37}" type="presOf" srcId="{55FAC393-4BEB-48FC-8ACB-8A77E52659C4}" destId="{265BA9A4-8B4E-4711-88C7-AB227C949A94}" srcOrd="0" destOrd="0" presId="urn:microsoft.com/office/officeart/2005/8/layout/hierarchy2"/>
-    <dgm:cxn modelId="{5A156C82-1D04-4DCB-9D6A-5574276CA8E6}" type="presOf" srcId="{76752B70-2FD8-4F70-8B44-25BFD449B474}" destId="{54743B2E-2B49-4B9C-BCFE-89B4A223022D}" srcOrd="0" destOrd="0" presId="urn:microsoft.com/office/officeart/2005/8/layout/hierarchy2"/>
+    <dgm:cxn modelId="{A45E7374-E9CD-49A0-9AE2-DD5A21429373}" type="presOf" srcId="{1CE192A6-6AB3-4451-998F-D2635F17DFF1}" destId="{C2015C7B-D32C-4CE2-BC7D-C9E321ED4B0D}" srcOrd="1" destOrd="0" presId="urn:microsoft.com/office/officeart/2005/8/layout/hierarchy2"/>
+    <dgm:cxn modelId="{4A5BD422-CC68-4C9B-ACDF-26108A77EC46}" type="presOf" srcId="{946EF0D6-3817-4E92-8FB9-6A907EBD07C9}" destId="{E6950A32-D71C-4EA5-88AE-3B3F0287DC19}" srcOrd="1" destOrd="0" presId="urn:microsoft.com/office/officeart/2005/8/layout/hierarchy2"/>
+    <dgm:cxn modelId="{8A0EC081-1FF8-43D6-AE2E-B11621082B21}" type="presOf" srcId="{33C05A44-A2B6-4CDD-B983-9E8D17B54B1B}" destId="{B38E3594-CA56-4A29-BFDC-CA290103A3A6}" srcOrd="0" destOrd="0" presId="urn:microsoft.com/office/officeart/2005/8/layout/hierarchy2"/>
+    <dgm:cxn modelId="{99B25069-E5E1-440C-867D-37D63FAE6709}" type="presOf" srcId="{FAB60589-855B-4933-8283-6EA08460BF7F}" destId="{1889DF31-E9C1-45A1-88BE-8B18172A263A}" srcOrd="0" destOrd="0" presId="urn:microsoft.com/office/officeart/2005/8/layout/hierarchy2"/>
+    <dgm:cxn modelId="{272AD8EE-9641-4B0F-B8E2-91350FCFD794}" type="presOf" srcId="{D87D5094-0096-4ED0-8BEC-3E12D5CBBBF0}" destId="{02A1F396-0D8F-41FA-A270-0769376E77F0}" srcOrd="1" destOrd="0" presId="urn:microsoft.com/office/officeart/2005/8/layout/hierarchy2"/>
+    <dgm:cxn modelId="{44CB3635-E07C-4C4E-ABDE-8056FDF9B07F}" type="presOf" srcId="{476EF9D4-D438-40F7-BC97-D488DFA755A1}" destId="{12C2DC85-DDAF-4F57-9841-150A97500304}" srcOrd="1" destOrd="0" presId="urn:microsoft.com/office/officeart/2005/8/layout/hierarchy2"/>
+    <dgm:cxn modelId="{23D73BAD-6C1C-41EA-B5F9-BC12D0946A63}" type="presOf" srcId="{9F12261C-2D8C-4E44-BC1A-1A217B62ECC2}" destId="{D88348ED-527A-4837-8156-098C1F615BFB}" srcOrd="0" destOrd="0" presId="urn:microsoft.com/office/officeart/2005/8/layout/hierarchy2"/>
+    <dgm:cxn modelId="{4611D592-EEE6-4921-AEF0-56B45128B47A}" type="presOf" srcId="{FAB60589-855B-4933-8283-6EA08460BF7F}" destId="{6693197B-78B7-47EE-9FE1-10471704F946}" srcOrd="1" destOrd="0" presId="urn:microsoft.com/office/officeart/2005/8/layout/hierarchy2"/>
+    <dgm:cxn modelId="{A97F4D91-1E4E-4D04-BEF3-AD9EBD531F63}" type="presOf" srcId="{2BEEED00-B133-46F3-9B7F-8EF3EFD999F1}" destId="{C971E15B-3AB3-4DCE-BC91-B1D0C67824A6}" srcOrd="1" destOrd="0" presId="urn:microsoft.com/office/officeart/2005/8/layout/hierarchy2"/>
+    <dgm:cxn modelId="{34467E40-3BBC-4DDC-83FF-EDEFCC24C18E}" type="presOf" srcId="{448C5BEE-4732-4357-B651-253BBAA9A8B7}" destId="{5A4405BA-2082-47F6-9FF1-48042B30A932}" srcOrd="0" destOrd="0" presId="urn:microsoft.com/office/officeart/2005/8/layout/hierarchy2"/>
+    <dgm:cxn modelId="{51C6A60A-25E9-4141-81F5-4B8D269836FD}" type="presOf" srcId="{05AFFF34-8020-4494-B0AF-3B8FCE859F02}" destId="{21F216FC-1A29-4DA3-BE45-EBAAD540EDFF}" srcOrd="0" destOrd="0" presId="urn:microsoft.com/office/officeart/2005/8/layout/hierarchy2"/>
+    <dgm:cxn modelId="{3BFB411F-717E-43EA-B98E-C181B582A5A4}" srcId="{541A30EA-272A-418C-AFBA-B573FCDB56CE}" destId="{5D61EA02-8BFA-4D0F-8E46-5E315580374A}" srcOrd="0" destOrd="0" parTransId="{7A1608D9-E4CA-4808-BEE3-CED60C7A0DD1}" sibTransId="{B6D5FED1-833C-4A62-839E-2ED13889959B}"/>
+    <dgm:cxn modelId="{C900496A-D2A0-4924-80B8-C8F36D3F4296}" srcId="{76752B70-2FD8-4F70-8B44-25BFD449B474}" destId="{9ADEECC3-7F9F-46A7-B5DA-4F3694F77112}" srcOrd="0" destOrd="0" parTransId="{FAB60589-855B-4933-8283-6EA08460BF7F}" sibTransId="{2EDFDF46-E400-44D7-9888-18E57C418970}"/>
+    <dgm:cxn modelId="{DC5B68D2-BB06-4B1F-AD42-8978C735C5D4}" srcId="{5C72BA27-4ED8-4268-8C59-0D96FD60F177}" destId="{448C5BEE-4732-4357-B651-253BBAA9A8B7}" srcOrd="1" destOrd="0" parTransId="{B09DDAA1-FA7F-414B-AEFC-8FD8AD30AEAB}" sibTransId="{E7277957-DB8B-440C-91BE-D16E4AAF6EB0}"/>
+    <dgm:cxn modelId="{EFF561CB-AF8A-469B-8320-3B1F92A7246B}" type="presOf" srcId="{08EB2621-46CB-4202-ADE5-AB4B3522E59F}" destId="{240ABD63-9087-4546-89CF-88541F4CEF52}" srcOrd="0" destOrd="0" presId="urn:microsoft.com/office/officeart/2005/8/layout/hierarchy2"/>
+    <dgm:cxn modelId="{5C45A748-5A20-4015-9B66-56BF2F3BD901}" srcId="{90DC5E90-6F4B-47AA-87D8-9134DB917318}" destId="{526B4BB0-2314-4A44-8A2C-555C722A488D}" srcOrd="1" destOrd="0" parTransId="{811F41F9-23AE-4F3E-9695-05EB30B47BB2}" sibTransId="{23CE2816-7CF4-4D1D-B2FA-35A6F7CDAB89}"/>
+    <dgm:cxn modelId="{DD78FC3A-655C-4F2E-A261-964B5D59576E}" type="presOf" srcId="{986B7168-B57B-41C8-BFC6-0EBF5796DDB7}" destId="{2864DC2A-13C0-4E4B-A7F3-F63F340FA450}" srcOrd="0" destOrd="0" presId="urn:microsoft.com/office/officeart/2005/8/layout/hierarchy2"/>
+    <dgm:cxn modelId="{5910A018-03A5-41B0-8A05-94B82A9D313D}" srcId="{5D61EA02-8BFA-4D0F-8E46-5E315580374A}" destId="{5C72BA27-4ED8-4268-8C59-0D96FD60F177}" srcOrd="0" destOrd="0" parTransId="{2BEEED00-B133-46F3-9B7F-8EF3EFD999F1}" sibTransId="{DD07C94F-AFD1-4731-A3E5-6EDB007D742B}"/>
+    <dgm:cxn modelId="{29353248-0BD6-437E-AE4B-C832E6C7D7F6}" type="presOf" srcId="{B95568D8-D303-49EB-85AC-0942EA985617}" destId="{CF2F8359-8E2C-400E-A50D-384EDB3CA8A3}" srcOrd="0" destOrd="0" presId="urn:microsoft.com/office/officeart/2005/8/layout/hierarchy2"/>
+    <dgm:cxn modelId="{ADC6038E-D53A-4D5D-8545-971B056CA363}" type="presOf" srcId="{B09DDAA1-FA7F-414B-AEFC-8FD8AD30AEAB}" destId="{2CBD0876-E8DB-432A-A0C4-D664553F2B67}" srcOrd="0" destOrd="0" presId="urn:microsoft.com/office/officeart/2005/8/layout/hierarchy2"/>
+    <dgm:cxn modelId="{7D5744CD-043B-468A-A028-CB04AD344382}" srcId="{A6F2A7DE-2AF6-4487-959F-D397992022A4}" destId="{B95568D8-D303-49EB-85AC-0942EA985617}" srcOrd="1" destOrd="0" parTransId="{8242B283-4BE2-4E85-BFEE-0EA44472760E}" sibTransId="{2E7F46BE-885D-482A-BC1E-BDED69909460}"/>
+    <dgm:cxn modelId="{CE203063-3342-4786-BA12-A1CE20B115A8}" type="presOf" srcId="{B09DDAA1-FA7F-414B-AEFC-8FD8AD30AEAB}" destId="{B5C8146A-0574-4C94-8DE4-9D4C27829023}" srcOrd="1" destOrd="0" presId="urn:microsoft.com/office/officeart/2005/8/layout/hierarchy2"/>
+    <dgm:cxn modelId="{822CE42B-87B3-4907-BD07-33709549AF03}" srcId="{2E691FFF-7427-44F8-A8A7-0CB32246E31C}" destId="{3AEBF0E2-45AF-4956-BF8F-20F6FA6CE5F6}" srcOrd="0" destOrd="0" parTransId="{C9AB5B93-AA24-4987-A7EA-9F702A8D98DC}" sibTransId="{3579E251-C5F1-4AEA-BC0C-852059257770}"/>
+    <dgm:cxn modelId="{D8A098F4-955A-4D94-8B97-1DEA0EF8E735}" type="presOf" srcId="{A6F2A7DE-2AF6-4487-959F-D397992022A4}" destId="{E7F03264-C14C-446F-BCBE-D61750AF3A77}" srcOrd="0" destOrd="0" presId="urn:microsoft.com/office/officeart/2005/8/layout/hierarchy2"/>
+    <dgm:cxn modelId="{607BABB4-70E6-4AEE-A75A-EBB61FC68BBB}" type="presOf" srcId="{541A30EA-272A-418C-AFBA-B573FCDB56CE}" destId="{CC5F2D0D-E1E5-4C49-8DF7-2A61C5DA8A1D}" srcOrd="0" destOrd="0" presId="urn:microsoft.com/office/officeart/2005/8/layout/hierarchy2"/>
+    <dgm:cxn modelId="{95C98F08-8D49-484B-BF36-ABC90043D55E}" type="presOf" srcId="{C9AB5B93-AA24-4987-A7EA-9F702A8D98DC}" destId="{54AF12FD-3B65-46EE-9011-B900D4CBD75B}" srcOrd="1" destOrd="0" presId="urn:microsoft.com/office/officeart/2005/8/layout/hierarchy2"/>
+    <dgm:cxn modelId="{F14FC1D4-F414-4165-9265-439386ACE60A}" type="presOf" srcId="{A68335E5-009E-44DF-97AB-B7A1ACEA24EB}" destId="{6C681D0A-EFBE-40D7-8FA9-0029C727D1F3}" srcOrd="1" destOrd="0" presId="urn:microsoft.com/office/officeart/2005/8/layout/hierarchy2"/>
+    <dgm:cxn modelId="{2734F385-C55F-41ED-B04A-FE0CF971AAB9}" type="presOf" srcId="{F49A8C01-7410-48F0-BC22-AF5FC134600B}" destId="{1FB9E06D-EF2B-4048-9039-AD508A01931D}" srcOrd="0" destOrd="0" presId="urn:microsoft.com/office/officeart/2005/8/layout/hierarchy2"/>
+    <dgm:cxn modelId="{B5A79C94-C8C8-49DC-9CB3-69EED31FDC9F}" type="presOf" srcId="{05AFFF34-8020-4494-B0AF-3B8FCE859F02}" destId="{C517C033-B09A-4E21-8604-8C0CA07E9762}" srcOrd="1" destOrd="0" presId="urn:microsoft.com/office/officeart/2005/8/layout/hierarchy2"/>
+    <dgm:cxn modelId="{992929BD-D827-4B92-867B-D9FB1443D7A9}" type="presOf" srcId="{5C72BA27-4ED8-4268-8C59-0D96FD60F177}" destId="{6D38B18B-70EC-4AF7-A6FF-B5C7FE8D4DA4}" srcOrd="0" destOrd="0" presId="urn:microsoft.com/office/officeart/2005/8/layout/hierarchy2"/>
+    <dgm:cxn modelId="{F3ED4D94-441E-4A35-9125-E9DFEA880BFF}" type="presOf" srcId="{5D61EA02-8BFA-4D0F-8E46-5E315580374A}" destId="{D5ACFD89-23A4-4CF0-A4C3-F21EF07981F7}" srcOrd="0" destOrd="0" presId="urn:microsoft.com/office/officeart/2005/8/layout/hierarchy2"/>
+    <dgm:cxn modelId="{855524F0-8339-4534-889D-E8C413DA881E}" type="presOf" srcId="{87496514-96A4-4444-A6DB-6129F3F29F48}" destId="{935E24CC-008B-4BE9-B3EB-41EB22B15B73}" srcOrd="1" destOrd="0" presId="urn:microsoft.com/office/officeart/2005/8/layout/hierarchy2"/>
+    <dgm:cxn modelId="{07851576-2661-4F95-B4E2-FC5615E500FB}" srcId="{90DC5E90-6F4B-47AA-87D8-9134DB917318}" destId="{058185CA-66DB-4273-A41B-CECD7A8DD30F}" srcOrd="0" destOrd="0" parTransId="{DD1E4FED-04E7-448F-B812-8BEE8486DD43}" sibTransId="{CFCF1B2A-B272-4027-9FE7-CA3708D91675}"/>
+    <dgm:cxn modelId="{FEA03AFC-0680-4A4E-92BC-A34F83FF986F}" type="presOf" srcId="{DC7403F1-0571-424F-8BE8-3CC1536FDE8C}" destId="{30099040-2BEC-46EB-AE9D-6A3BEF8052F4}" srcOrd="1" destOrd="0" presId="urn:microsoft.com/office/officeart/2005/8/layout/hierarchy2"/>
+    <dgm:cxn modelId="{F6E9C911-DFEE-4C5D-B885-DDBFE36A956C}" type="presOf" srcId="{058185CA-66DB-4273-A41B-CECD7A8DD30F}" destId="{F7DF3503-2E14-4B1A-9CBB-7E9883AC3E4A}" srcOrd="0" destOrd="0" presId="urn:microsoft.com/office/officeart/2005/8/layout/hierarchy2"/>
+    <dgm:cxn modelId="{E0356EFB-6586-4BBD-9557-67EA0D4846FB}" srcId="{1CEB947C-EB39-4414-83A1-BE86AAF2267B}" destId="{08EB2621-46CB-4202-ADE5-AB4B3522E59F}" srcOrd="1" destOrd="0" parTransId="{55FAC393-4BEB-48FC-8ACB-8A77E52659C4}" sibTransId="{7158E61D-5EB5-41AF-AE3D-EA283519902A}"/>
+    <dgm:cxn modelId="{4917B72D-3CD4-4D41-9C0C-D805FED676BB}" type="presOf" srcId="{29280282-54F1-45C6-8D42-4754C6BDCF91}" destId="{4A7F0945-CD52-46CF-9330-64955ED272D3}" srcOrd="0" destOrd="0" presId="urn:microsoft.com/office/officeart/2005/8/layout/hierarchy2"/>
+    <dgm:cxn modelId="{1E696F15-922E-48C0-99B1-072CAFC98AED}" type="presOf" srcId="{167FAECA-7F86-4699-8440-417F2D217544}" destId="{EAE0073B-E695-4C6C-B978-B5E3B7024E20}" srcOrd="0" destOrd="0" presId="urn:microsoft.com/office/officeart/2005/8/layout/hierarchy2"/>
+    <dgm:cxn modelId="{153AC80A-5FED-40C3-B802-A3F242DC99DC}" type="presOf" srcId="{3AEBF0E2-45AF-4956-BF8F-20F6FA6CE5F6}" destId="{CC6B0A1C-BAB8-4AB7-9EF6-A7279AB3044F}" srcOrd="0" destOrd="0" presId="urn:microsoft.com/office/officeart/2005/8/layout/hierarchy2"/>
+    <dgm:cxn modelId="{9AB5052B-A5DC-4697-8855-CEE89CC1BCE7}" srcId="{9ADEECC3-7F9F-46A7-B5DA-4F3694F77112}" destId="{15B13E3A-CE8B-4DDB-99F6-4A778AADA124}" srcOrd="0" destOrd="0" parTransId="{75F630ED-A7FC-4A27-96D8-2461E5115420}" sibTransId="{FEE16891-7989-46F7-9786-E8A184291411}"/>
+    <dgm:cxn modelId="{59D33EB5-ADEA-4420-B0CC-A986EE044419}" type="presOf" srcId="{C9AB5B93-AA24-4987-A7EA-9F702A8D98DC}" destId="{F9C387D6-3DB2-43EE-A8C5-C98DF7AA1264}" srcOrd="0" destOrd="0" presId="urn:microsoft.com/office/officeart/2005/8/layout/hierarchy2"/>
+    <dgm:cxn modelId="{E7633B76-602C-47FE-8A80-842C6C5B845C}" type="presOf" srcId="{2BEEED00-B133-46F3-9B7F-8EF3EFD999F1}" destId="{FD7A0172-CB25-4911-B3EF-667A39E7DCE7}" srcOrd="0" destOrd="0" presId="urn:microsoft.com/office/officeart/2005/8/layout/hierarchy2"/>
+    <dgm:cxn modelId="{AD3A76DC-B5DB-42D1-9ADF-A9815A914B96}" type="presOf" srcId="{F49A8C01-7410-48F0-BC22-AF5FC134600B}" destId="{3284F059-BB42-4147-B03D-CCCC684A12A7}" srcOrd="1" destOrd="0" presId="urn:microsoft.com/office/officeart/2005/8/layout/hierarchy2"/>
+    <dgm:cxn modelId="{3E72AA43-EFBC-4E7D-8D81-11D4E1EB1D3F}" type="presOf" srcId="{8242B283-4BE2-4E85-BFEE-0EA44472760E}" destId="{65154119-D258-4A25-9837-29E60567675A}" srcOrd="1" destOrd="0" presId="urn:microsoft.com/office/officeart/2005/8/layout/hierarchy2"/>
+    <dgm:cxn modelId="{E5D2B1B7-4CC9-48AA-BA1C-80EDA12129D1}" type="presOf" srcId="{1CEB947C-EB39-4414-83A1-BE86AAF2267B}" destId="{26D8E710-F0D2-45EF-BDE9-84F12E45A85F}" srcOrd="0" destOrd="0" presId="urn:microsoft.com/office/officeart/2005/8/layout/hierarchy2"/>
+    <dgm:cxn modelId="{E61A86DF-FF8D-4586-B43D-199D25F5D805}" srcId="{A6F2A7DE-2AF6-4487-959F-D397992022A4}" destId="{E2E4CF81-77EC-4CCE-8CBF-5EBF1BDFDD2A}" srcOrd="0" destOrd="0" parTransId="{05AFFF34-8020-4494-B0AF-3B8FCE859F02}" sibTransId="{EF61E1B0-9987-40EC-840C-30580C7CD5D4}"/>
+    <dgm:cxn modelId="{41D76A0B-C865-4E85-9BC2-9FF758DB3839}" srcId="{1CEB947C-EB39-4414-83A1-BE86AAF2267B}" destId="{90DC5E90-6F4B-47AA-87D8-9134DB917318}" srcOrd="0" destOrd="0" parTransId="{87496514-96A4-4444-A6DB-6129F3F29F48}" sibTransId="{CC19B6FF-AA7D-449F-95A5-ADD14B7BBB00}"/>
+    <dgm:cxn modelId="{4A4DBB48-6DE9-424F-AA8A-0AE0260880DC}" srcId="{08EB2621-46CB-4202-ADE5-AB4B3522E59F}" destId="{A6F2A7DE-2AF6-4487-959F-D397992022A4}" srcOrd="0" destOrd="0" parTransId="{DC7403F1-0571-424F-8BE8-3CC1536FDE8C}" sibTransId="{F70FABE7-6E1F-4EBF-B326-5CCE21C39BA3}"/>
+    <dgm:cxn modelId="{C10CF28D-4E39-4B37-B9BA-A8B477FE8ED5}" type="presOf" srcId="{2ABC8B2A-1AE0-4445-BB0F-A32B638FE792}" destId="{FC31CFF5-CDC9-4FC6-A745-A19F38E995B7}" srcOrd="0" destOrd="0" presId="urn:microsoft.com/office/officeart/2005/8/layout/hierarchy2"/>
+    <dgm:cxn modelId="{EFA274B6-5769-4764-92F5-76BEDF3AC6CB}" type="presOf" srcId="{55FAC393-4BEB-48FC-8ACB-8A77E52659C4}" destId="{265BA9A4-8B4E-4711-88C7-AB227C949A94}" srcOrd="0" destOrd="0" presId="urn:microsoft.com/office/officeart/2005/8/layout/hierarchy2"/>
+    <dgm:cxn modelId="{0E36C1F1-79BE-44DD-A240-18DF8CFDA8A9}" type="presOf" srcId="{811F41F9-23AE-4F3E-9695-05EB30B47BB2}" destId="{33F3F195-0D69-437A-AA03-20F248E1E632}" srcOrd="1" destOrd="0" presId="urn:microsoft.com/office/officeart/2005/8/layout/hierarchy2"/>
+    <dgm:cxn modelId="{B1C448D9-A626-4D81-BB14-A5EB7B8452C2}" srcId="{5D61EA02-8BFA-4D0F-8E46-5E315580374A}" destId="{76752B70-2FD8-4F70-8B44-25BFD449B474}" srcOrd="1" destOrd="0" parTransId="{F49A8C01-7410-48F0-BC22-AF5FC134600B}" sibTransId="{2627F6E0-D24B-483C-AFB2-024B454E8931}"/>
+    <dgm:cxn modelId="{6CE096B4-EA8D-4782-B6B4-85918E2FA0AF}" type="presOf" srcId="{87496514-96A4-4444-A6DB-6129F3F29F48}" destId="{D2E7D7FB-33DA-439B-A6FF-8B6265094B81}" srcOrd="0" destOrd="0" presId="urn:microsoft.com/office/officeart/2005/8/layout/hierarchy2"/>
+    <dgm:cxn modelId="{EA0CF892-B274-4DBB-AB4A-2ABF9DBAD5EB}" srcId="{5D61EA02-8BFA-4D0F-8E46-5E315580374A}" destId="{2E691FFF-7427-44F8-A8A7-0CB32246E31C}" srcOrd="2" destOrd="0" parTransId="{9F12261C-2D8C-4E44-BC1A-1A217B62ECC2}" sibTransId="{45597987-FE80-404D-B411-72E39DC3C6A5}"/>
+    <dgm:cxn modelId="{A7AED9D2-8905-41E0-8E66-7DC7C53211ED}" type="presOf" srcId="{E2E4CF81-77EC-4CCE-8CBF-5EBF1BDFDD2A}" destId="{238A04B6-8EF5-45CF-9164-325F1FDB3A44}" srcOrd="0" destOrd="0" presId="urn:microsoft.com/office/officeart/2005/8/layout/hierarchy2"/>
+    <dgm:cxn modelId="{FFB63707-6F50-46CF-A638-D6F02B5D221A}" type="presOf" srcId="{986B7168-B57B-41C8-BFC6-0EBF5796DDB7}" destId="{346F9867-B732-44D3-B591-4FC16781C35B}" srcOrd="1" destOrd="0" presId="urn:microsoft.com/office/officeart/2005/8/layout/hierarchy2"/>
+    <dgm:cxn modelId="{89B6B0F0-3729-4CCE-AF01-0E762F680885}" type="presOf" srcId="{90DC5E90-6F4B-47AA-87D8-9134DB917318}" destId="{16B11AF4-04C8-4F95-B50D-C951D10CBCFB}" srcOrd="0" destOrd="0" presId="urn:microsoft.com/office/officeart/2005/8/layout/hierarchy2"/>
+    <dgm:cxn modelId="{68863DE9-0F80-4F23-914D-D7D200123E8E}" type="presOf" srcId="{2B038B93-B8E9-4EE3-9443-436A929BCB09}" destId="{EDD898AC-163C-4B2A-929B-A80367C5CB73}" srcOrd="0" destOrd="0" presId="urn:microsoft.com/office/officeart/2005/8/layout/hierarchy2"/>
+    <dgm:cxn modelId="{79A795AC-7C5A-4FD6-8A11-FF45A37771E1}" srcId="{AD20F728-8A1C-431A-A057-084EFAE2370E}" destId="{2ABC8B2A-1AE0-4445-BB0F-A32B638FE792}" srcOrd="0" destOrd="0" parTransId="{D87D5094-0096-4ED0-8BEC-3E12D5CBBBF0}" sibTransId="{61A5C246-C7ED-4CFE-8408-A8189B0557CB}"/>
     <dgm:cxn modelId="{6920ED83-38EB-4727-98DA-9126D9C32BE1}" srcId="{08EB2621-46CB-4202-ADE5-AB4B3522E59F}" destId="{AD20F728-8A1C-431A-A057-084EFAE2370E}" srcOrd="1" destOrd="0" parTransId="{29280282-54F1-45C6-8D42-4754C6BDCF91}" sibTransId="{4BE0A73D-F545-49DA-BD19-85E8D42A89C6}"/>
-    <dgm:cxn modelId="{3F7CB14B-6B2B-4802-BEE9-7FD168C7CA34}" type="presOf" srcId="{05AFFF34-8020-4494-B0AF-3B8FCE859F02}" destId="{C517C033-B09A-4E21-8604-8C0CA07E9762}" srcOrd="1" destOrd="0" presId="urn:microsoft.com/office/officeart/2005/8/layout/hierarchy2"/>
-    <dgm:cxn modelId="{B5EDBC5E-EC7B-4395-BF22-93ACCD619DD2}" type="presOf" srcId="{E2E4CF81-77EC-4CCE-8CBF-5EBF1BDFDD2A}" destId="{238A04B6-8EF5-45CF-9164-325F1FDB3A44}" srcOrd="0" destOrd="0" presId="urn:microsoft.com/office/officeart/2005/8/layout/hierarchy2"/>
-    <dgm:cxn modelId="{2CC1059E-F3C3-47F3-A443-C163D2ECECD9}" type="presOf" srcId="{D87D5094-0096-4ED0-8BEC-3E12D5CBBBF0}" destId="{605ED397-3BB2-4B24-BE01-C5E7F35EB3C0}" srcOrd="0" destOrd="0" presId="urn:microsoft.com/office/officeart/2005/8/layout/hierarchy2"/>
-    <dgm:cxn modelId="{9AB5052B-A5DC-4697-8855-CEE89CC1BCE7}" srcId="{9ADEECC3-7F9F-46A7-B5DA-4F3694F77112}" destId="{15B13E3A-CE8B-4DDB-99F6-4A778AADA124}" srcOrd="0" destOrd="0" parTransId="{75F630ED-A7FC-4A27-96D8-2461E5115420}" sibTransId="{FEE16891-7989-46F7-9786-E8A184291411}"/>
-    <dgm:cxn modelId="{153691FC-8992-4B30-82F9-E06B8094F859}" type="presOf" srcId="{5C72BA27-4ED8-4268-8C59-0D96FD60F177}" destId="{6D38B18B-70EC-4AF7-A6FF-B5C7FE8D4DA4}" srcOrd="0" destOrd="0" presId="urn:microsoft.com/office/officeart/2005/8/layout/hierarchy2"/>
-    <dgm:cxn modelId="{D9FB559C-4619-445A-B7C8-B71AC92F5707}" type="presOf" srcId="{B09DDAA1-FA7F-414B-AEFC-8FD8AD30AEAB}" destId="{B5C8146A-0574-4C94-8DE4-9D4C27829023}" srcOrd="1" destOrd="0" presId="urn:microsoft.com/office/officeart/2005/8/layout/hierarchy2"/>
-    <dgm:cxn modelId="{D2E8E456-75A2-4FCC-8B39-39D79EDEFC65}" type="presOf" srcId="{A68335E5-009E-44DF-97AB-B7A1ACEA24EB}" destId="{2E830E8B-B241-4984-BFF5-BCC0806E238E}" srcOrd="0" destOrd="0" presId="urn:microsoft.com/office/officeart/2005/8/layout/hierarchy2"/>
-    <dgm:cxn modelId="{E0356EFB-6586-4BBD-9557-67EA0D4846FB}" srcId="{1CEB947C-EB39-4414-83A1-BE86AAF2267B}" destId="{08EB2621-46CB-4202-ADE5-AB4B3522E59F}" srcOrd="1" destOrd="0" parTransId="{55FAC393-4BEB-48FC-8ACB-8A77E52659C4}" sibTransId="{7158E61D-5EB5-41AF-AE3D-EA283519902A}"/>
-    <dgm:cxn modelId="{474B4DC0-DBFE-4888-A36C-8A6DABF199D7}" type="presOf" srcId="{29280282-54F1-45C6-8D42-4754C6BDCF91}" destId="{9C019F64-9F54-4E42-B09D-B632A438C519}" srcOrd="1" destOrd="0" presId="urn:microsoft.com/office/officeart/2005/8/layout/hierarchy2"/>
-    <dgm:cxn modelId="{2ED7DED3-3A1B-4C55-8D64-8C779629D92C}" type="presOf" srcId="{2BEEED00-B133-46F3-9B7F-8EF3EFD999F1}" destId="{C971E15B-3AB3-4DCE-BC91-B1D0C67824A6}" srcOrd="1" destOrd="0" presId="urn:microsoft.com/office/officeart/2005/8/layout/hierarchy2"/>
-    <dgm:cxn modelId="{2C662B65-BF40-4B44-A72C-2D189A0B8CCC}" type="presOf" srcId="{29280282-54F1-45C6-8D42-4754C6BDCF91}" destId="{4A7F0945-CD52-46CF-9330-64955ED272D3}" srcOrd="0" destOrd="0" presId="urn:microsoft.com/office/officeart/2005/8/layout/hierarchy2"/>
-    <dgm:cxn modelId="{59A58CFB-7739-4514-9679-64345A2E7F9C}" type="presOf" srcId="{15B13E3A-CE8B-4DDB-99F6-4A778AADA124}" destId="{3B8868D9-9F8B-47F9-99EF-A48BC6B2FF26}" srcOrd="0" destOrd="0" presId="urn:microsoft.com/office/officeart/2005/8/layout/hierarchy2"/>
-    <dgm:cxn modelId="{5910A018-03A5-41B0-8A05-94B82A9D313D}" srcId="{5D61EA02-8BFA-4D0F-8E46-5E315580374A}" destId="{5C72BA27-4ED8-4268-8C59-0D96FD60F177}" srcOrd="0" destOrd="0" parTransId="{2BEEED00-B133-46F3-9B7F-8EF3EFD999F1}" sibTransId="{DD07C94F-AFD1-4731-A3E5-6EDB007D742B}"/>
-    <dgm:cxn modelId="{C286556F-0EBE-42C6-99C0-B6A3F3098593}" type="presOf" srcId="{2ABC8B2A-1AE0-4445-BB0F-A32B638FE792}" destId="{FC31CFF5-CDC9-4FC6-A745-A19F38E995B7}" srcOrd="0" destOrd="0" presId="urn:microsoft.com/office/officeart/2005/8/layout/hierarchy2"/>
-    <dgm:cxn modelId="{3BFB411F-717E-43EA-B98E-C181B582A5A4}" srcId="{541A30EA-272A-418C-AFBA-B573FCDB56CE}" destId="{5D61EA02-8BFA-4D0F-8E46-5E315580374A}" srcOrd="0" destOrd="0" parTransId="{7A1608D9-E4CA-4808-BEE3-CED60C7A0DD1}" sibTransId="{B6D5FED1-833C-4A62-839E-2ED13889959B}"/>
-    <dgm:cxn modelId="{E61A86DF-FF8D-4586-B43D-199D25F5D805}" srcId="{A6F2A7DE-2AF6-4487-959F-D397992022A4}" destId="{E2E4CF81-77EC-4CCE-8CBF-5EBF1BDFDD2A}" srcOrd="0" destOrd="0" parTransId="{05AFFF34-8020-4494-B0AF-3B8FCE859F02}" sibTransId="{EF61E1B0-9987-40EC-840C-30580C7CD5D4}"/>
-    <dgm:cxn modelId="{822CE42B-87B3-4907-BD07-33709549AF03}" srcId="{2E691FFF-7427-44F8-A8A7-0CB32246E31C}" destId="{3AEBF0E2-45AF-4956-BF8F-20F6FA6CE5F6}" srcOrd="0" destOrd="0" parTransId="{C9AB5B93-AA24-4987-A7EA-9F702A8D98DC}" sibTransId="{3579E251-C5F1-4AEA-BC0C-852059257770}"/>
-    <dgm:cxn modelId="{3DCCD539-4F28-44CD-9185-1CAD716A63AA}" type="presOf" srcId="{946EF0D6-3817-4E92-8FB9-6A907EBD07C9}" destId="{E6950A32-D71C-4EA5-88AE-3B3F0287DC19}" srcOrd="1" destOrd="0" presId="urn:microsoft.com/office/officeart/2005/8/layout/hierarchy2"/>
-    <dgm:cxn modelId="{D03730EC-5F5A-450B-BC31-22D882949033}" type="presOf" srcId="{B09DDAA1-FA7F-414B-AEFC-8FD8AD30AEAB}" destId="{2CBD0876-E8DB-432A-A0C4-D664553F2B67}" srcOrd="0" destOrd="0" presId="urn:microsoft.com/office/officeart/2005/8/layout/hierarchy2"/>
-    <dgm:cxn modelId="{079E49A3-A9BE-4FE9-9E82-67BBF9400C34}" type="presOf" srcId="{476EF9D4-D438-40F7-BC97-D488DFA755A1}" destId="{82063FD8-2DE8-42B1-AC01-6CDB0BC37358}" srcOrd="0" destOrd="0" presId="urn:microsoft.com/office/officeart/2005/8/layout/hierarchy2"/>
-    <dgm:cxn modelId="{1459F1A3-F844-41C5-AAC2-5FFE10F8303B}" type="presOf" srcId="{75F630ED-A7FC-4A27-96D8-2461E5115420}" destId="{E6077319-7C6E-4777-97B3-CA97D1DAD822}" srcOrd="1" destOrd="0" presId="urn:microsoft.com/office/officeart/2005/8/layout/hierarchy2"/>
-    <dgm:cxn modelId="{D672BC6F-9D8D-42A4-B6F7-8686591321E9}" type="presOf" srcId="{C9AB5B93-AA24-4987-A7EA-9F702A8D98DC}" destId="{54AF12FD-3B65-46EE-9011-B900D4CBD75B}" srcOrd="1" destOrd="0" presId="urn:microsoft.com/office/officeart/2005/8/layout/hierarchy2"/>
-    <dgm:cxn modelId="{7D5744CD-043B-468A-A028-CB04AD344382}" srcId="{A6F2A7DE-2AF6-4487-959F-D397992022A4}" destId="{B95568D8-D303-49EB-85AC-0942EA985617}" srcOrd="1" destOrd="0" parTransId="{8242B283-4BE2-4E85-BFEE-0EA44472760E}" sibTransId="{2E7F46BE-885D-482A-BC1E-BDED69909460}"/>
-    <dgm:cxn modelId="{B1C448D9-A626-4D81-BB14-A5EB7B8452C2}" srcId="{5D61EA02-8BFA-4D0F-8E46-5E315580374A}" destId="{76752B70-2FD8-4F70-8B44-25BFD449B474}" srcOrd="1" destOrd="0" parTransId="{F49A8C01-7410-48F0-BC22-AF5FC134600B}" sibTransId="{2627F6E0-D24B-483C-AFB2-024B454E8931}"/>
-    <dgm:cxn modelId="{112A00E5-16D3-48EC-B6C7-57BC9BA8B10A}" type="presOf" srcId="{476EF9D4-D438-40F7-BC97-D488DFA755A1}" destId="{12C2DC85-DDAF-4F57-9841-150A97500304}" srcOrd="1" destOrd="0" presId="urn:microsoft.com/office/officeart/2005/8/layout/hierarchy2"/>
-    <dgm:cxn modelId="{F4CAA4A8-4804-4D8C-AF7C-C8CB9B4BB71A}" type="presOf" srcId="{05AFFF34-8020-4494-B0AF-3B8FCE859F02}" destId="{21F216FC-1A29-4DA3-BE45-EBAAD540EDFF}" srcOrd="0" destOrd="0" presId="urn:microsoft.com/office/officeart/2005/8/layout/hierarchy2"/>
-    <dgm:cxn modelId="{F0AFCDA4-E2DA-4F20-A0AC-F79376B44546}" type="presOf" srcId="{90DC5E90-6F4B-47AA-87D8-9134DB917318}" destId="{16B11AF4-04C8-4F95-B50D-C951D10CBCFB}" srcOrd="0" destOrd="0" presId="urn:microsoft.com/office/officeart/2005/8/layout/hierarchy2"/>
-    <dgm:cxn modelId="{4A4DBB48-6DE9-424F-AA8A-0AE0260880DC}" srcId="{08EB2621-46CB-4202-ADE5-AB4B3522E59F}" destId="{A6F2A7DE-2AF6-4487-959F-D397992022A4}" srcOrd="0" destOrd="0" parTransId="{DC7403F1-0571-424F-8BE8-3CC1536FDE8C}" sibTransId="{F70FABE7-6E1F-4EBF-B326-5CCE21C39BA3}"/>
-    <dgm:cxn modelId="{E62E78D3-BF9D-4A98-8D15-F4D6F4E99F81}" type="presOf" srcId="{946EF0D6-3817-4E92-8FB9-6A907EBD07C9}" destId="{68438195-FD75-4EAF-817E-3D241C458B9B}" srcOrd="0" destOrd="0" presId="urn:microsoft.com/office/officeart/2005/8/layout/hierarchy2"/>
-    <dgm:cxn modelId="{E8719C41-45A6-43EC-858A-7FB7FAB94618}" type="presOf" srcId="{2BEEED00-B133-46F3-9B7F-8EF3EFD999F1}" destId="{FD7A0172-CB25-4911-B3EF-667A39E7DCE7}" srcOrd="0" destOrd="0" presId="urn:microsoft.com/office/officeart/2005/8/layout/hierarchy2"/>
-    <dgm:cxn modelId="{EB6F9CD4-1696-43C7-89ED-31698E50231B}" type="presOf" srcId="{811F41F9-23AE-4F3E-9695-05EB30B47BB2}" destId="{33F3F195-0D69-437A-AA03-20F248E1E632}" srcOrd="1" destOrd="0" presId="urn:microsoft.com/office/officeart/2005/8/layout/hierarchy2"/>
-    <dgm:cxn modelId="{4EEFBA01-C87E-479F-942E-130473B4E40F}" type="presOf" srcId="{5A06D474-CF30-4D35-8779-5ED70C17EFCB}" destId="{41370F12-1FA0-4579-8285-C15FA148591C}" srcOrd="0" destOrd="0" presId="urn:microsoft.com/office/officeart/2005/8/layout/hierarchy2"/>
-    <dgm:cxn modelId="{DC5B68D2-BB06-4B1F-AD42-8978C735C5D4}" srcId="{5C72BA27-4ED8-4268-8C59-0D96FD60F177}" destId="{448C5BEE-4732-4357-B651-253BBAA9A8B7}" srcOrd="1" destOrd="0" parTransId="{B09DDAA1-FA7F-414B-AEFC-8FD8AD30AEAB}" sibTransId="{E7277957-DB8B-440C-91BE-D16E4AAF6EB0}"/>
-    <dgm:cxn modelId="{1C775791-B945-4926-AC80-A6225A593F6B}" type="presOf" srcId="{8242B283-4BE2-4E85-BFEE-0EA44472760E}" destId="{65154119-D258-4A25-9837-29E60567675A}" srcOrd="1" destOrd="0" presId="urn:microsoft.com/office/officeart/2005/8/layout/hierarchy2"/>
+    <dgm:cxn modelId="{D41D5CD9-6664-49BC-ABCD-C706413BC39E}" type="presOf" srcId="{811F41F9-23AE-4F3E-9695-05EB30B47BB2}" destId="{7D05C43C-DFC0-4A88-8A56-94706F21A1FA}" srcOrd="0" destOrd="0" presId="urn:microsoft.com/office/officeart/2005/8/layout/hierarchy2"/>
+    <dgm:cxn modelId="{84902DF2-1FE1-4C69-8B15-AFAB41C89D52}" type="presOf" srcId="{DC7403F1-0571-424F-8BE8-3CC1536FDE8C}" destId="{BF0567E6-6DA9-48ED-9A37-47285840FDF7}" srcOrd="0" destOrd="0" presId="urn:microsoft.com/office/officeart/2005/8/layout/hierarchy2"/>
+    <dgm:cxn modelId="{A1C30350-D176-408C-9E51-8790130AAB8F}" type="presOf" srcId="{DD1E4FED-04E7-448F-B812-8BEE8486DD43}" destId="{13024C18-820A-4B62-BAEA-89D27D0765CD}" srcOrd="1" destOrd="0" presId="urn:microsoft.com/office/officeart/2005/8/layout/hierarchy2"/>
+    <dgm:cxn modelId="{C3169421-90F9-4155-B822-A24AF042F364}" type="presOf" srcId="{75F630ED-A7FC-4A27-96D8-2461E5115420}" destId="{E6077319-7C6E-4777-97B3-CA97D1DAD822}" srcOrd="1" destOrd="0" presId="urn:microsoft.com/office/officeart/2005/8/layout/hierarchy2"/>
     <dgm:cxn modelId="{0BD35BC0-7C23-46D3-8A8F-EAEDE34E48B9}" srcId="{33C05A44-A2B6-4CDD-B983-9E8D17B54B1B}" destId="{167FAECA-7F86-4699-8440-417F2D217544}" srcOrd="0" destOrd="0" parTransId="{A68335E5-009E-44DF-97AB-B7A1ACEA24EB}" sibTransId="{53B4D223-7E0C-4066-A33C-E9D58EB7DE92}"/>
-    <dgm:cxn modelId="{B274BDFB-B010-4553-B604-B40B22B6EEC2}" type="presOf" srcId="{1CE192A6-6AB3-4451-998F-D2635F17DFF1}" destId="{C2015C7B-D32C-4CE2-BC7D-C9E321ED4B0D}" srcOrd="1" destOrd="0" presId="urn:microsoft.com/office/officeart/2005/8/layout/hierarchy2"/>
-    <dgm:cxn modelId="{41D76A0B-C865-4E85-9BC2-9FF758DB3839}" srcId="{1CEB947C-EB39-4414-83A1-BE86AAF2267B}" destId="{90DC5E90-6F4B-47AA-87D8-9134DB917318}" srcOrd="0" destOrd="0" parTransId="{87496514-96A4-4444-A6DB-6129F3F29F48}" sibTransId="{CC19B6FF-AA7D-449F-95A5-ADD14B7BBB00}"/>
-    <dgm:cxn modelId="{1D098F2A-D440-4444-B5EB-184B01227BBF}" type="presOf" srcId="{986B7168-B57B-41C8-BFC6-0EBF5796DDB7}" destId="{2864DC2A-13C0-4E4B-A7F3-F63F340FA450}" srcOrd="0" destOrd="0" presId="urn:microsoft.com/office/officeart/2005/8/layout/hierarchy2"/>
-    <dgm:cxn modelId="{C900496A-D2A0-4924-80B8-C8F36D3F4296}" srcId="{76752B70-2FD8-4F70-8B44-25BFD449B474}" destId="{9ADEECC3-7F9F-46A7-B5DA-4F3694F77112}" srcOrd="0" destOrd="0" parTransId="{FAB60589-855B-4933-8283-6EA08460BF7F}" sibTransId="{2EDFDF46-E400-44D7-9888-18E57C418970}"/>
-    <dgm:cxn modelId="{0FCF2E0D-B3EF-40BB-8A8C-CE301EE797A8}" type="presOf" srcId="{C9AB5B93-AA24-4987-A7EA-9F702A8D98DC}" destId="{F9C387D6-3DB2-43EE-A8C5-C98DF7AA1264}" srcOrd="0" destOrd="0" presId="urn:microsoft.com/office/officeart/2005/8/layout/hierarchy2"/>
-    <dgm:cxn modelId="{818F030E-F4A0-484B-A7AC-9D1B14A13BB5}" type="presOf" srcId="{D87D5094-0096-4ED0-8BEC-3E12D5CBBBF0}" destId="{02A1F396-0D8F-41FA-A270-0769376E77F0}" srcOrd="1" destOrd="0" presId="urn:microsoft.com/office/officeart/2005/8/layout/hierarchy2"/>
-    <dgm:cxn modelId="{649C2D33-DF66-4662-A005-60C0FCB1D3F0}" type="presOf" srcId="{2E691FFF-7427-44F8-A8A7-0CB32246E31C}" destId="{0C7AD588-E19E-4FA4-8679-76D852021E3D}" srcOrd="0" destOrd="0" presId="urn:microsoft.com/office/officeart/2005/8/layout/hierarchy2"/>
-    <dgm:cxn modelId="{89FC1E8D-893C-469E-8FEF-59B50C5F65B1}" type="presOf" srcId="{1CE192A6-6AB3-4451-998F-D2635F17DFF1}" destId="{81DF227C-317B-417C-B837-BF4939219178}" srcOrd="0" destOrd="0" presId="urn:microsoft.com/office/officeart/2005/8/layout/hierarchy2"/>
-    <dgm:cxn modelId="{F99B7A5C-E576-4258-9819-155850C2C089}" type="presOf" srcId="{08EB2621-46CB-4202-ADE5-AB4B3522E59F}" destId="{240ABD63-9087-4546-89CF-88541F4CEF52}" srcOrd="0" destOrd="0" presId="urn:microsoft.com/office/officeart/2005/8/layout/hierarchy2"/>
-    <dgm:cxn modelId="{B607BA24-10E9-4146-A4AD-F4DE21FDE5DD}" type="presOf" srcId="{811F41F9-23AE-4F3E-9695-05EB30B47BB2}" destId="{7D05C43C-DFC0-4A88-8A56-94706F21A1FA}" srcOrd="0" destOrd="0" presId="urn:microsoft.com/office/officeart/2005/8/layout/hierarchy2"/>
-    <dgm:cxn modelId="{12C11B74-7FD5-4779-8714-144B0DECF209}" type="presOf" srcId="{33C05A44-A2B6-4CDD-B983-9E8D17B54B1B}" destId="{B38E3594-CA56-4A29-BFDC-CA290103A3A6}" srcOrd="0" destOrd="0" presId="urn:microsoft.com/office/officeart/2005/8/layout/hierarchy2"/>
-    <dgm:cxn modelId="{BD94E203-3D79-44BB-B96F-5F640F6ACC6A}" type="presOf" srcId="{3AEBF0E2-45AF-4956-BF8F-20F6FA6CE5F6}" destId="{CC6B0A1C-BAB8-4AB7-9EF6-A7279AB3044F}" srcOrd="0" destOrd="0" presId="urn:microsoft.com/office/officeart/2005/8/layout/hierarchy2"/>
-    <dgm:cxn modelId="{C162A649-0747-4B71-926D-1B2878198769}" type="presOf" srcId="{87496514-96A4-4444-A6DB-6129F3F29F48}" destId="{935E24CC-008B-4BE9-B3EB-41EB22B15B73}" srcOrd="1" destOrd="0" presId="urn:microsoft.com/office/officeart/2005/8/layout/hierarchy2"/>
-    <dgm:cxn modelId="{3209A7B8-BC69-428F-9657-E9B56421CC44}" type="presOf" srcId="{75F630ED-A7FC-4A27-96D8-2461E5115420}" destId="{4AA5200D-7B15-42DE-9422-B197E4970211}" srcOrd="0" destOrd="0" presId="urn:microsoft.com/office/officeart/2005/8/layout/hierarchy2"/>
-    <dgm:cxn modelId="{429ACDAC-0C91-4883-B81B-2CD8BEA0A391}" type="presOf" srcId="{2B038B93-B8E9-4EE3-9443-436A929BCB09}" destId="{EDD898AC-163C-4B2A-929B-A80367C5CB73}" srcOrd="0" destOrd="0" presId="urn:microsoft.com/office/officeart/2005/8/layout/hierarchy2"/>
-    <dgm:cxn modelId="{A9D51EA8-A888-4FC4-9915-AAB926F77E4C}" type="presOf" srcId="{55FAC393-4BEB-48FC-8ACB-8A77E52659C4}" destId="{F9091B10-7237-43E5-93A5-0A860387BD22}" srcOrd="1" destOrd="0" presId="urn:microsoft.com/office/officeart/2005/8/layout/hierarchy2"/>
-    <dgm:cxn modelId="{3975DF0F-1E46-4227-A466-C3DFF96E4AB8}" type="presOf" srcId="{B95568D8-D303-49EB-85AC-0942EA985617}" destId="{CF2F8359-8E2C-400E-A50D-384EDB3CA8A3}" srcOrd="0" destOrd="0" presId="urn:microsoft.com/office/officeart/2005/8/layout/hierarchy2"/>
-    <dgm:cxn modelId="{5C45A748-5A20-4015-9B66-56BF2F3BD901}" srcId="{90DC5E90-6F4B-47AA-87D8-9134DB917318}" destId="{526B4BB0-2314-4A44-8A2C-555C722A488D}" srcOrd="1" destOrd="0" parTransId="{811F41F9-23AE-4F3E-9695-05EB30B47BB2}" sibTransId="{23CE2816-7CF4-4D1D-B2FA-35A6F7CDAB89}"/>
-    <dgm:cxn modelId="{16E89295-4E36-45DC-AD46-0F23D6CAD85C}" type="presOf" srcId="{DC7403F1-0571-424F-8BE8-3CC1536FDE8C}" destId="{BF0567E6-6DA9-48ED-9A37-47285840FDF7}" srcOrd="0" destOrd="0" presId="urn:microsoft.com/office/officeart/2005/8/layout/hierarchy2"/>
-    <dgm:cxn modelId="{5284FD96-62E8-437E-B15A-E5220E8B96B7}" type="presOf" srcId="{448C5BEE-4732-4357-B651-253BBAA9A8B7}" destId="{5A4405BA-2082-47F6-9FF1-48042B30A932}" srcOrd="0" destOrd="0" presId="urn:microsoft.com/office/officeart/2005/8/layout/hierarchy2"/>
-    <dgm:cxn modelId="{90E1FC8A-E777-4315-96A6-20F00876AF5C}" type="presOf" srcId="{5D61EA02-8BFA-4D0F-8E46-5E315580374A}" destId="{D5ACFD89-23A4-4CF0-A4C3-F21EF07981F7}" srcOrd="0" destOrd="0" presId="urn:microsoft.com/office/officeart/2005/8/layout/hierarchy2"/>
-    <dgm:cxn modelId="{4D0B6759-2B63-43CF-A062-D7B8EAEE30B0}" type="presOf" srcId="{AD20F728-8A1C-431A-A057-084EFAE2370E}" destId="{E36CEAF0-998B-4A4B-BA8D-EFF57F7AB8FA}" srcOrd="0" destOrd="0" presId="urn:microsoft.com/office/officeart/2005/8/layout/hierarchy2"/>
-    <dgm:cxn modelId="{BA6E14AE-7BB2-40D7-8AD0-24A58A184DB3}" type="presOf" srcId="{9F12261C-2D8C-4E44-BC1A-1A217B62ECC2}" destId="{D88348ED-527A-4837-8156-098C1F615BFB}" srcOrd="0" destOrd="0" presId="urn:microsoft.com/office/officeart/2005/8/layout/hierarchy2"/>
-    <dgm:cxn modelId="{07851576-2661-4F95-B4E2-FC5615E500FB}" srcId="{90DC5E90-6F4B-47AA-87D8-9134DB917318}" destId="{058185CA-66DB-4273-A41B-CECD7A8DD30F}" srcOrd="0" destOrd="0" parTransId="{DD1E4FED-04E7-448F-B812-8BEE8486DD43}" sibTransId="{CFCF1B2A-B272-4027-9FE7-CA3708D91675}"/>
-    <dgm:cxn modelId="{E7DDE05E-088F-4C93-9187-1EC6DA4DE684}" type="presOf" srcId="{8242B283-4BE2-4E85-BFEE-0EA44472760E}" destId="{CB159F70-ABE8-4C17-9F22-0AB61C102E64}" srcOrd="0" destOrd="0" presId="urn:microsoft.com/office/officeart/2005/8/layout/hierarchy2"/>
-    <dgm:cxn modelId="{EA0CF892-B274-4DBB-AB4A-2ABF9DBAD5EB}" srcId="{5D61EA02-8BFA-4D0F-8E46-5E315580374A}" destId="{2E691FFF-7427-44F8-A8A7-0CB32246E31C}" srcOrd="2" destOrd="0" parTransId="{9F12261C-2D8C-4E44-BC1A-1A217B62ECC2}" sibTransId="{45597987-FE80-404D-B411-72E39DC3C6A5}"/>
-    <dgm:cxn modelId="{B7E75F02-4092-4585-AC5F-3781707B73A1}" type="presOf" srcId="{A6F2A7DE-2AF6-4487-959F-D397992022A4}" destId="{E7F03264-C14C-446F-BCBE-D61750AF3A77}" srcOrd="0" destOrd="0" presId="urn:microsoft.com/office/officeart/2005/8/layout/hierarchy2"/>
-    <dgm:cxn modelId="{85F01414-BF14-43F1-8A72-46293DC4D828}" type="presOf" srcId="{A68335E5-009E-44DF-97AB-B7A1ACEA24EB}" destId="{6C681D0A-EFBE-40D7-8FA9-0029C727D1F3}" srcOrd="1" destOrd="0" presId="urn:microsoft.com/office/officeart/2005/8/layout/hierarchy2"/>
-    <dgm:cxn modelId="{452DC425-65B0-4B07-BD3C-DBF0671EBCF3}" type="presOf" srcId="{FAB60589-855B-4933-8283-6EA08460BF7F}" destId="{6693197B-78B7-47EE-9FE1-10471704F946}" srcOrd="1" destOrd="0" presId="urn:microsoft.com/office/officeart/2005/8/layout/hierarchy2"/>
-    <dgm:cxn modelId="{28F920D4-79B7-44E8-B945-73D7BE500AF6}" type="presOf" srcId="{DC7403F1-0571-424F-8BE8-3CC1536FDE8C}" destId="{30099040-2BEC-46EB-AE9D-6A3BEF8052F4}" srcOrd="1" destOrd="0" presId="urn:microsoft.com/office/officeart/2005/8/layout/hierarchy2"/>
-    <dgm:cxn modelId="{E48A4A85-B3AA-4525-A216-C5FA8BE92485}" type="presOf" srcId="{058185CA-66DB-4273-A41B-CECD7A8DD30F}" destId="{F7DF3503-2E14-4B1A-9CBB-7E9883AC3E4A}" srcOrd="0" destOrd="0" presId="urn:microsoft.com/office/officeart/2005/8/layout/hierarchy2"/>
-    <dgm:cxn modelId="{F1F91C1F-3627-4C37-B2FC-4808FFF40243}" type="presOf" srcId="{986B7168-B57B-41C8-BFC6-0EBF5796DDB7}" destId="{346F9867-B732-44D3-B591-4FC16781C35B}" srcOrd="1" destOrd="0" presId="urn:microsoft.com/office/officeart/2005/8/layout/hierarchy2"/>
-    <dgm:cxn modelId="{7DCCDE0B-EE71-47FA-BD9F-303FC7E33655}" type="presOf" srcId="{167FAECA-7F86-4699-8440-417F2D217544}" destId="{EAE0073B-E695-4C6C-B978-B5E3B7024E20}" srcOrd="0" destOrd="0" presId="urn:microsoft.com/office/officeart/2005/8/layout/hierarchy2"/>
-    <dgm:cxn modelId="{952524AE-4210-4988-B7FF-98D25992E5C9}" type="presOf" srcId="{F49A8C01-7410-48F0-BC22-AF5FC134600B}" destId="{1FB9E06D-EF2B-4048-9039-AD508A01931D}" srcOrd="0" destOrd="0" presId="urn:microsoft.com/office/officeart/2005/8/layout/hierarchy2"/>
-    <dgm:cxn modelId="{D19F4537-FBF5-4DBE-9903-AB6C9F34E9F3}" srcId="{9ADEECC3-7F9F-46A7-B5DA-4F3694F77112}" destId="{5A06D474-CF30-4D35-8779-5ED70C17EFCB}" srcOrd="1" destOrd="0" parTransId="{1CE192A6-6AB3-4451-998F-D2635F17DFF1}" sibTransId="{A197156F-3493-4B75-855F-34B8157CB60E}"/>
-    <dgm:cxn modelId="{79A795AC-7C5A-4FD6-8A11-FF45A37771E1}" srcId="{AD20F728-8A1C-431A-A057-084EFAE2370E}" destId="{2ABC8B2A-1AE0-4445-BB0F-A32B638FE792}" srcOrd="0" destOrd="0" parTransId="{D87D5094-0096-4ED0-8BEC-3E12D5CBBBF0}" sibTransId="{61A5C246-C7ED-4CFE-8408-A8189B0557CB}"/>
-    <dgm:cxn modelId="{5F4B8771-5FEC-4FD5-BA38-3EAE608E0808}" type="presOf" srcId="{526B4BB0-2314-4A44-8A2C-555C722A488D}" destId="{9ECD2900-0A9A-47D1-A756-67C34D750CCF}" srcOrd="0" destOrd="0" presId="urn:microsoft.com/office/officeart/2005/8/layout/hierarchy2"/>
-    <dgm:cxn modelId="{7EE356AE-0290-4C2B-9207-F687E3DCD489}" type="presOf" srcId="{DD1E4FED-04E7-448F-B812-8BEE8486DD43}" destId="{13024C18-820A-4B62-BAEA-89D27D0765CD}" srcOrd="1" destOrd="0" presId="urn:microsoft.com/office/officeart/2005/8/layout/hierarchy2"/>
-    <dgm:cxn modelId="{97782056-C407-441C-B7BE-8FD340B08C78}" type="presOf" srcId="{F49A8C01-7410-48F0-BC22-AF5FC134600B}" destId="{3284F059-BB42-4147-B03D-CCCC684A12A7}" srcOrd="1" destOrd="0" presId="urn:microsoft.com/office/officeart/2005/8/layout/hierarchy2"/>
-    <dgm:cxn modelId="{70E9D3B3-2C97-448C-8869-1701FFEBB348}" type="presOf" srcId="{1CEB947C-EB39-4414-83A1-BE86AAF2267B}" destId="{26D8E710-F0D2-45EF-BDE9-84F12E45A85F}" srcOrd="0" destOrd="0" presId="urn:microsoft.com/office/officeart/2005/8/layout/hierarchy2"/>
-    <dgm:cxn modelId="{F05AAA9B-7BD1-4203-AC10-9F96146B4C3C}" type="presOf" srcId="{9ADEECC3-7F9F-46A7-B5DA-4F3694F77112}" destId="{797FBD49-A139-409C-80D6-2992C6762477}" srcOrd="0" destOrd="0" presId="urn:microsoft.com/office/officeart/2005/8/layout/hierarchy2"/>
-    <dgm:cxn modelId="{2B53785B-5B83-4579-8C81-328BEDFA0DB3}" srcId="{5C72BA27-4ED8-4268-8C59-0D96FD60F177}" destId="{2B038B93-B8E9-4EE3-9443-436A929BCB09}" srcOrd="0" destOrd="0" parTransId="{946EF0D6-3817-4E92-8FB9-6A907EBD07C9}" sibTransId="{FCA82613-A770-4ABD-B543-618B7A8C7F69}"/>
-    <dgm:cxn modelId="{F375416E-D18D-4F0A-B9A9-10DEF9DDCF12}" srcId="{76752B70-2FD8-4F70-8B44-25BFD449B474}" destId="{33C05A44-A2B6-4CDD-B983-9E8D17B54B1B}" srcOrd="1" destOrd="0" parTransId="{986B7168-B57B-41C8-BFC6-0EBF5796DDB7}" sibTransId="{E0503955-EABC-4A5E-967E-79D884C93AFD}"/>
-    <dgm:cxn modelId="{826FD187-AF75-454F-B5C8-0CE067AECA0E}" type="presOf" srcId="{9F12261C-2D8C-4E44-BC1A-1A217B62ECC2}" destId="{DD8AA6E0-BA21-42D8-8E4A-93AFF5B7CBEA}" srcOrd="1" destOrd="0" presId="urn:microsoft.com/office/officeart/2005/8/layout/hierarchy2"/>
-    <dgm:cxn modelId="{C23BD156-4F12-402F-B1C4-AF5EB0C71E15}" type="presOf" srcId="{87496514-96A4-4444-A6DB-6129F3F29F48}" destId="{D2E7D7FB-33DA-439B-A6FF-8B6265094B81}" srcOrd="0" destOrd="0" presId="urn:microsoft.com/office/officeart/2005/8/layout/hierarchy2"/>
-    <dgm:cxn modelId="{1568DE76-F1CB-4C98-B545-8DD52329624F}" type="presOf" srcId="{541A30EA-272A-418C-AFBA-B573FCDB56CE}" destId="{CC5F2D0D-E1E5-4C49-8DF7-2A61C5DA8A1D}" srcOrd="0" destOrd="0" presId="urn:microsoft.com/office/officeart/2005/8/layout/hierarchy2"/>
-    <dgm:cxn modelId="{E51F78CE-FB4F-4600-9C21-C88AD3AF231D}" type="presParOf" srcId="{CC5F2D0D-E1E5-4C49-8DF7-2A61C5DA8A1D}" destId="{4836E9C7-1D00-438F-B3B2-7F9CB5072224}" srcOrd="0" destOrd="0" presId="urn:microsoft.com/office/officeart/2005/8/layout/hierarchy2"/>
-    <dgm:cxn modelId="{E2C1D3BD-B80A-4106-A3C7-8E79C1BCC88B}" type="presParOf" srcId="{4836E9C7-1D00-438F-B3B2-7F9CB5072224}" destId="{D5ACFD89-23A4-4CF0-A4C3-F21EF07981F7}" srcOrd="0" destOrd="0" presId="urn:microsoft.com/office/officeart/2005/8/layout/hierarchy2"/>
-    <dgm:cxn modelId="{821BBF1A-4837-46B6-A35F-EAA40C16217B}" type="presParOf" srcId="{4836E9C7-1D00-438F-B3B2-7F9CB5072224}" destId="{82CA0987-2977-4072-97D6-791AD3CF7947}" srcOrd="1" destOrd="0" presId="urn:microsoft.com/office/officeart/2005/8/layout/hierarchy2"/>
-    <dgm:cxn modelId="{CD7CACBB-3E72-4525-8294-D5FD60E6B56A}" type="presParOf" srcId="{82CA0987-2977-4072-97D6-791AD3CF7947}" destId="{FD7A0172-CB25-4911-B3EF-667A39E7DCE7}" srcOrd="0" destOrd="0" presId="urn:microsoft.com/office/officeart/2005/8/layout/hierarchy2"/>
-    <dgm:cxn modelId="{CC99358F-F1AE-4CD5-A01D-99B16D5DC6E6}" type="presParOf" srcId="{FD7A0172-CB25-4911-B3EF-667A39E7DCE7}" destId="{C971E15B-3AB3-4DCE-BC91-B1D0C67824A6}" srcOrd="0" destOrd="0" presId="urn:microsoft.com/office/officeart/2005/8/layout/hierarchy2"/>
-    <dgm:cxn modelId="{84680852-48E3-4BAC-A12A-31783E009E29}" type="presParOf" srcId="{82CA0987-2977-4072-97D6-791AD3CF7947}" destId="{534A082A-40AD-4635-8AAB-1F71AB8888EE}" srcOrd="1" destOrd="0" presId="urn:microsoft.com/office/officeart/2005/8/layout/hierarchy2"/>
-    <dgm:cxn modelId="{494B132D-CDD4-4463-9BA3-B52A629E6E07}" type="presParOf" srcId="{534A082A-40AD-4635-8AAB-1F71AB8888EE}" destId="{6D38B18B-70EC-4AF7-A6FF-B5C7FE8D4DA4}" srcOrd="0" destOrd="0" presId="urn:microsoft.com/office/officeart/2005/8/layout/hierarchy2"/>
-    <dgm:cxn modelId="{6CC13FDB-134B-4CFD-AC25-BE2A1A5DEC00}" type="presParOf" srcId="{534A082A-40AD-4635-8AAB-1F71AB8888EE}" destId="{4B946D61-20E5-4755-A44A-B57CD5218A5D}" srcOrd="1" destOrd="0" presId="urn:microsoft.com/office/officeart/2005/8/layout/hierarchy2"/>
-    <dgm:cxn modelId="{0427AABE-1681-4BCE-B55B-411407A25CBC}" type="presParOf" srcId="{4B946D61-20E5-4755-A44A-B57CD5218A5D}" destId="{68438195-FD75-4EAF-817E-3D241C458B9B}" srcOrd="0" destOrd="0" presId="urn:microsoft.com/office/officeart/2005/8/layout/hierarchy2"/>
-    <dgm:cxn modelId="{705611FB-D585-42CD-A269-B8147460F2C9}" type="presParOf" srcId="{68438195-FD75-4EAF-817E-3D241C458B9B}" destId="{E6950A32-D71C-4EA5-88AE-3B3F0287DC19}" srcOrd="0" destOrd="0" presId="urn:microsoft.com/office/officeart/2005/8/layout/hierarchy2"/>
-    <dgm:cxn modelId="{B2118907-E6CF-469B-AA9D-6BA6B4FFC129}" type="presParOf" srcId="{4B946D61-20E5-4755-A44A-B57CD5218A5D}" destId="{52422672-3E70-4BC8-BC5D-54AE606EFF81}" srcOrd="1" destOrd="0" presId="urn:microsoft.com/office/officeart/2005/8/layout/hierarchy2"/>
-    <dgm:cxn modelId="{5C46D6D7-2566-4B29-BDE8-71FE47021D40}" type="presParOf" srcId="{52422672-3E70-4BC8-BC5D-54AE606EFF81}" destId="{EDD898AC-163C-4B2A-929B-A80367C5CB73}" srcOrd="0" destOrd="0" presId="urn:microsoft.com/office/officeart/2005/8/layout/hierarchy2"/>
-    <dgm:cxn modelId="{523F8EF2-AAF2-4FE2-A902-296888E4CDE1}" type="presParOf" srcId="{52422672-3E70-4BC8-BC5D-54AE606EFF81}" destId="{0FA6616D-6EA1-4836-AD86-6275C3D51DD1}" srcOrd="1" destOrd="0" presId="urn:microsoft.com/office/officeart/2005/8/layout/hierarchy2"/>
-    <dgm:cxn modelId="{8BDB3D32-1738-4E7E-BFD7-42B6C60DF46E}" type="presParOf" srcId="{4B946D61-20E5-4755-A44A-B57CD5218A5D}" destId="{2CBD0876-E8DB-432A-A0C4-D664553F2B67}" srcOrd="2" destOrd="0" presId="urn:microsoft.com/office/officeart/2005/8/layout/hierarchy2"/>
-    <dgm:cxn modelId="{0446C7AD-3645-4A94-AFD2-48A9BDF0DE7B}" type="presParOf" srcId="{2CBD0876-E8DB-432A-A0C4-D664553F2B67}" destId="{B5C8146A-0574-4C94-8DE4-9D4C27829023}" srcOrd="0" destOrd="0" presId="urn:microsoft.com/office/officeart/2005/8/layout/hierarchy2"/>
-    <dgm:cxn modelId="{2FBA0A1F-4B7C-4756-BB59-955BB3D82857}" type="presParOf" srcId="{4B946D61-20E5-4755-A44A-B57CD5218A5D}" destId="{33B1E37E-E51F-4756-A36C-5CE66904AB53}" srcOrd="3" destOrd="0" presId="urn:microsoft.com/office/officeart/2005/8/layout/hierarchy2"/>
-    <dgm:cxn modelId="{4F9BFB1E-A205-4169-9902-B2922169BACC}" type="presParOf" srcId="{33B1E37E-E51F-4756-A36C-5CE66904AB53}" destId="{5A4405BA-2082-47F6-9FF1-48042B30A932}" srcOrd="0" destOrd="0" presId="urn:microsoft.com/office/officeart/2005/8/layout/hierarchy2"/>
-    <dgm:cxn modelId="{14DBD406-5648-4120-AB96-5352D727BE46}" type="presParOf" srcId="{33B1E37E-E51F-4756-A36C-5CE66904AB53}" destId="{1E3C933A-509A-4793-BE5F-AFBAE693028B}" srcOrd="1" destOrd="0" presId="urn:microsoft.com/office/officeart/2005/8/layout/hierarchy2"/>
-    <dgm:cxn modelId="{D0244CD3-2F08-45D0-9246-747ACC6D0387}" type="presParOf" srcId="{82CA0987-2977-4072-97D6-791AD3CF7947}" destId="{1FB9E06D-EF2B-4048-9039-AD508A01931D}" srcOrd="2" destOrd="0" presId="urn:microsoft.com/office/officeart/2005/8/layout/hierarchy2"/>
-    <dgm:cxn modelId="{99B162C9-650C-43CC-A849-47048424E307}" type="presParOf" srcId="{1FB9E06D-EF2B-4048-9039-AD508A01931D}" destId="{3284F059-BB42-4147-B03D-CCCC684A12A7}" srcOrd="0" destOrd="0" presId="urn:microsoft.com/office/officeart/2005/8/layout/hierarchy2"/>
-    <dgm:cxn modelId="{6DC534F6-B540-46CF-836B-78588AC2CCC7}" type="presParOf" srcId="{82CA0987-2977-4072-97D6-791AD3CF7947}" destId="{C51D7C66-CE84-4886-83BA-4C6DA9A40BDC}" srcOrd="3" destOrd="0" presId="urn:microsoft.com/office/officeart/2005/8/layout/hierarchy2"/>
-    <dgm:cxn modelId="{AF3A50CF-EB3B-4AEE-A49A-42800B431C72}" type="presParOf" srcId="{C51D7C66-CE84-4886-83BA-4C6DA9A40BDC}" destId="{54743B2E-2B49-4B9C-BCFE-89B4A223022D}" srcOrd="0" destOrd="0" presId="urn:microsoft.com/office/officeart/2005/8/layout/hierarchy2"/>
-    <dgm:cxn modelId="{949196BB-6D6C-4383-8E55-E27A5BCA4F19}" type="presParOf" srcId="{C51D7C66-CE84-4886-83BA-4C6DA9A40BDC}" destId="{27EB1AA2-FA2B-4889-A21B-9179BBFF8ED6}" srcOrd="1" destOrd="0" presId="urn:microsoft.com/office/officeart/2005/8/layout/hierarchy2"/>
-    <dgm:cxn modelId="{70F2C222-EBA7-4766-976A-524A88F9B3AA}" type="presParOf" srcId="{27EB1AA2-FA2B-4889-A21B-9179BBFF8ED6}" destId="{1889DF31-E9C1-45A1-88BE-8B18172A263A}" srcOrd="0" destOrd="0" presId="urn:microsoft.com/office/officeart/2005/8/layout/hierarchy2"/>
-    <dgm:cxn modelId="{05BC03E0-4BC4-4D07-AE23-4FD950FF164A}" type="presParOf" srcId="{1889DF31-E9C1-45A1-88BE-8B18172A263A}" destId="{6693197B-78B7-47EE-9FE1-10471704F946}" srcOrd="0" destOrd="0" presId="urn:microsoft.com/office/officeart/2005/8/layout/hierarchy2"/>
-    <dgm:cxn modelId="{E906507F-7304-4274-BD8B-50F72503B3DB}" type="presParOf" srcId="{27EB1AA2-FA2B-4889-A21B-9179BBFF8ED6}" destId="{3BAB4446-30E3-4CE2-B996-8CCB97B38883}" srcOrd="1" destOrd="0" presId="urn:microsoft.com/office/officeart/2005/8/layout/hierarchy2"/>
-    <dgm:cxn modelId="{E9F1C8FB-2F67-49ED-82B3-7DF302862696}" type="presParOf" srcId="{3BAB4446-30E3-4CE2-B996-8CCB97B38883}" destId="{797FBD49-A139-409C-80D6-2992C6762477}" srcOrd="0" destOrd="0" presId="urn:microsoft.com/office/officeart/2005/8/layout/hierarchy2"/>
-    <dgm:cxn modelId="{E5399FC8-311B-45D7-9C67-FC287B47FDF6}" type="presParOf" srcId="{3BAB4446-30E3-4CE2-B996-8CCB97B38883}" destId="{31D18E03-2145-41C5-8A25-705D6BFA78D5}" srcOrd="1" destOrd="0" presId="urn:microsoft.com/office/officeart/2005/8/layout/hierarchy2"/>
-    <dgm:cxn modelId="{EEDFF7E6-5531-4256-AA63-E4FABE958301}" type="presParOf" srcId="{31D18E03-2145-41C5-8A25-705D6BFA78D5}" destId="{4AA5200D-7B15-42DE-9422-B197E4970211}" srcOrd="0" destOrd="0" presId="urn:microsoft.com/office/officeart/2005/8/layout/hierarchy2"/>
-    <dgm:cxn modelId="{8C51ACD4-5F2B-401C-9702-FFA663DF3A2E}" type="presParOf" srcId="{4AA5200D-7B15-42DE-9422-B197E4970211}" destId="{E6077319-7C6E-4777-97B3-CA97D1DAD822}" srcOrd="0" destOrd="0" presId="urn:microsoft.com/office/officeart/2005/8/layout/hierarchy2"/>
-    <dgm:cxn modelId="{D0003C62-3F47-420A-8BB6-B38E365556BD}" type="presParOf" srcId="{31D18E03-2145-41C5-8A25-705D6BFA78D5}" destId="{160396F2-C918-469D-B3DD-4DBBB7563CF1}" srcOrd="1" destOrd="0" presId="urn:microsoft.com/office/officeart/2005/8/layout/hierarchy2"/>
-    <dgm:cxn modelId="{888816BD-7E85-44D5-AC27-FE36BD6E219C}" type="presParOf" srcId="{160396F2-C918-469D-B3DD-4DBBB7563CF1}" destId="{3B8868D9-9F8B-47F9-99EF-A48BC6B2FF26}" srcOrd="0" destOrd="0" presId="urn:microsoft.com/office/officeart/2005/8/layout/hierarchy2"/>
-    <dgm:cxn modelId="{B0BEDB6D-6330-46C8-842A-F533F52AC04A}" type="presParOf" srcId="{160396F2-C918-469D-B3DD-4DBBB7563CF1}" destId="{F1BA8509-48B6-44D9-B6F0-090B84E3C117}" srcOrd="1" destOrd="0" presId="urn:microsoft.com/office/officeart/2005/8/layout/hierarchy2"/>
-    <dgm:cxn modelId="{13211BBB-FC49-4E69-88AE-DE409C915599}" type="presParOf" srcId="{31D18E03-2145-41C5-8A25-705D6BFA78D5}" destId="{81DF227C-317B-417C-B837-BF4939219178}" srcOrd="2" destOrd="0" presId="urn:microsoft.com/office/officeart/2005/8/layout/hierarchy2"/>
-    <dgm:cxn modelId="{C589DCA5-D2A4-4D33-AEAE-C0F7480FEAA2}" type="presParOf" srcId="{81DF227C-317B-417C-B837-BF4939219178}" destId="{C2015C7B-D32C-4CE2-BC7D-C9E321ED4B0D}" srcOrd="0" destOrd="0" presId="urn:microsoft.com/office/officeart/2005/8/layout/hierarchy2"/>
-    <dgm:cxn modelId="{3CEA6E7F-7424-410F-8537-42EF3DE9EAE2}" type="presParOf" srcId="{31D18E03-2145-41C5-8A25-705D6BFA78D5}" destId="{1D2643D1-9721-4869-8B26-F7B57CCBA54C}" srcOrd="3" destOrd="0" presId="urn:microsoft.com/office/officeart/2005/8/layout/hierarchy2"/>
-    <dgm:cxn modelId="{DBC33311-E224-4C92-9BA5-139D3C1BB3EF}" type="presParOf" srcId="{1D2643D1-9721-4869-8B26-F7B57CCBA54C}" destId="{41370F12-1FA0-4579-8285-C15FA148591C}" srcOrd="0" destOrd="0" presId="urn:microsoft.com/office/officeart/2005/8/layout/hierarchy2"/>
-    <dgm:cxn modelId="{A85F1596-B09F-44DF-9301-73E32F92002D}" type="presParOf" srcId="{1D2643D1-9721-4869-8B26-F7B57CCBA54C}" destId="{4012EABF-8046-4F68-B7F4-6930763191CD}" srcOrd="1" destOrd="0" presId="urn:microsoft.com/office/officeart/2005/8/layout/hierarchy2"/>
-    <dgm:cxn modelId="{B648C788-68E0-4BDF-A27E-8A729BE65782}" type="presParOf" srcId="{27EB1AA2-FA2B-4889-A21B-9179BBFF8ED6}" destId="{2864DC2A-13C0-4E4B-A7F3-F63F340FA450}" srcOrd="2" destOrd="0" presId="urn:microsoft.com/office/officeart/2005/8/layout/hierarchy2"/>
-    <dgm:cxn modelId="{F7A29072-AD8A-4C16-B8D2-98FAA62CCB5B}" type="presParOf" srcId="{2864DC2A-13C0-4E4B-A7F3-F63F340FA450}" destId="{346F9867-B732-44D3-B591-4FC16781C35B}" srcOrd="0" destOrd="0" presId="urn:microsoft.com/office/officeart/2005/8/layout/hierarchy2"/>
-    <dgm:cxn modelId="{1C832BCC-A2D3-48CA-B04E-311B4A5E7EC3}" type="presParOf" srcId="{27EB1AA2-FA2B-4889-A21B-9179BBFF8ED6}" destId="{1CCA5EC4-0B2E-48DA-9177-936A8E95D339}" srcOrd="3" destOrd="0" presId="urn:microsoft.com/office/officeart/2005/8/layout/hierarchy2"/>
-    <dgm:cxn modelId="{14A8ED0C-6DE6-423C-A499-394BBEFE4703}" type="presParOf" srcId="{1CCA5EC4-0B2E-48DA-9177-936A8E95D339}" destId="{B38E3594-CA56-4A29-BFDC-CA290103A3A6}" srcOrd="0" destOrd="0" presId="urn:microsoft.com/office/officeart/2005/8/layout/hierarchy2"/>
-    <dgm:cxn modelId="{72F53BEC-F657-477C-B392-26C362F8C4B6}" type="presParOf" srcId="{1CCA5EC4-0B2E-48DA-9177-936A8E95D339}" destId="{C5A0FD96-86B8-4A41-9D84-94EABE4C37F2}" srcOrd="1" destOrd="0" presId="urn:microsoft.com/office/officeart/2005/8/layout/hierarchy2"/>
-    <dgm:cxn modelId="{5D0646B0-971C-4102-9A6D-641F67E852AD}" type="presParOf" srcId="{C5A0FD96-86B8-4A41-9D84-94EABE4C37F2}" destId="{2E830E8B-B241-4984-BFF5-BCC0806E238E}" srcOrd="0" destOrd="0" presId="urn:microsoft.com/office/officeart/2005/8/layout/hierarchy2"/>
-    <dgm:cxn modelId="{2247F376-E8E2-496F-9645-B8F725370367}" type="presParOf" srcId="{2E830E8B-B241-4984-BFF5-BCC0806E238E}" destId="{6C681D0A-EFBE-40D7-8FA9-0029C727D1F3}" srcOrd="0" destOrd="0" presId="urn:microsoft.com/office/officeart/2005/8/layout/hierarchy2"/>
-    <dgm:cxn modelId="{FEFCEAFE-D660-41AD-B951-7BA9B1E4236C}" type="presParOf" srcId="{C5A0FD96-86B8-4A41-9D84-94EABE4C37F2}" destId="{34D76B34-6EB6-4D02-986A-9A5B7465C171}" srcOrd="1" destOrd="0" presId="urn:microsoft.com/office/officeart/2005/8/layout/hierarchy2"/>
-    <dgm:cxn modelId="{9C373504-7ECD-4195-AADA-C51509115B51}" type="presParOf" srcId="{34D76B34-6EB6-4D02-986A-9A5B7465C171}" destId="{EAE0073B-E695-4C6C-B978-B5E3B7024E20}" srcOrd="0" destOrd="0" presId="urn:microsoft.com/office/officeart/2005/8/layout/hierarchy2"/>
-    <dgm:cxn modelId="{D377323E-5A7E-42C8-B7A9-2B237EE875C5}" type="presParOf" srcId="{34D76B34-6EB6-4D02-986A-9A5B7465C171}" destId="{15B5017A-F407-4601-B757-58B127DF9ECC}" srcOrd="1" destOrd="0" presId="urn:microsoft.com/office/officeart/2005/8/layout/hierarchy2"/>
-    <dgm:cxn modelId="{118DFE7B-8A06-4C83-A160-18A08B1AEDC9}" type="presParOf" srcId="{82CA0987-2977-4072-97D6-791AD3CF7947}" destId="{D88348ED-527A-4837-8156-098C1F615BFB}" srcOrd="4" destOrd="0" presId="urn:microsoft.com/office/officeart/2005/8/layout/hierarchy2"/>
-    <dgm:cxn modelId="{16D0A45A-635C-42EB-8BE6-E99E65EB8ABC}" type="presParOf" srcId="{D88348ED-527A-4837-8156-098C1F615BFB}" destId="{DD8AA6E0-BA21-42D8-8E4A-93AFF5B7CBEA}" srcOrd="0" destOrd="0" presId="urn:microsoft.com/office/officeart/2005/8/layout/hierarchy2"/>
-    <dgm:cxn modelId="{BC152948-542F-4E3D-BE29-865B7AAEF6AD}" type="presParOf" srcId="{82CA0987-2977-4072-97D6-791AD3CF7947}" destId="{22795D5D-6477-408C-8785-133C6F81E485}" srcOrd="5" destOrd="0" presId="urn:microsoft.com/office/officeart/2005/8/layout/hierarchy2"/>
-    <dgm:cxn modelId="{2C05DA51-3006-449E-AA1E-E115FD41E375}" type="presParOf" srcId="{22795D5D-6477-408C-8785-133C6F81E485}" destId="{0C7AD588-E19E-4FA4-8679-76D852021E3D}" srcOrd="0" destOrd="0" presId="urn:microsoft.com/office/officeart/2005/8/layout/hierarchy2"/>
-    <dgm:cxn modelId="{A06D613E-75F9-405C-81C2-1FBDC9E3DDFD}" type="presParOf" srcId="{22795D5D-6477-408C-8785-133C6F81E485}" destId="{931CE5FB-4819-4396-B9CF-E5B2AA7AF582}" srcOrd="1" destOrd="0" presId="urn:microsoft.com/office/officeart/2005/8/layout/hierarchy2"/>
-    <dgm:cxn modelId="{13D6C40D-C114-425D-B79E-EF78B30ACE2E}" type="presParOf" srcId="{931CE5FB-4819-4396-B9CF-E5B2AA7AF582}" destId="{F9C387D6-3DB2-43EE-A8C5-C98DF7AA1264}" srcOrd="0" destOrd="0" presId="urn:microsoft.com/office/officeart/2005/8/layout/hierarchy2"/>
-    <dgm:cxn modelId="{C1A868BB-BFFD-4D3C-A142-C0C304705BC2}" type="presParOf" srcId="{F9C387D6-3DB2-43EE-A8C5-C98DF7AA1264}" destId="{54AF12FD-3B65-46EE-9011-B900D4CBD75B}" srcOrd="0" destOrd="0" presId="urn:microsoft.com/office/officeart/2005/8/layout/hierarchy2"/>
-    <dgm:cxn modelId="{56E8116E-40F7-4E52-98B7-B28C062E416C}" type="presParOf" srcId="{931CE5FB-4819-4396-B9CF-E5B2AA7AF582}" destId="{2860C44C-8CEC-49E4-84FD-6CAB9BFEB225}" srcOrd="1" destOrd="0" presId="urn:microsoft.com/office/officeart/2005/8/layout/hierarchy2"/>
-    <dgm:cxn modelId="{C80A7150-646E-4D86-A967-442FC966920F}" type="presParOf" srcId="{2860C44C-8CEC-49E4-84FD-6CAB9BFEB225}" destId="{CC6B0A1C-BAB8-4AB7-9EF6-A7279AB3044F}" srcOrd="0" destOrd="0" presId="urn:microsoft.com/office/officeart/2005/8/layout/hierarchy2"/>
-    <dgm:cxn modelId="{35A21FF5-CB2D-4C1D-A6CF-C6DB5CCE9531}" type="presParOf" srcId="{2860C44C-8CEC-49E4-84FD-6CAB9BFEB225}" destId="{58636A5C-0915-4FC5-916B-8EEEEF627EA0}" srcOrd="1" destOrd="0" presId="urn:microsoft.com/office/officeart/2005/8/layout/hierarchy2"/>
-    <dgm:cxn modelId="{9C122F01-4D5C-408E-96AE-74EA86FCC96A}" type="presParOf" srcId="{82CA0987-2977-4072-97D6-791AD3CF7947}" destId="{82063FD8-2DE8-42B1-AC01-6CDB0BC37358}" srcOrd="6" destOrd="0" presId="urn:microsoft.com/office/officeart/2005/8/layout/hierarchy2"/>
-    <dgm:cxn modelId="{6361B716-A461-49B7-8B79-42B72A56E5C8}" type="presParOf" srcId="{82063FD8-2DE8-42B1-AC01-6CDB0BC37358}" destId="{12C2DC85-DDAF-4F57-9841-150A97500304}" srcOrd="0" destOrd="0" presId="urn:microsoft.com/office/officeart/2005/8/layout/hierarchy2"/>
-    <dgm:cxn modelId="{B368922D-3C72-44A3-BE3B-29257EB1930E}" type="presParOf" srcId="{82CA0987-2977-4072-97D6-791AD3CF7947}" destId="{BB9F06D9-715A-43BB-BBE0-36022263CCCD}" srcOrd="7" destOrd="0" presId="urn:microsoft.com/office/officeart/2005/8/layout/hierarchy2"/>
-    <dgm:cxn modelId="{6B9BDA74-B3C7-4405-A7E9-9E53E8F96929}" type="presParOf" srcId="{BB9F06D9-715A-43BB-BBE0-36022263CCCD}" destId="{26D8E710-F0D2-45EF-BDE9-84F12E45A85F}" srcOrd="0" destOrd="0" presId="urn:microsoft.com/office/officeart/2005/8/layout/hierarchy2"/>
-    <dgm:cxn modelId="{C0640307-249C-40D5-81B6-0C4E81D07C1A}" type="presParOf" srcId="{BB9F06D9-715A-43BB-BBE0-36022263CCCD}" destId="{49A1BD6B-7533-428F-A42D-5017EF29B777}" srcOrd="1" destOrd="0" presId="urn:microsoft.com/office/officeart/2005/8/layout/hierarchy2"/>
-    <dgm:cxn modelId="{C1FD409C-110E-490F-A980-08547B1C9838}" type="presParOf" srcId="{49A1BD6B-7533-428F-A42D-5017EF29B777}" destId="{D2E7D7FB-33DA-439B-A6FF-8B6265094B81}" srcOrd="0" destOrd="0" presId="urn:microsoft.com/office/officeart/2005/8/layout/hierarchy2"/>
-    <dgm:cxn modelId="{D44BC3DD-43BB-42CD-9B04-7B01158EFF43}" type="presParOf" srcId="{D2E7D7FB-33DA-439B-A6FF-8B6265094B81}" destId="{935E24CC-008B-4BE9-B3EB-41EB22B15B73}" srcOrd="0" destOrd="0" presId="urn:microsoft.com/office/officeart/2005/8/layout/hierarchy2"/>
-    <dgm:cxn modelId="{CED1475A-EAC5-4E56-9549-82097A69FD59}" type="presParOf" srcId="{49A1BD6B-7533-428F-A42D-5017EF29B777}" destId="{E62C7F9E-FD58-4448-9155-836036332B8E}" srcOrd="1" destOrd="0" presId="urn:microsoft.com/office/officeart/2005/8/layout/hierarchy2"/>
-    <dgm:cxn modelId="{D4188EA6-968E-4392-AA4E-4C9E05BA9621}" type="presParOf" srcId="{E62C7F9E-FD58-4448-9155-836036332B8E}" destId="{16B11AF4-04C8-4F95-B50D-C951D10CBCFB}" srcOrd="0" destOrd="0" presId="urn:microsoft.com/office/officeart/2005/8/layout/hierarchy2"/>
-    <dgm:cxn modelId="{31FE4005-6029-46F1-B4E3-7E86C4440045}" type="presParOf" srcId="{E62C7F9E-FD58-4448-9155-836036332B8E}" destId="{A0AFD6A4-F26C-4F04-A84F-3C18E736E10C}" srcOrd="1" destOrd="0" presId="urn:microsoft.com/office/officeart/2005/8/layout/hierarchy2"/>
-    <dgm:cxn modelId="{E61544CD-D6CE-476B-B08D-BDD811735431}" type="presParOf" srcId="{A0AFD6A4-F26C-4F04-A84F-3C18E736E10C}" destId="{D8394A56-8A48-43C9-8876-8EA39F4B73ED}" srcOrd="0" destOrd="0" presId="urn:microsoft.com/office/officeart/2005/8/layout/hierarchy2"/>
-    <dgm:cxn modelId="{A5DA9284-0B1C-4D65-94D4-71EF79CBA6B4}" type="presParOf" srcId="{D8394A56-8A48-43C9-8876-8EA39F4B73ED}" destId="{13024C18-820A-4B62-BAEA-89D27D0765CD}" srcOrd="0" destOrd="0" presId="urn:microsoft.com/office/officeart/2005/8/layout/hierarchy2"/>
-    <dgm:cxn modelId="{A7AA0887-44FA-4E2A-8169-265EA9470FF2}" type="presParOf" srcId="{A0AFD6A4-F26C-4F04-A84F-3C18E736E10C}" destId="{1C82C597-4470-40A1-9D25-FAF2BF07E192}" srcOrd="1" destOrd="0" presId="urn:microsoft.com/office/officeart/2005/8/layout/hierarchy2"/>
-    <dgm:cxn modelId="{63723D0B-A318-4322-AB62-78557E42941C}" type="presParOf" srcId="{1C82C597-4470-40A1-9D25-FAF2BF07E192}" destId="{F7DF3503-2E14-4B1A-9CBB-7E9883AC3E4A}" srcOrd="0" destOrd="0" presId="urn:microsoft.com/office/officeart/2005/8/layout/hierarchy2"/>
-    <dgm:cxn modelId="{79F74C42-A056-4E31-8D99-1168E0AEAEBA}" type="presParOf" srcId="{1C82C597-4470-40A1-9D25-FAF2BF07E192}" destId="{10260D0F-7A8A-453A-A0A9-7AB1CDBEDD4D}" srcOrd="1" destOrd="0" presId="urn:microsoft.com/office/officeart/2005/8/layout/hierarchy2"/>
-    <dgm:cxn modelId="{CD5E5006-CE1B-463E-9115-092DF9F070FD}" type="presParOf" srcId="{A0AFD6A4-F26C-4F04-A84F-3C18E736E10C}" destId="{7D05C43C-DFC0-4A88-8A56-94706F21A1FA}" srcOrd="2" destOrd="0" presId="urn:microsoft.com/office/officeart/2005/8/layout/hierarchy2"/>
-    <dgm:cxn modelId="{146D9484-706F-4673-9262-46995564CAA7}" type="presParOf" srcId="{7D05C43C-DFC0-4A88-8A56-94706F21A1FA}" destId="{33F3F195-0D69-437A-AA03-20F248E1E632}" srcOrd="0" destOrd="0" presId="urn:microsoft.com/office/officeart/2005/8/layout/hierarchy2"/>
-    <dgm:cxn modelId="{B7C00CA1-B54A-449B-BBE9-6503396DEE8C}" type="presParOf" srcId="{A0AFD6A4-F26C-4F04-A84F-3C18E736E10C}" destId="{A821B035-8A9C-46FB-9E73-44314A1115AD}" srcOrd="3" destOrd="0" presId="urn:microsoft.com/office/officeart/2005/8/layout/hierarchy2"/>
-    <dgm:cxn modelId="{618BC27A-7B89-45BE-81C1-7EDA31FE0085}" type="presParOf" srcId="{A821B035-8A9C-46FB-9E73-44314A1115AD}" destId="{9ECD2900-0A9A-47D1-A756-67C34D750CCF}" srcOrd="0" destOrd="0" presId="urn:microsoft.com/office/officeart/2005/8/layout/hierarchy2"/>
-    <dgm:cxn modelId="{3EC561BC-BBD7-40AF-8196-983244D26EC6}" type="presParOf" srcId="{A821B035-8A9C-46FB-9E73-44314A1115AD}" destId="{3A25304D-E5C6-49B5-A259-2A0ABD45E35C}" srcOrd="1" destOrd="0" presId="urn:microsoft.com/office/officeart/2005/8/layout/hierarchy2"/>
-    <dgm:cxn modelId="{4D6A1123-764F-4C28-A370-51C12D508A4E}" type="presParOf" srcId="{49A1BD6B-7533-428F-A42D-5017EF29B777}" destId="{265BA9A4-8B4E-4711-88C7-AB227C949A94}" srcOrd="2" destOrd="0" presId="urn:microsoft.com/office/officeart/2005/8/layout/hierarchy2"/>
-    <dgm:cxn modelId="{91105168-E862-49CA-AC1F-D7732AA6DD09}" type="presParOf" srcId="{265BA9A4-8B4E-4711-88C7-AB227C949A94}" destId="{F9091B10-7237-43E5-93A5-0A860387BD22}" srcOrd="0" destOrd="0" presId="urn:microsoft.com/office/officeart/2005/8/layout/hierarchy2"/>
-    <dgm:cxn modelId="{B4608DA7-6172-4A25-95D1-8ED7997D09C6}" type="presParOf" srcId="{49A1BD6B-7533-428F-A42D-5017EF29B777}" destId="{F87A97B9-BE22-4B2E-9810-7E6351D74F66}" srcOrd="3" destOrd="0" presId="urn:microsoft.com/office/officeart/2005/8/layout/hierarchy2"/>
-    <dgm:cxn modelId="{A4CC66AE-46B3-4B71-961F-4FB16DD26928}" type="presParOf" srcId="{F87A97B9-BE22-4B2E-9810-7E6351D74F66}" destId="{240ABD63-9087-4546-89CF-88541F4CEF52}" srcOrd="0" destOrd="0" presId="urn:microsoft.com/office/officeart/2005/8/layout/hierarchy2"/>
-    <dgm:cxn modelId="{93E249F1-F003-4883-883B-2890F4EE2249}" type="presParOf" srcId="{F87A97B9-BE22-4B2E-9810-7E6351D74F66}" destId="{5F8A3D0B-8C88-4314-90A2-53E524CB732B}" srcOrd="1" destOrd="0" presId="urn:microsoft.com/office/officeart/2005/8/layout/hierarchy2"/>
-    <dgm:cxn modelId="{9750EED0-600E-4411-9F55-747773903C8B}" type="presParOf" srcId="{5F8A3D0B-8C88-4314-90A2-53E524CB732B}" destId="{BF0567E6-6DA9-48ED-9A37-47285840FDF7}" srcOrd="0" destOrd="0" presId="urn:microsoft.com/office/officeart/2005/8/layout/hierarchy2"/>
-    <dgm:cxn modelId="{F3355420-0117-4002-AE64-D6181632A463}" type="presParOf" srcId="{BF0567E6-6DA9-48ED-9A37-47285840FDF7}" destId="{30099040-2BEC-46EB-AE9D-6A3BEF8052F4}" srcOrd="0" destOrd="0" presId="urn:microsoft.com/office/officeart/2005/8/layout/hierarchy2"/>
-    <dgm:cxn modelId="{C233C8A3-7916-4438-A73C-ACF972E1FCFB}" type="presParOf" srcId="{5F8A3D0B-8C88-4314-90A2-53E524CB732B}" destId="{8B68CDD0-4452-4C80-9E5E-9AEC50B081C8}" srcOrd="1" destOrd="0" presId="urn:microsoft.com/office/officeart/2005/8/layout/hierarchy2"/>
-    <dgm:cxn modelId="{C58394BA-D2C8-4AF4-BC20-3ED8456B6CB5}" type="presParOf" srcId="{8B68CDD0-4452-4C80-9E5E-9AEC50B081C8}" destId="{E7F03264-C14C-446F-BCBE-D61750AF3A77}" srcOrd="0" destOrd="0" presId="urn:microsoft.com/office/officeart/2005/8/layout/hierarchy2"/>
-    <dgm:cxn modelId="{A4EFE2FE-7195-4F7A-B297-C2BB9CD9A24B}" type="presParOf" srcId="{8B68CDD0-4452-4C80-9E5E-9AEC50B081C8}" destId="{F12AF1B5-E90E-4DED-AEC6-0A3EB3D78347}" srcOrd="1" destOrd="0" presId="urn:microsoft.com/office/officeart/2005/8/layout/hierarchy2"/>
-    <dgm:cxn modelId="{4E2D5455-5DEF-4A32-97C0-117AFD179752}" type="presParOf" srcId="{F12AF1B5-E90E-4DED-AEC6-0A3EB3D78347}" destId="{21F216FC-1A29-4DA3-BE45-EBAAD540EDFF}" srcOrd="0" destOrd="0" presId="urn:microsoft.com/office/officeart/2005/8/layout/hierarchy2"/>
-    <dgm:cxn modelId="{D1C51AD9-79A8-4138-8FDE-9F3607FF4DB3}" type="presParOf" srcId="{21F216FC-1A29-4DA3-BE45-EBAAD540EDFF}" destId="{C517C033-B09A-4E21-8604-8C0CA07E9762}" srcOrd="0" destOrd="0" presId="urn:microsoft.com/office/officeart/2005/8/layout/hierarchy2"/>
-    <dgm:cxn modelId="{EB8E4993-0F2D-42CE-8ADC-B15E53DCB804}" type="presParOf" srcId="{F12AF1B5-E90E-4DED-AEC6-0A3EB3D78347}" destId="{268FC15B-6ECF-42F9-BB46-0EE2EF0C523A}" srcOrd="1" destOrd="0" presId="urn:microsoft.com/office/officeart/2005/8/layout/hierarchy2"/>
-    <dgm:cxn modelId="{EF0AEA49-6F84-44AE-8F3E-6DA284A3314A}" type="presParOf" srcId="{268FC15B-6ECF-42F9-BB46-0EE2EF0C523A}" destId="{238A04B6-8EF5-45CF-9164-325F1FDB3A44}" srcOrd="0" destOrd="0" presId="urn:microsoft.com/office/officeart/2005/8/layout/hierarchy2"/>
-    <dgm:cxn modelId="{33E58319-278A-4095-BE9F-C264B5418990}" type="presParOf" srcId="{268FC15B-6ECF-42F9-BB46-0EE2EF0C523A}" destId="{5524673C-3A9E-4814-9EC7-C5ACCA641D22}" srcOrd="1" destOrd="0" presId="urn:microsoft.com/office/officeart/2005/8/layout/hierarchy2"/>
-    <dgm:cxn modelId="{FFA55FEF-E40C-4C75-9FAE-DB4F91E7E6D1}" type="presParOf" srcId="{F12AF1B5-E90E-4DED-AEC6-0A3EB3D78347}" destId="{CB159F70-ABE8-4C17-9F22-0AB61C102E64}" srcOrd="2" destOrd="0" presId="urn:microsoft.com/office/officeart/2005/8/layout/hierarchy2"/>
-    <dgm:cxn modelId="{6517E33C-4BBF-4D7B-AF69-3E9B2C161922}" type="presParOf" srcId="{CB159F70-ABE8-4C17-9F22-0AB61C102E64}" destId="{65154119-D258-4A25-9837-29E60567675A}" srcOrd="0" destOrd="0" presId="urn:microsoft.com/office/officeart/2005/8/layout/hierarchy2"/>
-    <dgm:cxn modelId="{BB35457C-322B-43A1-AD00-51627A23CE08}" type="presParOf" srcId="{F12AF1B5-E90E-4DED-AEC6-0A3EB3D78347}" destId="{66342CAE-E952-4D5C-AF0F-D8E08F34C7B7}" srcOrd="3" destOrd="0" presId="urn:microsoft.com/office/officeart/2005/8/layout/hierarchy2"/>
-    <dgm:cxn modelId="{79095D3C-C95D-4D8A-92F3-4BF484E10C38}" type="presParOf" srcId="{66342CAE-E952-4D5C-AF0F-D8E08F34C7B7}" destId="{CF2F8359-8E2C-400E-A50D-384EDB3CA8A3}" srcOrd="0" destOrd="0" presId="urn:microsoft.com/office/officeart/2005/8/layout/hierarchy2"/>
-    <dgm:cxn modelId="{79CB188A-B113-4C13-9449-5618A977F771}" type="presParOf" srcId="{66342CAE-E952-4D5C-AF0F-D8E08F34C7B7}" destId="{9C17A70B-9804-4C9E-9B21-B9608840F4F7}" srcOrd="1" destOrd="0" presId="urn:microsoft.com/office/officeart/2005/8/layout/hierarchy2"/>
-    <dgm:cxn modelId="{A81DD985-24D5-4CE3-9B79-C40A4EF5973D}" type="presParOf" srcId="{5F8A3D0B-8C88-4314-90A2-53E524CB732B}" destId="{4A7F0945-CD52-46CF-9330-64955ED272D3}" srcOrd="2" destOrd="0" presId="urn:microsoft.com/office/officeart/2005/8/layout/hierarchy2"/>
-    <dgm:cxn modelId="{5E32FFC4-BC99-4E50-B87A-A49052D3FCED}" type="presParOf" srcId="{4A7F0945-CD52-46CF-9330-64955ED272D3}" destId="{9C019F64-9F54-4E42-B09D-B632A438C519}" srcOrd="0" destOrd="0" presId="urn:microsoft.com/office/officeart/2005/8/layout/hierarchy2"/>
-    <dgm:cxn modelId="{5DC6C4A5-3FEC-4AD8-B02A-75E3190FBB43}" type="presParOf" srcId="{5F8A3D0B-8C88-4314-90A2-53E524CB732B}" destId="{E73807F3-7FD6-464E-90ED-2C6F07685807}" srcOrd="3" destOrd="0" presId="urn:microsoft.com/office/officeart/2005/8/layout/hierarchy2"/>
-    <dgm:cxn modelId="{F0D0FDC3-38ED-4B71-A774-7170764EE698}" type="presParOf" srcId="{E73807F3-7FD6-464E-90ED-2C6F07685807}" destId="{E36CEAF0-998B-4A4B-BA8D-EFF57F7AB8FA}" srcOrd="0" destOrd="0" presId="urn:microsoft.com/office/officeart/2005/8/layout/hierarchy2"/>
-    <dgm:cxn modelId="{A711812B-CBDE-42BB-87B3-C185C960969B}" type="presParOf" srcId="{E73807F3-7FD6-464E-90ED-2C6F07685807}" destId="{E4D82B99-DF89-49E4-912C-E0AA27367A01}" srcOrd="1" destOrd="0" presId="urn:microsoft.com/office/officeart/2005/8/layout/hierarchy2"/>
-    <dgm:cxn modelId="{777DD2AF-1580-4B6C-9FE9-2C0C7446C9DC}" type="presParOf" srcId="{E4D82B99-DF89-49E4-912C-E0AA27367A01}" destId="{605ED397-3BB2-4B24-BE01-C5E7F35EB3C0}" srcOrd="0" destOrd="0" presId="urn:microsoft.com/office/officeart/2005/8/layout/hierarchy2"/>
-    <dgm:cxn modelId="{ECF40A33-0C51-4B45-B470-1C4CC1076D77}" type="presParOf" srcId="{605ED397-3BB2-4B24-BE01-C5E7F35EB3C0}" destId="{02A1F396-0D8F-41FA-A270-0769376E77F0}" srcOrd="0" destOrd="0" presId="urn:microsoft.com/office/officeart/2005/8/layout/hierarchy2"/>
-    <dgm:cxn modelId="{5FDDAF5E-D2E1-43AF-87EA-DFCED96D6844}" type="presParOf" srcId="{E4D82B99-DF89-49E4-912C-E0AA27367A01}" destId="{B6BC3AFD-E3ED-4071-898F-ECED1E5B706D}" srcOrd="1" destOrd="0" presId="urn:microsoft.com/office/officeart/2005/8/layout/hierarchy2"/>
-    <dgm:cxn modelId="{B1874C5E-ADE2-4779-A378-79C1FE315B09}" type="presParOf" srcId="{B6BC3AFD-E3ED-4071-898F-ECED1E5B706D}" destId="{FC31CFF5-CDC9-4FC6-A745-A19F38E995B7}" srcOrd="0" destOrd="0" presId="urn:microsoft.com/office/officeart/2005/8/layout/hierarchy2"/>
-    <dgm:cxn modelId="{9794523B-5DE0-4843-828E-26277D0E0AE8}" type="presParOf" srcId="{B6BC3AFD-E3ED-4071-898F-ECED1E5B706D}" destId="{53557962-1B04-4913-A8C3-69C6BD7A315C}" srcOrd="1" destOrd="0" presId="urn:microsoft.com/office/officeart/2005/8/layout/hierarchy2"/>
+    <dgm:cxn modelId="{466C6199-6C68-46F5-9523-4CA70A8DBF79}" type="presOf" srcId="{A68335E5-009E-44DF-97AB-B7A1ACEA24EB}" destId="{2E830E8B-B241-4984-BFF5-BCC0806E238E}" srcOrd="0" destOrd="0" presId="urn:microsoft.com/office/officeart/2005/8/layout/hierarchy2"/>
+    <dgm:cxn modelId="{6DBA8CCF-7B02-4B43-B8CA-105ACA72B46A}" type="presOf" srcId="{5A06D474-CF30-4D35-8779-5ED70C17EFCB}" destId="{41370F12-1FA0-4579-8285-C15FA148591C}" srcOrd="0" destOrd="0" presId="urn:microsoft.com/office/officeart/2005/8/layout/hierarchy2"/>
+    <dgm:cxn modelId="{4C6D8F15-B9E5-414B-A917-BD925593C80A}" type="presOf" srcId="{55FAC393-4BEB-48FC-8ACB-8A77E52659C4}" destId="{F9091B10-7237-43E5-93A5-0A860387BD22}" srcOrd="1" destOrd="0" presId="urn:microsoft.com/office/officeart/2005/8/layout/hierarchy2"/>
+    <dgm:cxn modelId="{405A668A-CA91-4BE2-AE29-79FBC0C7CFCA}" type="presOf" srcId="{1CE192A6-6AB3-4451-998F-D2635F17DFF1}" destId="{81DF227C-317B-417C-B837-BF4939219178}" srcOrd="0" destOrd="0" presId="urn:microsoft.com/office/officeart/2005/8/layout/hierarchy2"/>
+    <dgm:cxn modelId="{DD14DDF8-4E78-4AF2-8244-1AE9157DDC6D}" type="presOf" srcId="{76752B70-2FD8-4F70-8B44-25BFD449B474}" destId="{54743B2E-2B49-4B9C-BCFE-89B4A223022D}" srcOrd="0" destOrd="0" presId="urn:microsoft.com/office/officeart/2005/8/layout/hierarchy2"/>
+    <dgm:cxn modelId="{8F2BC650-B70B-469D-A83A-92CB3BBDC05B}" type="presOf" srcId="{29280282-54F1-45C6-8D42-4754C6BDCF91}" destId="{9C019F64-9F54-4E42-B09D-B632A438C519}" srcOrd="1" destOrd="0" presId="urn:microsoft.com/office/officeart/2005/8/layout/hierarchy2"/>
+    <dgm:cxn modelId="{CB199CF0-03FA-4153-9A30-E4129C9CD91A}" type="presParOf" srcId="{CC5F2D0D-E1E5-4C49-8DF7-2A61C5DA8A1D}" destId="{4836E9C7-1D00-438F-B3B2-7F9CB5072224}" srcOrd="0" destOrd="0" presId="urn:microsoft.com/office/officeart/2005/8/layout/hierarchy2"/>
+    <dgm:cxn modelId="{A9D09D54-AABA-452E-A2EB-F28473108B5B}" type="presParOf" srcId="{4836E9C7-1D00-438F-B3B2-7F9CB5072224}" destId="{D5ACFD89-23A4-4CF0-A4C3-F21EF07981F7}" srcOrd="0" destOrd="0" presId="urn:microsoft.com/office/officeart/2005/8/layout/hierarchy2"/>
+    <dgm:cxn modelId="{67819AB8-5E34-43DB-B879-AAA7BD5A831B}" type="presParOf" srcId="{4836E9C7-1D00-438F-B3B2-7F9CB5072224}" destId="{82CA0987-2977-4072-97D6-791AD3CF7947}" srcOrd="1" destOrd="0" presId="urn:microsoft.com/office/officeart/2005/8/layout/hierarchy2"/>
+    <dgm:cxn modelId="{792532F5-6915-4BBB-9F08-92C18378D4A3}" type="presParOf" srcId="{82CA0987-2977-4072-97D6-791AD3CF7947}" destId="{FD7A0172-CB25-4911-B3EF-667A39E7DCE7}" srcOrd="0" destOrd="0" presId="urn:microsoft.com/office/officeart/2005/8/layout/hierarchy2"/>
+    <dgm:cxn modelId="{7299304B-505C-43FD-ABC5-51CDB8874EA9}" type="presParOf" srcId="{FD7A0172-CB25-4911-B3EF-667A39E7DCE7}" destId="{C971E15B-3AB3-4DCE-BC91-B1D0C67824A6}" srcOrd="0" destOrd="0" presId="urn:microsoft.com/office/officeart/2005/8/layout/hierarchy2"/>
+    <dgm:cxn modelId="{B581A40F-4C71-4C23-A180-A81374702C3B}" type="presParOf" srcId="{82CA0987-2977-4072-97D6-791AD3CF7947}" destId="{534A082A-40AD-4635-8AAB-1F71AB8888EE}" srcOrd="1" destOrd="0" presId="urn:microsoft.com/office/officeart/2005/8/layout/hierarchy2"/>
+    <dgm:cxn modelId="{AA0C7275-8212-4235-B8C8-057AC9135348}" type="presParOf" srcId="{534A082A-40AD-4635-8AAB-1F71AB8888EE}" destId="{6D38B18B-70EC-4AF7-A6FF-B5C7FE8D4DA4}" srcOrd="0" destOrd="0" presId="urn:microsoft.com/office/officeart/2005/8/layout/hierarchy2"/>
+    <dgm:cxn modelId="{FF4EC1C1-165C-4CEC-9BC6-DD905D5FE9ED}" type="presParOf" srcId="{534A082A-40AD-4635-8AAB-1F71AB8888EE}" destId="{4B946D61-20E5-4755-A44A-B57CD5218A5D}" srcOrd="1" destOrd="0" presId="urn:microsoft.com/office/officeart/2005/8/layout/hierarchy2"/>
+    <dgm:cxn modelId="{FF274634-57A4-4E05-AAC2-EB8F2EB413A2}" type="presParOf" srcId="{4B946D61-20E5-4755-A44A-B57CD5218A5D}" destId="{68438195-FD75-4EAF-817E-3D241C458B9B}" srcOrd="0" destOrd="0" presId="urn:microsoft.com/office/officeart/2005/8/layout/hierarchy2"/>
+    <dgm:cxn modelId="{73F78796-9277-4CE6-9A94-B5F838DD6826}" type="presParOf" srcId="{68438195-FD75-4EAF-817E-3D241C458B9B}" destId="{E6950A32-D71C-4EA5-88AE-3B3F0287DC19}" srcOrd="0" destOrd="0" presId="urn:microsoft.com/office/officeart/2005/8/layout/hierarchy2"/>
+    <dgm:cxn modelId="{7A9A7658-7E81-4649-9CE2-D0028A10218C}" type="presParOf" srcId="{4B946D61-20E5-4755-A44A-B57CD5218A5D}" destId="{52422672-3E70-4BC8-BC5D-54AE606EFF81}" srcOrd="1" destOrd="0" presId="urn:microsoft.com/office/officeart/2005/8/layout/hierarchy2"/>
+    <dgm:cxn modelId="{DD3B5CE4-623A-49C5-B1AD-2CABDF2B58BE}" type="presParOf" srcId="{52422672-3E70-4BC8-BC5D-54AE606EFF81}" destId="{EDD898AC-163C-4B2A-929B-A80367C5CB73}" srcOrd="0" destOrd="0" presId="urn:microsoft.com/office/officeart/2005/8/layout/hierarchy2"/>
+    <dgm:cxn modelId="{4216BB5D-F04F-4F03-AA73-23DED17E1026}" type="presParOf" srcId="{52422672-3E70-4BC8-BC5D-54AE606EFF81}" destId="{0FA6616D-6EA1-4836-AD86-6275C3D51DD1}" srcOrd="1" destOrd="0" presId="urn:microsoft.com/office/officeart/2005/8/layout/hierarchy2"/>
+    <dgm:cxn modelId="{C42BF5EB-1A8C-4540-8132-8AA34C3D2845}" type="presParOf" srcId="{4B946D61-20E5-4755-A44A-B57CD5218A5D}" destId="{2CBD0876-E8DB-432A-A0C4-D664553F2B67}" srcOrd="2" destOrd="0" presId="urn:microsoft.com/office/officeart/2005/8/layout/hierarchy2"/>
+    <dgm:cxn modelId="{48AF4094-266C-4079-8B5C-BC574DC138FD}" type="presParOf" srcId="{2CBD0876-E8DB-432A-A0C4-D664553F2B67}" destId="{B5C8146A-0574-4C94-8DE4-9D4C27829023}" srcOrd="0" destOrd="0" presId="urn:microsoft.com/office/officeart/2005/8/layout/hierarchy2"/>
+    <dgm:cxn modelId="{FD007303-FBB8-4BB7-979B-1D390D7E94EF}" type="presParOf" srcId="{4B946D61-20E5-4755-A44A-B57CD5218A5D}" destId="{33B1E37E-E51F-4756-A36C-5CE66904AB53}" srcOrd="3" destOrd="0" presId="urn:microsoft.com/office/officeart/2005/8/layout/hierarchy2"/>
+    <dgm:cxn modelId="{794F0576-F05E-47F3-AD42-947BBDAA6B68}" type="presParOf" srcId="{33B1E37E-E51F-4756-A36C-5CE66904AB53}" destId="{5A4405BA-2082-47F6-9FF1-48042B30A932}" srcOrd="0" destOrd="0" presId="urn:microsoft.com/office/officeart/2005/8/layout/hierarchy2"/>
+    <dgm:cxn modelId="{E15FD832-7944-47B0-9CD7-80496F623F59}" type="presParOf" srcId="{33B1E37E-E51F-4756-A36C-5CE66904AB53}" destId="{1E3C933A-509A-4793-BE5F-AFBAE693028B}" srcOrd="1" destOrd="0" presId="urn:microsoft.com/office/officeart/2005/8/layout/hierarchy2"/>
+    <dgm:cxn modelId="{03DAF51E-EF56-426C-A382-214BC33DAB65}" type="presParOf" srcId="{82CA0987-2977-4072-97D6-791AD3CF7947}" destId="{1FB9E06D-EF2B-4048-9039-AD508A01931D}" srcOrd="2" destOrd="0" presId="urn:microsoft.com/office/officeart/2005/8/layout/hierarchy2"/>
+    <dgm:cxn modelId="{04163297-2D69-4A15-845D-DB6D8F3E2A11}" type="presParOf" srcId="{1FB9E06D-EF2B-4048-9039-AD508A01931D}" destId="{3284F059-BB42-4147-B03D-CCCC684A12A7}" srcOrd="0" destOrd="0" presId="urn:microsoft.com/office/officeart/2005/8/layout/hierarchy2"/>
+    <dgm:cxn modelId="{91E5BDB3-00B0-40C2-92DA-1432E31C970E}" type="presParOf" srcId="{82CA0987-2977-4072-97D6-791AD3CF7947}" destId="{C51D7C66-CE84-4886-83BA-4C6DA9A40BDC}" srcOrd="3" destOrd="0" presId="urn:microsoft.com/office/officeart/2005/8/layout/hierarchy2"/>
+    <dgm:cxn modelId="{D7F22143-487B-461D-8992-FB2953D00DE8}" type="presParOf" srcId="{C51D7C66-CE84-4886-83BA-4C6DA9A40BDC}" destId="{54743B2E-2B49-4B9C-BCFE-89B4A223022D}" srcOrd="0" destOrd="0" presId="urn:microsoft.com/office/officeart/2005/8/layout/hierarchy2"/>
+    <dgm:cxn modelId="{6CD19F48-821F-4EB2-AA3F-8FD63568D2B0}" type="presParOf" srcId="{C51D7C66-CE84-4886-83BA-4C6DA9A40BDC}" destId="{27EB1AA2-FA2B-4889-A21B-9179BBFF8ED6}" srcOrd="1" destOrd="0" presId="urn:microsoft.com/office/officeart/2005/8/layout/hierarchy2"/>
+    <dgm:cxn modelId="{7D08527F-3345-49E4-9131-9EFE7ED9A111}" type="presParOf" srcId="{27EB1AA2-FA2B-4889-A21B-9179BBFF8ED6}" destId="{1889DF31-E9C1-45A1-88BE-8B18172A263A}" srcOrd="0" destOrd="0" presId="urn:microsoft.com/office/officeart/2005/8/layout/hierarchy2"/>
+    <dgm:cxn modelId="{06DECA04-7665-4A99-9214-30F08D7FE0F4}" type="presParOf" srcId="{1889DF31-E9C1-45A1-88BE-8B18172A263A}" destId="{6693197B-78B7-47EE-9FE1-10471704F946}" srcOrd="0" destOrd="0" presId="urn:microsoft.com/office/officeart/2005/8/layout/hierarchy2"/>
+    <dgm:cxn modelId="{15380D8D-7FEB-418C-BDE3-1627B2A136BC}" type="presParOf" srcId="{27EB1AA2-FA2B-4889-A21B-9179BBFF8ED6}" destId="{3BAB4446-30E3-4CE2-B996-8CCB97B38883}" srcOrd="1" destOrd="0" presId="urn:microsoft.com/office/officeart/2005/8/layout/hierarchy2"/>
+    <dgm:cxn modelId="{EAF69FF6-B6CE-4604-9F14-83BABAEB145A}" type="presParOf" srcId="{3BAB4446-30E3-4CE2-B996-8CCB97B38883}" destId="{797FBD49-A139-409C-80D6-2992C6762477}" srcOrd="0" destOrd="0" presId="urn:microsoft.com/office/officeart/2005/8/layout/hierarchy2"/>
+    <dgm:cxn modelId="{1ED7E42D-D9FB-445E-9AFE-B07C1C60D9CF}" type="presParOf" srcId="{3BAB4446-30E3-4CE2-B996-8CCB97B38883}" destId="{31D18E03-2145-41C5-8A25-705D6BFA78D5}" srcOrd="1" destOrd="0" presId="urn:microsoft.com/office/officeart/2005/8/layout/hierarchy2"/>
+    <dgm:cxn modelId="{D25F4E06-2A9B-40AC-83C4-56E59C4CECC8}" type="presParOf" srcId="{31D18E03-2145-41C5-8A25-705D6BFA78D5}" destId="{4AA5200D-7B15-42DE-9422-B197E4970211}" srcOrd="0" destOrd="0" presId="urn:microsoft.com/office/officeart/2005/8/layout/hierarchy2"/>
+    <dgm:cxn modelId="{7BA155CE-B3FD-4AD6-9770-76AE44570388}" type="presParOf" srcId="{4AA5200D-7B15-42DE-9422-B197E4970211}" destId="{E6077319-7C6E-4777-97B3-CA97D1DAD822}" srcOrd="0" destOrd="0" presId="urn:microsoft.com/office/officeart/2005/8/layout/hierarchy2"/>
+    <dgm:cxn modelId="{995EC018-D096-4BDC-9BB4-3301287CE14E}" type="presParOf" srcId="{31D18E03-2145-41C5-8A25-705D6BFA78D5}" destId="{160396F2-C918-469D-B3DD-4DBBB7563CF1}" srcOrd="1" destOrd="0" presId="urn:microsoft.com/office/officeart/2005/8/layout/hierarchy2"/>
+    <dgm:cxn modelId="{0E822C3B-3069-407D-B8DA-AA4FD84B2766}" type="presParOf" srcId="{160396F2-C918-469D-B3DD-4DBBB7563CF1}" destId="{3B8868D9-9F8B-47F9-99EF-A48BC6B2FF26}" srcOrd="0" destOrd="0" presId="urn:microsoft.com/office/officeart/2005/8/layout/hierarchy2"/>
+    <dgm:cxn modelId="{C313F791-C9AA-4868-A06A-7BB09BA45B84}" type="presParOf" srcId="{160396F2-C918-469D-B3DD-4DBBB7563CF1}" destId="{F1BA8509-48B6-44D9-B6F0-090B84E3C117}" srcOrd="1" destOrd="0" presId="urn:microsoft.com/office/officeart/2005/8/layout/hierarchy2"/>
+    <dgm:cxn modelId="{6DB96169-8B88-4987-A469-4AD95054196D}" type="presParOf" srcId="{31D18E03-2145-41C5-8A25-705D6BFA78D5}" destId="{81DF227C-317B-417C-B837-BF4939219178}" srcOrd="2" destOrd="0" presId="urn:microsoft.com/office/officeart/2005/8/layout/hierarchy2"/>
+    <dgm:cxn modelId="{2CBD2D0F-B8D2-4601-950C-BB1CB5E98FDD}" type="presParOf" srcId="{81DF227C-317B-417C-B837-BF4939219178}" destId="{C2015C7B-D32C-4CE2-BC7D-C9E321ED4B0D}" srcOrd="0" destOrd="0" presId="urn:microsoft.com/office/officeart/2005/8/layout/hierarchy2"/>
+    <dgm:cxn modelId="{3CD8A0CE-7947-418C-9EB9-88EFDBF77755}" type="presParOf" srcId="{31D18E03-2145-41C5-8A25-705D6BFA78D5}" destId="{1D2643D1-9721-4869-8B26-F7B57CCBA54C}" srcOrd="3" destOrd="0" presId="urn:microsoft.com/office/officeart/2005/8/layout/hierarchy2"/>
+    <dgm:cxn modelId="{43A147B1-C641-4617-9CD2-7BA1B2F2946A}" type="presParOf" srcId="{1D2643D1-9721-4869-8B26-F7B57CCBA54C}" destId="{41370F12-1FA0-4579-8285-C15FA148591C}" srcOrd="0" destOrd="0" presId="urn:microsoft.com/office/officeart/2005/8/layout/hierarchy2"/>
+    <dgm:cxn modelId="{0F65B76C-C646-4A48-8739-AD1A76B95153}" type="presParOf" srcId="{1D2643D1-9721-4869-8B26-F7B57CCBA54C}" destId="{4012EABF-8046-4F68-B7F4-6930763191CD}" srcOrd="1" destOrd="0" presId="urn:microsoft.com/office/officeart/2005/8/layout/hierarchy2"/>
+    <dgm:cxn modelId="{5AF947E1-26BF-46AD-8599-AC5C284E4E75}" type="presParOf" srcId="{27EB1AA2-FA2B-4889-A21B-9179BBFF8ED6}" destId="{2864DC2A-13C0-4E4B-A7F3-F63F340FA450}" srcOrd="2" destOrd="0" presId="urn:microsoft.com/office/officeart/2005/8/layout/hierarchy2"/>
+    <dgm:cxn modelId="{4E7754A4-B7C4-42A6-ABC8-55B2015A638A}" type="presParOf" srcId="{2864DC2A-13C0-4E4B-A7F3-F63F340FA450}" destId="{346F9867-B732-44D3-B591-4FC16781C35B}" srcOrd="0" destOrd="0" presId="urn:microsoft.com/office/officeart/2005/8/layout/hierarchy2"/>
+    <dgm:cxn modelId="{BD1D9E0B-CB6A-426C-989E-9AF61918AF1B}" type="presParOf" srcId="{27EB1AA2-FA2B-4889-A21B-9179BBFF8ED6}" destId="{1CCA5EC4-0B2E-48DA-9177-936A8E95D339}" srcOrd="3" destOrd="0" presId="urn:microsoft.com/office/officeart/2005/8/layout/hierarchy2"/>
+    <dgm:cxn modelId="{AA19C5F0-6376-4351-BE11-D1AAF9BA9233}" type="presParOf" srcId="{1CCA5EC4-0B2E-48DA-9177-936A8E95D339}" destId="{B38E3594-CA56-4A29-BFDC-CA290103A3A6}" srcOrd="0" destOrd="0" presId="urn:microsoft.com/office/officeart/2005/8/layout/hierarchy2"/>
+    <dgm:cxn modelId="{839FB439-9A07-4A84-99E1-123FD7796CA0}" type="presParOf" srcId="{1CCA5EC4-0B2E-48DA-9177-936A8E95D339}" destId="{C5A0FD96-86B8-4A41-9D84-94EABE4C37F2}" srcOrd="1" destOrd="0" presId="urn:microsoft.com/office/officeart/2005/8/layout/hierarchy2"/>
+    <dgm:cxn modelId="{FB992365-3D0F-41CB-9485-487FF05F9F1D}" type="presParOf" srcId="{C5A0FD96-86B8-4A41-9D84-94EABE4C37F2}" destId="{2E830E8B-B241-4984-BFF5-BCC0806E238E}" srcOrd="0" destOrd="0" presId="urn:microsoft.com/office/officeart/2005/8/layout/hierarchy2"/>
+    <dgm:cxn modelId="{FA2255A1-80AA-4B76-A14C-62EBCF485771}" type="presParOf" srcId="{2E830E8B-B241-4984-BFF5-BCC0806E238E}" destId="{6C681D0A-EFBE-40D7-8FA9-0029C727D1F3}" srcOrd="0" destOrd="0" presId="urn:microsoft.com/office/officeart/2005/8/layout/hierarchy2"/>
+    <dgm:cxn modelId="{875BA609-3263-4966-92B5-EF8ECE72DEA4}" type="presParOf" srcId="{C5A0FD96-86B8-4A41-9D84-94EABE4C37F2}" destId="{34D76B34-6EB6-4D02-986A-9A5B7465C171}" srcOrd="1" destOrd="0" presId="urn:microsoft.com/office/officeart/2005/8/layout/hierarchy2"/>
+    <dgm:cxn modelId="{D45D1D4D-BF1F-45DF-8365-B980551BB704}" type="presParOf" srcId="{34D76B34-6EB6-4D02-986A-9A5B7465C171}" destId="{EAE0073B-E695-4C6C-B978-B5E3B7024E20}" srcOrd="0" destOrd="0" presId="urn:microsoft.com/office/officeart/2005/8/layout/hierarchy2"/>
+    <dgm:cxn modelId="{8D07BEAA-DF41-4F53-B03A-7A5E4164FA28}" type="presParOf" srcId="{34D76B34-6EB6-4D02-986A-9A5B7465C171}" destId="{15B5017A-F407-4601-B757-58B127DF9ECC}" srcOrd="1" destOrd="0" presId="urn:microsoft.com/office/officeart/2005/8/layout/hierarchy2"/>
+    <dgm:cxn modelId="{8D041533-B25E-491B-9AB9-9F1F06C02435}" type="presParOf" srcId="{82CA0987-2977-4072-97D6-791AD3CF7947}" destId="{D88348ED-527A-4837-8156-098C1F615BFB}" srcOrd="4" destOrd="0" presId="urn:microsoft.com/office/officeart/2005/8/layout/hierarchy2"/>
+    <dgm:cxn modelId="{0342B774-58B8-47FA-B371-2734EF490E17}" type="presParOf" srcId="{D88348ED-527A-4837-8156-098C1F615BFB}" destId="{DD8AA6E0-BA21-42D8-8E4A-93AFF5B7CBEA}" srcOrd="0" destOrd="0" presId="urn:microsoft.com/office/officeart/2005/8/layout/hierarchy2"/>
+    <dgm:cxn modelId="{13502C26-5745-4F0F-AC8D-D48024760730}" type="presParOf" srcId="{82CA0987-2977-4072-97D6-791AD3CF7947}" destId="{22795D5D-6477-408C-8785-133C6F81E485}" srcOrd="5" destOrd="0" presId="urn:microsoft.com/office/officeart/2005/8/layout/hierarchy2"/>
+    <dgm:cxn modelId="{4522B952-5D1C-460D-BD0A-3CC82F217769}" type="presParOf" srcId="{22795D5D-6477-408C-8785-133C6F81E485}" destId="{0C7AD588-E19E-4FA4-8679-76D852021E3D}" srcOrd="0" destOrd="0" presId="urn:microsoft.com/office/officeart/2005/8/layout/hierarchy2"/>
+    <dgm:cxn modelId="{79B0935F-F1F1-4E46-845B-1A59BE41ABA1}" type="presParOf" srcId="{22795D5D-6477-408C-8785-133C6F81E485}" destId="{931CE5FB-4819-4396-B9CF-E5B2AA7AF582}" srcOrd="1" destOrd="0" presId="urn:microsoft.com/office/officeart/2005/8/layout/hierarchy2"/>
+    <dgm:cxn modelId="{3E67D46F-67DD-4FA4-AB93-CB67DD3BC023}" type="presParOf" srcId="{931CE5FB-4819-4396-B9CF-E5B2AA7AF582}" destId="{F9C387D6-3DB2-43EE-A8C5-C98DF7AA1264}" srcOrd="0" destOrd="0" presId="urn:microsoft.com/office/officeart/2005/8/layout/hierarchy2"/>
+    <dgm:cxn modelId="{D1FB231E-0EEF-4B18-AF16-6CB383D9DB13}" type="presParOf" srcId="{F9C387D6-3DB2-43EE-A8C5-C98DF7AA1264}" destId="{54AF12FD-3B65-46EE-9011-B900D4CBD75B}" srcOrd="0" destOrd="0" presId="urn:microsoft.com/office/officeart/2005/8/layout/hierarchy2"/>
+    <dgm:cxn modelId="{D861D34A-F597-451A-982F-1E437E53216F}" type="presParOf" srcId="{931CE5FB-4819-4396-B9CF-E5B2AA7AF582}" destId="{2860C44C-8CEC-49E4-84FD-6CAB9BFEB225}" srcOrd="1" destOrd="0" presId="urn:microsoft.com/office/officeart/2005/8/layout/hierarchy2"/>
+    <dgm:cxn modelId="{50F5EF85-07DC-4DB2-BDB2-65278109914D}" type="presParOf" srcId="{2860C44C-8CEC-49E4-84FD-6CAB9BFEB225}" destId="{CC6B0A1C-BAB8-4AB7-9EF6-A7279AB3044F}" srcOrd="0" destOrd="0" presId="urn:microsoft.com/office/officeart/2005/8/layout/hierarchy2"/>
+    <dgm:cxn modelId="{C7E5E47D-DF90-4002-8275-C382F8D36A26}" type="presParOf" srcId="{2860C44C-8CEC-49E4-84FD-6CAB9BFEB225}" destId="{58636A5C-0915-4FC5-916B-8EEEEF627EA0}" srcOrd="1" destOrd="0" presId="urn:microsoft.com/office/officeart/2005/8/layout/hierarchy2"/>
+    <dgm:cxn modelId="{AD24F1C9-6238-42F0-8806-C576440403AA}" type="presParOf" srcId="{82CA0987-2977-4072-97D6-791AD3CF7947}" destId="{82063FD8-2DE8-42B1-AC01-6CDB0BC37358}" srcOrd="6" destOrd="0" presId="urn:microsoft.com/office/officeart/2005/8/layout/hierarchy2"/>
+    <dgm:cxn modelId="{381B554D-300A-43E8-AFFE-22493DEDD167}" type="presParOf" srcId="{82063FD8-2DE8-42B1-AC01-6CDB0BC37358}" destId="{12C2DC85-DDAF-4F57-9841-150A97500304}" srcOrd="0" destOrd="0" presId="urn:microsoft.com/office/officeart/2005/8/layout/hierarchy2"/>
+    <dgm:cxn modelId="{39E7C8FF-A620-44AE-838F-56943D5B4ED2}" type="presParOf" srcId="{82CA0987-2977-4072-97D6-791AD3CF7947}" destId="{BB9F06D9-715A-43BB-BBE0-36022263CCCD}" srcOrd="7" destOrd="0" presId="urn:microsoft.com/office/officeart/2005/8/layout/hierarchy2"/>
+    <dgm:cxn modelId="{731B93E0-10D7-42E5-9B51-ACFDC9648007}" type="presParOf" srcId="{BB9F06D9-715A-43BB-BBE0-36022263CCCD}" destId="{26D8E710-F0D2-45EF-BDE9-84F12E45A85F}" srcOrd="0" destOrd="0" presId="urn:microsoft.com/office/officeart/2005/8/layout/hierarchy2"/>
+    <dgm:cxn modelId="{5E9E12B4-DB77-4488-86C1-E0A476E9F29D}" type="presParOf" srcId="{BB9F06D9-715A-43BB-BBE0-36022263CCCD}" destId="{49A1BD6B-7533-428F-A42D-5017EF29B777}" srcOrd="1" destOrd="0" presId="urn:microsoft.com/office/officeart/2005/8/layout/hierarchy2"/>
+    <dgm:cxn modelId="{81479D0D-FF17-49D3-B686-27C2B5062059}" type="presParOf" srcId="{49A1BD6B-7533-428F-A42D-5017EF29B777}" destId="{D2E7D7FB-33DA-439B-A6FF-8B6265094B81}" srcOrd="0" destOrd="0" presId="urn:microsoft.com/office/officeart/2005/8/layout/hierarchy2"/>
+    <dgm:cxn modelId="{CE307E15-324D-46A8-9536-FBA829B71C30}" type="presParOf" srcId="{D2E7D7FB-33DA-439B-A6FF-8B6265094B81}" destId="{935E24CC-008B-4BE9-B3EB-41EB22B15B73}" srcOrd="0" destOrd="0" presId="urn:microsoft.com/office/officeart/2005/8/layout/hierarchy2"/>
+    <dgm:cxn modelId="{BC8E5A6C-B27F-4661-92D0-E68A0BE85FB5}" type="presParOf" srcId="{49A1BD6B-7533-428F-A42D-5017EF29B777}" destId="{E62C7F9E-FD58-4448-9155-836036332B8E}" srcOrd="1" destOrd="0" presId="urn:microsoft.com/office/officeart/2005/8/layout/hierarchy2"/>
+    <dgm:cxn modelId="{7CEA73C6-5003-4E6E-BDD4-2C8786B8E6F8}" type="presParOf" srcId="{E62C7F9E-FD58-4448-9155-836036332B8E}" destId="{16B11AF4-04C8-4F95-B50D-C951D10CBCFB}" srcOrd="0" destOrd="0" presId="urn:microsoft.com/office/officeart/2005/8/layout/hierarchy2"/>
+    <dgm:cxn modelId="{DE07C3F4-6B8A-46F2-A467-D58D3B8A76F3}" type="presParOf" srcId="{E62C7F9E-FD58-4448-9155-836036332B8E}" destId="{A0AFD6A4-F26C-4F04-A84F-3C18E736E10C}" srcOrd="1" destOrd="0" presId="urn:microsoft.com/office/officeart/2005/8/layout/hierarchy2"/>
+    <dgm:cxn modelId="{C3C4BE35-65DA-46ED-84C3-DC37166CAA4C}" type="presParOf" srcId="{A0AFD6A4-F26C-4F04-A84F-3C18E736E10C}" destId="{D8394A56-8A48-43C9-8876-8EA39F4B73ED}" srcOrd="0" destOrd="0" presId="urn:microsoft.com/office/officeart/2005/8/layout/hierarchy2"/>
+    <dgm:cxn modelId="{7C455AA0-24D1-4479-BA4B-EBFCC0B5A934}" type="presParOf" srcId="{D8394A56-8A48-43C9-8876-8EA39F4B73ED}" destId="{13024C18-820A-4B62-BAEA-89D27D0765CD}" srcOrd="0" destOrd="0" presId="urn:microsoft.com/office/officeart/2005/8/layout/hierarchy2"/>
+    <dgm:cxn modelId="{1D57349E-B0C7-4ADC-80A3-8FA29F19118E}" type="presParOf" srcId="{A0AFD6A4-F26C-4F04-A84F-3C18E736E10C}" destId="{1C82C597-4470-40A1-9D25-FAF2BF07E192}" srcOrd="1" destOrd="0" presId="urn:microsoft.com/office/officeart/2005/8/layout/hierarchy2"/>
+    <dgm:cxn modelId="{B6180884-793E-4E3B-8DDC-732A89650C3C}" type="presParOf" srcId="{1C82C597-4470-40A1-9D25-FAF2BF07E192}" destId="{F7DF3503-2E14-4B1A-9CBB-7E9883AC3E4A}" srcOrd="0" destOrd="0" presId="urn:microsoft.com/office/officeart/2005/8/layout/hierarchy2"/>
+    <dgm:cxn modelId="{9D5F58AB-C606-4435-A357-347604D05F24}" type="presParOf" srcId="{1C82C597-4470-40A1-9D25-FAF2BF07E192}" destId="{10260D0F-7A8A-453A-A0A9-7AB1CDBEDD4D}" srcOrd="1" destOrd="0" presId="urn:microsoft.com/office/officeart/2005/8/layout/hierarchy2"/>
+    <dgm:cxn modelId="{EDF0733F-0B76-4B0B-9794-DDD19760821A}" type="presParOf" srcId="{A0AFD6A4-F26C-4F04-A84F-3C18E736E10C}" destId="{7D05C43C-DFC0-4A88-8A56-94706F21A1FA}" srcOrd="2" destOrd="0" presId="urn:microsoft.com/office/officeart/2005/8/layout/hierarchy2"/>
+    <dgm:cxn modelId="{EF1E2E4E-5BC6-4CBE-B819-920440BEFF9C}" type="presParOf" srcId="{7D05C43C-DFC0-4A88-8A56-94706F21A1FA}" destId="{33F3F195-0D69-437A-AA03-20F248E1E632}" srcOrd="0" destOrd="0" presId="urn:microsoft.com/office/officeart/2005/8/layout/hierarchy2"/>
+    <dgm:cxn modelId="{63081FAE-E82E-4A73-986E-0AB8475E2EB3}" type="presParOf" srcId="{A0AFD6A4-F26C-4F04-A84F-3C18E736E10C}" destId="{A821B035-8A9C-46FB-9E73-44314A1115AD}" srcOrd="3" destOrd="0" presId="urn:microsoft.com/office/officeart/2005/8/layout/hierarchy2"/>
+    <dgm:cxn modelId="{63F5E378-7E54-4FC8-9977-4C3DF90702B7}" type="presParOf" srcId="{A821B035-8A9C-46FB-9E73-44314A1115AD}" destId="{9ECD2900-0A9A-47D1-A756-67C34D750CCF}" srcOrd="0" destOrd="0" presId="urn:microsoft.com/office/officeart/2005/8/layout/hierarchy2"/>
+    <dgm:cxn modelId="{A38E5D68-5396-4F87-8825-417DEA443F37}" type="presParOf" srcId="{A821B035-8A9C-46FB-9E73-44314A1115AD}" destId="{3A25304D-E5C6-49B5-A259-2A0ABD45E35C}" srcOrd="1" destOrd="0" presId="urn:microsoft.com/office/officeart/2005/8/layout/hierarchy2"/>
+    <dgm:cxn modelId="{94432103-1EE8-44B3-A872-82B62EDD0F91}" type="presParOf" srcId="{49A1BD6B-7533-428F-A42D-5017EF29B777}" destId="{265BA9A4-8B4E-4711-88C7-AB227C949A94}" srcOrd="2" destOrd="0" presId="urn:microsoft.com/office/officeart/2005/8/layout/hierarchy2"/>
+    <dgm:cxn modelId="{81138A34-C1B3-47C7-8827-74C203C7BDBD}" type="presParOf" srcId="{265BA9A4-8B4E-4711-88C7-AB227C949A94}" destId="{F9091B10-7237-43E5-93A5-0A860387BD22}" srcOrd="0" destOrd="0" presId="urn:microsoft.com/office/officeart/2005/8/layout/hierarchy2"/>
+    <dgm:cxn modelId="{61EE9D87-AE18-4D55-89A9-206922EA520E}" type="presParOf" srcId="{49A1BD6B-7533-428F-A42D-5017EF29B777}" destId="{F87A97B9-BE22-4B2E-9810-7E6351D74F66}" srcOrd="3" destOrd="0" presId="urn:microsoft.com/office/officeart/2005/8/layout/hierarchy2"/>
+    <dgm:cxn modelId="{BDC3908B-2A18-40DA-BD5F-07119665F25B}" type="presParOf" srcId="{F87A97B9-BE22-4B2E-9810-7E6351D74F66}" destId="{240ABD63-9087-4546-89CF-88541F4CEF52}" srcOrd="0" destOrd="0" presId="urn:microsoft.com/office/officeart/2005/8/layout/hierarchy2"/>
+    <dgm:cxn modelId="{AE57CCBF-924E-4601-867D-B2438F501CBA}" type="presParOf" srcId="{F87A97B9-BE22-4B2E-9810-7E6351D74F66}" destId="{5F8A3D0B-8C88-4314-90A2-53E524CB732B}" srcOrd="1" destOrd="0" presId="urn:microsoft.com/office/officeart/2005/8/layout/hierarchy2"/>
+    <dgm:cxn modelId="{FC1708FE-1C1E-4B93-A80C-54B20E89BDEA}" type="presParOf" srcId="{5F8A3D0B-8C88-4314-90A2-53E524CB732B}" destId="{BF0567E6-6DA9-48ED-9A37-47285840FDF7}" srcOrd="0" destOrd="0" presId="urn:microsoft.com/office/officeart/2005/8/layout/hierarchy2"/>
+    <dgm:cxn modelId="{ED38332C-235F-4AB3-BD65-4A9008C5F99F}" type="presParOf" srcId="{BF0567E6-6DA9-48ED-9A37-47285840FDF7}" destId="{30099040-2BEC-46EB-AE9D-6A3BEF8052F4}" srcOrd="0" destOrd="0" presId="urn:microsoft.com/office/officeart/2005/8/layout/hierarchy2"/>
+    <dgm:cxn modelId="{33B30A76-A4B6-4357-BDD5-79D43971A91B}" type="presParOf" srcId="{5F8A3D0B-8C88-4314-90A2-53E524CB732B}" destId="{8B68CDD0-4452-4C80-9E5E-9AEC50B081C8}" srcOrd="1" destOrd="0" presId="urn:microsoft.com/office/officeart/2005/8/layout/hierarchy2"/>
+    <dgm:cxn modelId="{CE4828F2-9EA8-4DCA-B01B-A902F8E9AA15}" type="presParOf" srcId="{8B68CDD0-4452-4C80-9E5E-9AEC50B081C8}" destId="{E7F03264-C14C-446F-BCBE-D61750AF3A77}" srcOrd="0" destOrd="0" presId="urn:microsoft.com/office/officeart/2005/8/layout/hierarchy2"/>
+    <dgm:cxn modelId="{999288EF-AC5F-4D8C-ADA7-CED1C554242F}" type="presParOf" srcId="{8B68CDD0-4452-4C80-9E5E-9AEC50B081C8}" destId="{F12AF1B5-E90E-4DED-AEC6-0A3EB3D78347}" srcOrd="1" destOrd="0" presId="urn:microsoft.com/office/officeart/2005/8/layout/hierarchy2"/>
+    <dgm:cxn modelId="{07B422C4-F370-4D41-83E6-2D060B39F4AC}" type="presParOf" srcId="{F12AF1B5-E90E-4DED-AEC6-0A3EB3D78347}" destId="{21F216FC-1A29-4DA3-BE45-EBAAD540EDFF}" srcOrd="0" destOrd="0" presId="urn:microsoft.com/office/officeart/2005/8/layout/hierarchy2"/>
+    <dgm:cxn modelId="{04AF7C95-7548-47CF-94AC-AF0F4EEA8C5E}" type="presParOf" srcId="{21F216FC-1A29-4DA3-BE45-EBAAD540EDFF}" destId="{C517C033-B09A-4E21-8604-8C0CA07E9762}" srcOrd="0" destOrd="0" presId="urn:microsoft.com/office/officeart/2005/8/layout/hierarchy2"/>
+    <dgm:cxn modelId="{D9D9D568-2A4F-47AE-9547-5648022B081D}" type="presParOf" srcId="{F12AF1B5-E90E-4DED-AEC6-0A3EB3D78347}" destId="{268FC15B-6ECF-42F9-BB46-0EE2EF0C523A}" srcOrd="1" destOrd="0" presId="urn:microsoft.com/office/officeart/2005/8/layout/hierarchy2"/>
+    <dgm:cxn modelId="{09CD6058-F3E0-4E25-A678-C1E14D5834CA}" type="presParOf" srcId="{268FC15B-6ECF-42F9-BB46-0EE2EF0C523A}" destId="{238A04B6-8EF5-45CF-9164-325F1FDB3A44}" srcOrd="0" destOrd="0" presId="urn:microsoft.com/office/officeart/2005/8/layout/hierarchy2"/>
+    <dgm:cxn modelId="{DB548B8B-111B-42D1-83F6-91ABB7B3CB45}" type="presParOf" srcId="{268FC15B-6ECF-42F9-BB46-0EE2EF0C523A}" destId="{5524673C-3A9E-4814-9EC7-C5ACCA641D22}" srcOrd="1" destOrd="0" presId="urn:microsoft.com/office/officeart/2005/8/layout/hierarchy2"/>
+    <dgm:cxn modelId="{35A86637-7203-4013-9A8A-D4B22CF8B1E3}" type="presParOf" srcId="{F12AF1B5-E90E-4DED-AEC6-0A3EB3D78347}" destId="{CB159F70-ABE8-4C17-9F22-0AB61C102E64}" srcOrd="2" destOrd="0" presId="urn:microsoft.com/office/officeart/2005/8/layout/hierarchy2"/>
+    <dgm:cxn modelId="{FF652F6A-E241-4DED-A15F-AA2C32F85751}" type="presParOf" srcId="{CB159F70-ABE8-4C17-9F22-0AB61C102E64}" destId="{65154119-D258-4A25-9837-29E60567675A}" srcOrd="0" destOrd="0" presId="urn:microsoft.com/office/officeart/2005/8/layout/hierarchy2"/>
+    <dgm:cxn modelId="{EE6DED8D-2222-4236-A797-ACEB90A912FA}" type="presParOf" srcId="{F12AF1B5-E90E-4DED-AEC6-0A3EB3D78347}" destId="{66342CAE-E952-4D5C-AF0F-D8E08F34C7B7}" srcOrd="3" destOrd="0" presId="urn:microsoft.com/office/officeart/2005/8/layout/hierarchy2"/>
+    <dgm:cxn modelId="{D12672EB-D178-41C4-9EC9-5399AB1289F9}" type="presParOf" srcId="{66342CAE-E952-4D5C-AF0F-D8E08F34C7B7}" destId="{CF2F8359-8E2C-400E-A50D-384EDB3CA8A3}" srcOrd="0" destOrd="0" presId="urn:microsoft.com/office/officeart/2005/8/layout/hierarchy2"/>
+    <dgm:cxn modelId="{1B4C6306-1151-4CB0-B30D-0D3D565649A2}" type="presParOf" srcId="{66342CAE-E952-4D5C-AF0F-D8E08F34C7B7}" destId="{9C17A70B-9804-4C9E-9B21-B9608840F4F7}" srcOrd="1" destOrd="0" presId="urn:microsoft.com/office/officeart/2005/8/layout/hierarchy2"/>
+    <dgm:cxn modelId="{B399B541-42B0-483D-BE4F-E0CCFDD22A5B}" type="presParOf" srcId="{5F8A3D0B-8C88-4314-90A2-53E524CB732B}" destId="{4A7F0945-CD52-46CF-9330-64955ED272D3}" srcOrd="2" destOrd="0" presId="urn:microsoft.com/office/officeart/2005/8/layout/hierarchy2"/>
+    <dgm:cxn modelId="{1251FD18-19E4-46B1-8482-481DA219967F}" type="presParOf" srcId="{4A7F0945-CD52-46CF-9330-64955ED272D3}" destId="{9C019F64-9F54-4E42-B09D-B632A438C519}" srcOrd="0" destOrd="0" presId="urn:microsoft.com/office/officeart/2005/8/layout/hierarchy2"/>
+    <dgm:cxn modelId="{6DBB9345-5EE1-4B5B-BAC6-475019E1C4A0}" type="presParOf" srcId="{5F8A3D0B-8C88-4314-90A2-53E524CB732B}" destId="{E73807F3-7FD6-464E-90ED-2C6F07685807}" srcOrd="3" destOrd="0" presId="urn:microsoft.com/office/officeart/2005/8/layout/hierarchy2"/>
+    <dgm:cxn modelId="{22133656-1BDC-4F5C-95B0-128D8D681516}" type="presParOf" srcId="{E73807F3-7FD6-464E-90ED-2C6F07685807}" destId="{E36CEAF0-998B-4A4B-BA8D-EFF57F7AB8FA}" srcOrd="0" destOrd="0" presId="urn:microsoft.com/office/officeart/2005/8/layout/hierarchy2"/>
+    <dgm:cxn modelId="{A4B8C60D-8F2B-4243-A0AF-7B2B5032C6F7}" type="presParOf" srcId="{E73807F3-7FD6-464E-90ED-2C6F07685807}" destId="{E4D82B99-DF89-49E4-912C-E0AA27367A01}" srcOrd="1" destOrd="0" presId="urn:microsoft.com/office/officeart/2005/8/layout/hierarchy2"/>
+    <dgm:cxn modelId="{2A09EAE6-AB44-4728-AF0E-37B5132E9BA7}" type="presParOf" srcId="{E4D82B99-DF89-49E4-912C-E0AA27367A01}" destId="{605ED397-3BB2-4B24-BE01-C5E7F35EB3C0}" srcOrd="0" destOrd="0" presId="urn:microsoft.com/office/officeart/2005/8/layout/hierarchy2"/>
+    <dgm:cxn modelId="{C6159E57-C55B-45C5-AD92-05BA64A7363A}" type="presParOf" srcId="{605ED397-3BB2-4B24-BE01-C5E7F35EB3C0}" destId="{02A1F396-0D8F-41FA-A270-0769376E77F0}" srcOrd="0" destOrd="0" presId="urn:microsoft.com/office/officeart/2005/8/layout/hierarchy2"/>
+    <dgm:cxn modelId="{396C3DD9-6E2A-4CF8-B408-6AF4DAF07750}" type="presParOf" srcId="{E4D82B99-DF89-49E4-912C-E0AA27367A01}" destId="{B6BC3AFD-E3ED-4071-898F-ECED1E5B706D}" srcOrd="1" destOrd="0" presId="urn:microsoft.com/office/officeart/2005/8/layout/hierarchy2"/>
+    <dgm:cxn modelId="{C56EDE3A-A55D-4837-A833-C4E72BE4AEFA}" type="presParOf" srcId="{B6BC3AFD-E3ED-4071-898F-ECED1E5B706D}" destId="{FC31CFF5-CDC9-4FC6-A745-A19F38E995B7}" srcOrd="0" destOrd="0" presId="urn:microsoft.com/office/officeart/2005/8/layout/hierarchy2"/>
+    <dgm:cxn modelId="{C0FCC16D-7069-4B2B-B7DB-B7FBB67C71AD}" type="presParOf" srcId="{B6BC3AFD-E3ED-4071-898F-ECED1E5B706D}" destId="{53557962-1B04-4913-A8C3-69C6BD7A315C}" srcOrd="1" destOrd="0" presId="urn:microsoft.com/office/officeart/2005/8/layout/hierarchy2"/>
   </dgm:cxnLst>
   <dgm:bg/>
   <dgm:whole/>
@@ -19731,7 +19723,7 @@
 </file>
 
 <file path=customXml/itemProps1.xml><?xml version="1.0" encoding="utf-8"?>
-<ds:datastoreItem xmlns:ds="http://schemas.openxmlformats.org/officeDocument/2006/customXml" ds:itemID="{629A1E56-F7AD-4C61-9C31-2E5C1CB4DB5D}">
+<ds:datastoreItem xmlns:ds="http://schemas.openxmlformats.org/officeDocument/2006/customXml" ds:itemID="{160500EE-8085-4A07-AD3D-F808F079A79F}">
   <ds:schemaRefs>
     <ds:schemaRef ds:uri="http://schemas.openxmlformats.org/officeDocument/2006/bibliography"/>
   </ds:schemaRefs>

</xml_diff>

<commit_message>
Updated FDG2013/FDG_2013_Provenance_v0.doc draft Updated Provenance_Class_Diagram.uml changing 1 edge's name Corrected a sentence on gameprov vCameraReady_v3.docx
</commit_message>
<xml_diff>
--- a/Documents/Papers/SBGames2012/gameprov vCameraReady_v3.docx
+++ b/Documents/Papers/SBGames2012/gameprov vCameraReady_v3.docx
@@ -988,14 +988,9 @@
       <w:r>
         <w:t xml:space="preserve"> to know which </w:t>
       </w:r>
-      <w:proofErr w:type="gramStart"/>
-      <w:r>
-        <w:t xml:space="preserve">are the </w:t>
-      </w:r>
-      <w:r>
-        <w:t>mistakes</w:t>
-      </w:r>
-      <w:proofErr w:type="gramEnd"/>
+      <w:r>
+        <w:t>mistakes are</w:t>
+      </w:r>
       <w:r>
         <w:t xml:space="preserve">. </w:t>
       </w:r>
@@ -2625,7 +2620,6 @@
       <w:r>
         <w:tab/>
       </w:r>
-      <w:proofErr w:type="gramStart"/>
       <w:r>
         <w:t xml:space="preserve">The edge </w:t>
       </w:r>
@@ -2642,17 +2636,19 @@
         <w:t>]</w:t>
       </w:r>
       <w:r>
-        <w:t xml:space="preserve"> express</w:t>
-      </w:r>
-      <w:r>
-        <w:t>es</w:t>
-      </w:r>
-      <w:r>
-        <w:t xml:space="preserve"> that a process was caused by an agent, essentially acting as a catalyst or controller.</w:t>
-      </w:r>
-      <w:proofErr w:type="gramEnd"/>
-      <w:r>
-        <w:t xml:space="preserve"> Since a process may have been controlled by several agents,</w:t>
+        <w:t xml:space="preserve"> </w:t>
+      </w:r>
+      <w:r>
+        <w:t>means</w:t>
+      </w:r>
+      <w:r>
+        <w:t xml:space="preserve"> th</w:t>
+      </w:r>
+      <w:r>
+        <w:t>e</w:t>
+      </w:r>
+      <w:r>
+        <w:t xml:space="preserve"> process was caused by an agent, essentially acting as a catalyst or controller. Since a process may have been controlled by several agents,</w:t>
       </w:r>
       <w:r>
         <w:t xml:space="preserve"> their roles are </w:t>
@@ -2798,7 +2794,6 @@
       <w:r>
         <w:t xml:space="preserve">, being denoted as </w:t>
       </w:r>
-      <w:proofErr w:type="gramStart"/>
       <w:r>
         <w:rPr>
           <w:i/>
@@ -2806,9 +2801,8 @@
         <w:t xml:space="preserve">creation </w:t>
       </w:r>
       <w:r>
-        <w:t xml:space="preserve"> and</w:t>
-      </w:r>
-      <w:proofErr w:type="gramEnd"/>
+        <w:t>and</w:t>
+      </w:r>
       <w:r>
         <w:t xml:space="preserve"> </w:t>
       </w:r>
@@ -2852,26 +2846,23 @@
         <w:t>.</w:t>
       </w:r>
       <w:r>
-        <w:t>.</w:t>
-      </w:r>
-      <w:r>
         <w:t xml:space="preserve"> Given that time </w:t>
       </w:r>
       <w:r>
         <w:t xml:space="preserve">may be </w:t>
       </w:r>
       <w:r>
-        <w:t xml:space="preserve">observed by someone, its accuracy is limited by the clock and the </w:t>
+        <w:t xml:space="preserve">observed by someone, its accuracy is limited by the clock and the notion of time. </w:t>
+      </w:r>
+      <w:r>
+        <w:t>T</w:t>
+      </w:r>
+      <w:r>
+        <w:t xml:space="preserve">his way, the model allows for an </w:t>
       </w:r>
       <w:r>
         <w:lastRenderedPageBreak/>
-        <w:t xml:space="preserve">notion of time. </w:t>
-      </w:r>
-      <w:r>
-        <w:t>T</w:t>
-      </w:r>
-      <w:r>
-        <w:t>his way, the model allows for an interval of accuracy to support the granularity used to represent time. With this, it is possible to state that an artifact was used no earlier than time t</w:t>
+        <w:t>interval of accuracy to support the granularity used to represent time. With this, it is possible to state that an artifact was used no earlier than time t</w:t>
       </w:r>
       <w:r>
         <w:rPr>
@@ -3438,11 +3429,7 @@
         <w:t>process introduction</w:t>
       </w:r>
       <w:r>
-        <w:t xml:space="preserve">. </w:t>
-      </w:r>
-      <w:proofErr w:type="gramStart"/>
-      <w:r>
-        <w:t xml:space="preserve">The edge </w:t>
+        <w:t xml:space="preserve">. The edge </w:t>
       </w:r>
       <w:r>
         <w:t>[</w:t>
@@ -3457,23 +3444,19 @@
         <w:t>]</w:t>
       </w:r>
       <w:r>
-        <w:t xml:space="preserve"> hides the presence of an intermediary process.</w:t>
-      </w:r>
-      <w:proofErr w:type="gramEnd"/>
-      <w:r>
-        <w:t xml:space="preserve"> </w:t>
+        <w:t xml:space="preserve"> hide</w:t>
+      </w:r>
+      <w:r>
+        <w:t xml:space="preserve"> the presence of an intermediary process. However, the converse rule does not </w:t>
+      </w:r>
+      <w:r>
+        <w:t xml:space="preserve">work </w:t>
+      </w:r>
+      <w:r>
+        <w:t xml:space="preserve">without </w:t>
       </w:r>
       <w:r>
         <w:lastRenderedPageBreak/>
-        <w:t xml:space="preserve">However, the converse rule does not </w:t>
-      </w:r>
-      <w:r>
-        <w:t xml:space="preserve">work </w:t>
-      </w:r>
-      <w:r>
-        <w:t xml:space="preserve">without </w:t>
-      </w:r>
-      <w:r>
         <w:t xml:space="preserve">some </w:t>
       </w:r>
       <w:r>
@@ -5116,11 +5099,9 @@
       <w:r>
         <w:t xml:space="preserve"> in an RPG environment a sword can be expressed as an agent because this sword has </w:t>
       </w:r>
-      <w:proofErr w:type="gramStart"/>
-      <w:r>
-        <w:t>an intelligence</w:t>
-      </w:r>
-      <w:proofErr w:type="gramEnd"/>
+      <w:r>
+        <w:t>intelligence</w:t>
+      </w:r>
       <w:r>
         <w:t xml:space="preserve"> on its </w:t>
       </w:r>
@@ -5159,14 +5140,14 @@
         <w:t xml:space="preserve"> necessary to map their causal relations to create the provenance graph. The Open Provenance Model defines a few causal relations</w:t>
       </w:r>
       <w:r>
-        <w:t xml:space="preserve"> which </w:t>
+        <w:t xml:space="preserve"> which can be used similarly to their original context</w:t>
+      </w:r>
+      <w:r>
+        <w:t xml:space="preserve">, but can </w:t>
       </w:r>
       <w:r>
         <w:lastRenderedPageBreak/>
-        <w:t>can be used similarly to their original context</w:t>
-      </w:r>
-      <w:r>
-        <w:t xml:space="preserve">, but can be extended to be more suitable </w:t>
+        <w:t xml:space="preserve">be extended to be more suitable </w:t>
       </w:r>
       <w:r>
         <w:t>to the</w:t>
@@ -5465,23 +5446,23 @@
         <w:t xml:space="preserve">the </w:t>
       </w:r>
       <w:r>
-        <w:t xml:space="preserve">events that are generated by it can be stored to aid in the construction </w:t>
+        <w:t>events that are generated by it can be stored to aid in the construction of the graph. Lastly, agents can</w:t>
+      </w:r>
+      <w:r>
+        <w:t xml:space="preserve"> have their </w:t>
+      </w:r>
+      <w:r>
+        <w:t>name</w:t>
+      </w:r>
+      <w:r>
+        <w:t>s</w:t>
+      </w:r>
+      <w:r>
+        <w:t xml:space="preserve">, </w:t>
       </w:r>
       <w:r>
         <w:lastRenderedPageBreak/>
-        <w:t>of the graph. Lastly, agents can</w:t>
-      </w:r>
-      <w:r>
-        <w:t xml:space="preserve"> have their </w:t>
-      </w:r>
-      <w:r>
-        <w:t>name</w:t>
-      </w:r>
-      <w:r>
-        <w:t>s</w:t>
-      </w:r>
-      <w:r>
-        <w:t>, attributes, goals</w:t>
+        <w:t>attributes, goals</w:t>
       </w:r>
       <w:r>
         <w:t>,</w:t>
@@ -5949,19 +5930,19 @@
         <w:jc w:val="both"/>
       </w:pPr>
       <w:r>
+        <w:tab/>
+      </w:r>
+      <w:r>
+        <w:t xml:space="preserve">Entities present in a scene, or place, can be represented in a similar way as actions. </w:t>
+      </w:r>
+      <w:r>
+        <w:t xml:space="preserve">Each scene </w:t>
+      </w:r>
+      <w:r>
+        <w:t xml:space="preserve">has </w:t>
+      </w:r>
+      <w:r>
         <w:lastRenderedPageBreak/>
-        <w:tab/>
-      </w:r>
-      <w:r>
-        <w:t xml:space="preserve">Entities present in a scene, or place, can be represented in a similar way as actions. </w:t>
-      </w:r>
-      <w:r>
-        <w:t xml:space="preserve">Each scene </w:t>
-      </w:r>
-      <w:r>
-        <w:t xml:space="preserve">has </w:t>
-      </w:r>
-      <w:r>
         <w:t>a list of entities that belong to it. To represent a world, a list of scenes</w:t>
       </w:r>
       <w:r>
@@ -6294,14 +6275,14 @@
       </w:pPr>
       <w:r>
         <w:tab/>
-        <w:t xml:space="preserve">However, that is not always true. The player could have made other actions against the enemy, which are </w:t>
+        <w:t>However, that is not always true. The player could have made other actions against the enemy, which are also considered a form of attack, such as casting a spell, or a special attack maneuver</w:t>
+      </w:r>
+      <w:r>
+        <w:t xml:space="preserve">, or even healing himself in order to survive. These actions are not </w:t>
       </w:r>
       <w:r>
         <w:lastRenderedPageBreak/>
-        <w:t>also considered a form of attack, such as casting a spell, or a special attack maneuver</w:t>
-      </w:r>
-      <w:r>
-        <w:t>, or even healing himself in order to survive. These actions are not duplicate</w:t>
+        <w:t>duplicate</w:t>
       </w:r>
       <w:r>
         <w:t>d</w:t>
@@ -6616,11 +6597,9 @@
       <w:r>
         <w:t xml:space="preserve"> </w:t>
       </w:r>
-      <w:proofErr w:type="gramStart"/>
-      <w:r>
-        <w:t>have</w:t>
-      </w:r>
-      <w:proofErr w:type="gramEnd"/>
+      <w:r>
+        <w:t>has</w:t>
+      </w:r>
       <w:r>
         <w:t xml:space="preserve"> requirements that must be </w:t>
       </w:r>
@@ -6720,17 +6699,17 @@
         <w:t>present in the game</w:t>
       </w:r>
       <w:r>
-        <w:t xml:space="preserve"> is specialization, used to </w:t>
+        <w:t xml:space="preserve"> is specialization, used to define the employee working competence.  With the specialization system, it is possible for employees to undergo training to learn new </w:t>
+      </w:r>
+      <w:r>
+        <w:t xml:space="preserve">sets of </w:t>
+      </w:r>
+      <w:r>
+        <w:t xml:space="preserve">skills. Also the </w:t>
       </w:r>
       <w:r>
         <w:lastRenderedPageBreak/>
-        <w:t xml:space="preserve">define the employee working competence.  With the specialization system, it is possible for employees to undergo training to learn new </w:t>
-      </w:r>
-      <w:r>
-        <w:t xml:space="preserve">sets of </w:t>
-      </w:r>
-      <w:r>
-        <w:t xml:space="preserve">skills. Also the concepts of working hours, morale, and stamina are used to modify the employee’s productivity. </w:t>
+        <w:t xml:space="preserve">concepts of working hours, morale, and stamina are used to modify the employee’s productivity. </w:t>
       </w:r>
       <w:fldSimple w:instr=" REF _Ref335239141 \h  \* MERGEFORMAT ">
         <w:r>
@@ -6757,7 +6736,6 @@
           <w:noProof/>
           <w:lang w:val="pt-BR" w:eastAsia="pt-BR"/>
         </w:rPr>
-        <w:lastRenderedPageBreak/>
         <w:pict>
           <v:shapetype id="_x0000_t202" coordsize="21600,21600" o:spt="202" path="m,l,21600r21600,l21600,xe">
             <v:stroke joinstyle="miter"/>
@@ -7023,6 +7001,7 @@
         <w:ind w:right="0"/>
       </w:pPr>
       <w:r>
+        <w:lastRenderedPageBreak/>
         <w:t>Adapting SDM for the proposed framework</w:t>
       </w:r>
     </w:p>
@@ -7121,7 +7100,13 @@
         <w:t xml:space="preserve"> </w:t>
       </w:r>
       <w:r>
-        <w:t xml:space="preserve"> Another change was the way the analyst role works. Now, with the separated tasks of elicitation and specification, it is necessary to discover the system requirements by the process of elicitation and then create the model via specification. With these changes, the analyst role has four possible tasks, each one with its own actions: Elicitation and Validation, Specification, Quality, and a balanced task, which performs both elicitation and specification. These analysts tasks are illustrated in </w:t>
+        <w:t xml:space="preserve"> Another change was the way the analyst role works. Now, with the separated tasks of elicitation and specification, it is necessary to discover the system requirements by the process of elicitation and then create the model via specification. With these changes, the analyst role has four possible tasks, each one with its own actions: Elicitation and Validation, Specification, Quality, and a balanced task, which performs both elicitation and specification. These </w:t>
+      </w:r>
+      <w:r>
+        <w:t>analysts’</w:t>
+      </w:r>
+      <w:r>
+        <w:t xml:space="preserve"> tasks are illustrated in </w:t>
       </w:r>
       <w:r>
         <w:fldChar w:fldCharType="begin"/>
@@ -7199,11 +7184,7 @@
         <w:t xml:space="preserve">are </w:t>
       </w:r>
       <w:r>
-        <w:t xml:space="preserve">responsible for creating integration and </w:t>
-      </w:r>
-      <w:r>
-        <w:lastRenderedPageBreak/>
-        <w:t>system test cases</w:t>
+        <w:t>responsible for creating integration and system test cases</w:t>
       </w:r>
       <w:r>
         <w:t>, generating prototypes to be used by the analyst</w:t>
@@ -7227,6 +7208,7 @@
         <w:jc w:val="both"/>
       </w:pPr>
       <w:r>
+        <w:lastRenderedPageBreak/>
         <w:tab/>
       </w:r>
       <w:r>
@@ -7770,26 +7752,26 @@
         <w:t xml:space="preserve">of </w:t>
       </w:r>
       <w:r>
-        <w:t xml:space="preserve">decision trees allows the variety of actions performed by each role. These </w:t>
+        <w:t>decision trees allows the variety of actions performed by each role. These actions, which are the result of a path from root to leaf in the decision tree, are stored for future provenance analysis, along with the path taken</w:t>
+      </w:r>
+      <w:r>
+        <w:t xml:space="preserve"> as well as the actions that influenced it. When an action that generate</w:t>
+      </w:r>
+      <w:r>
+        <w:t>s</w:t>
+      </w:r>
+      <w:r>
+        <w:t xml:space="preserve"> influence is executed, </w:t>
+      </w:r>
+      <w:r>
+        <w:t xml:space="preserve">is stored </w:t>
+      </w:r>
+      <w:r>
+        <w:t xml:space="preserve">the type of </w:t>
       </w:r>
       <w:r>
         <w:lastRenderedPageBreak/>
-        <w:t>actions, which are the result of a path from root to leaf in the decision tree, are stored for future provenance analysis, along with the path taken</w:t>
-      </w:r>
-      <w:r>
-        <w:t xml:space="preserve"> as well as the actions that influenced it. When an action that generate</w:t>
-      </w:r>
-      <w:r>
-        <w:t>s</w:t>
-      </w:r>
-      <w:r>
-        <w:t xml:space="preserve"> influence is executed, </w:t>
-      </w:r>
-      <w:r>
-        <w:t xml:space="preserve">is stored </w:t>
-      </w:r>
-      <w:r>
-        <w:t>the type of action it influences and a pointer to</w:t>
+        <w:t>action it influences and a pointer to</w:t>
       </w:r>
       <w:r>
         <w:t xml:space="preserve"> </w:t>
@@ -8480,11 +8462,7 @@
         <w:t>from his decisions and analyze</w:t>
       </w:r>
       <w:r>
-        <w:t xml:space="preserve"> </w:t>
-      </w:r>
-      <w:r>
-        <w:lastRenderedPageBreak/>
-        <w:t>more efficient ways to develop future projects. In addition, it allow</w:t>
+        <w:t xml:space="preserve"> more efficient ways to develop future projects. In addition, it allow</w:t>
       </w:r>
       <w:r>
         <w:t>s</w:t>
@@ -8499,6 +8477,7 @@
         <w:ind w:right="0"/>
       </w:pPr>
       <w:r>
+        <w:lastRenderedPageBreak/>
         <w:t>Conclusion</w:t>
       </w:r>
     </w:p>
@@ -8537,19 +8516,15 @@
       <w:r>
         <w:t xml:space="preserve"> While many concepts of provenance were directly used, for this work we also proposed new elements and </w:t>
       </w:r>
-      <w:proofErr w:type="spellStart"/>
-      <w:r>
-        <w:t>adaptions</w:t>
-      </w:r>
-      <w:proofErr w:type="spellEnd"/>
+      <w:r>
+        <w:t>adaptations</w:t>
+      </w:r>
       <w:r>
         <w:t xml:space="preserve"> for </w:t>
       </w:r>
-      <w:proofErr w:type="gramStart"/>
-      <w:r>
-        <w:t>a video</w:t>
-      </w:r>
-      <w:proofErr w:type="gramEnd"/>
+      <w:r>
+        <w:t>video</w:t>
+      </w:r>
       <w:r>
         <w:t>-game software.</w:t>
       </w:r>
@@ -8808,7 +8783,6 @@
         </w:rPr>
       </w:pPr>
       <w:r>
-        <w:lastRenderedPageBreak/>
         <w:t xml:space="preserve">Dantas, A., Barros, M. and Werner, C., 2004. </w:t>
       </w:r>
       <w:r>
@@ -8844,6 +8818,7 @@
         <w:rPr>
           <w:lang w:val="pt-BR"/>
         </w:rPr>
+        <w:lastRenderedPageBreak/>
         <w:t xml:space="preserve">Figueiredo, K. et al., 2010. Jogo de Estratégia de Gerência de Configuração. </w:t>
       </w:r>
       <w:r>
@@ -14700,201 +14675,201 @@
     </dgm:pt>
   </dgm:ptLst>
   <dgm:cxnLst>
-    <dgm:cxn modelId="{FC5C93CA-C9CE-4422-8C94-DFA5A4007EC7}" type="presOf" srcId="{946EF0D6-3817-4E92-8FB9-6A907EBD07C9}" destId="{68438195-FD75-4EAF-817E-3D241C458B9B}" srcOrd="0" destOrd="0" presId="urn:microsoft.com/office/officeart/2005/8/layout/hierarchy2"/>
-    <dgm:cxn modelId="{5C8332BC-EA0C-4959-88BA-4907C6556212}" type="presOf" srcId="{8242B283-4BE2-4E85-BFEE-0EA44472760E}" destId="{CB159F70-ABE8-4C17-9F22-0AB61C102E64}" srcOrd="0" destOrd="0" presId="urn:microsoft.com/office/officeart/2005/8/layout/hierarchy2"/>
-    <dgm:cxn modelId="{16D227EC-1B6B-4E36-9C5E-76F6D9BC6F4D}" type="presOf" srcId="{AD20F728-8A1C-431A-A057-084EFAE2370E}" destId="{E36CEAF0-998B-4A4B-BA8D-EFF57F7AB8FA}" srcOrd="0" destOrd="0" presId="urn:microsoft.com/office/officeart/2005/8/layout/hierarchy2"/>
-    <dgm:cxn modelId="{68E386FE-917C-4E60-A81D-2AB7E94A9DAF}" type="presOf" srcId="{9ADEECC3-7F9F-46A7-B5DA-4F3694F77112}" destId="{797FBD49-A139-409C-80D6-2992C6762477}" srcOrd="0" destOrd="0" presId="urn:microsoft.com/office/officeart/2005/8/layout/hierarchy2"/>
-    <dgm:cxn modelId="{9FC99C13-4D92-4D5D-B4EA-DD42339D7508}" type="presOf" srcId="{2E691FFF-7427-44F8-A8A7-0CB32246E31C}" destId="{0C7AD588-E19E-4FA4-8679-76D852021E3D}" srcOrd="0" destOrd="0" presId="urn:microsoft.com/office/officeart/2005/8/layout/hierarchy2"/>
-    <dgm:cxn modelId="{5BD0C496-4CA9-4FD5-A596-9479E35F2A8B}" type="presOf" srcId="{D87D5094-0096-4ED0-8BEC-3E12D5CBBBF0}" destId="{605ED397-3BB2-4B24-BE01-C5E7F35EB3C0}" srcOrd="0" destOrd="0" presId="urn:microsoft.com/office/officeart/2005/8/layout/hierarchy2"/>
+    <dgm:cxn modelId="{FA803F44-C959-45EC-BE59-BB5626D57678}" type="presOf" srcId="{FAB60589-855B-4933-8283-6EA08460BF7F}" destId="{1889DF31-E9C1-45A1-88BE-8B18172A263A}" srcOrd="0" destOrd="0" presId="urn:microsoft.com/office/officeart/2005/8/layout/hierarchy2"/>
+    <dgm:cxn modelId="{F6201B5C-AC8A-49C1-93F9-397A99D02AEE}" type="presOf" srcId="{90DC5E90-6F4B-47AA-87D8-9134DB917318}" destId="{16B11AF4-04C8-4F95-B50D-C951D10CBCFB}" srcOrd="0" destOrd="0" presId="urn:microsoft.com/office/officeart/2005/8/layout/hierarchy2"/>
+    <dgm:cxn modelId="{1FE1A2DC-0D1F-4342-A7D1-67B568FE05E2}" type="presOf" srcId="{C9AB5B93-AA24-4987-A7EA-9F702A8D98DC}" destId="{F9C387D6-3DB2-43EE-A8C5-C98DF7AA1264}" srcOrd="0" destOrd="0" presId="urn:microsoft.com/office/officeart/2005/8/layout/hierarchy2"/>
+    <dgm:cxn modelId="{4C8E67C1-AC91-4427-8B80-2C418A44C55C}" type="presOf" srcId="{B09DDAA1-FA7F-414B-AEFC-8FD8AD30AEAB}" destId="{B5C8146A-0574-4C94-8DE4-9D4C27829023}" srcOrd="1" destOrd="0" presId="urn:microsoft.com/office/officeart/2005/8/layout/hierarchy2"/>
+    <dgm:cxn modelId="{6920ED83-38EB-4727-98DA-9126D9C32BE1}" srcId="{08EB2621-46CB-4202-ADE5-AB4B3522E59F}" destId="{AD20F728-8A1C-431A-A057-084EFAE2370E}" srcOrd="1" destOrd="0" parTransId="{29280282-54F1-45C6-8D42-4754C6BDCF91}" sibTransId="{4BE0A73D-F545-49DA-BD19-85E8D42A89C6}"/>
+    <dgm:cxn modelId="{868BA83C-8698-4668-A099-FAE0E3ABC31F}" type="presOf" srcId="{5D61EA02-8BFA-4D0F-8E46-5E315580374A}" destId="{D5ACFD89-23A4-4CF0-A4C3-F21EF07981F7}" srcOrd="0" destOrd="0" presId="urn:microsoft.com/office/officeart/2005/8/layout/hierarchy2"/>
+    <dgm:cxn modelId="{39216B69-323E-4DD3-B98F-43BFF60EABC1}" type="presOf" srcId="{1CEB947C-EB39-4414-83A1-BE86AAF2267B}" destId="{26D8E710-F0D2-45EF-BDE9-84F12E45A85F}" srcOrd="0" destOrd="0" presId="urn:microsoft.com/office/officeart/2005/8/layout/hierarchy2"/>
+    <dgm:cxn modelId="{7D5744CD-043B-468A-A028-CB04AD344382}" srcId="{A6F2A7DE-2AF6-4487-959F-D397992022A4}" destId="{B95568D8-D303-49EB-85AC-0942EA985617}" srcOrd="1" destOrd="0" parTransId="{8242B283-4BE2-4E85-BFEE-0EA44472760E}" sibTransId="{2E7F46BE-885D-482A-BC1E-BDED69909460}"/>
+    <dgm:cxn modelId="{C000352D-E13B-4F62-AF73-8DF5E79F11B3}" type="presOf" srcId="{476EF9D4-D438-40F7-BC97-D488DFA755A1}" destId="{82063FD8-2DE8-42B1-AC01-6CDB0BC37358}" srcOrd="0" destOrd="0" presId="urn:microsoft.com/office/officeart/2005/8/layout/hierarchy2"/>
+    <dgm:cxn modelId="{AB85FBE7-C2D5-4232-AC6A-B03F01A0ADA6}" type="presOf" srcId="{946EF0D6-3817-4E92-8FB9-6A907EBD07C9}" destId="{E6950A32-D71C-4EA5-88AE-3B3F0287DC19}" srcOrd="1" destOrd="0" presId="urn:microsoft.com/office/officeart/2005/8/layout/hierarchy2"/>
+    <dgm:cxn modelId="{0AFF4F2E-8EB7-494E-BEDB-B7BE695385AF}" type="presOf" srcId="{986B7168-B57B-41C8-BFC6-0EBF5796DDB7}" destId="{346F9867-B732-44D3-B591-4FC16781C35B}" srcOrd="1" destOrd="0" presId="urn:microsoft.com/office/officeart/2005/8/layout/hierarchy2"/>
+    <dgm:cxn modelId="{9AB5052B-A5DC-4697-8855-CEE89CC1BCE7}" srcId="{9ADEECC3-7F9F-46A7-B5DA-4F3694F77112}" destId="{15B13E3A-CE8B-4DDB-99F6-4A778AADA124}" srcOrd="0" destOrd="0" parTransId="{75F630ED-A7FC-4A27-96D8-2461E5115420}" sibTransId="{FEE16891-7989-46F7-9786-E8A184291411}"/>
+    <dgm:cxn modelId="{5910A018-03A5-41B0-8A05-94B82A9D313D}" srcId="{5D61EA02-8BFA-4D0F-8E46-5E315580374A}" destId="{5C72BA27-4ED8-4268-8C59-0D96FD60F177}" srcOrd="0" destOrd="0" parTransId="{2BEEED00-B133-46F3-9B7F-8EF3EFD999F1}" sibTransId="{DD07C94F-AFD1-4731-A3E5-6EDB007D742B}"/>
+    <dgm:cxn modelId="{C7A8BF37-BC0E-42EC-8487-656E9A69BA21}" type="presOf" srcId="{946EF0D6-3817-4E92-8FB9-6A907EBD07C9}" destId="{68438195-FD75-4EAF-817E-3D241C458B9B}" srcOrd="0" destOrd="0" presId="urn:microsoft.com/office/officeart/2005/8/layout/hierarchy2"/>
+    <dgm:cxn modelId="{E61A86DF-FF8D-4586-B43D-199D25F5D805}" srcId="{A6F2A7DE-2AF6-4487-959F-D397992022A4}" destId="{E2E4CF81-77EC-4CCE-8CBF-5EBF1BDFDD2A}" srcOrd="0" destOrd="0" parTransId="{05AFFF34-8020-4494-B0AF-3B8FCE859F02}" sibTransId="{EF61E1B0-9987-40EC-840C-30580C7CD5D4}"/>
+    <dgm:cxn modelId="{FE43E38C-EBCD-4B39-8D74-80D5C36B2C48}" type="presOf" srcId="{F49A8C01-7410-48F0-BC22-AF5FC134600B}" destId="{3284F059-BB42-4147-B03D-CCCC684A12A7}" srcOrd="1" destOrd="0" presId="urn:microsoft.com/office/officeart/2005/8/layout/hierarchy2"/>
+    <dgm:cxn modelId="{50D3942A-D213-4F6B-9FEB-1041C300EB8D}" type="presOf" srcId="{DC7403F1-0571-424F-8BE8-3CC1536FDE8C}" destId="{30099040-2BEC-46EB-AE9D-6A3BEF8052F4}" srcOrd="1" destOrd="0" presId="urn:microsoft.com/office/officeart/2005/8/layout/hierarchy2"/>
+    <dgm:cxn modelId="{EA0CF892-B274-4DBB-AB4A-2ABF9DBAD5EB}" srcId="{5D61EA02-8BFA-4D0F-8E46-5E315580374A}" destId="{2E691FFF-7427-44F8-A8A7-0CB32246E31C}" srcOrd="2" destOrd="0" parTransId="{9F12261C-2D8C-4E44-BC1A-1A217B62ECC2}" sibTransId="{45597987-FE80-404D-B411-72E39DC3C6A5}"/>
+    <dgm:cxn modelId="{93F69237-2715-4EF4-9C8F-1273140B6FE8}" type="presOf" srcId="{2ABC8B2A-1AE0-4445-BB0F-A32B638FE792}" destId="{FC31CFF5-CDC9-4FC6-A745-A19F38E995B7}" srcOrd="0" destOrd="0" presId="urn:microsoft.com/office/officeart/2005/8/layout/hierarchy2"/>
+    <dgm:cxn modelId="{37D6BA7C-75EC-4DB7-81ED-88504D204C22}" type="presOf" srcId="{2BEEED00-B133-46F3-9B7F-8EF3EFD999F1}" destId="{FD7A0172-CB25-4911-B3EF-667A39E7DCE7}" srcOrd="0" destOrd="0" presId="urn:microsoft.com/office/officeart/2005/8/layout/hierarchy2"/>
+    <dgm:cxn modelId="{B87AD4E3-E0EF-4B23-9CC5-A7AFB47FC1D4}" type="presOf" srcId="{8242B283-4BE2-4E85-BFEE-0EA44472760E}" destId="{65154119-D258-4A25-9837-29E60567675A}" srcOrd="1" destOrd="0" presId="urn:microsoft.com/office/officeart/2005/8/layout/hierarchy2"/>
+    <dgm:cxn modelId="{D6CAA888-8C6F-4E9E-A204-1198E652D3EB}" type="presOf" srcId="{05AFFF34-8020-4494-B0AF-3B8FCE859F02}" destId="{21F216FC-1A29-4DA3-BE45-EBAAD540EDFF}" srcOrd="0" destOrd="0" presId="urn:microsoft.com/office/officeart/2005/8/layout/hierarchy2"/>
+    <dgm:cxn modelId="{8A6DE97F-CD4F-4EC6-8A84-1732D5790C1E}" type="presOf" srcId="{75F630ED-A7FC-4A27-96D8-2461E5115420}" destId="{E6077319-7C6E-4777-97B3-CA97D1DAD822}" srcOrd="1" destOrd="0" presId="urn:microsoft.com/office/officeart/2005/8/layout/hierarchy2"/>
+    <dgm:cxn modelId="{5C8C234D-05C0-496C-9C3A-CD3475FD27F8}" type="presOf" srcId="{3AEBF0E2-45AF-4956-BF8F-20F6FA6CE5F6}" destId="{CC6B0A1C-BAB8-4AB7-9EF6-A7279AB3044F}" srcOrd="0" destOrd="0" presId="urn:microsoft.com/office/officeart/2005/8/layout/hierarchy2"/>
+    <dgm:cxn modelId="{DCC68524-DF00-48C3-961E-D45FBD362815}" type="presOf" srcId="{F49A8C01-7410-48F0-BC22-AF5FC134600B}" destId="{1FB9E06D-EF2B-4048-9039-AD508A01931D}" srcOrd="0" destOrd="0" presId="urn:microsoft.com/office/officeart/2005/8/layout/hierarchy2"/>
+    <dgm:cxn modelId="{8867792A-E1CB-48D8-A804-1E1A4B9310B0}" type="presOf" srcId="{058185CA-66DB-4273-A41B-CECD7A8DD30F}" destId="{F7DF3503-2E14-4B1A-9CBB-7E9883AC3E4A}" srcOrd="0" destOrd="0" presId="urn:microsoft.com/office/officeart/2005/8/layout/hierarchy2"/>
+    <dgm:cxn modelId="{F985E24C-77E4-4C01-A82F-2CA9685BBC3C}" type="presOf" srcId="{541A30EA-272A-418C-AFBA-B573FCDB56CE}" destId="{CC5F2D0D-E1E5-4C49-8DF7-2A61C5DA8A1D}" srcOrd="0" destOrd="0" presId="urn:microsoft.com/office/officeart/2005/8/layout/hierarchy2"/>
+    <dgm:cxn modelId="{875C9129-FDE7-4050-A34A-D3BE49A6D9E5}" type="presOf" srcId="{2B038B93-B8E9-4EE3-9443-436A929BCB09}" destId="{EDD898AC-163C-4B2A-929B-A80367C5CB73}" srcOrd="0" destOrd="0" presId="urn:microsoft.com/office/officeart/2005/8/layout/hierarchy2"/>
+    <dgm:cxn modelId="{3BFB411F-717E-43EA-B98E-C181B582A5A4}" srcId="{541A30EA-272A-418C-AFBA-B573FCDB56CE}" destId="{5D61EA02-8BFA-4D0F-8E46-5E315580374A}" srcOrd="0" destOrd="0" parTransId="{7A1608D9-E4CA-4808-BEE3-CED60C7A0DD1}" sibTransId="{B6D5FED1-833C-4A62-839E-2ED13889959B}"/>
+    <dgm:cxn modelId="{220446AA-F75A-4A20-8705-21D9DF038ABA}" type="presOf" srcId="{9F12261C-2D8C-4E44-BC1A-1A217B62ECC2}" destId="{D88348ED-527A-4837-8156-098C1F615BFB}" srcOrd="0" destOrd="0" presId="urn:microsoft.com/office/officeart/2005/8/layout/hierarchy2"/>
+    <dgm:cxn modelId="{86059524-370C-474F-95A2-7083BB1D6AE9}" type="presOf" srcId="{2BEEED00-B133-46F3-9B7F-8EF3EFD999F1}" destId="{C971E15B-3AB3-4DCE-BC91-B1D0C67824A6}" srcOrd="1" destOrd="0" presId="urn:microsoft.com/office/officeart/2005/8/layout/hierarchy2"/>
+    <dgm:cxn modelId="{E086A29C-B2FB-41DB-97B2-4427DCD17A63}" type="presOf" srcId="{9F12261C-2D8C-4E44-BC1A-1A217B62ECC2}" destId="{DD8AA6E0-BA21-42D8-8E4A-93AFF5B7CBEA}" srcOrd="1" destOrd="0" presId="urn:microsoft.com/office/officeart/2005/8/layout/hierarchy2"/>
+    <dgm:cxn modelId="{CFEE3913-D55E-40D2-B852-9D335B32D11C}" type="presOf" srcId="{DD1E4FED-04E7-448F-B812-8BEE8486DD43}" destId="{D8394A56-8A48-43C9-8876-8EA39F4B73ED}" srcOrd="0" destOrd="0" presId="urn:microsoft.com/office/officeart/2005/8/layout/hierarchy2"/>
+    <dgm:cxn modelId="{518AF789-6C92-4C4B-814C-84DF6EF75850}" type="presOf" srcId="{167FAECA-7F86-4699-8440-417F2D217544}" destId="{EAE0073B-E695-4C6C-B978-B5E3B7024E20}" srcOrd="0" destOrd="0" presId="urn:microsoft.com/office/officeart/2005/8/layout/hierarchy2"/>
+    <dgm:cxn modelId="{F98E24CF-CAF6-483E-819C-96A70374D9E1}" type="presOf" srcId="{05AFFF34-8020-4494-B0AF-3B8FCE859F02}" destId="{C517C033-B09A-4E21-8604-8C0CA07E9762}" srcOrd="1" destOrd="0" presId="urn:microsoft.com/office/officeart/2005/8/layout/hierarchy2"/>
+    <dgm:cxn modelId="{D9B56351-B57F-4424-ABCE-62C66069F7C3}" type="presOf" srcId="{1CE192A6-6AB3-4451-998F-D2635F17DFF1}" destId="{81DF227C-317B-417C-B837-BF4939219178}" srcOrd="0" destOrd="0" presId="urn:microsoft.com/office/officeart/2005/8/layout/hierarchy2"/>
+    <dgm:cxn modelId="{BBBDCF65-CABE-4E65-8E95-CB291F3CC780}" type="presOf" srcId="{E2E4CF81-77EC-4CCE-8CBF-5EBF1BDFDD2A}" destId="{238A04B6-8EF5-45CF-9164-325F1FDB3A44}" srcOrd="0" destOrd="0" presId="urn:microsoft.com/office/officeart/2005/8/layout/hierarchy2"/>
+    <dgm:cxn modelId="{E0356EFB-6586-4BBD-9557-67EA0D4846FB}" srcId="{1CEB947C-EB39-4414-83A1-BE86AAF2267B}" destId="{08EB2621-46CB-4202-ADE5-AB4B3522E59F}" srcOrd="1" destOrd="0" parTransId="{55FAC393-4BEB-48FC-8ACB-8A77E52659C4}" sibTransId="{7158E61D-5EB5-41AF-AE3D-EA283519902A}"/>
+    <dgm:cxn modelId="{DC38F47F-D4BA-4C8E-9A97-1A675FC97E86}" type="presOf" srcId="{986B7168-B57B-41C8-BFC6-0EBF5796DDB7}" destId="{2864DC2A-13C0-4E4B-A7F3-F63F340FA450}" srcOrd="0" destOrd="0" presId="urn:microsoft.com/office/officeart/2005/8/layout/hierarchy2"/>
+    <dgm:cxn modelId="{DC5B68D2-BB06-4B1F-AD42-8978C735C5D4}" srcId="{5C72BA27-4ED8-4268-8C59-0D96FD60F177}" destId="{448C5BEE-4732-4357-B651-253BBAA9A8B7}" srcOrd="1" destOrd="0" parTransId="{B09DDAA1-FA7F-414B-AEFC-8FD8AD30AEAB}" sibTransId="{E7277957-DB8B-440C-91BE-D16E4AAF6EB0}"/>
+    <dgm:cxn modelId="{8ACCF840-0E40-45C2-9ECA-00E0B500318D}" type="presOf" srcId="{A68335E5-009E-44DF-97AB-B7A1ACEA24EB}" destId="{6C681D0A-EFBE-40D7-8FA9-0029C727D1F3}" srcOrd="1" destOrd="0" presId="urn:microsoft.com/office/officeart/2005/8/layout/hierarchy2"/>
+    <dgm:cxn modelId="{598A689D-B96C-4977-9DA5-B0C890B2A2AC}" type="presOf" srcId="{A68335E5-009E-44DF-97AB-B7A1ACEA24EB}" destId="{2E830E8B-B241-4984-BFF5-BCC0806E238E}" srcOrd="0" destOrd="0" presId="urn:microsoft.com/office/officeart/2005/8/layout/hierarchy2"/>
+    <dgm:cxn modelId="{B30F8BF4-18FB-4943-8E61-362DA2C5FFB2}" type="presOf" srcId="{5A06D474-CF30-4D35-8779-5ED70C17EFCB}" destId="{41370F12-1FA0-4579-8285-C15FA148591C}" srcOrd="0" destOrd="0" presId="urn:microsoft.com/office/officeart/2005/8/layout/hierarchy2"/>
+    <dgm:cxn modelId="{0BD35BC0-7C23-46D3-8A8F-EAEDE34E48B9}" srcId="{33C05A44-A2B6-4CDD-B983-9E8D17B54B1B}" destId="{167FAECA-7F86-4699-8440-417F2D217544}" srcOrd="0" destOrd="0" parTransId="{A68335E5-009E-44DF-97AB-B7A1ACEA24EB}" sibTransId="{53B4D223-7E0C-4066-A33C-E9D58EB7DE92}"/>
+    <dgm:cxn modelId="{5BD2F7A6-60C0-4007-80C5-84BE446D87C7}" srcId="{5D61EA02-8BFA-4D0F-8E46-5E315580374A}" destId="{1CEB947C-EB39-4414-83A1-BE86AAF2267B}" srcOrd="3" destOrd="0" parTransId="{476EF9D4-D438-40F7-BC97-D488DFA755A1}" sibTransId="{4E380BCB-3D5D-4C38-A0BA-867206085830}"/>
+    <dgm:cxn modelId="{AE89F406-21CA-4824-9EF5-4129D336D345}" type="presOf" srcId="{9ADEECC3-7F9F-46A7-B5DA-4F3694F77112}" destId="{797FBD49-A139-409C-80D6-2992C6762477}" srcOrd="0" destOrd="0" presId="urn:microsoft.com/office/officeart/2005/8/layout/hierarchy2"/>
+    <dgm:cxn modelId="{4A4DBB48-6DE9-424F-AA8A-0AE0260880DC}" srcId="{08EB2621-46CB-4202-ADE5-AB4B3522E59F}" destId="{A6F2A7DE-2AF6-4487-959F-D397992022A4}" srcOrd="0" destOrd="0" parTransId="{DC7403F1-0571-424F-8BE8-3CC1536FDE8C}" sibTransId="{F70FABE7-6E1F-4EBF-B326-5CCE21C39BA3}"/>
+    <dgm:cxn modelId="{358CFE46-5A9B-4418-9D28-45D42F5E7AEC}" type="presOf" srcId="{29280282-54F1-45C6-8D42-4754C6BDCF91}" destId="{9C019F64-9F54-4E42-B09D-B632A438C519}" srcOrd="1" destOrd="0" presId="urn:microsoft.com/office/officeart/2005/8/layout/hierarchy2"/>
+    <dgm:cxn modelId="{9D7FD72A-0A7D-4CC1-8D36-D15AA9250796}" type="presOf" srcId="{55FAC393-4BEB-48FC-8ACB-8A77E52659C4}" destId="{265BA9A4-8B4E-4711-88C7-AB227C949A94}" srcOrd="0" destOrd="0" presId="urn:microsoft.com/office/officeart/2005/8/layout/hierarchy2"/>
+    <dgm:cxn modelId="{FEBEA6CE-E05F-4871-9541-33C92CF55F61}" type="presOf" srcId="{08EB2621-46CB-4202-ADE5-AB4B3522E59F}" destId="{240ABD63-9087-4546-89CF-88541F4CEF52}" srcOrd="0" destOrd="0" presId="urn:microsoft.com/office/officeart/2005/8/layout/hierarchy2"/>
+    <dgm:cxn modelId="{07851576-2661-4F95-B4E2-FC5615E500FB}" srcId="{90DC5E90-6F4B-47AA-87D8-9134DB917318}" destId="{058185CA-66DB-4273-A41B-CECD7A8DD30F}" srcOrd="0" destOrd="0" parTransId="{DD1E4FED-04E7-448F-B812-8BEE8486DD43}" sibTransId="{CFCF1B2A-B272-4027-9FE7-CA3708D91675}"/>
+    <dgm:cxn modelId="{26BEC6AA-B7BB-470D-BE27-7FDE52C4A198}" type="presOf" srcId="{2E691FFF-7427-44F8-A8A7-0CB32246E31C}" destId="{0C7AD588-E19E-4FA4-8679-76D852021E3D}" srcOrd="0" destOrd="0" presId="urn:microsoft.com/office/officeart/2005/8/layout/hierarchy2"/>
+    <dgm:cxn modelId="{5B7F5BCB-2575-41E5-A020-9A57500D2012}" type="presOf" srcId="{15B13E3A-CE8B-4DDB-99F6-4A778AADA124}" destId="{3B8868D9-9F8B-47F9-99EF-A48BC6B2FF26}" srcOrd="0" destOrd="0" presId="urn:microsoft.com/office/officeart/2005/8/layout/hierarchy2"/>
+    <dgm:cxn modelId="{5C45A748-5A20-4015-9B66-56BF2F3BD901}" srcId="{90DC5E90-6F4B-47AA-87D8-9134DB917318}" destId="{526B4BB0-2314-4A44-8A2C-555C722A488D}" srcOrd="1" destOrd="0" parTransId="{811F41F9-23AE-4F3E-9695-05EB30B47BB2}" sibTransId="{23CE2816-7CF4-4D1D-B2FA-35A6F7CDAB89}"/>
+    <dgm:cxn modelId="{6E9F45BF-8CAD-49DD-83D7-3341DCF9822C}" type="presOf" srcId="{A6F2A7DE-2AF6-4487-959F-D397992022A4}" destId="{E7F03264-C14C-446F-BCBE-D61750AF3A77}" srcOrd="0" destOrd="0" presId="urn:microsoft.com/office/officeart/2005/8/layout/hierarchy2"/>
+    <dgm:cxn modelId="{41D2CB5E-46A5-42FC-ABAA-C8F93EC9454D}" type="presOf" srcId="{55FAC393-4BEB-48FC-8ACB-8A77E52659C4}" destId="{F9091B10-7237-43E5-93A5-0A860387BD22}" srcOrd="1" destOrd="0" presId="urn:microsoft.com/office/officeart/2005/8/layout/hierarchy2"/>
+    <dgm:cxn modelId="{8DD70311-E1EE-4212-84B4-09EA0D8C8480}" type="presOf" srcId="{C9AB5B93-AA24-4987-A7EA-9F702A8D98DC}" destId="{54AF12FD-3B65-46EE-9011-B900D4CBD75B}" srcOrd="1" destOrd="0" presId="urn:microsoft.com/office/officeart/2005/8/layout/hierarchy2"/>
+    <dgm:cxn modelId="{C4C33084-399C-496A-8763-242BAA02F098}" type="presOf" srcId="{476EF9D4-D438-40F7-BC97-D488DFA755A1}" destId="{12C2DC85-DDAF-4F57-9841-150A97500304}" srcOrd="1" destOrd="0" presId="urn:microsoft.com/office/officeart/2005/8/layout/hierarchy2"/>
+    <dgm:cxn modelId="{9E032203-4645-4F1B-9E50-55991CCC7D53}" type="presOf" srcId="{76752B70-2FD8-4F70-8B44-25BFD449B474}" destId="{54743B2E-2B49-4B9C-BCFE-89B4A223022D}" srcOrd="0" destOrd="0" presId="urn:microsoft.com/office/officeart/2005/8/layout/hierarchy2"/>
+    <dgm:cxn modelId="{822CE42B-87B3-4907-BD07-33709549AF03}" srcId="{2E691FFF-7427-44F8-A8A7-0CB32246E31C}" destId="{3AEBF0E2-45AF-4956-BF8F-20F6FA6CE5F6}" srcOrd="0" destOrd="0" parTransId="{C9AB5B93-AA24-4987-A7EA-9F702A8D98DC}" sibTransId="{3579E251-C5F1-4AEA-BC0C-852059257770}"/>
+    <dgm:cxn modelId="{DC7DF5EC-CB94-49D0-862D-FAD629242414}" type="presOf" srcId="{DC7403F1-0571-424F-8BE8-3CC1536FDE8C}" destId="{BF0567E6-6DA9-48ED-9A37-47285840FDF7}" srcOrd="0" destOrd="0" presId="urn:microsoft.com/office/officeart/2005/8/layout/hierarchy2"/>
+    <dgm:cxn modelId="{B1C448D9-A626-4D81-BB14-A5EB7B8452C2}" srcId="{5D61EA02-8BFA-4D0F-8E46-5E315580374A}" destId="{76752B70-2FD8-4F70-8B44-25BFD449B474}" srcOrd="1" destOrd="0" parTransId="{F49A8C01-7410-48F0-BC22-AF5FC134600B}" sibTransId="{2627F6E0-D24B-483C-AFB2-024B454E8931}"/>
+    <dgm:cxn modelId="{98D2996D-2783-4CCF-98FA-F800A4C34E0F}" type="presOf" srcId="{D87D5094-0096-4ED0-8BEC-3E12D5CBBBF0}" destId="{02A1F396-0D8F-41FA-A270-0769376E77F0}" srcOrd="1" destOrd="0" presId="urn:microsoft.com/office/officeart/2005/8/layout/hierarchy2"/>
+    <dgm:cxn modelId="{CD4DD3C1-F6DE-4D60-9FFD-9F09AA2FE3A4}" type="presOf" srcId="{448C5BEE-4732-4357-B651-253BBAA9A8B7}" destId="{5A4405BA-2082-47F6-9FF1-48042B30A932}" srcOrd="0" destOrd="0" presId="urn:microsoft.com/office/officeart/2005/8/layout/hierarchy2"/>
+    <dgm:cxn modelId="{C900496A-D2A0-4924-80B8-C8F36D3F4296}" srcId="{76752B70-2FD8-4F70-8B44-25BFD449B474}" destId="{9ADEECC3-7F9F-46A7-B5DA-4F3694F77112}" srcOrd="0" destOrd="0" parTransId="{FAB60589-855B-4933-8283-6EA08460BF7F}" sibTransId="{2EDFDF46-E400-44D7-9888-18E57C418970}"/>
+    <dgm:cxn modelId="{48974852-6080-48BE-9F81-4D6939652F81}" type="presOf" srcId="{87496514-96A4-4444-A6DB-6129F3F29F48}" destId="{D2E7D7FB-33DA-439B-A6FF-8B6265094B81}" srcOrd="0" destOrd="0" presId="urn:microsoft.com/office/officeart/2005/8/layout/hierarchy2"/>
+    <dgm:cxn modelId="{BA38D3F3-C8CB-4346-A605-194367D598F9}" type="presOf" srcId="{5C72BA27-4ED8-4268-8C59-0D96FD60F177}" destId="{6D38B18B-70EC-4AF7-A6FF-B5C7FE8D4DA4}" srcOrd="0" destOrd="0" presId="urn:microsoft.com/office/officeart/2005/8/layout/hierarchy2"/>
+    <dgm:cxn modelId="{BC867CA0-6181-4F40-B15C-9AA16292CCDB}" type="presOf" srcId="{33C05A44-A2B6-4CDD-B983-9E8D17B54B1B}" destId="{B38E3594-CA56-4A29-BFDC-CA290103A3A6}" srcOrd="0" destOrd="0" presId="urn:microsoft.com/office/officeart/2005/8/layout/hierarchy2"/>
+    <dgm:cxn modelId="{AA66B466-94D8-45EA-A856-E59D1758EA36}" type="presOf" srcId="{B09DDAA1-FA7F-414B-AEFC-8FD8AD30AEAB}" destId="{2CBD0876-E8DB-432A-A0C4-D664553F2B67}" srcOrd="0" destOrd="0" presId="urn:microsoft.com/office/officeart/2005/8/layout/hierarchy2"/>
+    <dgm:cxn modelId="{D9233A39-4B82-4216-998E-A0E3776AB472}" type="presOf" srcId="{75F630ED-A7FC-4A27-96D8-2461E5115420}" destId="{4AA5200D-7B15-42DE-9422-B197E4970211}" srcOrd="0" destOrd="0" presId="urn:microsoft.com/office/officeart/2005/8/layout/hierarchy2"/>
+    <dgm:cxn modelId="{F39A7EFD-0EE0-4E47-921E-982BFDB0F7C6}" type="presOf" srcId="{811F41F9-23AE-4F3E-9695-05EB30B47BB2}" destId="{33F3F195-0D69-437A-AA03-20F248E1E632}" srcOrd="1" destOrd="0" presId="urn:microsoft.com/office/officeart/2005/8/layout/hierarchy2"/>
+    <dgm:cxn modelId="{5B7189F0-969E-4C35-A6F3-647948E142FB}" type="presOf" srcId="{526B4BB0-2314-4A44-8A2C-555C722A488D}" destId="{9ECD2900-0A9A-47D1-A756-67C34D750CCF}" srcOrd="0" destOrd="0" presId="urn:microsoft.com/office/officeart/2005/8/layout/hierarchy2"/>
+    <dgm:cxn modelId="{F23A7F48-7AEF-418B-B407-F018699810BF}" type="presOf" srcId="{B95568D8-D303-49EB-85AC-0942EA985617}" destId="{CF2F8359-8E2C-400E-A50D-384EDB3CA8A3}" srcOrd="0" destOrd="0" presId="urn:microsoft.com/office/officeart/2005/8/layout/hierarchy2"/>
+    <dgm:cxn modelId="{242677B3-A81C-46AC-B6BC-2E9969ED791E}" type="presOf" srcId="{DD1E4FED-04E7-448F-B812-8BEE8486DD43}" destId="{13024C18-820A-4B62-BAEA-89D27D0765CD}" srcOrd="1" destOrd="0" presId="urn:microsoft.com/office/officeart/2005/8/layout/hierarchy2"/>
+    <dgm:cxn modelId="{41D76A0B-C865-4E85-9BC2-9FF758DB3839}" srcId="{1CEB947C-EB39-4414-83A1-BE86AAF2267B}" destId="{90DC5E90-6F4B-47AA-87D8-9134DB917318}" srcOrd="0" destOrd="0" parTransId="{87496514-96A4-4444-A6DB-6129F3F29F48}" sibTransId="{CC19B6FF-AA7D-449F-95A5-ADD14B7BBB00}"/>
+    <dgm:cxn modelId="{F375416E-D18D-4F0A-B9A9-10DEF9DDCF12}" srcId="{76752B70-2FD8-4F70-8B44-25BFD449B474}" destId="{33C05A44-A2B6-4CDD-B983-9E8D17B54B1B}" srcOrd="1" destOrd="0" parTransId="{986B7168-B57B-41C8-BFC6-0EBF5796DDB7}" sibTransId="{E0503955-EABC-4A5E-967E-79D884C93AFD}"/>
+    <dgm:cxn modelId="{D19F4537-FBF5-4DBE-9903-AB6C9F34E9F3}" srcId="{9ADEECC3-7F9F-46A7-B5DA-4F3694F77112}" destId="{5A06D474-CF30-4D35-8779-5ED70C17EFCB}" srcOrd="1" destOrd="0" parTransId="{1CE192A6-6AB3-4451-998F-D2635F17DFF1}" sibTransId="{A197156F-3493-4B75-855F-34B8157CB60E}"/>
+    <dgm:cxn modelId="{79A795AC-7C5A-4FD6-8A11-FF45A37771E1}" srcId="{AD20F728-8A1C-431A-A057-084EFAE2370E}" destId="{2ABC8B2A-1AE0-4445-BB0F-A32B638FE792}" srcOrd="0" destOrd="0" parTransId="{D87D5094-0096-4ED0-8BEC-3E12D5CBBBF0}" sibTransId="{61A5C246-C7ED-4CFE-8408-A8189B0557CB}"/>
+    <dgm:cxn modelId="{3FF4957E-88B0-4B45-9394-D2F83567AB05}" type="presOf" srcId="{29280282-54F1-45C6-8D42-4754C6BDCF91}" destId="{4A7F0945-CD52-46CF-9330-64955ED272D3}" srcOrd="0" destOrd="0" presId="urn:microsoft.com/office/officeart/2005/8/layout/hierarchy2"/>
     <dgm:cxn modelId="{2B53785B-5B83-4579-8C81-328BEDFA0DB3}" srcId="{5C72BA27-4ED8-4268-8C59-0D96FD60F177}" destId="{2B038B93-B8E9-4EE3-9443-436A929BCB09}" srcOrd="0" destOrd="0" parTransId="{946EF0D6-3817-4E92-8FB9-6A907EBD07C9}" sibTransId="{FCA82613-A770-4ABD-B543-618B7A8C7F69}"/>
-    <dgm:cxn modelId="{304FCACE-C728-428A-8E0B-AE5FC53F178E}" type="presOf" srcId="{75F630ED-A7FC-4A27-96D8-2461E5115420}" destId="{4AA5200D-7B15-42DE-9422-B197E4970211}" srcOrd="0" destOrd="0" presId="urn:microsoft.com/office/officeart/2005/8/layout/hierarchy2"/>
-    <dgm:cxn modelId="{F375416E-D18D-4F0A-B9A9-10DEF9DDCF12}" srcId="{76752B70-2FD8-4F70-8B44-25BFD449B474}" destId="{33C05A44-A2B6-4CDD-B983-9E8D17B54B1B}" srcOrd="1" destOrd="0" parTransId="{986B7168-B57B-41C8-BFC6-0EBF5796DDB7}" sibTransId="{E0503955-EABC-4A5E-967E-79D884C93AFD}"/>
-    <dgm:cxn modelId="{3E6E06EE-82E9-409D-BB5B-AEB38667A5E6}" type="presOf" srcId="{9F12261C-2D8C-4E44-BC1A-1A217B62ECC2}" destId="{DD8AA6E0-BA21-42D8-8E4A-93AFF5B7CBEA}" srcOrd="1" destOrd="0" presId="urn:microsoft.com/office/officeart/2005/8/layout/hierarchy2"/>
-    <dgm:cxn modelId="{8A5107CA-090F-4E6D-AFA9-2D77363D56B9}" type="presOf" srcId="{476EF9D4-D438-40F7-BC97-D488DFA755A1}" destId="{82063FD8-2DE8-42B1-AC01-6CDB0BC37358}" srcOrd="0" destOrd="0" presId="urn:microsoft.com/office/officeart/2005/8/layout/hierarchy2"/>
-    <dgm:cxn modelId="{FEE91859-73D5-47D0-9571-21790F2DB275}" type="presOf" srcId="{15B13E3A-CE8B-4DDB-99F6-4A778AADA124}" destId="{3B8868D9-9F8B-47F9-99EF-A48BC6B2FF26}" srcOrd="0" destOrd="0" presId="urn:microsoft.com/office/officeart/2005/8/layout/hierarchy2"/>
-    <dgm:cxn modelId="{D19F4537-FBF5-4DBE-9903-AB6C9F34E9F3}" srcId="{9ADEECC3-7F9F-46A7-B5DA-4F3694F77112}" destId="{5A06D474-CF30-4D35-8779-5ED70C17EFCB}" srcOrd="1" destOrd="0" parTransId="{1CE192A6-6AB3-4451-998F-D2635F17DFF1}" sibTransId="{A197156F-3493-4B75-855F-34B8157CB60E}"/>
-    <dgm:cxn modelId="{92409834-720D-4CA5-AB30-72E04343CE7F}" type="presOf" srcId="{DD1E4FED-04E7-448F-B812-8BEE8486DD43}" destId="{D8394A56-8A48-43C9-8876-8EA39F4B73ED}" srcOrd="0" destOrd="0" presId="urn:microsoft.com/office/officeart/2005/8/layout/hierarchy2"/>
-    <dgm:cxn modelId="{3213A5E2-44A6-4654-A77F-52FCA7C54924}" type="presOf" srcId="{526B4BB0-2314-4A44-8A2C-555C722A488D}" destId="{9ECD2900-0A9A-47D1-A756-67C34D750CCF}" srcOrd="0" destOrd="0" presId="urn:microsoft.com/office/officeart/2005/8/layout/hierarchy2"/>
-    <dgm:cxn modelId="{5BD2F7A6-60C0-4007-80C5-84BE446D87C7}" srcId="{5D61EA02-8BFA-4D0F-8E46-5E315580374A}" destId="{1CEB947C-EB39-4414-83A1-BE86AAF2267B}" srcOrd="3" destOrd="0" parTransId="{476EF9D4-D438-40F7-BC97-D488DFA755A1}" sibTransId="{4E380BCB-3D5D-4C38-A0BA-867206085830}"/>
-    <dgm:cxn modelId="{A45E7374-E9CD-49A0-9AE2-DD5A21429373}" type="presOf" srcId="{1CE192A6-6AB3-4451-998F-D2635F17DFF1}" destId="{C2015C7B-D32C-4CE2-BC7D-C9E321ED4B0D}" srcOrd="1" destOrd="0" presId="urn:microsoft.com/office/officeart/2005/8/layout/hierarchy2"/>
-    <dgm:cxn modelId="{4A5BD422-CC68-4C9B-ACDF-26108A77EC46}" type="presOf" srcId="{946EF0D6-3817-4E92-8FB9-6A907EBD07C9}" destId="{E6950A32-D71C-4EA5-88AE-3B3F0287DC19}" srcOrd="1" destOrd="0" presId="urn:microsoft.com/office/officeart/2005/8/layout/hierarchy2"/>
-    <dgm:cxn modelId="{8A0EC081-1FF8-43D6-AE2E-B11621082B21}" type="presOf" srcId="{33C05A44-A2B6-4CDD-B983-9E8D17B54B1B}" destId="{B38E3594-CA56-4A29-BFDC-CA290103A3A6}" srcOrd="0" destOrd="0" presId="urn:microsoft.com/office/officeart/2005/8/layout/hierarchy2"/>
-    <dgm:cxn modelId="{99B25069-E5E1-440C-867D-37D63FAE6709}" type="presOf" srcId="{FAB60589-855B-4933-8283-6EA08460BF7F}" destId="{1889DF31-E9C1-45A1-88BE-8B18172A263A}" srcOrd="0" destOrd="0" presId="urn:microsoft.com/office/officeart/2005/8/layout/hierarchy2"/>
-    <dgm:cxn modelId="{272AD8EE-9641-4B0F-B8E2-91350FCFD794}" type="presOf" srcId="{D87D5094-0096-4ED0-8BEC-3E12D5CBBBF0}" destId="{02A1F396-0D8F-41FA-A270-0769376E77F0}" srcOrd="1" destOrd="0" presId="urn:microsoft.com/office/officeart/2005/8/layout/hierarchy2"/>
-    <dgm:cxn modelId="{44CB3635-E07C-4C4E-ABDE-8056FDF9B07F}" type="presOf" srcId="{476EF9D4-D438-40F7-BC97-D488DFA755A1}" destId="{12C2DC85-DDAF-4F57-9841-150A97500304}" srcOrd="1" destOrd="0" presId="urn:microsoft.com/office/officeart/2005/8/layout/hierarchy2"/>
-    <dgm:cxn modelId="{23D73BAD-6C1C-41EA-B5F9-BC12D0946A63}" type="presOf" srcId="{9F12261C-2D8C-4E44-BC1A-1A217B62ECC2}" destId="{D88348ED-527A-4837-8156-098C1F615BFB}" srcOrd="0" destOrd="0" presId="urn:microsoft.com/office/officeart/2005/8/layout/hierarchy2"/>
-    <dgm:cxn modelId="{4611D592-EEE6-4921-AEF0-56B45128B47A}" type="presOf" srcId="{FAB60589-855B-4933-8283-6EA08460BF7F}" destId="{6693197B-78B7-47EE-9FE1-10471704F946}" srcOrd="1" destOrd="0" presId="urn:microsoft.com/office/officeart/2005/8/layout/hierarchy2"/>
-    <dgm:cxn modelId="{A97F4D91-1E4E-4D04-BEF3-AD9EBD531F63}" type="presOf" srcId="{2BEEED00-B133-46F3-9B7F-8EF3EFD999F1}" destId="{C971E15B-3AB3-4DCE-BC91-B1D0C67824A6}" srcOrd="1" destOrd="0" presId="urn:microsoft.com/office/officeart/2005/8/layout/hierarchy2"/>
-    <dgm:cxn modelId="{34467E40-3BBC-4DDC-83FF-EDEFCC24C18E}" type="presOf" srcId="{448C5BEE-4732-4357-B651-253BBAA9A8B7}" destId="{5A4405BA-2082-47F6-9FF1-48042B30A932}" srcOrd="0" destOrd="0" presId="urn:microsoft.com/office/officeart/2005/8/layout/hierarchy2"/>
-    <dgm:cxn modelId="{51C6A60A-25E9-4141-81F5-4B8D269836FD}" type="presOf" srcId="{05AFFF34-8020-4494-B0AF-3B8FCE859F02}" destId="{21F216FC-1A29-4DA3-BE45-EBAAD540EDFF}" srcOrd="0" destOrd="0" presId="urn:microsoft.com/office/officeart/2005/8/layout/hierarchy2"/>
-    <dgm:cxn modelId="{3BFB411F-717E-43EA-B98E-C181B582A5A4}" srcId="{541A30EA-272A-418C-AFBA-B573FCDB56CE}" destId="{5D61EA02-8BFA-4D0F-8E46-5E315580374A}" srcOrd="0" destOrd="0" parTransId="{7A1608D9-E4CA-4808-BEE3-CED60C7A0DD1}" sibTransId="{B6D5FED1-833C-4A62-839E-2ED13889959B}"/>
-    <dgm:cxn modelId="{C900496A-D2A0-4924-80B8-C8F36D3F4296}" srcId="{76752B70-2FD8-4F70-8B44-25BFD449B474}" destId="{9ADEECC3-7F9F-46A7-B5DA-4F3694F77112}" srcOrd="0" destOrd="0" parTransId="{FAB60589-855B-4933-8283-6EA08460BF7F}" sibTransId="{2EDFDF46-E400-44D7-9888-18E57C418970}"/>
-    <dgm:cxn modelId="{DC5B68D2-BB06-4B1F-AD42-8978C735C5D4}" srcId="{5C72BA27-4ED8-4268-8C59-0D96FD60F177}" destId="{448C5BEE-4732-4357-B651-253BBAA9A8B7}" srcOrd="1" destOrd="0" parTransId="{B09DDAA1-FA7F-414B-AEFC-8FD8AD30AEAB}" sibTransId="{E7277957-DB8B-440C-91BE-D16E4AAF6EB0}"/>
-    <dgm:cxn modelId="{EFF561CB-AF8A-469B-8320-3B1F92A7246B}" type="presOf" srcId="{08EB2621-46CB-4202-ADE5-AB4B3522E59F}" destId="{240ABD63-9087-4546-89CF-88541F4CEF52}" srcOrd="0" destOrd="0" presId="urn:microsoft.com/office/officeart/2005/8/layout/hierarchy2"/>
-    <dgm:cxn modelId="{5C45A748-5A20-4015-9B66-56BF2F3BD901}" srcId="{90DC5E90-6F4B-47AA-87D8-9134DB917318}" destId="{526B4BB0-2314-4A44-8A2C-555C722A488D}" srcOrd="1" destOrd="0" parTransId="{811F41F9-23AE-4F3E-9695-05EB30B47BB2}" sibTransId="{23CE2816-7CF4-4D1D-B2FA-35A6F7CDAB89}"/>
-    <dgm:cxn modelId="{DD78FC3A-655C-4F2E-A261-964B5D59576E}" type="presOf" srcId="{986B7168-B57B-41C8-BFC6-0EBF5796DDB7}" destId="{2864DC2A-13C0-4E4B-A7F3-F63F340FA450}" srcOrd="0" destOrd="0" presId="urn:microsoft.com/office/officeart/2005/8/layout/hierarchy2"/>
-    <dgm:cxn modelId="{5910A018-03A5-41B0-8A05-94B82A9D313D}" srcId="{5D61EA02-8BFA-4D0F-8E46-5E315580374A}" destId="{5C72BA27-4ED8-4268-8C59-0D96FD60F177}" srcOrd="0" destOrd="0" parTransId="{2BEEED00-B133-46F3-9B7F-8EF3EFD999F1}" sibTransId="{DD07C94F-AFD1-4731-A3E5-6EDB007D742B}"/>
-    <dgm:cxn modelId="{29353248-0BD6-437E-AE4B-C832E6C7D7F6}" type="presOf" srcId="{B95568D8-D303-49EB-85AC-0942EA985617}" destId="{CF2F8359-8E2C-400E-A50D-384EDB3CA8A3}" srcOrd="0" destOrd="0" presId="urn:microsoft.com/office/officeart/2005/8/layout/hierarchy2"/>
-    <dgm:cxn modelId="{ADC6038E-D53A-4D5D-8545-971B056CA363}" type="presOf" srcId="{B09DDAA1-FA7F-414B-AEFC-8FD8AD30AEAB}" destId="{2CBD0876-E8DB-432A-A0C4-D664553F2B67}" srcOrd="0" destOrd="0" presId="urn:microsoft.com/office/officeart/2005/8/layout/hierarchy2"/>
-    <dgm:cxn modelId="{7D5744CD-043B-468A-A028-CB04AD344382}" srcId="{A6F2A7DE-2AF6-4487-959F-D397992022A4}" destId="{B95568D8-D303-49EB-85AC-0942EA985617}" srcOrd="1" destOrd="0" parTransId="{8242B283-4BE2-4E85-BFEE-0EA44472760E}" sibTransId="{2E7F46BE-885D-482A-BC1E-BDED69909460}"/>
-    <dgm:cxn modelId="{CE203063-3342-4786-BA12-A1CE20B115A8}" type="presOf" srcId="{B09DDAA1-FA7F-414B-AEFC-8FD8AD30AEAB}" destId="{B5C8146A-0574-4C94-8DE4-9D4C27829023}" srcOrd="1" destOrd="0" presId="urn:microsoft.com/office/officeart/2005/8/layout/hierarchy2"/>
-    <dgm:cxn modelId="{822CE42B-87B3-4907-BD07-33709549AF03}" srcId="{2E691FFF-7427-44F8-A8A7-0CB32246E31C}" destId="{3AEBF0E2-45AF-4956-BF8F-20F6FA6CE5F6}" srcOrd="0" destOrd="0" parTransId="{C9AB5B93-AA24-4987-A7EA-9F702A8D98DC}" sibTransId="{3579E251-C5F1-4AEA-BC0C-852059257770}"/>
-    <dgm:cxn modelId="{D8A098F4-955A-4D94-8B97-1DEA0EF8E735}" type="presOf" srcId="{A6F2A7DE-2AF6-4487-959F-D397992022A4}" destId="{E7F03264-C14C-446F-BCBE-D61750AF3A77}" srcOrd="0" destOrd="0" presId="urn:microsoft.com/office/officeart/2005/8/layout/hierarchy2"/>
-    <dgm:cxn modelId="{607BABB4-70E6-4AEE-A75A-EBB61FC68BBB}" type="presOf" srcId="{541A30EA-272A-418C-AFBA-B573FCDB56CE}" destId="{CC5F2D0D-E1E5-4C49-8DF7-2A61C5DA8A1D}" srcOrd="0" destOrd="0" presId="urn:microsoft.com/office/officeart/2005/8/layout/hierarchy2"/>
-    <dgm:cxn modelId="{95C98F08-8D49-484B-BF36-ABC90043D55E}" type="presOf" srcId="{C9AB5B93-AA24-4987-A7EA-9F702A8D98DC}" destId="{54AF12FD-3B65-46EE-9011-B900D4CBD75B}" srcOrd="1" destOrd="0" presId="urn:microsoft.com/office/officeart/2005/8/layout/hierarchy2"/>
-    <dgm:cxn modelId="{F14FC1D4-F414-4165-9265-439386ACE60A}" type="presOf" srcId="{A68335E5-009E-44DF-97AB-B7A1ACEA24EB}" destId="{6C681D0A-EFBE-40D7-8FA9-0029C727D1F3}" srcOrd="1" destOrd="0" presId="urn:microsoft.com/office/officeart/2005/8/layout/hierarchy2"/>
-    <dgm:cxn modelId="{2734F385-C55F-41ED-B04A-FE0CF971AAB9}" type="presOf" srcId="{F49A8C01-7410-48F0-BC22-AF5FC134600B}" destId="{1FB9E06D-EF2B-4048-9039-AD508A01931D}" srcOrd="0" destOrd="0" presId="urn:microsoft.com/office/officeart/2005/8/layout/hierarchy2"/>
-    <dgm:cxn modelId="{B5A79C94-C8C8-49DC-9CB3-69EED31FDC9F}" type="presOf" srcId="{05AFFF34-8020-4494-B0AF-3B8FCE859F02}" destId="{C517C033-B09A-4E21-8604-8C0CA07E9762}" srcOrd="1" destOrd="0" presId="urn:microsoft.com/office/officeart/2005/8/layout/hierarchy2"/>
-    <dgm:cxn modelId="{992929BD-D827-4B92-867B-D9FB1443D7A9}" type="presOf" srcId="{5C72BA27-4ED8-4268-8C59-0D96FD60F177}" destId="{6D38B18B-70EC-4AF7-A6FF-B5C7FE8D4DA4}" srcOrd="0" destOrd="0" presId="urn:microsoft.com/office/officeart/2005/8/layout/hierarchy2"/>
-    <dgm:cxn modelId="{F3ED4D94-441E-4A35-9125-E9DFEA880BFF}" type="presOf" srcId="{5D61EA02-8BFA-4D0F-8E46-5E315580374A}" destId="{D5ACFD89-23A4-4CF0-A4C3-F21EF07981F7}" srcOrd="0" destOrd="0" presId="urn:microsoft.com/office/officeart/2005/8/layout/hierarchy2"/>
-    <dgm:cxn modelId="{855524F0-8339-4534-889D-E8C413DA881E}" type="presOf" srcId="{87496514-96A4-4444-A6DB-6129F3F29F48}" destId="{935E24CC-008B-4BE9-B3EB-41EB22B15B73}" srcOrd="1" destOrd="0" presId="urn:microsoft.com/office/officeart/2005/8/layout/hierarchy2"/>
-    <dgm:cxn modelId="{07851576-2661-4F95-B4E2-FC5615E500FB}" srcId="{90DC5E90-6F4B-47AA-87D8-9134DB917318}" destId="{058185CA-66DB-4273-A41B-CECD7A8DD30F}" srcOrd="0" destOrd="0" parTransId="{DD1E4FED-04E7-448F-B812-8BEE8486DD43}" sibTransId="{CFCF1B2A-B272-4027-9FE7-CA3708D91675}"/>
-    <dgm:cxn modelId="{FEA03AFC-0680-4A4E-92BC-A34F83FF986F}" type="presOf" srcId="{DC7403F1-0571-424F-8BE8-3CC1536FDE8C}" destId="{30099040-2BEC-46EB-AE9D-6A3BEF8052F4}" srcOrd="1" destOrd="0" presId="urn:microsoft.com/office/officeart/2005/8/layout/hierarchy2"/>
-    <dgm:cxn modelId="{F6E9C911-DFEE-4C5D-B885-DDBFE36A956C}" type="presOf" srcId="{058185CA-66DB-4273-A41B-CECD7A8DD30F}" destId="{F7DF3503-2E14-4B1A-9CBB-7E9883AC3E4A}" srcOrd="0" destOrd="0" presId="urn:microsoft.com/office/officeart/2005/8/layout/hierarchy2"/>
-    <dgm:cxn modelId="{E0356EFB-6586-4BBD-9557-67EA0D4846FB}" srcId="{1CEB947C-EB39-4414-83A1-BE86AAF2267B}" destId="{08EB2621-46CB-4202-ADE5-AB4B3522E59F}" srcOrd="1" destOrd="0" parTransId="{55FAC393-4BEB-48FC-8ACB-8A77E52659C4}" sibTransId="{7158E61D-5EB5-41AF-AE3D-EA283519902A}"/>
-    <dgm:cxn modelId="{4917B72D-3CD4-4D41-9C0C-D805FED676BB}" type="presOf" srcId="{29280282-54F1-45C6-8D42-4754C6BDCF91}" destId="{4A7F0945-CD52-46CF-9330-64955ED272D3}" srcOrd="0" destOrd="0" presId="urn:microsoft.com/office/officeart/2005/8/layout/hierarchy2"/>
-    <dgm:cxn modelId="{1E696F15-922E-48C0-99B1-072CAFC98AED}" type="presOf" srcId="{167FAECA-7F86-4699-8440-417F2D217544}" destId="{EAE0073B-E695-4C6C-B978-B5E3B7024E20}" srcOrd="0" destOrd="0" presId="urn:microsoft.com/office/officeart/2005/8/layout/hierarchy2"/>
-    <dgm:cxn modelId="{153AC80A-5FED-40C3-B802-A3F242DC99DC}" type="presOf" srcId="{3AEBF0E2-45AF-4956-BF8F-20F6FA6CE5F6}" destId="{CC6B0A1C-BAB8-4AB7-9EF6-A7279AB3044F}" srcOrd="0" destOrd="0" presId="urn:microsoft.com/office/officeart/2005/8/layout/hierarchy2"/>
-    <dgm:cxn modelId="{9AB5052B-A5DC-4697-8855-CEE89CC1BCE7}" srcId="{9ADEECC3-7F9F-46A7-B5DA-4F3694F77112}" destId="{15B13E3A-CE8B-4DDB-99F6-4A778AADA124}" srcOrd="0" destOrd="0" parTransId="{75F630ED-A7FC-4A27-96D8-2461E5115420}" sibTransId="{FEE16891-7989-46F7-9786-E8A184291411}"/>
-    <dgm:cxn modelId="{59D33EB5-ADEA-4420-B0CC-A986EE044419}" type="presOf" srcId="{C9AB5B93-AA24-4987-A7EA-9F702A8D98DC}" destId="{F9C387D6-3DB2-43EE-A8C5-C98DF7AA1264}" srcOrd="0" destOrd="0" presId="urn:microsoft.com/office/officeart/2005/8/layout/hierarchy2"/>
-    <dgm:cxn modelId="{E7633B76-602C-47FE-8A80-842C6C5B845C}" type="presOf" srcId="{2BEEED00-B133-46F3-9B7F-8EF3EFD999F1}" destId="{FD7A0172-CB25-4911-B3EF-667A39E7DCE7}" srcOrd="0" destOrd="0" presId="urn:microsoft.com/office/officeart/2005/8/layout/hierarchy2"/>
-    <dgm:cxn modelId="{AD3A76DC-B5DB-42D1-9ADF-A9815A914B96}" type="presOf" srcId="{F49A8C01-7410-48F0-BC22-AF5FC134600B}" destId="{3284F059-BB42-4147-B03D-CCCC684A12A7}" srcOrd="1" destOrd="0" presId="urn:microsoft.com/office/officeart/2005/8/layout/hierarchy2"/>
-    <dgm:cxn modelId="{3E72AA43-EFBC-4E7D-8D81-11D4E1EB1D3F}" type="presOf" srcId="{8242B283-4BE2-4E85-BFEE-0EA44472760E}" destId="{65154119-D258-4A25-9837-29E60567675A}" srcOrd="1" destOrd="0" presId="urn:microsoft.com/office/officeart/2005/8/layout/hierarchy2"/>
-    <dgm:cxn modelId="{E5D2B1B7-4CC9-48AA-BA1C-80EDA12129D1}" type="presOf" srcId="{1CEB947C-EB39-4414-83A1-BE86AAF2267B}" destId="{26D8E710-F0D2-45EF-BDE9-84F12E45A85F}" srcOrd="0" destOrd="0" presId="urn:microsoft.com/office/officeart/2005/8/layout/hierarchy2"/>
-    <dgm:cxn modelId="{E61A86DF-FF8D-4586-B43D-199D25F5D805}" srcId="{A6F2A7DE-2AF6-4487-959F-D397992022A4}" destId="{E2E4CF81-77EC-4CCE-8CBF-5EBF1BDFDD2A}" srcOrd="0" destOrd="0" parTransId="{05AFFF34-8020-4494-B0AF-3B8FCE859F02}" sibTransId="{EF61E1B0-9987-40EC-840C-30580C7CD5D4}"/>
-    <dgm:cxn modelId="{41D76A0B-C865-4E85-9BC2-9FF758DB3839}" srcId="{1CEB947C-EB39-4414-83A1-BE86AAF2267B}" destId="{90DC5E90-6F4B-47AA-87D8-9134DB917318}" srcOrd="0" destOrd="0" parTransId="{87496514-96A4-4444-A6DB-6129F3F29F48}" sibTransId="{CC19B6FF-AA7D-449F-95A5-ADD14B7BBB00}"/>
-    <dgm:cxn modelId="{4A4DBB48-6DE9-424F-AA8A-0AE0260880DC}" srcId="{08EB2621-46CB-4202-ADE5-AB4B3522E59F}" destId="{A6F2A7DE-2AF6-4487-959F-D397992022A4}" srcOrd="0" destOrd="0" parTransId="{DC7403F1-0571-424F-8BE8-3CC1536FDE8C}" sibTransId="{F70FABE7-6E1F-4EBF-B326-5CCE21C39BA3}"/>
-    <dgm:cxn modelId="{C10CF28D-4E39-4B37-B9BA-A8B477FE8ED5}" type="presOf" srcId="{2ABC8B2A-1AE0-4445-BB0F-A32B638FE792}" destId="{FC31CFF5-CDC9-4FC6-A745-A19F38E995B7}" srcOrd="0" destOrd="0" presId="urn:microsoft.com/office/officeart/2005/8/layout/hierarchy2"/>
-    <dgm:cxn modelId="{EFA274B6-5769-4764-92F5-76BEDF3AC6CB}" type="presOf" srcId="{55FAC393-4BEB-48FC-8ACB-8A77E52659C4}" destId="{265BA9A4-8B4E-4711-88C7-AB227C949A94}" srcOrd="0" destOrd="0" presId="urn:microsoft.com/office/officeart/2005/8/layout/hierarchy2"/>
-    <dgm:cxn modelId="{0E36C1F1-79BE-44DD-A240-18DF8CFDA8A9}" type="presOf" srcId="{811F41F9-23AE-4F3E-9695-05EB30B47BB2}" destId="{33F3F195-0D69-437A-AA03-20F248E1E632}" srcOrd="1" destOrd="0" presId="urn:microsoft.com/office/officeart/2005/8/layout/hierarchy2"/>
-    <dgm:cxn modelId="{B1C448D9-A626-4D81-BB14-A5EB7B8452C2}" srcId="{5D61EA02-8BFA-4D0F-8E46-5E315580374A}" destId="{76752B70-2FD8-4F70-8B44-25BFD449B474}" srcOrd="1" destOrd="0" parTransId="{F49A8C01-7410-48F0-BC22-AF5FC134600B}" sibTransId="{2627F6E0-D24B-483C-AFB2-024B454E8931}"/>
-    <dgm:cxn modelId="{6CE096B4-EA8D-4782-B6B4-85918E2FA0AF}" type="presOf" srcId="{87496514-96A4-4444-A6DB-6129F3F29F48}" destId="{D2E7D7FB-33DA-439B-A6FF-8B6265094B81}" srcOrd="0" destOrd="0" presId="urn:microsoft.com/office/officeart/2005/8/layout/hierarchy2"/>
-    <dgm:cxn modelId="{EA0CF892-B274-4DBB-AB4A-2ABF9DBAD5EB}" srcId="{5D61EA02-8BFA-4D0F-8E46-5E315580374A}" destId="{2E691FFF-7427-44F8-A8A7-0CB32246E31C}" srcOrd="2" destOrd="0" parTransId="{9F12261C-2D8C-4E44-BC1A-1A217B62ECC2}" sibTransId="{45597987-FE80-404D-B411-72E39DC3C6A5}"/>
-    <dgm:cxn modelId="{A7AED9D2-8905-41E0-8E66-7DC7C53211ED}" type="presOf" srcId="{E2E4CF81-77EC-4CCE-8CBF-5EBF1BDFDD2A}" destId="{238A04B6-8EF5-45CF-9164-325F1FDB3A44}" srcOrd="0" destOrd="0" presId="urn:microsoft.com/office/officeart/2005/8/layout/hierarchy2"/>
-    <dgm:cxn modelId="{FFB63707-6F50-46CF-A638-D6F02B5D221A}" type="presOf" srcId="{986B7168-B57B-41C8-BFC6-0EBF5796DDB7}" destId="{346F9867-B732-44D3-B591-4FC16781C35B}" srcOrd="1" destOrd="0" presId="urn:microsoft.com/office/officeart/2005/8/layout/hierarchy2"/>
-    <dgm:cxn modelId="{89B6B0F0-3729-4CCE-AF01-0E762F680885}" type="presOf" srcId="{90DC5E90-6F4B-47AA-87D8-9134DB917318}" destId="{16B11AF4-04C8-4F95-B50D-C951D10CBCFB}" srcOrd="0" destOrd="0" presId="urn:microsoft.com/office/officeart/2005/8/layout/hierarchy2"/>
-    <dgm:cxn modelId="{68863DE9-0F80-4F23-914D-D7D200123E8E}" type="presOf" srcId="{2B038B93-B8E9-4EE3-9443-436A929BCB09}" destId="{EDD898AC-163C-4B2A-929B-A80367C5CB73}" srcOrd="0" destOrd="0" presId="urn:microsoft.com/office/officeart/2005/8/layout/hierarchy2"/>
-    <dgm:cxn modelId="{79A795AC-7C5A-4FD6-8A11-FF45A37771E1}" srcId="{AD20F728-8A1C-431A-A057-084EFAE2370E}" destId="{2ABC8B2A-1AE0-4445-BB0F-A32B638FE792}" srcOrd="0" destOrd="0" parTransId="{D87D5094-0096-4ED0-8BEC-3E12D5CBBBF0}" sibTransId="{61A5C246-C7ED-4CFE-8408-A8189B0557CB}"/>
-    <dgm:cxn modelId="{6920ED83-38EB-4727-98DA-9126D9C32BE1}" srcId="{08EB2621-46CB-4202-ADE5-AB4B3522E59F}" destId="{AD20F728-8A1C-431A-A057-084EFAE2370E}" srcOrd="1" destOrd="0" parTransId="{29280282-54F1-45C6-8D42-4754C6BDCF91}" sibTransId="{4BE0A73D-F545-49DA-BD19-85E8D42A89C6}"/>
-    <dgm:cxn modelId="{D41D5CD9-6664-49BC-ABCD-C706413BC39E}" type="presOf" srcId="{811F41F9-23AE-4F3E-9695-05EB30B47BB2}" destId="{7D05C43C-DFC0-4A88-8A56-94706F21A1FA}" srcOrd="0" destOrd="0" presId="urn:microsoft.com/office/officeart/2005/8/layout/hierarchy2"/>
-    <dgm:cxn modelId="{84902DF2-1FE1-4C69-8B15-AFAB41C89D52}" type="presOf" srcId="{DC7403F1-0571-424F-8BE8-3CC1536FDE8C}" destId="{BF0567E6-6DA9-48ED-9A37-47285840FDF7}" srcOrd="0" destOrd="0" presId="urn:microsoft.com/office/officeart/2005/8/layout/hierarchy2"/>
-    <dgm:cxn modelId="{A1C30350-D176-408C-9E51-8790130AAB8F}" type="presOf" srcId="{DD1E4FED-04E7-448F-B812-8BEE8486DD43}" destId="{13024C18-820A-4B62-BAEA-89D27D0765CD}" srcOrd="1" destOrd="0" presId="urn:microsoft.com/office/officeart/2005/8/layout/hierarchy2"/>
-    <dgm:cxn modelId="{C3169421-90F9-4155-B822-A24AF042F364}" type="presOf" srcId="{75F630ED-A7FC-4A27-96D8-2461E5115420}" destId="{E6077319-7C6E-4777-97B3-CA97D1DAD822}" srcOrd="1" destOrd="0" presId="urn:microsoft.com/office/officeart/2005/8/layout/hierarchy2"/>
-    <dgm:cxn modelId="{0BD35BC0-7C23-46D3-8A8F-EAEDE34E48B9}" srcId="{33C05A44-A2B6-4CDD-B983-9E8D17B54B1B}" destId="{167FAECA-7F86-4699-8440-417F2D217544}" srcOrd="0" destOrd="0" parTransId="{A68335E5-009E-44DF-97AB-B7A1ACEA24EB}" sibTransId="{53B4D223-7E0C-4066-A33C-E9D58EB7DE92}"/>
-    <dgm:cxn modelId="{466C6199-6C68-46F5-9523-4CA70A8DBF79}" type="presOf" srcId="{A68335E5-009E-44DF-97AB-B7A1ACEA24EB}" destId="{2E830E8B-B241-4984-BFF5-BCC0806E238E}" srcOrd="0" destOrd="0" presId="urn:microsoft.com/office/officeart/2005/8/layout/hierarchy2"/>
-    <dgm:cxn modelId="{6DBA8CCF-7B02-4B43-B8CA-105ACA72B46A}" type="presOf" srcId="{5A06D474-CF30-4D35-8779-5ED70C17EFCB}" destId="{41370F12-1FA0-4579-8285-C15FA148591C}" srcOrd="0" destOrd="0" presId="urn:microsoft.com/office/officeart/2005/8/layout/hierarchy2"/>
-    <dgm:cxn modelId="{4C6D8F15-B9E5-414B-A917-BD925593C80A}" type="presOf" srcId="{55FAC393-4BEB-48FC-8ACB-8A77E52659C4}" destId="{F9091B10-7237-43E5-93A5-0A860387BD22}" srcOrd="1" destOrd="0" presId="urn:microsoft.com/office/officeart/2005/8/layout/hierarchy2"/>
-    <dgm:cxn modelId="{405A668A-CA91-4BE2-AE29-79FBC0C7CFCA}" type="presOf" srcId="{1CE192A6-6AB3-4451-998F-D2635F17DFF1}" destId="{81DF227C-317B-417C-B837-BF4939219178}" srcOrd="0" destOrd="0" presId="urn:microsoft.com/office/officeart/2005/8/layout/hierarchy2"/>
-    <dgm:cxn modelId="{DD14DDF8-4E78-4AF2-8244-1AE9157DDC6D}" type="presOf" srcId="{76752B70-2FD8-4F70-8B44-25BFD449B474}" destId="{54743B2E-2B49-4B9C-BCFE-89B4A223022D}" srcOrd="0" destOrd="0" presId="urn:microsoft.com/office/officeart/2005/8/layout/hierarchy2"/>
-    <dgm:cxn modelId="{8F2BC650-B70B-469D-A83A-92CB3BBDC05B}" type="presOf" srcId="{29280282-54F1-45C6-8D42-4754C6BDCF91}" destId="{9C019F64-9F54-4E42-B09D-B632A438C519}" srcOrd="1" destOrd="0" presId="urn:microsoft.com/office/officeart/2005/8/layout/hierarchy2"/>
-    <dgm:cxn modelId="{CB199CF0-03FA-4153-9A30-E4129C9CD91A}" type="presParOf" srcId="{CC5F2D0D-E1E5-4C49-8DF7-2A61C5DA8A1D}" destId="{4836E9C7-1D00-438F-B3B2-7F9CB5072224}" srcOrd="0" destOrd="0" presId="urn:microsoft.com/office/officeart/2005/8/layout/hierarchy2"/>
-    <dgm:cxn modelId="{A9D09D54-AABA-452E-A2EB-F28473108B5B}" type="presParOf" srcId="{4836E9C7-1D00-438F-B3B2-7F9CB5072224}" destId="{D5ACFD89-23A4-4CF0-A4C3-F21EF07981F7}" srcOrd="0" destOrd="0" presId="urn:microsoft.com/office/officeart/2005/8/layout/hierarchy2"/>
-    <dgm:cxn modelId="{67819AB8-5E34-43DB-B879-AAA7BD5A831B}" type="presParOf" srcId="{4836E9C7-1D00-438F-B3B2-7F9CB5072224}" destId="{82CA0987-2977-4072-97D6-791AD3CF7947}" srcOrd="1" destOrd="0" presId="urn:microsoft.com/office/officeart/2005/8/layout/hierarchy2"/>
-    <dgm:cxn modelId="{792532F5-6915-4BBB-9F08-92C18378D4A3}" type="presParOf" srcId="{82CA0987-2977-4072-97D6-791AD3CF7947}" destId="{FD7A0172-CB25-4911-B3EF-667A39E7DCE7}" srcOrd="0" destOrd="0" presId="urn:microsoft.com/office/officeart/2005/8/layout/hierarchy2"/>
-    <dgm:cxn modelId="{7299304B-505C-43FD-ABC5-51CDB8874EA9}" type="presParOf" srcId="{FD7A0172-CB25-4911-B3EF-667A39E7DCE7}" destId="{C971E15B-3AB3-4DCE-BC91-B1D0C67824A6}" srcOrd="0" destOrd="0" presId="urn:microsoft.com/office/officeart/2005/8/layout/hierarchy2"/>
-    <dgm:cxn modelId="{B581A40F-4C71-4C23-A180-A81374702C3B}" type="presParOf" srcId="{82CA0987-2977-4072-97D6-791AD3CF7947}" destId="{534A082A-40AD-4635-8AAB-1F71AB8888EE}" srcOrd="1" destOrd="0" presId="urn:microsoft.com/office/officeart/2005/8/layout/hierarchy2"/>
-    <dgm:cxn modelId="{AA0C7275-8212-4235-B8C8-057AC9135348}" type="presParOf" srcId="{534A082A-40AD-4635-8AAB-1F71AB8888EE}" destId="{6D38B18B-70EC-4AF7-A6FF-B5C7FE8D4DA4}" srcOrd="0" destOrd="0" presId="urn:microsoft.com/office/officeart/2005/8/layout/hierarchy2"/>
-    <dgm:cxn modelId="{FF4EC1C1-165C-4CEC-9BC6-DD905D5FE9ED}" type="presParOf" srcId="{534A082A-40AD-4635-8AAB-1F71AB8888EE}" destId="{4B946D61-20E5-4755-A44A-B57CD5218A5D}" srcOrd="1" destOrd="0" presId="urn:microsoft.com/office/officeart/2005/8/layout/hierarchy2"/>
-    <dgm:cxn modelId="{FF274634-57A4-4E05-AAC2-EB8F2EB413A2}" type="presParOf" srcId="{4B946D61-20E5-4755-A44A-B57CD5218A5D}" destId="{68438195-FD75-4EAF-817E-3D241C458B9B}" srcOrd="0" destOrd="0" presId="urn:microsoft.com/office/officeart/2005/8/layout/hierarchy2"/>
-    <dgm:cxn modelId="{73F78796-9277-4CE6-9A94-B5F838DD6826}" type="presParOf" srcId="{68438195-FD75-4EAF-817E-3D241C458B9B}" destId="{E6950A32-D71C-4EA5-88AE-3B3F0287DC19}" srcOrd="0" destOrd="0" presId="urn:microsoft.com/office/officeart/2005/8/layout/hierarchy2"/>
-    <dgm:cxn modelId="{7A9A7658-7E81-4649-9CE2-D0028A10218C}" type="presParOf" srcId="{4B946D61-20E5-4755-A44A-B57CD5218A5D}" destId="{52422672-3E70-4BC8-BC5D-54AE606EFF81}" srcOrd="1" destOrd="0" presId="urn:microsoft.com/office/officeart/2005/8/layout/hierarchy2"/>
-    <dgm:cxn modelId="{DD3B5CE4-623A-49C5-B1AD-2CABDF2B58BE}" type="presParOf" srcId="{52422672-3E70-4BC8-BC5D-54AE606EFF81}" destId="{EDD898AC-163C-4B2A-929B-A80367C5CB73}" srcOrd="0" destOrd="0" presId="urn:microsoft.com/office/officeart/2005/8/layout/hierarchy2"/>
-    <dgm:cxn modelId="{4216BB5D-F04F-4F03-AA73-23DED17E1026}" type="presParOf" srcId="{52422672-3E70-4BC8-BC5D-54AE606EFF81}" destId="{0FA6616D-6EA1-4836-AD86-6275C3D51DD1}" srcOrd="1" destOrd="0" presId="urn:microsoft.com/office/officeart/2005/8/layout/hierarchy2"/>
-    <dgm:cxn modelId="{C42BF5EB-1A8C-4540-8132-8AA34C3D2845}" type="presParOf" srcId="{4B946D61-20E5-4755-A44A-B57CD5218A5D}" destId="{2CBD0876-E8DB-432A-A0C4-D664553F2B67}" srcOrd="2" destOrd="0" presId="urn:microsoft.com/office/officeart/2005/8/layout/hierarchy2"/>
-    <dgm:cxn modelId="{48AF4094-266C-4079-8B5C-BC574DC138FD}" type="presParOf" srcId="{2CBD0876-E8DB-432A-A0C4-D664553F2B67}" destId="{B5C8146A-0574-4C94-8DE4-9D4C27829023}" srcOrd="0" destOrd="0" presId="urn:microsoft.com/office/officeart/2005/8/layout/hierarchy2"/>
-    <dgm:cxn modelId="{FD007303-FBB8-4BB7-979B-1D390D7E94EF}" type="presParOf" srcId="{4B946D61-20E5-4755-A44A-B57CD5218A5D}" destId="{33B1E37E-E51F-4756-A36C-5CE66904AB53}" srcOrd="3" destOrd="0" presId="urn:microsoft.com/office/officeart/2005/8/layout/hierarchy2"/>
-    <dgm:cxn modelId="{794F0576-F05E-47F3-AD42-947BBDAA6B68}" type="presParOf" srcId="{33B1E37E-E51F-4756-A36C-5CE66904AB53}" destId="{5A4405BA-2082-47F6-9FF1-48042B30A932}" srcOrd="0" destOrd="0" presId="urn:microsoft.com/office/officeart/2005/8/layout/hierarchy2"/>
-    <dgm:cxn modelId="{E15FD832-7944-47B0-9CD7-80496F623F59}" type="presParOf" srcId="{33B1E37E-E51F-4756-A36C-5CE66904AB53}" destId="{1E3C933A-509A-4793-BE5F-AFBAE693028B}" srcOrd="1" destOrd="0" presId="urn:microsoft.com/office/officeart/2005/8/layout/hierarchy2"/>
-    <dgm:cxn modelId="{03DAF51E-EF56-426C-A382-214BC33DAB65}" type="presParOf" srcId="{82CA0987-2977-4072-97D6-791AD3CF7947}" destId="{1FB9E06D-EF2B-4048-9039-AD508A01931D}" srcOrd="2" destOrd="0" presId="urn:microsoft.com/office/officeart/2005/8/layout/hierarchy2"/>
-    <dgm:cxn modelId="{04163297-2D69-4A15-845D-DB6D8F3E2A11}" type="presParOf" srcId="{1FB9E06D-EF2B-4048-9039-AD508A01931D}" destId="{3284F059-BB42-4147-B03D-CCCC684A12A7}" srcOrd="0" destOrd="0" presId="urn:microsoft.com/office/officeart/2005/8/layout/hierarchy2"/>
-    <dgm:cxn modelId="{91E5BDB3-00B0-40C2-92DA-1432E31C970E}" type="presParOf" srcId="{82CA0987-2977-4072-97D6-791AD3CF7947}" destId="{C51D7C66-CE84-4886-83BA-4C6DA9A40BDC}" srcOrd="3" destOrd="0" presId="urn:microsoft.com/office/officeart/2005/8/layout/hierarchy2"/>
-    <dgm:cxn modelId="{D7F22143-487B-461D-8992-FB2953D00DE8}" type="presParOf" srcId="{C51D7C66-CE84-4886-83BA-4C6DA9A40BDC}" destId="{54743B2E-2B49-4B9C-BCFE-89B4A223022D}" srcOrd="0" destOrd="0" presId="urn:microsoft.com/office/officeart/2005/8/layout/hierarchy2"/>
-    <dgm:cxn modelId="{6CD19F48-821F-4EB2-AA3F-8FD63568D2B0}" type="presParOf" srcId="{C51D7C66-CE84-4886-83BA-4C6DA9A40BDC}" destId="{27EB1AA2-FA2B-4889-A21B-9179BBFF8ED6}" srcOrd="1" destOrd="0" presId="urn:microsoft.com/office/officeart/2005/8/layout/hierarchy2"/>
-    <dgm:cxn modelId="{7D08527F-3345-49E4-9131-9EFE7ED9A111}" type="presParOf" srcId="{27EB1AA2-FA2B-4889-A21B-9179BBFF8ED6}" destId="{1889DF31-E9C1-45A1-88BE-8B18172A263A}" srcOrd="0" destOrd="0" presId="urn:microsoft.com/office/officeart/2005/8/layout/hierarchy2"/>
-    <dgm:cxn modelId="{06DECA04-7665-4A99-9214-30F08D7FE0F4}" type="presParOf" srcId="{1889DF31-E9C1-45A1-88BE-8B18172A263A}" destId="{6693197B-78B7-47EE-9FE1-10471704F946}" srcOrd="0" destOrd="0" presId="urn:microsoft.com/office/officeart/2005/8/layout/hierarchy2"/>
-    <dgm:cxn modelId="{15380D8D-7FEB-418C-BDE3-1627B2A136BC}" type="presParOf" srcId="{27EB1AA2-FA2B-4889-A21B-9179BBFF8ED6}" destId="{3BAB4446-30E3-4CE2-B996-8CCB97B38883}" srcOrd="1" destOrd="0" presId="urn:microsoft.com/office/officeart/2005/8/layout/hierarchy2"/>
-    <dgm:cxn modelId="{EAF69FF6-B6CE-4604-9F14-83BABAEB145A}" type="presParOf" srcId="{3BAB4446-30E3-4CE2-B996-8CCB97B38883}" destId="{797FBD49-A139-409C-80D6-2992C6762477}" srcOrd="0" destOrd="0" presId="urn:microsoft.com/office/officeart/2005/8/layout/hierarchy2"/>
-    <dgm:cxn modelId="{1ED7E42D-D9FB-445E-9AFE-B07C1C60D9CF}" type="presParOf" srcId="{3BAB4446-30E3-4CE2-B996-8CCB97B38883}" destId="{31D18E03-2145-41C5-8A25-705D6BFA78D5}" srcOrd="1" destOrd="0" presId="urn:microsoft.com/office/officeart/2005/8/layout/hierarchy2"/>
-    <dgm:cxn modelId="{D25F4E06-2A9B-40AC-83C4-56E59C4CECC8}" type="presParOf" srcId="{31D18E03-2145-41C5-8A25-705D6BFA78D5}" destId="{4AA5200D-7B15-42DE-9422-B197E4970211}" srcOrd="0" destOrd="0" presId="urn:microsoft.com/office/officeart/2005/8/layout/hierarchy2"/>
-    <dgm:cxn modelId="{7BA155CE-B3FD-4AD6-9770-76AE44570388}" type="presParOf" srcId="{4AA5200D-7B15-42DE-9422-B197E4970211}" destId="{E6077319-7C6E-4777-97B3-CA97D1DAD822}" srcOrd="0" destOrd="0" presId="urn:microsoft.com/office/officeart/2005/8/layout/hierarchy2"/>
-    <dgm:cxn modelId="{995EC018-D096-4BDC-9BB4-3301287CE14E}" type="presParOf" srcId="{31D18E03-2145-41C5-8A25-705D6BFA78D5}" destId="{160396F2-C918-469D-B3DD-4DBBB7563CF1}" srcOrd="1" destOrd="0" presId="urn:microsoft.com/office/officeart/2005/8/layout/hierarchy2"/>
-    <dgm:cxn modelId="{0E822C3B-3069-407D-B8DA-AA4FD84B2766}" type="presParOf" srcId="{160396F2-C918-469D-B3DD-4DBBB7563CF1}" destId="{3B8868D9-9F8B-47F9-99EF-A48BC6B2FF26}" srcOrd="0" destOrd="0" presId="urn:microsoft.com/office/officeart/2005/8/layout/hierarchy2"/>
-    <dgm:cxn modelId="{C313F791-C9AA-4868-A06A-7BB09BA45B84}" type="presParOf" srcId="{160396F2-C918-469D-B3DD-4DBBB7563CF1}" destId="{F1BA8509-48B6-44D9-B6F0-090B84E3C117}" srcOrd="1" destOrd="0" presId="urn:microsoft.com/office/officeart/2005/8/layout/hierarchy2"/>
-    <dgm:cxn modelId="{6DB96169-8B88-4987-A469-4AD95054196D}" type="presParOf" srcId="{31D18E03-2145-41C5-8A25-705D6BFA78D5}" destId="{81DF227C-317B-417C-B837-BF4939219178}" srcOrd="2" destOrd="0" presId="urn:microsoft.com/office/officeart/2005/8/layout/hierarchy2"/>
-    <dgm:cxn modelId="{2CBD2D0F-B8D2-4601-950C-BB1CB5E98FDD}" type="presParOf" srcId="{81DF227C-317B-417C-B837-BF4939219178}" destId="{C2015C7B-D32C-4CE2-BC7D-C9E321ED4B0D}" srcOrd="0" destOrd="0" presId="urn:microsoft.com/office/officeart/2005/8/layout/hierarchy2"/>
-    <dgm:cxn modelId="{3CD8A0CE-7947-418C-9EB9-88EFDBF77755}" type="presParOf" srcId="{31D18E03-2145-41C5-8A25-705D6BFA78D5}" destId="{1D2643D1-9721-4869-8B26-F7B57CCBA54C}" srcOrd="3" destOrd="0" presId="urn:microsoft.com/office/officeart/2005/8/layout/hierarchy2"/>
-    <dgm:cxn modelId="{43A147B1-C641-4617-9CD2-7BA1B2F2946A}" type="presParOf" srcId="{1D2643D1-9721-4869-8B26-F7B57CCBA54C}" destId="{41370F12-1FA0-4579-8285-C15FA148591C}" srcOrd="0" destOrd="0" presId="urn:microsoft.com/office/officeart/2005/8/layout/hierarchy2"/>
-    <dgm:cxn modelId="{0F65B76C-C646-4A48-8739-AD1A76B95153}" type="presParOf" srcId="{1D2643D1-9721-4869-8B26-F7B57CCBA54C}" destId="{4012EABF-8046-4F68-B7F4-6930763191CD}" srcOrd="1" destOrd="0" presId="urn:microsoft.com/office/officeart/2005/8/layout/hierarchy2"/>
-    <dgm:cxn modelId="{5AF947E1-26BF-46AD-8599-AC5C284E4E75}" type="presParOf" srcId="{27EB1AA2-FA2B-4889-A21B-9179BBFF8ED6}" destId="{2864DC2A-13C0-4E4B-A7F3-F63F340FA450}" srcOrd="2" destOrd="0" presId="urn:microsoft.com/office/officeart/2005/8/layout/hierarchy2"/>
-    <dgm:cxn modelId="{4E7754A4-B7C4-42A6-ABC8-55B2015A638A}" type="presParOf" srcId="{2864DC2A-13C0-4E4B-A7F3-F63F340FA450}" destId="{346F9867-B732-44D3-B591-4FC16781C35B}" srcOrd="0" destOrd="0" presId="urn:microsoft.com/office/officeart/2005/8/layout/hierarchy2"/>
-    <dgm:cxn modelId="{BD1D9E0B-CB6A-426C-989E-9AF61918AF1B}" type="presParOf" srcId="{27EB1AA2-FA2B-4889-A21B-9179BBFF8ED6}" destId="{1CCA5EC4-0B2E-48DA-9177-936A8E95D339}" srcOrd="3" destOrd="0" presId="urn:microsoft.com/office/officeart/2005/8/layout/hierarchy2"/>
-    <dgm:cxn modelId="{AA19C5F0-6376-4351-BE11-D1AAF9BA9233}" type="presParOf" srcId="{1CCA5EC4-0B2E-48DA-9177-936A8E95D339}" destId="{B38E3594-CA56-4A29-BFDC-CA290103A3A6}" srcOrd="0" destOrd="0" presId="urn:microsoft.com/office/officeart/2005/8/layout/hierarchy2"/>
-    <dgm:cxn modelId="{839FB439-9A07-4A84-99E1-123FD7796CA0}" type="presParOf" srcId="{1CCA5EC4-0B2E-48DA-9177-936A8E95D339}" destId="{C5A0FD96-86B8-4A41-9D84-94EABE4C37F2}" srcOrd="1" destOrd="0" presId="urn:microsoft.com/office/officeart/2005/8/layout/hierarchy2"/>
-    <dgm:cxn modelId="{FB992365-3D0F-41CB-9485-487FF05F9F1D}" type="presParOf" srcId="{C5A0FD96-86B8-4A41-9D84-94EABE4C37F2}" destId="{2E830E8B-B241-4984-BFF5-BCC0806E238E}" srcOrd="0" destOrd="0" presId="urn:microsoft.com/office/officeart/2005/8/layout/hierarchy2"/>
-    <dgm:cxn modelId="{FA2255A1-80AA-4B76-A14C-62EBCF485771}" type="presParOf" srcId="{2E830E8B-B241-4984-BFF5-BCC0806E238E}" destId="{6C681D0A-EFBE-40D7-8FA9-0029C727D1F3}" srcOrd="0" destOrd="0" presId="urn:microsoft.com/office/officeart/2005/8/layout/hierarchy2"/>
-    <dgm:cxn modelId="{875BA609-3263-4966-92B5-EF8ECE72DEA4}" type="presParOf" srcId="{C5A0FD96-86B8-4A41-9D84-94EABE4C37F2}" destId="{34D76B34-6EB6-4D02-986A-9A5B7465C171}" srcOrd="1" destOrd="0" presId="urn:microsoft.com/office/officeart/2005/8/layout/hierarchy2"/>
-    <dgm:cxn modelId="{D45D1D4D-BF1F-45DF-8365-B980551BB704}" type="presParOf" srcId="{34D76B34-6EB6-4D02-986A-9A5B7465C171}" destId="{EAE0073B-E695-4C6C-B978-B5E3B7024E20}" srcOrd="0" destOrd="0" presId="urn:microsoft.com/office/officeart/2005/8/layout/hierarchy2"/>
-    <dgm:cxn modelId="{8D07BEAA-DF41-4F53-B03A-7A5E4164FA28}" type="presParOf" srcId="{34D76B34-6EB6-4D02-986A-9A5B7465C171}" destId="{15B5017A-F407-4601-B757-58B127DF9ECC}" srcOrd="1" destOrd="0" presId="urn:microsoft.com/office/officeart/2005/8/layout/hierarchy2"/>
-    <dgm:cxn modelId="{8D041533-B25E-491B-9AB9-9F1F06C02435}" type="presParOf" srcId="{82CA0987-2977-4072-97D6-791AD3CF7947}" destId="{D88348ED-527A-4837-8156-098C1F615BFB}" srcOrd="4" destOrd="0" presId="urn:microsoft.com/office/officeart/2005/8/layout/hierarchy2"/>
-    <dgm:cxn modelId="{0342B774-58B8-47FA-B371-2734EF490E17}" type="presParOf" srcId="{D88348ED-527A-4837-8156-098C1F615BFB}" destId="{DD8AA6E0-BA21-42D8-8E4A-93AFF5B7CBEA}" srcOrd="0" destOrd="0" presId="urn:microsoft.com/office/officeart/2005/8/layout/hierarchy2"/>
-    <dgm:cxn modelId="{13502C26-5745-4F0F-AC8D-D48024760730}" type="presParOf" srcId="{82CA0987-2977-4072-97D6-791AD3CF7947}" destId="{22795D5D-6477-408C-8785-133C6F81E485}" srcOrd="5" destOrd="0" presId="urn:microsoft.com/office/officeart/2005/8/layout/hierarchy2"/>
-    <dgm:cxn modelId="{4522B952-5D1C-460D-BD0A-3CC82F217769}" type="presParOf" srcId="{22795D5D-6477-408C-8785-133C6F81E485}" destId="{0C7AD588-E19E-4FA4-8679-76D852021E3D}" srcOrd="0" destOrd="0" presId="urn:microsoft.com/office/officeart/2005/8/layout/hierarchy2"/>
-    <dgm:cxn modelId="{79B0935F-F1F1-4E46-845B-1A59BE41ABA1}" type="presParOf" srcId="{22795D5D-6477-408C-8785-133C6F81E485}" destId="{931CE5FB-4819-4396-B9CF-E5B2AA7AF582}" srcOrd="1" destOrd="0" presId="urn:microsoft.com/office/officeart/2005/8/layout/hierarchy2"/>
-    <dgm:cxn modelId="{3E67D46F-67DD-4FA4-AB93-CB67DD3BC023}" type="presParOf" srcId="{931CE5FB-4819-4396-B9CF-E5B2AA7AF582}" destId="{F9C387D6-3DB2-43EE-A8C5-C98DF7AA1264}" srcOrd="0" destOrd="0" presId="urn:microsoft.com/office/officeart/2005/8/layout/hierarchy2"/>
-    <dgm:cxn modelId="{D1FB231E-0EEF-4B18-AF16-6CB383D9DB13}" type="presParOf" srcId="{F9C387D6-3DB2-43EE-A8C5-C98DF7AA1264}" destId="{54AF12FD-3B65-46EE-9011-B900D4CBD75B}" srcOrd="0" destOrd="0" presId="urn:microsoft.com/office/officeart/2005/8/layout/hierarchy2"/>
-    <dgm:cxn modelId="{D861D34A-F597-451A-982F-1E437E53216F}" type="presParOf" srcId="{931CE5FB-4819-4396-B9CF-E5B2AA7AF582}" destId="{2860C44C-8CEC-49E4-84FD-6CAB9BFEB225}" srcOrd="1" destOrd="0" presId="urn:microsoft.com/office/officeart/2005/8/layout/hierarchy2"/>
-    <dgm:cxn modelId="{50F5EF85-07DC-4DB2-BDB2-65278109914D}" type="presParOf" srcId="{2860C44C-8CEC-49E4-84FD-6CAB9BFEB225}" destId="{CC6B0A1C-BAB8-4AB7-9EF6-A7279AB3044F}" srcOrd="0" destOrd="0" presId="urn:microsoft.com/office/officeart/2005/8/layout/hierarchy2"/>
-    <dgm:cxn modelId="{C7E5E47D-DF90-4002-8275-C382F8D36A26}" type="presParOf" srcId="{2860C44C-8CEC-49E4-84FD-6CAB9BFEB225}" destId="{58636A5C-0915-4FC5-916B-8EEEEF627EA0}" srcOrd="1" destOrd="0" presId="urn:microsoft.com/office/officeart/2005/8/layout/hierarchy2"/>
-    <dgm:cxn modelId="{AD24F1C9-6238-42F0-8806-C576440403AA}" type="presParOf" srcId="{82CA0987-2977-4072-97D6-791AD3CF7947}" destId="{82063FD8-2DE8-42B1-AC01-6CDB0BC37358}" srcOrd="6" destOrd="0" presId="urn:microsoft.com/office/officeart/2005/8/layout/hierarchy2"/>
-    <dgm:cxn modelId="{381B554D-300A-43E8-AFFE-22493DEDD167}" type="presParOf" srcId="{82063FD8-2DE8-42B1-AC01-6CDB0BC37358}" destId="{12C2DC85-DDAF-4F57-9841-150A97500304}" srcOrd="0" destOrd="0" presId="urn:microsoft.com/office/officeart/2005/8/layout/hierarchy2"/>
-    <dgm:cxn modelId="{39E7C8FF-A620-44AE-838F-56943D5B4ED2}" type="presParOf" srcId="{82CA0987-2977-4072-97D6-791AD3CF7947}" destId="{BB9F06D9-715A-43BB-BBE0-36022263CCCD}" srcOrd="7" destOrd="0" presId="urn:microsoft.com/office/officeart/2005/8/layout/hierarchy2"/>
-    <dgm:cxn modelId="{731B93E0-10D7-42E5-9B51-ACFDC9648007}" type="presParOf" srcId="{BB9F06D9-715A-43BB-BBE0-36022263CCCD}" destId="{26D8E710-F0D2-45EF-BDE9-84F12E45A85F}" srcOrd="0" destOrd="0" presId="urn:microsoft.com/office/officeart/2005/8/layout/hierarchy2"/>
-    <dgm:cxn modelId="{5E9E12B4-DB77-4488-86C1-E0A476E9F29D}" type="presParOf" srcId="{BB9F06D9-715A-43BB-BBE0-36022263CCCD}" destId="{49A1BD6B-7533-428F-A42D-5017EF29B777}" srcOrd="1" destOrd="0" presId="urn:microsoft.com/office/officeart/2005/8/layout/hierarchy2"/>
-    <dgm:cxn modelId="{81479D0D-FF17-49D3-B686-27C2B5062059}" type="presParOf" srcId="{49A1BD6B-7533-428F-A42D-5017EF29B777}" destId="{D2E7D7FB-33DA-439B-A6FF-8B6265094B81}" srcOrd="0" destOrd="0" presId="urn:microsoft.com/office/officeart/2005/8/layout/hierarchy2"/>
-    <dgm:cxn modelId="{CE307E15-324D-46A8-9536-FBA829B71C30}" type="presParOf" srcId="{D2E7D7FB-33DA-439B-A6FF-8B6265094B81}" destId="{935E24CC-008B-4BE9-B3EB-41EB22B15B73}" srcOrd="0" destOrd="0" presId="urn:microsoft.com/office/officeart/2005/8/layout/hierarchy2"/>
-    <dgm:cxn modelId="{BC8E5A6C-B27F-4661-92D0-E68A0BE85FB5}" type="presParOf" srcId="{49A1BD6B-7533-428F-A42D-5017EF29B777}" destId="{E62C7F9E-FD58-4448-9155-836036332B8E}" srcOrd="1" destOrd="0" presId="urn:microsoft.com/office/officeart/2005/8/layout/hierarchy2"/>
-    <dgm:cxn modelId="{7CEA73C6-5003-4E6E-BDD4-2C8786B8E6F8}" type="presParOf" srcId="{E62C7F9E-FD58-4448-9155-836036332B8E}" destId="{16B11AF4-04C8-4F95-B50D-C951D10CBCFB}" srcOrd="0" destOrd="0" presId="urn:microsoft.com/office/officeart/2005/8/layout/hierarchy2"/>
-    <dgm:cxn modelId="{DE07C3F4-6B8A-46F2-A467-D58D3B8A76F3}" type="presParOf" srcId="{E62C7F9E-FD58-4448-9155-836036332B8E}" destId="{A0AFD6A4-F26C-4F04-A84F-3C18E736E10C}" srcOrd="1" destOrd="0" presId="urn:microsoft.com/office/officeart/2005/8/layout/hierarchy2"/>
-    <dgm:cxn modelId="{C3C4BE35-65DA-46ED-84C3-DC37166CAA4C}" type="presParOf" srcId="{A0AFD6A4-F26C-4F04-A84F-3C18E736E10C}" destId="{D8394A56-8A48-43C9-8876-8EA39F4B73ED}" srcOrd="0" destOrd="0" presId="urn:microsoft.com/office/officeart/2005/8/layout/hierarchy2"/>
-    <dgm:cxn modelId="{7C455AA0-24D1-4479-BA4B-EBFCC0B5A934}" type="presParOf" srcId="{D8394A56-8A48-43C9-8876-8EA39F4B73ED}" destId="{13024C18-820A-4B62-BAEA-89D27D0765CD}" srcOrd="0" destOrd="0" presId="urn:microsoft.com/office/officeart/2005/8/layout/hierarchy2"/>
-    <dgm:cxn modelId="{1D57349E-B0C7-4ADC-80A3-8FA29F19118E}" type="presParOf" srcId="{A0AFD6A4-F26C-4F04-A84F-3C18E736E10C}" destId="{1C82C597-4470-40A1-9D25-FAF2BF07E192}" srcOrd="1" destOrd="0" presId="urn:microsoft.com/office/officeart/2005/8/layout/hierarchy2"/>
-    <dgm:cxn modelId="{B6180884-793E-4E3B-8DDC-732A89650C3C}" type="presParOf" srcId="{1C82C597-4470-40A1-9D25-FAF2BF07E192}" destId="{F7DF3503-2E14-4B1A-9CBB-7E9883AC3E4A}" srcOrd="0" destOrd="0" presId="urn:microsoft.com/office/officeart/2005/8/layout/hierarchy2"/>
-    <dgm:cxn modelId="{9D5F58AB-C606-4435-A357-347604D05F24}" type="presParOf" srcId="{1C82C597-4470-40A1-9D25-FAF2BF07E192}" destId="{10260D0F-7A8A-453A-A0A9-7AB1CDBEDD4D}" srcOrd="1" destOrd="0" presId="urn:microsoft.com/office/officeart/2005/8/layout/hierarchy2"/>
-    <dgm:cxn modelId="{EDF0733F-0B76-4B0B-9794-DDD19760821A}" type="presParOf" srcId="{A0AFD6A4-F26C-4F04-A84F-3C18E736E10C}" destId="{7D05C43C-DFC0-4A88-8A56-94706F21A1FA}" srcOrd="2" destOrd="0" presId="urn:microsoft.com/office/officeart/2005/8/layout/hierarchy2"/>
-    <dgm:cxn modelId="{EF1E2E4E-5BC6-4CBE-B819-920440BEFF9C}" type="presParOf" srcId="{7D05C43C-DFC0-4A88-8A56-94706F21A1FA}" destId="{33F3F195-0D69-437A-AA03-20F248E1E632}" srcOrd="0" destOrd="0" presId="urn:microsoft.com/office/officeart/2005/8/layout/hierarchy2"/>
-    <dgm:cxn modelId="{63081FAE-E82E-4A73-986E-0AB8475E2EB3}" type="presParOf" srcId="{A0AFD6A4-F26C-4F04-A84F-3C18E736E10C}" destId="{A821B035-8A9C-46FB-9E73-44314A1115AD}" srcOrd="3" destOrd="0" presId="urn:microsoft.com/office/officeart/2005/8/layout/hierarchy2"/>
-    <dgm:cxn modelId="{63F5E378-7E54-4FC8-9977-4C3DF90702B7}" type="presParOf" srcId="{A821B035-8A9C-46FB-9E73-44314A1115AD}" destId="{9ECD2900-0A9A-47D1-A756-67C34D750CCF}" srcOrd="0" destOrd="0" presId="urn:microsoft.com/office/officeart/2005/8/layout/hierarchy2"/>
-    <dgm:cxn modelId="{A38E5D68-5396-4F87-8825-417DEA443F37}" type="presParOf" srcId="{A821B035-8A9C-46FB-9E73-44314A1115AD}" destId="{3A25304D-E5C6-49B5-A259-2A0ABD45E35C}" srcOrd="1" destOrd="0" presId="urn:microsoft.com/office/officeart/2005/8/layout/hierarchy2"/>
-    <dgm:cxn modelId="{94432103-1EE8-44B3-A872-82B62EDD0F91}" type="presParOf" srcId="{49A1BD6B-7533-428F-A42D-5017EF29B777}" destId="{265BA9A4-8B4E-4711-88C7-AB227C949A94}" srcOrd="2" destOrd="0" presId="urn:microsoft.com/office/officeart/2005/8/layout/hierarchy2"/>
-    <dgm:cxn modelId="{81138A34-C1B3-47C7-8827-74C203C7BDBD}" type="presParOf" srcId="{265BA9A4-8B4E-4711-88C7-AB227C949A94}" destId="{F9091B10-7237-43E5-93A5-0A860387BD22}" srcOrd="0" destOrd="0" presId="urn:microsoft.com/office/officeart/2005/8/layout/hierarchy2"/>
-    <dgm:cxn modelId="{61EE9D87-AE18-4D55-89A9-206922EA520E}" type="presParOf" srcId="{49A1BD6B-7533-428F-A42D-5017EF29B777}" destId="{F87A97B9-BE22-4B2E-9810-7E6351D74F66}" srcOrd="3" destOrd="0" presId="urn:microsoft.com/office/officeart/2005/8/layout/hierarchy2"/>
-    <dgm:cxn modelId="{BDC3908B-2A18-40DA-BD5F-07119665F25B}" type="presParOf" srcId="{F87A97B9-BE22-4B2E-9810-7E6351D74F66}" destId="{240ABD63-9087-4546-89CF-88541F4CEF52}" srcOrd="0" destOrd="0" presId="urn:microsoft.com/office/officeart/2005/8/layout/hierarchy2"/>
-    <dgm:cxn modelId="{AE57CCBF-924E-4601-867D-B2438F501CBA}" type="presParOf" srcId="{F87A97B9-BE22-4B2E-9810-7E6351D74F66}" destId="{5F8A3D0B-8C88-4314-90A2-53E524CB732B}" srcOrd="1" destOrd="0" presId="urn:microsoft.com/office/officeart/2005/8/layout/hierarchy2"/>
-    <dgm:cxn modelId="{FC1708FE-1C1E-4B93-A80C-54B20E89BDEA}" type="presParOf" srcId="{5F8A3D0B-8C88-4314-90A2-53E524CB732B}" destId="{BF0567E6-6DA9-48ED-9A37-47285840FDF7}" srcOrd="0" destOrd="0" presId="urn:microsoft.com/office/officeart/2005/8/layout/hierarchy2"/>
-    <dgm:cxn modelId="{ED38332C-235F-4AB3-BD65-4A9008C5F99F}" type="presParOf" srcId="{BF0567E6-6DA9-48ED-9A37-47285840FDF7}" destId="{30099040-2BEC-46EB-AE9D-6A3BEF8052F4}" srcOrd="0" destOrd="0" presId="urn:microsoft.com/office/officeart/2005/8/layout/hierarchy2"/>
-    <dgm:cxn modelId="{33B30A76-A4B6-4357-BDD5-79D43971A91B}" type="presParOf" srcId="{5F8A3D0B-8C88-4314-90A2-53E524CB732B}" destId="{8B68CDD0-4452-4C80-9E5E-9AEC50B081C8}" srcOrd="1" destOrd="0" presId="urn:microsoft.com/office/officeart/2005/8/layout/hierarchy2"/>
-    <dgm:cxn modelId="{CE4828F2-9EA8-4DCA-B01B-A902F8E9AA15}" type="presParOf" srcId="{8B68CDD0-4452-4C80-9E5E-9AEC50B081C8}" destId="{E7F03264-C14C-446F-BCBE-D61750AF3A77}" srcOrd="0" destOrd="0" presId="urn:microsoft.com/office/officeart/2005/8/layout/hierarchy2"/>
-    <dgm:cxn modelId="{999288EF-AC5F-4D8C-ADA7-CED1C554242F}" type="presParOf" srcId="{8B68CDD0-4452-4C80-9E5E-9AEC50B081C8}" destId="{F12AF1B5-E90E-4DED-AEC6-0A3EB3D78347}" srcOrd="1" destOrd="0" presId="urn:microsoft.com/office/officeart/2005/8/layout/hierarchy2"/>
-    <dgm:cxn modelId="{07B422C4-F370-4D41-83E6-2D060B39F4AC}" type="presParOf" srcId="{F12AF1B5-E90E-4DED-AEC6-0A3EB3D78347}" destId="{21F216FC-1A29-4DA3-BE45-EBAAD540EDFF}" srcOrd="0" destOrd="0" presId="urn:microsoft.com/office/officeart/2005/8/layout/hierarchy2"/>
-    <dgm:cxn modelId="{04AF7C95-7548-47CF-94AC-AF0F4EEA8C5E}" type="presParOf" srcId="{21F216FC-1A29-4DA3-BE45-EBAAD540EDFF}" destId="{C517C033-B09A-4E21-8604-8C0CA07E9762}" srcOrd="0" destOrd="0" presId="urn:microsoft.com/office/officeart/2005/8/layout/hierarchy2"/>
-    <dgm:cxn modelId="{D9D9D568-2A4F-47AE-9547-5648022B081D}" type="presParOf" srcId="{F12AF1B5-E90E-4DED-AEC6-0A3EB3D78347}" destId="{268FC15B-6ECF-42F9-BB46-0EE2EF0C523A}" srcOrd="1" destOrd="0" presId="urn:microsoft.com/office/officeart/2005/8/layout/hierarchy2"/>
-    <dgm:cxn modelId="{09CD6058-F3E0-4E25-A678-C1E14D5834CA}" type="presParOf" srcId="{268FC15B-6ECF-42F9-BB46-0EE2EF0C523A}" destId="{238A04B6-8EF5-45CF-9164-325F1FDB3A44}" srcOrd="0" destOrd="0" presId="urn:microsoft.com/office/officeart/2005/8/layout/hierarchy2"/>
-    <dgm:cxn modelId="{DB548B8B-111B-42D1-83F6-91ABB7B3CB45}" type="presParOf" srcId="{268FC15B-6ECF-42F9-BB46-0EE2EF0C523A}" destId="{5524673C-3A9E-4814-9EC7-C5ACCA641D22}" srcOrd="1" destOrd="0" presId="urn:microsoft.com/office/officeart/2005/8/layout/hierarchy2"/>
-    <dgm:cxn modelId="{35A86637-7203-4013-9A8A-D4B22CF8B1E3}" type="presParOf" srcId="{F12AF1B5-E90E-4DED-AEC6-0A3EB3D78347}" destId="{CB159F70-ABE8-4C17-9F22-0AB61C102E64}" srcOrd="2" destOrd="0" presId="urn:microsoft.com/office/officeart/2005/8/layout/hierarchy2"/>
-    <dgm:cxn modelId="{FF652F6A-E241-4DED-A15F-AA2C32F85751}" type="presParOf" srcId="{CB159F70-ABE8-4C17-9F22-0AB61C102E64}" destId="{65154119-D258-4A25-9837-29E60567675A}" srcOrd="0" destOrd="0" presId="urn:microsoft.com/office/officeart/2005/8/layout/hierarchy2"/>
-    <dgm:cxn modelId="{EE6DED8D-2222-4236-A797-ACEB90A912FA}" type="presParOf" srcId="{F12AF1B5-E90E-4DED-AEC6-0A3EB3D78347}" destId="{66342CAE-E952-4D5C-AF0F-D8E08F34C7B7}" srcOrd="3" destOrd="0" presId="urn:microsoft.com/office/officeart/2005/8/layout/hierarchy2"/>
-    <dgm:cxn modelId="{D12672EB-D178-41C4-9EC9-5399AB1289F9}" type="presParOf" srcId="{66342CAE-E952-4D5C-AF0F-D8E08F34C7B7}" destId="{CF2F8359-8E2C-400E-A50D-384EDB3CA8A3}" srcOrd="0" destOrd="0" presId="urn:microsoft.com/office/officeart/2005/8/layout/hierarchy2"/>
-    <dgm:cxn modelId="{1B4C6306-1151-4CB0-B30D-0D3D565649A2}" type="presParOf" srcId="{66342CAE-E952-4D5C-AF0F-D8E08F34C7B7}" destId="{9C17A70B-9804-4C9E-9B21-B9608840F4F7}" srcOrd="1" destOrd="0" presId="urn:microsoft.com/office/officeart/2005/8/layout/hierarchy2"/>
-    <dgm:cxn modelId="{B399B541-42B0-483D-BE4F-E0CCFDD22A5B}" type="presParOf" srcId="{5F8A3D0B-8C88-4314-90A2-53E524CB732B}" destId="{4A7F0945-CD52-46CF-9330-64955ED272D3}" srcOrd="2" destOrd="0" presId="urn:microsoft.com/office/officeart/2005/8/layout/hierarchy2"/>
-    <dgm:cxn modelId="{1251FD18-19E4-46B1-8482-481DA219967F}" type="presParOf" srcId="{4A7F0945-CD52-46CF-9330-64955ED272D3}" destId="{9C019F64-9F54-4E42-B09D-B632A438C519}" srcOrd="0" destOrd="0" presId="urn:microsoft.com/office/officeart/2005/8/layout/hierarchy2"/>
-    <dgm:cxn modelId="{6DBB9345-5EE1-4B5B-BAC6-475019E1C4A0}" type="presParOf" srcId="{5F8A3D0B-8C88-4314-90A2-53E524CB732B}" destId="{E73807F3-7FD6-464E-90ED-2C6F07685807}" srcOrd="3" destOrd="0" presId="urn:microsoft.com/office/officeart/2005/8/layout/hierarchy2"/>
-    <dgm:cxn modelId="{22133656-1BDC-4F5C-95B0-128D8D681516}" type="presParOf" srcId="{E73807F3-7FD6-464E-90ED-2C6F07685807}" destId="{E36CEAF0-998B-4A4B-BA8D-EFF57F7AB8FA}" srcOrd="0" destOrd="0" presId="urn:microsoft.com/office/officeart/2005/8/layout/hierarchy2"/>
-    <dgm:cxn modelId="{A4B8C60D-8F2B-4243-A0AF-7B2B5032C6F7}" type="presParOf" srcId="{E73807F3-7FD6-464E-90ED-2C6F07685807}" destId="{E4D82B99-DF89-49E4-912C-E0AA27367A01}" srcOrd="1" destOrd="0" presId="urn:microsoft.com/office/officeart/2005/8/layout/hierarchy2"/>
-    <dgm:cxn modelId="{2A09EAE6-AB44-4728-AF0E-37B5132E9BA7}" type="presParOf" srcId="{E4D82B99-DF89-49E4-912C-E0AA27367A01}" destId="{605ED397-3BB2-4B24-BE01-C5E7F35EB3C0}" srcOrd="0" destOrd="0" presId="urn:microsoft.com/office/officeart/2005/8/layout/hierarchy2"/>
-    <dgm:cxn modelId="{C6159E57-C55B-45C5-AD92-05BA64A7363A}" type="presParOf" srcId="{605ED397-3BB2-4B24-BE01-C5E7F35EB3C0}" destId="{02A1F396-0D8F-41FA-A270-0769376E77F0}" srcOrd="0" destOrd="0" presId="urn:microsoft.com/office/officeart/2005/8/layout/hierarchy2"/>
-    <dgm:cxn modelId="{396C3DD9-6E2A-4CF8-B408-6AF4DAF07750}" type="presParOf" srcId="{E4D82B99-DF89-49E4-912C-E0AA27367A01}" destId="{B6BC3AFD-E3ED-4071-898F-ECED1E5B706D}" srcOrd="1" destOrd="0" presId="urn:microsoft.com/office/officeart/2005/8/layout/hierarchy2"/>
-    <dgm:cxn modelId="{C56EDE3A-A55D-4837-A833-C4E72BE4AEFA}" type="presParOf" srcId="{B6BC3AFD-E3ED-4071-898F-ECED1E5B706D}" destId="{FC31CFF5-CDC9-4FC6-A745-A19F38E995B7}" srcOrd="0" destOrd="0" presId="urn:microsoft.com/office/officeart/2005/8/layout/hierarchy2"/>
-    <dgm:cxn modelId="{C0FCC16D-7069-4B2B-B7DB-B7FBB67C71AD}" type="presParOf" srcId="{B6BC3AFD-E3ED-4071-898F-ECED1E5B706D}" destId="{53557962-1B04-4913-A8C3-69C6BD7A315C}" srcOrd="1" destOrd="0" presId="urn:microsoft.com/office/officeart/2005/8/layout/hierarchy2"/>
+    <dgm:cxn modelId="{DF6F15AD-CF17-45CF-8ADF-CED69039D015}" type="presOf" srcId="{AD20F728-8A1C-431A-A057-084EFAE2370E}" destId="{E36CEAF0-998B-4A4B-BA8D-EFF57F7AB8FA}" srcOrd="0" destOrd="0" presId="urn:microsoft.com/office/officeart/2005/8/layout/hierarchy2"/>
+    <dgm:cxn modelId="{03924484-1078-4129-B2E0-FF4E6B3610A2}" type="presOf" srcId="{D87D5094-0096-4ED0-8BEC-3E12D5CBBBF0}" destId="{605ED397-3BB2-4B24-BE01-C5E7F35EB3C0}" srcOrd="0" destOrd="0" presId="urn:microsoft.com/office/officeart/2005/8/layout/hierarchy2"/>
+    <dgm:cxn modelId="{E81CC573-F489-4CFF-9C7B-16CFF803031B}" type="presOf" srcId="{811F41F9-23AE-4F3E-9695-05EB30B47BB2}" destId="{7D05C43C-DFC0-4A88-8A56-94706F21A1FA}" srcOrd="0" destOrd="0" presId="urn:microsoft.com/office/officeart/2005/8/layout/hierarchy2"/>
+    <dgm:cxn modelId="{AC8C75BD-3D25-469E-9C09-1898C6D7350D}" type="presOf" srcId="{8242B283-4BE2-4E85-BFEE-0EA44472760E}" destId="{CB159F70-ABE8-4C17-9F22-0AB61C102E64}" srcOrd="0" destOrd="0" presId="urn:microsoft.com/office/officeart/2005/8/layout/hierarchy2"/>
+    <dgm:cxn modelId="{E8FC2099-9E28-494D-A802-CEAFA0AC6476}" type="presOf" srcId="{87496514-96A4-4444-A6DB-6129F3F29F48}" destId="{935E24CC-008B-4BE9-B3EB-41EB22B15B73}" srcOrd="1" destOrd="0" presId="urn:microsoft.com/office/officeart/2005/8/layout/hierarchy2"/>
+    <dgm:cxn modelId="{739C9BF6-6F4B-4943-BD25-F211ABD2F561}" type="presOf" srcId="{1CE192A6-6AB3-4451-998F-D2635F17DFF1}" destId="{C2015C7B-D32C-4CE2-BC7D-C9E321ED4B0D}" srcOrd="1" destOrd="0" presId="urn:microsoft.com/office/officeart/2005/8/layout/hierarchy2"/>
+    <dgm:cxn modelId="{BB4AD961-9710-4D9E-8D63-B725B4AF901A}" type="presOf" srcId="{FAB60589-855B-4933-8283-6EA08460BF7F}" destId="{6693197B-78B7-47EE-9FE1-10471704F946}" srcOrd="1" destOrd="0" presId="urn:microsoft.com/office/officeart/2005/8/layout/hierarchy2"/>
+    <dgm:cxn modelId="{9F34EC8D-2C65-4935-B6F2-D0A2AC6EF286}" type="presParOf" srcId="{CC5F2D0D-E1E5-4C49-8DF7-2A61C5DA8A1D}" destId="{4836E9C7-1D00-438F-B3B2-7F9CB5072224}" srcOrd="0" destOrd="0" presId="urn:microsoft.com/office/officeart/2005/8/layout/hierarchy2"/>
+    <dgm:cxn modelId="{CED73B7C-4559-40DD-B84D-8CB09DDD1579}" type="presParOf" srcId="{4836E9C7-1D00-438F-B3B2-7F9CB5072224}" destId="{D5ACFD89-23A4-4CF0-A4C3-F21EF07981F7}" srcOrd="0" destOrd="0" presId="urn:microsoft.com/office/officeart/2005/8/layout/hierarchy2"/>
+    <dgm:cxn modelId="{342D775C-A9AB-4AB1-B8CA-B1462CA789DB}" type="presParOf" srcId="{4836E9C7-1D00-438F-B3B2-7F9CB5072224}" destId="{82CA0987-2977-4072-97D6-791AD3CF7947}" srcOrd="1" destOrd="0" presId="urn:microsoft.com/office/officeart/2005/8/layout/hierarchy2"/>
+    <dgm:cxn modelId="{2951B32D-9E80-48F2-87C8-432587EE871C}" type="presParOf" srcId="{82CA0987-2977-4072-97D6-791AD3CF7947}" destId="{FD7A0172-CB25-4911-B3EF-667A39E7DCE7}" srcOrd="0" destOrd="0" presId="urn:microsoft.com/office/officeart/2005/8/layout/hierarchy2"/>
+    <dgm:cxn modelId="{45AA76A5-70BD-46A0-9AEF-22AB9C54D160}" type="presParOf" srcId="{FD7A0172-CB25-4911-B3EF-667A39E7DCE7}" destId="{C971E15B-3AB3-4DCE-BC91-B1D0C67824A6}" srcOrd="0" destOrd="0" presId="urn:microsoft.com/office/officeart/2005/8/layout/hierarchy2"/>
+    <dgm:cxn modelId="{6EF68C07-D203-4430-B4E2-2D2B47B660D3}" type="presParOf" srcId="{82CA0987-2977-4072-97D6-791AD3CF7947}" destId="{534A082A-40AD-4635-8AAB-1F71AB8888EE}" srcOrd="1" destOrd="0" presId="urn:microsoft.com/office/officeart/2005/8/layout/hierarchy2"/>
+    <dgm:cxn modelId="{654E7A45-1697-4EF8-B3BD-F1C9C7464436}" type="presParOf" srcId="{534A082A-40AD-4635-8AAB-1F71AB8888EE}" destId="{6D38B18B-70EC-4AF7-A6FF-B5C7FE8D4DA4}" srcOrd="0" destOrd="0" presId="urn:microsoft.com/office/officeart/2005/8/layout/hierarchy2"/>
+    <dgm:cxn modelId="{19A0ACBB-2C28-489F-823F-E941B5B0FF18}" type="presParOf" srcId="{534A082A-40AD-4635-8AAB-1F71AB8888EE}" destId="{4B946D61-20E5-4755-A44A-B57CD5218A5D}" srcOrd="1" destOrd="0" presId="urn:microsoft.com/office/officeart/2005/8/layout/hierarchy2"/>
+    <dgm:cxn modelId="{4638B681-8EBA-4AB7-8E59-2EBC47DCCF84}" type="presParOf" srcId="{4B946D61-20E5-4755-A44A-B57CD5218A5D}" destId="{68438195-FD75-4EAF-817E-3D241C458B9B}" srcOrd="0" destOrd="0" presId="urn:microsoft.com/office/officeart/2005/8/layout/hierarchy2"/>
+    <dgm:cxn modelId="{D0B34308-19FC-4D90-9606-71B2FC93444C}" type="presParOf" srcId="{68438195-FD75-4EAF-817E-3D241C458B9B}" destId="{E6950A32-D71C-4EA5-88AE-3B3F0287DC19}" srcOrd="0" destOrd="0" presId="urn:microsoft.com/office/officeart/2005/8/layout/hierarchy2"/>
+    <dgm:cxn modelId="{9A12A13C-66FE-4447-852B-E06B9389BDDD}" type="presParOf" srcId="{4B946D61-20E5-4755-A44A-B57CD5218A5D}" destId="{52422672-3E70-4BC8-BC5D-54AE606EFF81}" srcOrd="1" destOrd="0" presId="urn:microsoft.com/office/officeart/2005/8/layout/hierarchy2"/>
+    <dgm:cxn modelId="{8D81558B-EDF4-4BB7-8E88-696C3E41CF85}" type="presParOf" srcId="{52422672-3E70-4BC8-BC5D-54AE606EFF81}" destId="{EDD898AC-163C-4B2A-929B-A80367C5CB73}" srcOrd="0" destOrd="0" presId="urn:microsoft.com/office/officeart/2005/8/layout/hierarchy2"/>
+    <dgm:cxn modelId="{11D6D10C-60AF-437C-BA32-DCF9132235C3}" type="presParOf" srcId="{52422672-3E70-4BC8-BC5D-54AE606EFF81}" destId="{0FA6616D-6EA1-4836-AD86-6275C3D51DD1}" srcOrd="1" destOrd="0" presId="urn:microsoft.com/office/officeart/2005/8/layout/hierarchy2"/>
+    <dgm:cxn modelId="{7991A37D-CEAB-4F65-AF87-C727D5907EE5}" type="presParOf" srcId="{4B946D61-20E5-4755-A44A-B57CD5218A5D}" destId="{2CBD0876-E8DB-432A-A0C4-D664553F2B67}" srcOrd="2" destOrd="0" presId="urn:microsoft.com/office/officeart/2005/8/layout/hierarchy2"/>
+    <dgm:cxn modelId="{A3EE4429-C7BE-448A-B5C9-6FDDF296D955}" type="presParOf" srcId="{2CBD0876-E8DB-432A-A0C4-D664553F2B67}" destId="{B5C8146A-0574-4C94-8DE4-9D4C27829023}" srcOrd="0" destOrd="0" presId="urn:microsoft.com/office/officeart/2005/8/layout/hierarchy2"/>
+    <dgm:cxn modelId="{E348F1E4-1230-4B2D-80CC-9B9D32F895B7}" type="presParOf" srcId="{4B946D61-20E5-4755-A44A-B57CD5218A5D}" destId="{33B1E37E-E51F-4756-A36C-5CE66904AB53}" srcOrd="3" destOrd="0" presId="urn:microsoft.com/office/officeart/2005/8/layout/hierarchy2"/>
+    <dgm:cxn modelId="{B46FC08D-E87E-44B3-ADC0-5A39FD3C1E86}" type="presParOf" srcId="{33B1E37E-E51F-4756-A36C-5CE66904AB53}" destId="{5A4405BA-2082-47F6-9FF1-48042B30A932}" srcOrd="0" destOrd="0" presId="urn:microsoft.com/office/officeart/2005/8/layout/hierarchy2"/>
+    <dgm:cxn modelId="{1C7DE9B6-0227-404D-8609-384365C1B61F}" type="presParOf" srcId="{33B1E37E-E51F-4756-A36C-5CE66904AB53}" destId="{1E3C933A-509A-4793-BE5F-AFBAE693028B}" srcOrd="1" destOrd="0" presId="urn:microsoft.com/office/officeart/2005/8/layout/hierarchy2"/>
+    <dgm:cxn modelId="{4E75A70C-1DE9-446A-9E68-7944738F80AB}" type="presParOf" srcId="{82CA0987-2977-4072-97D6-791AD3CF7947}" destId="{1FB9E06D-EF2B-4048-9039-AD508A01931D}" srcOrd="2" destOrd="0" presId="urn:microsoft.com/office/officeart/2005/8/layout/hierarchy2"/>
+    <dgm:cxn modelId="{C741430E-FDEF-4E00-8D52-1A5EE4AD95F3}" type="presParOf" srcId="{1FB9E06D-EF2B-4048-9039-AD508A01931D}" destId="{3284F059-BB42-4147-B03D-CCCC684A12A7}" srcOrd="0" destOrd="0" presId="urn:microsoft.com/office/officeart/2005/8/layout/hierarchy2"/>
+    <dgm:cxn modelId="{986A0ED3-6411-4843-A98A-766889F4B42E}" type="presParOf" srcId="{82CA0987-2977-4072-97D6-791AD3CF7947}" destId="{C51D7C66-CE84-4886-83BA-4C6DA9A40BDC}" srcOrd="3" destOrd="0" presId="urn:microsoft.com/office/officeart/2005/8/layout/hierarchy2"/>
+    <dgm:cxn modelId="{03E57B11-96EA-4EF1-AC66-8351CB80B58D}" type="presParOf" srcId="{C51D7C66-CE84-4886-83BA-4C6DA9A40BDC}" destId="{54743B2E-2B49-4B9C-BCFE-89B4A223022D}" srcOrd="0" destOrd="0" presId="urn:microsoft.com/office/officeart/2005/8/layout/hierarchy2"/>
+    <dgm:cxn modelId="{9DF804CA-7137-437C-8D40-05DA0097B3F4}" type="presParOf" srcId="{C51D7C66-CE84-4886-83BA-4C6DA9A40BDC}" destId="{27EB1AA2-FA2B-4889-A21B-9179BBFF8ED6}" srcOrd="1" destOrd="0" presId="urn:microsoft.com/office/officeart/2005/8/layout/hierarchy2"/>
+    <dgm:cxn modelId="{32E19FEE-8669-4B9E-A465-A0E044E1FC28}" type="presParOf" srcId="{27EB1AA2-FA2B-4889-A21B-9179BBFF8ED6}" destId="{1889DF31-E9C1-45A1-88BE-8B18172A263A}" srcOrd="0" destOrd="0" presId="urn:microsoft.com/office/officeart/2005/8/layout/hierarchy2"/>
+    <dgm:cxn modelId="{683EDA1A-43AC-4D54-B1A1-9BB683CD27BE}" type="presParOf" srcId="{1889DF31-E9C1-45A1-88BE-8B18172A263A}" destId="{6693197B-78B7-47EE-9FE1-10471704F946}" srcOrd="0" destOrd="0" presId="urn:microsoft.com/office/officeart/2005/8/layout/hierarchy2"/>
+    <dgm:cxn modelId="{74F4DE97-D48C-4A7A-AB50-9CAB7E18BB04}" type="presParOf" srcId="{27EB1AA2-FA2B-4889-A21B-9179BBFF8ED6}" destId="{3BAB4446-30E3-4CE2-B996-8CCB97B38883}" srcOrd="1" destOrd="0" presId="urn:microsoft.com/office/officeart/2005/8/layout/hierarchy2"/>
+    <dgm:cxn modelId="{B1F9A0E0-AEAC-4E7E-9D10-C721B6ED136D}" type="presParOf" srcId="{3BAB4446-30E3-4CE2-B996-8CCB97B38883}" destId="{797FBD49-A139-409C-80D6-2992C6762477}" srcOrd="0" destOrd="0" presId="urn:microsoft.com/office/officeart/2005/8/layout/hierarchy2"/>
+    <dgm:cxn modelId="{0CBDDFAD-469B-4AB9-A602-33CCFD420BC7}" type="presParOf" srcId="{3BAB4446-30E3-4CE2-B996-8CCB97B38883}" destId="{31D18E03-2145-41C5-8A25-705D6BFA78D5}" srcOrd="1" destOrd="0" presId="urn:microsoft.com/office/officeart/2005/8/layout/hierarchy2"/>
+    <dgm:cxn modelId="{1BA643D2-2D9D-4347-816E-22700592B5EE}" type="presParOf" srcId="{31D18E03-2145-41C5-8A25-705D6BFA78D5}" destId="{4AA5200D-7B15-42DE-9422-B197E4970211}" srcOrd="0" destOrd="0" presId="urn:microsoft.com/office/officeart/2005/8/layout/hierarchy2"/>
+    <dgm:cxn modelId="{5491B975-9B74-4FB7-88A1-2DF0A901D23F}" type="presParOf" srcId="{4AA5200D-7B15-42DE-9422-B197E4970211}" destId="{E6077319-7C6E-4777-97B3-CA97D1DAD822}" srcOrd="0" destOrd="0" presId="urn:microsoft.com/office/officeart/2005/8/layout/hierarchy2"/>
+    <dgm:cxn modelId="{9A2F443F-7135-4A35-BD17-DF6779A5F2B2}" type="presParOf" srcId="{31D18E03-2145-41C5-8A25-705D6BFA78D5}" destId="{160396F2-C918-469D-B3DD-4DBBB7563CF1}" srcOrd="1" destOrd="0" presId="urn:microsoft.com/office/officeart/2005/8/layout/hierarchy2"/>
+    <dgm:cxn modelId="{A1A81E9E-248B-424B-8551-3D13AB81CBBA}" type="presParOf" srcId="{160396F2-C918-469D-B3DD-4DBBB7563CF1}" destId="{3B8868D9-9F8B-47F9-99EF-A48BC6B2FF26}" srcOrd="0" destOrd="0" presId="urn:microsoft.com/office/officeart/2005/8/layout/hierarchy2"/>
+    <dgm:cxn modelId="{F2C9FE44-BDA3-47DA-BE6C-064AB2977CB3}" type="presParOf" srcId="{160396F2-C918-469D-B3DD-4DBBB7563CF1}" destId="{F1BA8509-48B6-44D9-B6F0-090B84E3C117}" srcOrd="1" destOrd="0" presId="urn:microsoft.com/office/officeart/2005/8/layout/hierarchy2"/>
+    <dgm:cxn modelId="{D0178C1E-A293-488B-89F0-5B1C44891FA7}" type="presParOf" srcId="{31D18E03-2145-41C5-8A25-705D6BFA78D5}" destId="{81DF227C-317B-417C-B837-BF4939219178}" srcOrd="2" destOrd="0" presId="urn:microsoft.com/office/officeart/2005/8/layout/hierarchy2"/>
+    <dgm:cxn modelId="{97975A39-F7F5-4E93-8681-B6E8B6265BC4}" type="presParOf" srcId="{81DF227C-317B-417C-B837-BF4939219178}" destId="{C2015C7B-D32C-4CE2-BC7D-C9E321ED4B0D}" srcOrd="0" destOrd="0" presId="urn:microsoft.com/office/officeart/2005/8/layout/hierarchy2"/>
+    <dgm:cxn modelId="{845BF2E1-0364-4591-9051-F07581192141}" type="presParOf" srcId="{31D18E03-2145-41C5-8A25-705D6BFA78D5}" destId="{1D2643D1-9721-4869-8B26-F7B57CCBA54C}" srcOrd="3" destOrd="0" presId="urn:microsoft.com/office/officeart/2005/8/layout/hierarchy2"/>
+    <dgm:cxn modelId="{256B3217-B46E-46B5-BC0A-12EC78FA93BC}" type="presParOf" srcId="{1D2643D1-9721-4869-8B26-F7B57CCBA54C}" destId="{41370F12-1FA0-4579-8285-C15FA148591C}" srcOrd="0" destOrd="0" presId="urn:microsoft.com/office/officeart/2005/8/layout/hierarchy2"/>
+    <dgm:cxn modelId="{582C1F63-EC08-4B14-88C4-00958D1DD037}" type="presParOf" srcId="{1D2643D1-9721-4869-8B26-F7B57CCBA54C}" destId="{4012EABF-8046-4F68-B7F4-6930763191CD}" srcOrd="1" destOrd="0" presId="urn:microsoft.com/office/officeart/2005/8/layout/hierarchy2"/>
+    <dgm:cxn modelId="{FE79A1E2-0287-44EC-8A74-2814E6138EAD}" type="presParOf" srcId="{27EB1AA2-FA2B-4889-A21B-9179BBFF8ED6}" destId="{2864DC2A-13C0-4E4B-A7F3-F63F340FA450}" srcOrd="2" destOrd="0" presId="urn:microsoft.com/office/officeart/2005/8/layout/hierarchy2"/>
+    <dgm:cxn modelId="{0FD84DFA-B0B5-4954-B544-72F00F851634}" type="presParOf" srcId="{2864DC2A-13C0-4E4B-A7F3-F63F340FA450}" destId="{346F9867-B732-44D3-B591-4FC16781C35B}" srcOrd="0" destOrd="0" presId="urn:microsoft.com/office/officeart/2005/8/layout/hierarchy2"/>
+    <dgm:cxn modelId="{F839415C-FEC3-4DD5-8F61-E1A239B0E2A9}" type="presParOf" srcId="{27EB1AA2-FA2B-4889-A21B-9179BBFF8ED6}" destId="{1CCA5EC4-0B2E-48DA-9177-936A8E95D339}" srcOrd="3" destOrd="0" presId="urn:microsoft.com/office/officeart/2005/8/layout/hierarchy2"/>
+    <dgm:cxn modelId="{1E26EE9A-C00A-48BE-B996-A3BC38DEDEC3}" type="presParOf" srcId="{1CCA5EC4-0B2E-48DA-9177-936A8E95D339}" destId="{B38E3594-CA56-4A29-BFDC-CA290103A3A6}" srcOrd="0" destOrd="0" presId="urn:microsoft.com/office/officeart/2005/8/layout/hierarchy2"/>
+    <dgm:cxn modelId="{4E4B4081-5CFD-4221-8841-688615CD4917}" type="presParOf" srcId="{1CCA5EC4-0B2E-48DA-9177-936A8E95D339}" destId="{C5A0FD96-86B8-4A41-9D84-94EABE4C37F2}" srcOrd="1" destOrd="0" presId="urn:microsoft.com/office/officeart/2005/8/layout/hierarchy2"/>
+    <dgm:cxn modelId="{1C603D79-0ACA-46FC-9521-02831C45BD33}" type="presParOf" srcId="{C5A0FD96-86B8-4A41-9D84-94EABE4C37F2}" destId="{2E830E8B-B241-4984-BFF5-BCC0806E238E}" srcOrd="0" destOrd="0" presId="urn:microsoft.com/office/officeart/2005/8/layout/hierarchy2"/>
+    <dgm:cxn modelId="{0EE7BCA4-368D-464A-8E37-A0040009B8DD}" type="presParOf" srcId="{2E830E8B-B241-4984-BFF5-BCC0806E238E}" destId="{6C681D0A-EFBE-40D7-8FA9-0029C727D1F3}" srcOrd="0" destOrd="0" presId="urn:microsoft.com/office/officeart/2005/8/layout/hierarchy2"/>
+    <dgm:cxn modelId="{BBF9E0A2-84C9-498D-90E6-9578F3B7E332}" type="presParOf" srcId="{C5A0FD96-86B8-4A41-9D84-94EABE4C37F2}" destId="{34D76B34-6EB6-4D02-986A-9A5B7465C171}" srcOrd="1" destOrd="0" presId="urn:microsoft.com/office/officeart/2005/8/layout/hierarchy2"/>
+    <dgm:cxn modelId="{283BC8C8-3025-48AE-BB0B-A343FBA6F8A5}" type="presParOf" srcId="{34D76B34-6EB6-4D02-986A-9A5B7465C171}" destId="{EAE0073B-E695-4C6C-B978-B5E3B7024E20}" srcOrd="0" destOrd="0" presId="urn:microsoft.com/office/officeart/2005/8/layout/hierarchy2"/>
+    <dgm:cxn modelId="{C99D8871-6FE0-4302-9E72-6F24F12733D4}" type="presParOf" srcId="{34D76B34-6EB6-4D02-986A-9A5B7465C171}" destId="{15B5017A-F407-4601-B757-58B127DF9ECC}" srcOrd="1" destOrd="0" presId="urn:microsoft.com/office/officeart/2005/8/layout/hierarchy2"/>
+    <dgm:cxn modelId="{5490FA8F-3CBC-42E1-893D-34A2BA8B5D3A}" type="presParOf" srcId="{82CA0987-2977-4072-97D6-791AD3CF7947}" destId="{D88348ED-527A-4837-8156-098C1F615BFB}" srcOrd="4" destOrd="0" presId="urn:microsoft.com/office/officeart/2005/8/layout/hierarchy2"/>
+    <dgm:cxn modelId="{36A076F3-9B69-4D86-AC32-6246F98B8FFB}" type="presParOf" srcId="{D88348ED-527A-4837-8156-098C1F615BFB}" destId="{DD8AA6E0-BA21-42D8-8E4A-93AFF5B7CBEA}" srcOrd="0" destOrd="0" presId="urn:microsoft.com/office/officeart/2005/8/layout/hierarchy2"/>
+    <dgm:cxn modelId="{FFF35BC1-C88C-4A55-8319-3B4C044529CE}" type="presParOf" srcId="{82CA0987-2977-4072-97D6-791AD3CF7947}" destId="{22795D5D-6477-408C-8785-133C6F81E485}" srcOrd="5" destOrd="0" presId="urn:microsoft.com/office/officeart/2005/8/layout/hierarchy2"/>
+    <dgm:cxn modelId="{6BCD21AE-A219-4E26-99A0-CA3DDF0A1962}" type="presParOf" srcId="{22795D5D-6477-408C-8785-133C6F81E485}" destId="{0C7AD588-E19E-4FA4-8679-76D852021E3D}" srcOrd="0" destOrd="0" presId="urn:microsoft.com/office/officeart/2005/8/layout/hierarchy2"/>
+    <dgm:cxn modelId="{0AD1E67A-DB1C-41C7-889C-966288DB4D36}" type="presParOf" srcId="{22795D5D-6477-408C-8785-133C6F81E485}" destId="{931CE5FB-4819-4396-B9CF-E5B2AA7AF582}" srcOrd="1" destOrd="0" presId="urn:microsoft.com/office/officeart/2005/8/layout/hierarchy2"/>
+    <dgm:cxn modelId="{100851EB-8BDC-44B0-88EB-3A1248B9782B}" type="presParOf" srcId="{931CE5FB-4819-4396-B9CF-E5B2AA7AF582}" destId="{F9C387D6-3DB2-43EE-A8C5-C98DF7AA1264}" srcOrd="0" destOrd="0" presId="urn:microsoft.com/office/officeart/2005/8/layout/hierarchy2"/>
+    <dgm:cxn modelId="{0CA77E80-DC0E-437F-A34A-85D441DFC6DA}" type="presParOf" srcId="{F9C387D6-3DB2-43EE-A8C5-C98DF7AA1264}" destId="{54AF12FD-3B65-46EE-9011-B900D4CBD75B}" srcOrd="0" destOrd="0" presId="urn:microsoft.com/office/officeart/2005/8/layout/hierarchy2"/>
+    <dgm:cxn modelId="{A10DDF27-408D-4D66-8286-9A229890A31A}" type="presParOf" srcId="{931CE5FB-4819-4396-B9CF-E5B2AA7AF582}" destId="{2860C44C-8CEC-49E4-84FD-6CAB9BFEB225}" srcOrd="1" destOrd="0" presId="urn:microsoft.com/office/officeart/2005/8/layout/hierarchy2"/>
+    <dgm:cxn modelId="{54591351-D433-42B1-BEA1-75996EE6A45F}" type="presParOf" srcId="{2860C44C-8CEC-49E4-84FD-6CAB9BFEB225}" destId="{CC6B0A1C-BAB8-4AB7-9EF6-A7279AB3044F}" srcOrd="0" destOrd="0" presId="urn:microsoft.com/office/officeart/2005/8/layout/hierarchy2"/>
+    <dgm:cxn modelId="{3FA17A9A-3CCE-4174-92A4-9082D4890BA0}" type="presParOf" srcId="{2860C44C-8CEC-49E4-84FD-6CAB9BFEB225}" destId="{58636A5C-0915-4FC5-916B-8EEEEF627EA0}" srcOrd="1" destOrd="0" presId="urn:microsoft.com/office/officeart/2005/8/layout/hierarchy2"/>
+    <dgm:cxn modelId="{C2E5FDED-CABE-43E4-8083-9B2DD034083F}" type="presParOf" srcId="{82CA0987-2977-4072-97D6-791AD3CF7947}" destId="{82063FD8-2DE8-42B1-AC01-6CDB0BC37358}" srcOrd="6" destOrd="0" presId="urn:microsoft.com/office/officeart/2005/8/layout/hierarchy2"/>
+    <dgm:cxn modelId="{60E40290-9825-461A-9A45-D1A75EC34947}" type="presParOf" srcId="{82063FD8-2DE8-42B1-AC01-6CDB0BC37358}" destId="{12C2DC85-DDAF-4F57-9841-150A97500304}" srcOrd="0" destOrd="0" presId="urn:microsoft.com/office/officeart/2005/8/layout/hierarchy2"/>
+    <dgm:cxn modelId="{C0D1B561-F942-4729-AA2F-14113F12EE00}" type="presParOf" srcId="{82CA0987-2977-4072-97D6-791AD3CF7947}" destId="{BB9F06D9-715A-43BB-BBE0-36022263CCCD}" srcOrd="7" destOrd="0" presId="urn:microsoft.com/office/officeart/2005/8/layout/hierarchy2"/>
+    <dgm:cxn modelId="{999EE3D9-1262-41AC-826D-ACFD37ED3ABC}" type="presParOf" srcId="{BB9F06D9-715A-43BB-BBE0-36022263CCCD}" destId="{26D8E710-F0D2-45EF-BDE9-84F12E45A85F}" srcOrd="0" destOrd="0" presId="urn:microsoft.com/office/officeart/2005/8/layout/hierarchy2"/>
+    <dgm:cxn modelId="{17E330E2-4875-4B08-98A2-DFDE8E8477A5}" type="presParOf" srcId="{BB9F06D9-715A-43BB-BBE0-36022263CCCD}" destId="{49A1BD6B-7533-428F-A42D-5017EF29B777}" srcOrd="1" destOrd="0" presId="urn:microsoft.com/office/officeart/2005/8/layout/hierarchy2"/>
+    <dgm:cxn modelId="{EBB32EAF-385F-4284-80CC-E0D063688F66}" type="presParOf" srcId="{49A1BD6B-7533-428F-A42D-5017EF29B777}" destId="{D2E7D7FB-33DA-439B-A6FF-8B6265094B81}" srcOrd="0" destOrd="0" presId="urn:microsoft.com/office/officeart/2005/8/layout/hierarchy2"/>
+    <dgm:cxn modelId="{3DB5050E-5B0B-43AF-AD3A-0FC3EC09FFF3}" type="presParOf" srcId="{D2E7D7FB-33DA-439B-A6FF-8B6265094B81}" destId="{935E24CC-008B-4BE9-B3EB-41EB22B15B73}" srcOrd="0" destOrd="0" presId="urn:microsoft.com/office/officeart/2005/8/layout/hierarchy2"/>
+    <dgm:cxn modelId="{65510995-7A7F-497C-A615-718DA5FD5E84}" type="presParOf" srcId="{49A1BD6B-7533-428F-A42D-5017EF29B777}" destId="{E62C7F9E-FD58-4448-9155-836036332B8E}" srcOrd="1" destOrd="0" presId="urn:microsoft.com/office/officeart/2005/8/layout/hierarchy2"/>
+    <dgm:cxn modelId="{83989FDC-6185-4E9A-A595-0D2DD0A32640}" type="presParOf" srcId="{E62C7F9E-FD58-4448-9155-836036332B8E}" destId="{16B11AF4-04C8-4F95-B50D-C951D10CBCFB}" srcOrd="0" destOrd="0" presId="urn:microsoft.com/office/officeart/2005/8/layout/hierarchy2"/>
+    <dgm:cxn modelId="{B298AEBC-D8C1-40FB-8BA9-F08365DC5BB5}" type="presParOf" srcId="{E62C7F9E-FD58-4448-9155-836036332B8E}" destId="{A0AFD6A4-F26C-4F04-A84F-3C18E736E10C}" srcOrd="1" destOrd="0" presId="urn:microsoft.com/office/officeart/2005/8/layout/hierarchy2"/>
+    <dgm:cxn modelId="{9C111CB3-81C8-48D4-9586-556530B24BAE}" type="presParOf" srcId="{A0AFD6A4-F26C-4F04-A84F-3C18E736E10C}" destId="{D8394A56-8A48-43C9-8876-8EA39F4B73ED}" srcOrd="0" destOrd="0" presId="urn:microsoft.com/office/officeart/2005/8/layout/hierarchy2"/>
+    <dgm:cxn modelId="{2D5259A2-5A76-4B6A-99D1-6A9A66C963D9}" type="presParOf" srcId="{D8394A56-8A48-43C9-8876-8EA39F4B73ED}" destId="{13024C18-820A-4B62-BAEA-89D27D0765CD}" srcOrd="0" destOrd="0" presId="urn:microsoft.com/office/officeart/2005/8/layout/hierarchy2"/>
+    <dgm:cxn modelId="{92C2AEB2-4FB5-40F3-B07C-6E15C03F070C}" type="presParOf" srcId="{A0AFD6A4-F26C-4F04-A84F-3C18E736E10C}" destId="{1C82C597-4470-40A1-9D25-FAF2BF07E192}" srcOrd="1" destOrd="0" presId="urn:microsoft.com/office/officeart/2005/8/layout/hierarchy2"/>
+    <dgm:cxn modelId="{5DAB89AE-A5BC-4352-B2D7-F30067D33984}" type="presParOf" srcId="{1C82C597-4470-40A1-9D25-FAF2BF07E192}" destId="{F7DF3503-2E14-4B1A-9CBB-7E9883AC3E4A}" srcOrd="0" destOrd="0" presId="urn:microsoft.com/office/officeart/2005/8/layout/hierarchy2"/>
+    <dgm:cxn modelId="{B68A98EA-CFF8-4A4F-BDAB-6A7BB65FE26E}" type="presParOf" srcId="{1C82C597-4470-40A1-9D25-FAF2BF07E192}" destId="{10260D0F-7A8A-453A-A0A9-7AB1CDBEDD4D}" srcOrd="1" destOrd="0" presId="urn:microsoft.com/office/officeart/2005/8/layout/hierarchy2"/>
+    <dgm:cxn modelId="{A5B8EE77-A8F3-44F6-A263-25A472982C75}" type="presParOf" srcId="{A0AFD6A4-F26C-4F04-A84F-3C18E736E10C}" destId="{7D05C43C-DFC0-4A88-8A56-94706F21A1FA}" srcOrd="2" destOrd="0" presId="urn:microsoft.com/office/officeart/2005/8/layout/hierarchy2"/>
+    <dgm:cxn modelId="{DD0BF0B3-B759-4EB7-B8B9-F37231D5042F}" type="presParOf" srcId="{7D05C43C-DFC0-4A88-8A56-94706F21A1FA}" destId="{33F3F195-0D69-437A-AA03-20F248E1E632}" srcOrd="0" destOrd="0" presId="urn:microsoft.com/office/officeart/2005/8/layout/hierarchy2"/>
+    <dgm:cxn modelId="{3EEAD65B-41A4-49E6-B03C-B5FFB1CB657E}" type="presParOf" srcId="{A0AFD6A4-F26C-4F04-A84F-3C18E736E10C}" destId="{A821B035-8A9C-46FB-9E73-44314A1115AD}" srcOrd="3" destOrd="0" presId="urn:microsoft.com/office/officeart/2005/8/layout/hierarchy2"/>
+    <dgm:cxn modelId="{3A275703-8A78-42DC-89CE-FFBB0903CA6E}" type="presParOf" srcId="{A821B035-8A9C-46FB-9E73-44314A1115AD}" destId="{9ECD2900-0A9A-47D1-A756-67C34D750CCF}" srcOrd="0" destOrd="0" presId="urn:microsoft.com/office/officeart/2005/8/layout/hierarchy2"/>
+    <dgm:cxn modelId="{7FE98BAB-C9A8-4C07-8E46-352AA7A6FEF4}" type="presParOf" srcId="{A821B035-8A9C-46FB-9E73-44314A1115AD}" destId="{3A25304D-E5C6-49B5-A259-2A0ABD45E35C}" srcOrd="1" destOrd="0" presId="urn:microsoft.com/office/officeart/2005/8/layout/hierarchy2"/>
+    <dgm:cxn modelId="{49B3C03B-517E-42B8-9248-A983C30EA671}" type="presParOf" srcId="{49A1BD6B-7533-428F-A42D-5017EF29B777}" destId="{265BA9A4-8B4E-4711-88C7-AB227C949A94}" srcOrd="2" destOrd="0" presId="urn:microsoft.com/office/officeart/2005/8/layout/hierarchy2"/>
+    <dgm:cxn modelId="{05D94FDB-3F23-416A-8B2F-216296C3757B}" type="presParOf" srcId="{265BA9A4-8B4E-4711-88C7-AB227C949A94}" destId="{F9091B10-7237-43E5-93A5-0A860387BD22}" srcOrd="0" destOrd="0" presId="urn:microsoft.com/office/officeart/2005/8/layout/hierarchy2"/>
+    <dgm:cxn modelId="{1EA25A17-80FA-4F52-951C-60F26E26FC48}" type="presParOf" srcId="{49A1BD6B-7533-428F-A42D-5017EF29B777}" destId="{F87A97B9-BE22-4B2E-9810-7E6351D74F66}" srcOrd="3" destOrd="0" presId="urn:microsoft.com/office/officeart/2005/8/layout/hierarchy2"/>
+    <dgm:cxn modelId="{0969BBB0-7FFA-4E71-BDE9-06D3D6FA4A23}" type="presParOf" srcId="{F87A97B9-BE22-4B2E-9810-7E6351D74F66}" destId="{240ABD63-9087-4546-89CF-88541F4CEF52}" srcOrd="0" destOrd="0" presId="urn:microsoft.com/office/officeart/2005/8/layout/hierarchy2"/>
+    <dgm:cxn modelId="{681970E6-13FC-43C1-9289-56706ADF43C5}" type="presParOf" srcId="{F87A97B9-BE22-4B2E-9810-7E6351D74F66}" destId="{5F8A3D0B-8C88-4314-90A2-53E524CB732B}" srcOrd="1" destOrd="0" presId="urn:microsoft.com/office/officeart/2005/8/layout/hierarchy2"/>
+    <dgm:cxn modelId="{84B3C886-D059-444D-84BB-1217B62C1C07}" type="presParOf" srcId="{5F8A3D0B-8C88-4314-90A2-53E524CB732B}" destId="{BF0567E6-6DA9-48ED-9A37-47285840FDF7}" srcOrd="0" destOrd="0" presId="urn:microsoft.com/office/officeart/2005/8/layout/hierarchy2"/>
+    <dgm:cxn modelId="{9DC0E38F-4054-4247-B9D4-8478875C139E}" type="presParOf" srcId="{BF0567E6-6DA9-48ED-9A37-47285840FDF7}" destId="{30099040-2BEC-46EB-AE9D-6A3BEF8052F4}" srcOrd="0" destOrd="0" presId="urn:microsoft.com/office/officeart/2005/8/layout/hierarchy2"/>
+    <dgm:cxn modelId="{C2ADFB91-1C1C-4CD0-9321-FA2037454C13}" type="presParOf" srcId="{5F8A3D0B-8C88-4314-90A2-53E524CB732B}" destId="{8B68CDD0-4452-4C80-9E5E-9AEC50B081C8}" srcOrd="1" destOrd="0" presId="urn:microsoft.com/office/officeart/2005/8/layout/hierarchy2"/>
+    <dgm:cxn modelId="{68FEBD8E-50FA-4D19-8BB5-AED189276514}" type="presParOf" srcId="{8B68CDD0-4452-4C80-9E5E-9AEC50B081C8}" destId="{E7F03264-C14C-446F-BCBE-D61750AF3A77}" srcOrd="0" destOrd="0" presId="urn:microsoft.com/office/officeart/2005/8/layout/hierarchy2"/>
+    <dgm:cxn modelId="{7A472F97-344D-4EFA-BC71-D4B2FFB0AD6E}" type="presParOf" srcId="{8B68CDD0-4452-4C80-9E5E-9AEC50B081C8}" destId="{F12AF1B5-E90E-4DED-AEC6-0A3EB3D78347}" srcOrd="1" destOrd="0" presId="urn:microsoft.com/office/officeart/2005/8/layout/hierarchy2"/>
+    <dgm:cxn modelId="{861D3154-4BAC-4AF8-8F47-AC9E4EDAF062}" type="presParOf" srcId="{F12AF1B5-E90E-4DED-AEC6-0A3EB3D78347}" destId="{21F216FC-1A29-4DA3-BE45-EBAAD540EDFF}" srcOrd="0" destOrd="0" presId="urn:microsoft.com/office/officeart/2005/8/layout/hierarchy2"/>
+    <dgm:cxn modelId="{1C41E26C-FC8A-4984-AC6E-CC85C38A4A98}" type="presParOf" srcId="{21F216FC-1A29-4DA3-BE45-EBAAD540EDFF}" destId="{C517C033-B09A-4E21-8604-8C0CA07E9762}" srcOrd="0" destOrd="0" presId="urn:microsoft.com/office/officeart/2005/8/layout/hierarchy2"/>
+    <dgm:cxn modelId="{05CDE981-AA6C-463B-A080-7E6CB32C95A1}" type="presParOf" srcId="{F12AF1B5-E90E-4DED-AEC6-0A3EB3D78347}" destId="{268FC15B-6ECF-42F9-BB46-0EE2EF0C523A}" srcOrd="1" destOrd="0" presId="urn:microsoft.com/office/officeart/2005/8/layout/hierarchy2"/>
+    <dgm:cxn modelId="{99B0A98D-4553-4203-B136-F64FC7EAB1D9}" type="presParOf" srcId="{268FC15B-6ECF-42F9-BB46-0EE2EF0C523A}" destId="{238A04B6-8EF5-45CF-9164-325F1FDB3A44}" srcOrd="0" destOrd="0" presId="urn:microsoft.com/office/officeart/2005/8/layout/hierarchy2"/>
+    <dgm:cxn modelId="{3A94E0A0-484C-4C4F-A0E1-0EC517B7F768}" type="presParOf" srcId="{268FC15B-6ECF-42F9-BB46-0EE2EF0C523A}" destId="{5524673C-3A9E-4814-9EC7-C5ACCA641D22}" srcOrd="1" destOrd="0" presId="urn:microsoft.com/office/officeart/2005/8/layout/hierarchy2"/>
+    <dgm:cxn modelId="{E631D401-4123-426E-8051-4B057A2A923D}" type="presParOf" srcId="{F12AF1B5-E90E-4DED-AEC6-0A3EB3D78347}" destId="{CB159F70-ABE8-4C17-9F22-0AB61C102E64}" srcOrd="2" destOrd="0" presId="urn:microsoft.com/office/officeart/2005/8/layout/hierarchy2"/>
+    <dgm:cxn modelId="{3918EA57-AD57-40A8-B2E4-6B53214AAE41}" type="presParOf" srcId="{CB159F70-ABE8-4C17-9F22-0AB61C102E64}" destId="{65154119-D258-4A25-9837-29E60567675A}" srcOrd="0" destOrd="0" presId="urn:microsoft.com/office/officeart/2005/8/layout/hierarchy2"/>
+    <dgm:cxn modelId="{AB6F52B5-6ED9-40E4-90BD-1FBB24945B0A}" type="presParOf" srcId="{F12AF1B5-E90E-4DED-AEC6-0A3EB3D78347}" destId="{66342CAE-E952-4D5C-AF0F-D8E08F34C7B7}" srcOrd="3" destOrd="0" presId="urn:microsoft.com/office/officeart/2005/8/layout/hierarchy2"/>
+    <dgm:cxn modelId="{5E12CCDB-D7C0-4DDD-BF92-87641AA25C50}" type="presParOf" srcId="{66342CAE-E952-4D5C-AF0F-D8E08F34C7B7}" destId="{CF2F8359-8E2C-400E-A50D-384EDB3CA8A3}" srcOrd="0" destOrd="0" presId="urn:microsoft.com/office/officeart/2005/8/layout/hierarchy2"/>
+    <dgm:cxn modelId="{4DF1522D-6A93-4ECA-BEDE-D231299AB8DA}" type="presParOf" srcId="{66342CAE-E952-4D5C-AF0F-D8E08F34C7B7}" destId="{9C17A70B-9804-4C9E-9B21-B9608840F4F7}" srcOrd="1" destOrd="0" presId="urn:microsoft.com/office/officeart/2005/8/layout/hierarchy2"/>
+    <dgm:cxn modelId="{52465BE7-CED5-4ADF-8ADD-3C32BD3F13AF}" type="presParOf" srcId="{5F8A3D0B-8C88-4314-90A2-53E524CB732B}" destId="{4A7F0945-CD52-46CF-9330-64955ED272D3}" srcOrd="2" destOrd="0" presId="urn:microsoft.com/office/officeart/2005/8/layout/hierarchy2"/>
+    <dgm:cxn modelId="{04043C7E-1D49-4A41-87A9-EBCAE169F1A9}" type="presParOf" srcId="{4A7F0945-CD52-46CF-9330-64955ED272D3}" destId="{9C019F64-9F54-4E42-B09D-B632A438C519}" srcOrd="0" destOrd="0" presId="urn:microsoft.com/office/officeart/2005/8/layout/hierarchy2"/>
+    <dgm:cxn modelId="{9E8A698B-DDB3-40CA-B790-D3DCC8537CF4}" type="presParOf" srcId="{5F8A3D0B-8C88-4314-90A2-53E524CB732B}" destId="{E73807F3-7FD6-464E-90ED-2C6F07685807}" srcOrd="3" destOrd="0" presId="urn:microsoft.com/office/officeart/2005/8/layout/hierarchy2"/>
+    <dgm:cxn modelId="{AB94F6D8-2807-428B-9A36-71B42A296564}" type="presParOf" srcId="{E73807F3-7FD6-464E-90ED-2C6F07685807}" destId="{E36CEAF0-998B-4A4B-BA8D-EFF57F7AB8FA}" srcOrd="0" destOrd="0" presId="urn:microsoft.com/office/officeart/2005/8/layout/hierarchy2"/>
+    <dgm:cxn modelId="{0267DF52-AD50-411A-9738-A7F161FA823C}" type="presParOf" srcId="{E73807F3-7FD6-464E-90ED-2C6F07685807}" destId="{E4D82B99-DF89-49E4-912C-E0AA27367A01}" srcOrd="1" destOrd="0" presId="urn:microsoft.com/office/officeart/2005/8/layout/hierarchy2"/>
+    <dgm:cxn modelId="{66725F40-8305-4241-A650-00555C4E982A}" type="presParOf" srcId="{E4D82B99-DF89-49E4-912C-E0AA27367A01}" destId="{605ED397-3BB2-4B24-BE01-C5E7F35EB3C0}" srcOrd="0" destOrd="0" presId="urn:microsoft.com/office/officeart/2005/8/layout/hierarchy2"/>
+    <dgm:cxn modelId="{7F34D026-6DE8-4777-B0F9-BAB99D7C1E9B}" type="presParOf" srcId="{605ED397-3BB2-4B24-BE01-C5E7F35EB3C0}" destId="{02A1F396-0D8F-41FA-A270-0769376E77F0}" srcOrd="0" destOrd="0" presId="urn:microsoft.com/office/officeart/2005/8/layout/hierarchy2"/>
+    <dgm:cxn modelId="{23D34383-8FAD-4EFA-AD52-66429DEFCDAD}" type="presParOf" srcId="{E4D82B99-DF89-49E4-912C-E0AA27367A01}" destId="{B6BC3AFD-E3ED-4071-898F-ECED1E5B706D}" srcOrd="1" destOrd="0" presId="urn:microsoft.com/office/officeart/2005/8/layout/hierarchy2"/>
+    <dgm:cxn modelId="{14B5169F-65D1-4ACC-A309-6E186EF7B55E}" type="presParOf" srcId="{B6BC3AFD-E3ED-4071-898F-ECED1E5B706D}" destId="{FC31CFF5-CDC9-4FC6-A745-A19F38E995B7}" srcOrd="0" destOrd="0" presId="urn:microsoft.com/office/officeart/2005/8/layout/hierarchy2"/>
+    <dgm:cxn modelId="{BFA2E435-C8D8-458D-8775-82769032D55B}" type="presParOf" srcId="{B6BC3AFD-E3ED-4071-898F-ECED1E5B706D}" destId="{53557962-1B04-4913-A8C3-69C6BD7A315C}" srcOrd="1" destOrd="0" presId="urn:microsoft.com/office/officeart/2005/8/layout/hierarchy2"/>
   </dgm:cxnLst>
   <dgm:bg/>
   <dgm:whole/>
@@ -19723,7 +19698,7 @@
 </file>
 
 <file path=customXml/itemProps1.xml><?xml version="1.0" encoding="utf-8"?>
-<ds:datastoreItem xmlns:ds="http://schemas.openxmlformats.org/officeDocument/2006/customXml" ds:itemID="{160500EE-8085-4A07-AD3D-F808F079A79F}">
+<ds:datastoreItem xmlns:ds="http://schemas.openxmlformats.org/officeDocument/2006/customXml" ds:itemID="{44E713F1-A531-4D33-B2C8-AAF4DD69584A}">
   <ds:schemaRefs>
     <ds:schemaRef ds:uri="http://schemas.openxmlformats.org/officeDocument/2006/bibliography"/>
   </ds:schemaRefs>

</xml_diff>

<commit_message>
Updated FDG2013/FDG_2013_Provenance_v0.doc draft Added Generated_Provenance_Graph_Example.png used in the paper Created an Errata for gameprov vCameraReady_v3.docx, correcting some mistakes found
</commit_message>
<xml_diff>
--- a/Documents/Papers/SBGames2012/gameprov vCameraReady_v3.docx
+++ b/Documents/Papers/SBGames2012/gameprov vCameraReady_v3.docx
@@ -1586,7 +1586,13 @@
         <w:t>.</w:t>
       </w:r>
       <w:r>
-        <w:t xml:space="preserve"> Finally, Section 6 presents the conclusions of this work</w:t>
+        <w:t xml:space="preserve"> Finally, Section </w:t>
+      </w:r>
+      <w:r>
+        <w:t>5</w:t>
+      </w:r>
+      <w:r>
+        <w:t xml:space="preserve"> presents the conclusions of this work</w:t>
       </w:r>
       <w:r>
         <w:t xml:space="preserve"> and </w:t>
@@ -14675,201 +14681,201 @@
     </dgm:pt>
   </dgm:ptLst>
   <dgm:cxnLst>
-    <dgm:cxn modelId="{FA803F44-C959-45EC-BE59-BB5626D57678}" type="presOf" srcId="{FAB60589-855B-4933-8283-6EA08460BF7F}" destId="{1889DF31-E9C1-45A1-88BE-8B18172A263A}" srcOrd="0" destOrd="0" presId="urn:microsoft.com/office/officeart/2005/8/layout/hierarchy2"/>
-    <dgm:cxn modelId="{F6201B5C-AC8A-49C1-93F9-397A99D02AEE}" type="presOf" srcId="{90DC5E90-6F4B-47AA-87D8-9134DB917318}" destId="{16B11AF4-04C8-4F95-B50D-C951D10CBCFB}" srcOrd="0" destOrd="0" presId="urn:microsoft.com/office/officeart/2005/8/layout/hierarchy2"/>
-    <dgm:cxn modelId="{1FE1A2DC-0D1F-4342-A7D1-67B568FE05E2}" type="presOf" srcId="{C9AB5B93-AA24-4987-A7EA-9F702A8D98DC}" destId="{F9C387D6-3DB2-43EE-A8C5-C98DF7AA1264}" srcOrd="0" destOrd="0" presId="urn:microsoft.com/office/officeart/2005/8/layout/hierarchy2"/>
-    <dgm:cxn modelId="{4C8E67C1-AC91-4427-8B80-2C418A44C55C}" type="presOf" srcId="{B09DDAA1-FA7F-414B-AEFC-8FD8AD30AEAB}" destId="{B5C8146A-0574-4C94-8DE4-9D4C27829023}" srcOrd="1" destOrd="0" presId="urn:microsoft.com/office/officeart/2005/8/layout/hierarchy2"/>
+    <dgm:cxn modelId="{41B370AD-B267-4C70-A622-E979C9272DB2}" type="presOf" srcId="{DD1E4FED-04E7-448F-B812-8BEE8486DD43}" destId="{D8394A56-8A48-43C9-8876-8EA39F4B73ED}" srcOrd="0" destOrd="0" presId="urn:microsoft.com/office/officeart/2005/8/layout/hierarchy2"/>
+    <dgm:cxn modelId="{5BD2F7A6-60C0-4007-80C5-84BE446D87C7}" srcId="{5D61EA02-8BFA-4D0F-8E46-5E315580374A}" destId="{1CEB947C-EB39-4414-83A1-BE86AAF2267B}" srcOrd="3" destOrd="0" parTransId="{476EF9D4-D438-40F7-BC97-D488DFA755A1}" sibTransId="{4E380BCB-3D5D-4C38-A0BA-867206085830}"/>
+    <dgm:cxn modelId="{7730BCE3-4A40-45DC-886E-B7D053BE41AE}" type="presOf" srcId="{DC7403F1-0571-424F-8BE8-3CC1536FDE8C}" destId="{BF0567E6-6DA9-48ED-9A37-47285840FDF7}" srcOrd="0" destOrd="0" presId="urn:microsoft.com/office/officeart/2005/8/layout/hierarchy2"/>
     <dgm:cxn modelId="{6920ED83-38EB-4727-98DA-9126D9C32BE1}" srcId="{08EB2621-46CB-4202-ADE5-AB4B3522E59F}" destId="{AD20F728-8A1C-431A-A057-084EFAE2370E}" srcOrd="1" destOrd="0" parTransId="{29280282-54F1-45C6-8D42-4754C6BDCF91}" sibTransId="{4BE0A73D-F545-49DA-BD19-85E8D42A89C6}"/>
-    <dgm:cxn modelId="{868BA83C-8698-4668-A099-FAE0E3ABC31F}" type="presOf" srcId="{5D61EA02-8BFA-4D0F-8E46-5E315580374A}" destId="{D5ACFD89-23A4-4CF0-A4C3-F21EF07981F7}" srcOrd="0" destOrd="0" presId="urn:microsoft.com/office/officeart/2005/8/layout/hierarchy2"/>
-    <dgm:cxn modelId="{39216B69-323E-4DD3-B98F-43BFF60EABC1}" type="presOf" srcId="{1CEB947C-EB39-4414-83A1-BE86AAF2267B}" destId="{26D8E710-F0D2-45EF-BDE9-84F12E45A85F}" srcOrd="0" destOrd="0" presId="urn:microsoft.com/office/officeart/2005/8/layout/hierarchy2"/>
+    <dgm:cxn modelId="{75DDD355-7FBA-4013-B0DA-01EA6BDC96A6}" type="presOf" srcId="{526B4BB0-2314-4A44-8A2C-555C722A488D}" destId="{9ECD2900-0A9A-47D1-A756-67C34D750CCF}" srcOrd="0" destOrd="0" presId="urn:microsoft.com/office/officeart/2005/8/layout/hierarchy2"/>
+    <dgm:cxn modelId="{9AB5052B-A5DC-4697-8855-CEE89CC1BCE7}" srcId="{9ADEECC3-7F9F-46A7-B5DA-4F3694F77112}" destId="{15B13E3A-CE8B-4DDB-99F6-4A778AADA124}" srcOrd="0" destOrd="0" parTransId="{75F630ED-A7FC-4A27-96D8-2461E5115420}" sibTransId="{FEE16891-7989-46F7-9786-E8A184291411}"/>
+    <dgm:cxn modelId="{A145774D-0CA9-4F06-AC01-AAC00B6798AE}" type="presOf" srcId="{D87D5094-0096-4ED0-8BEC-3E12D5CBBBF0}" destId="{02A1F396-0D8F-41FA-A270-0769376E77F0}" srcOrd="1" destOrd="0" presId="urn:microsoft.com/office/officeart/2005/8/layout/hierarchy2"/>
+    <dgm:cxn modelId="{EE38C33C-AC14-4A75-8181-3911644093B7}" type="presOf" srcId="{A6F2A7DE-2AF6-4487-959F-D397992022A4}" destId="{E7F03264-C14C-446F-BCBE-D61750AF3A77}" srcOrd="0" destOrd="0" presId="urn:microsoft.com/office/officeart/2005/8/layout/hierarchy2"/>
+    <dgm:cxn modelId="{E0356EFB-6586-4BBD-9557-67EA0D4846FB}" srcId="{1CEB947C-EB39-4414-83A1-BE86AAF2267B}" destId="{08EB2621-46CB-4202-ADE5-AB4B3522E59F}" srcOrd="1" destOrd="0" parTransId="{55FAC393-4BEB-48FC-8ACB-8A77E52659C4}" sibTransId="{7158E61D-5EB5-41AF-AE3D-EA283519902A}"/>
+    <dgm:cxn modelId="{7A582382-55BB-4892-94DF-6448B0F6886A}" type="presOf" srcId="{55FAC393-4BEB-48FC-8ACB-8A77E52659C4}" destId="{F9091B10-7237-43E5-93A5-0A860387BD22}" srcOrd="1" destOrd="0" presId="urn:microsoft.com/office/officeart/2005/8/layout/hierarchy2"/>
+    <dgm:cxn modelId="{6139494B-FF53-40FE-9EC7-E21D1BF5971C}" type="presOf" srcId="{DC7403F1-0571-424F-8BE8-3CC1536FDE8C}" destId="{30099040-2BEC-46EB-AE9D-6A3BEF8052F4}" srcOrd="1" destOrd="0" presId="urn:microsoft.com/office/officeart/2005/8/layout/hierarchy2"/>
+    <dgm:cxn modelId="{60EE864E-5DD4-4C6F-AE43-E666C65AC485}" type="presOf" srcId="{A68335E5-009E-44DF-97AB-B7A1ACEA24EB}" destId="{2E830E8B-B241-4984-BFF5-BCC0806E238E}" srcOrd="0" destOrd="0" presId="urn:microsoft.com/office/officeart/2005/8/layout/hierarchy2"/>
+    <dgm:cxn modelId="{17F093D9-5BC3-4A5C-B77E-B53089898E68}" type="presOf" srcId="{5C72BA27-4ED8-4268-8C59-0D96FD60F177}" destId="{6D38B18B-70EC-4AF7-A6FF-B5C7FE8D4DA4}" srcOrd="0" destOrd="0" presId="urn:microsoft.com/office/officeart/2005/8/layout/hierarchy2"/>
+    <dgm:cxn modelId="{5910A018-03A5-41B0-8A05-94B82A9D313D}" srcId="{5D61EA02-8BFA-4D0F-8E46-5E315580374A}" destId="{5C72BA27-4ED8-4268-8C59-0D96FD60F177}" srcOrd="0" destOrd="0" parTransId="{2BEEED00-B133-46F3-9B7F-8EF3EFD999F1}" sibTransId="{DD07C94F-AFD1-4731-A3E5-6EDB007D742B}"/>
+    <dgm:cxn modelId="{741C1B67-E63B-4405-82AC-28DAF0707D24}" type="presOf" srcId="{986B7168-B57B-41C8-BFC6-0EBF5796DDB7}" destId="{2864DC2A-13C0-4E4B-A7F3-F63F340FA450}" srcOrd="0" destOrd="0" presId="urn:microsoft.com/office/officeart/2005/8/layout/hierarchy2"/>
+    <dgm:cxn modelId="{6648B239-BC44-4C12-8FFE-2D6EEDBCD462}" type="presOf" srcId="{E2E4CF81-77EC-4CCE-8CBF-5EBF1BDFDD2A}" destId="{238A04B6-8EF5-45CF-9164-325F1FDB3A44}" srcOrd="0" destOrd="0" presId="urn:microsoft.com/office/officeart/2005/8/layout/hierarchy2"/>
+    <dgm:cxn modelId="{057C3261-DF42-4F05-95F5-BFA1610D9617}" type="presOf" srcId="{2ABC8B2A-1AE0-4445-BB0F-A32B638FE792}" destId="{FC31CFF5-CDC9-4FC6-A745-A19F38E995B7}" srcOrd="0" destOrd="0" presId="urn:microsoft.com/office/officeart/2005/8/layout/hierarchy2"/>
+    <dgm:cxn modelId="{A1FBE645-FB16-4567-8113-5B2AB38A13C0}" type="presOf" srcId="{29280282-54F1-45C6-8D42-4754C6BDCF91}" destId="{9C019F64-9F54-4E42-B09D-B632A438C519}" srcOrd="1" destOrd="0" presId="urn:microsoft.com/office/officeart/2005/8/layout/hierarchy2"/>
+    <dgm:cxn modelId="{45F8D0C2-19C2-407B-A6F8-D3736F6B9ECF}" type="presOf" srcId="{3AEBF0E2-45AF-4956-BF8F-20F6FA6CE5F6}" destId="{CC6B0A1C-BAB8-4AB7-9EF6-A7279AB3044F}" srcOrd="0" destOrd="0" presId="urn:microsoft.com/office/officeart/2005/8/layout/hierarchy2"/>
+    <dgm:cxn modelId="{3BFB411F-717E-43EA-B98E-C181B582A5A4}" srcId="{541A30EA-272A-418C-AFBA-B573FCDB56CE}" destId="{5D61EA02-8BFA-4D0F-8E46-5E315580374A}" srcOrd="0" destOrd="0" parTransId="{7A1608D9-E4CA-4808-BEE3-CED60C7A0DD1}" sibTransId="{B6D5FED1-833C-4A62-839E-2ED13889959B}"/>
+    <dgm:cxn modelId="{822CE42B-87B3-4907-BD07-33709549AF03}" srcId="{2E691FFF-7427-44F8-A8A7-0CB32246E31C}" destId="{3AEBF0E2-45AF-4956-BF8F-20F6FA6CE5F6}" srcOrd="0" destOrd="0" parTransId="{C9AB5B93-AA24-4987-A7EA-9F702A8D98DC}" sibTransId="{3579E251-C5F1-4AEA-BC0C-852059257770}"/>
+    <dgm:cxn modelId="{E61A86DF-FF8D-4586-B43D-199D25F5D805}" srcId="{A6F2A7DE-2AF6-4487-959F-D397992022A4}" destId="{E2E4CF81-77EC-4CCE-8CBF-5EBF1BDFDD2A}" srcOrd="0" destOrd="0" parTransId="{05AFFF34-8020-4494-B0AF-3B8FCE859F02}" sibTransId="{EF61E1B0-9987-40EC-840C-30580C7CD5D4}"/>
+    <dgm:cxn modelId="{B358FC56-65E0-4C2F-8F73-CBD3DE45D29C}" type="presOf" srcId="{75F630ED-A7FC-4A27-96D8-2461E5115420}" destId="{E6077319-7C6E-4777-97B3-CA97D1DAD822}" srcOrd="1" destOrd="0" presId="urn:microsoft.com/office/officeart/2005/8/layout/hierarchy2"/>
+    <dgm:cxn modelId="{BDB80A33-C978-43DD-BFB1-72ED643D26E9}" type="presOf" srcId="{B95568D8-D303-49EB-85AC-0942EA985617}" destId="{CF2F8359-8E2C-400E-A50D-384EDB3CA8A3}" srcOrd="0" destOrd="0" presId="urn:microsoft.com/office/officeart/2005/8/layout/hierarchy2"/>
+    <dgm:cxn modelId="{A81CB8AE-A44E-4B5B-A33B-67CF7F0BF30A}" type="presOf" srcId="{DD1E4FED-04E7-448F-B812-8BEE8486DD43}" destId="{13024C18-820A-4B62-BAEA-89D27D0765CD}" srcOrd="1" destOrd="0" presId="urn:microsoft.com/office/officeart/2005/8/layout/hierarchy2"/>
+    <dgm:cxn modelId="{7E6EABF1-9D65-4892-AAA5-1C5C30E242CD}" type="presOf" srcId="{D87D5094-0096-4ED0-8BEC-3E12D5CBBBF0}" destId="{605ED397-3BB2-4B24-BE01-C5E7F35EB3C0}" srcOrd="0" destOrd="0" presId="urn:microsoft.com/office/officeart/2005/8/layout/hierarchy2"/>
+    <dgm:cxn modelId="{8FE8EF0D-E341-437C-BB75-D2347BCB44A4}" type="presOf" srcId="{448C5BEE-4732-4357-B651-253BBAA9A8B7}" destId="{5A4405BA-2082-47F6-9FF1-48042B30A932}" srcOrd="0" destOrd="0" presId="urn:microsoft.com/office/officeart/2005/8/layout/hierarchy2"/>
     <dgm:cxn modelId="{7D5744CD-043B-468A-A028-CB04AD344382}" srcId="{A6F2A7DE-2AF6-4487-959F-D397992022A4}" destId="{B95568D8-D303-49EB-85AC-0942EA985617}" srcOrd="1" destOrd="0" parTransId="{8242B283-4BE2-4E85-BFEE-0EA44472760E}" sibTransId="{2E7F46BE-885D-482A-BC1E-BDED69909460}"/>
-    <dgm:cxn modelId="{C000352D-E13B-4F62-AF73-8DF5E79F11B3}" type="presOf" srcId="{476EF9D4-D438-40F7-BC97-D488DFA755A1}" destId="{82063FD8-2DE8-42B1-AC01-6CDB0BC37358}" srcOrd="0" destOrd="0" presId="urn:microsoft.com/office/officeart/2005/8/layout/hierarchy2"/>
-    <dgm:cxn modelId="{AB85FBE7-C2D5-4232-AC6A-B03F01A0ADA6}" type="presOf" srcId="{946EF0D6-3817-4E92-8FB9-6A907EBD07C9}" destId="{E6950A32-D71C-4EA5-88AE-3B3F0287DC19}" srcOrd="1" destOrd="0" presId="urn:microsoft.com/office/officeart/2005/8/layout/hierarchy2"/>
-    <dgm:cxn modelId="{0AFF4F2E-8EB7-494E-BEDB-B7BE695385AF}" type="presOf" srcId="{986B7168-B57B-41C8-BFC6-0EBF5796DDB7}" destId="{346F9867-B732-44D3-B591-4FC16781C35B}" srcOrd="1" destOrd="0" presId="urn:microsoft.com/office/officeart/2005/8/layout/hierarchy2"/>
-    <dgm:cxn modelId="{9AB5052B-A5DC-4697-8855-CEE89CC1BCE7}" srcId="{9ADEECC3-7F9F-46A7-B5DA-4F3694F77112}" destId="{15B13E3A-CE8B-4DDB-99F6-4A778AADA124}" srcOrd="0" destOrd="0" parTransId="{75F630ED-A7FC-4A27-96D8-2461E5115420}" sibTransId="{FEE16891-7989-46F7-9786-E8A184291411}"/>
-    <dgm:cxn modelId="{5910A018-03A5-41B0-8A05-94B82A9D313D}" srcId="{5D61EA02-8BFA-4D0F-8E46-5E315580374A}" destId="{5C72BA27-4ED8-4268-8C59-0D96FD60F177}" srcOrd="0" destOrd="0" parTransId="{2BEEED00-B133-46F3-9B7F-8EF3EFD999F1}" sibTransId="{DD07C94F-AFD1-4731-A3E5-6EDB007D742B}"/>
-    <dgm:cxn modelId="{C7A8BF37-BC0E-42EC-8487-656E9A69BA21}" type="presOf" srcId="{946EF0D6-3817-4E92-8FB9-6A907EBD07C9}" destId="{68438195-FD75-4EAF-817E-3D241C458B9B}" srcOrd="0" destOrd="0" presId="urn:microsoft.com/office/officeart/2005/8/layout/hierarchy2"/>
-    <dgm:cxn modelId="{E61A86DF-FF8D-4586-B43D-199D25F5D805}" srcId="{A6F2A7DE-2AF6-4487-959F-D397992022A4}" destId="{E2E4CF81-77EC-4CCE-8CBF-5EBF1BDFDD2A}" srcOrd="0" destOrd="0" parTransId="{05AFFF34-8020-4494-B0AF-3B8FCE859F02}" sibTransId="{EF61E1B0-9987-40EC-840C-30580C7CD5D4}"/>
-    <dgm:cxn modelId="{FE43E38C-EBCD-4B39-8D74-80D5C36B2C48}" type="presOf" srcId="{F49A8C01-7410-48F0-BC22-AF5FC134600B}" destId="{3284F059-BB42-4147-B03D-CCCC684A12A7}" srcOrd="1" destOrd="0" presId="urn:microsoft.com/office/officeart/2005/8/layout/hierarchy2"/>
-    <dgm:cxn modelId="{50D3942A-D213-4F6B-9FEB-1041C300EB8D}" type="presOf" srcId="{DC7403F1-0571-424F-8BE8-3CC1536FDE8C}" destId="{30099040-2BEC-46EB-AE9D-6A3BEF8052F4}" srcOrd="1" destOrd="0" presId="urn:microsoft.com/office/officeart/2005/8/layout/hierarchy2"/>
+    <dgm:cxn modelId="{9F1BA44A-103B-48A9-A961-EE6606543C4A}" type="presOf" srcId="{476EF9D4-D438-40F7-BC97-D488DFA755A1}" destId="{82063FD8-2DE8-42B1-AC01-6CDB0BC37358}" srcOrd="0" destOrd="0" presId="urn:microsoft.com/office/officeart/2005/8/layout/hierarchy2"/>
+    <dgm:cxn modelId="{0A58454A-0DA6-402C-B84E-1411F44AD585}" type="presOf" srcId="{05AFFF34-8020-4494-B0AF-3B8FCE859F02}" destId="{C517C033-B09A-4E21-8604-8C0CA07E9762}" srcOrd="1" destOrd="0" presId="urn:microsoft.com/office/officeart/2005/8/layout/hierarchy2"/>
+    <dgm:cxn modelId="{53B00EC0-CEA6-4C3D-802E-9E07C8115699}" type="presOf" srcId="{C9AB5B93-AA24-4987-A7EA-9F702A8D98DC}" destId="{54AF12FD-3B65-46EE-9011-B900D4CBD75B}" srcOrd="1" destOrd="0" presId="urn:microsoft.com/office/officeart/2005/8/layout/hierarchy2"/>
+    <dgm:cxn modelId="{B1C448D9-A626-4D81-BB14-A5EB7B8452C2}" srcId="{5D61EA02-8BFA-4D0F-8E46-5E315580374A}" destId="{76752B70-2FD8-4F70-8B44-25BFD449B474}" srcOrd="1" destOrd="0" parTransId="{F49A8C01-7410-48F0-BC22-AF5FC134600B}" sibTransId="{2627F6E0-D24B-483C-AFB2-024B454E8931}"/>
+    <dgm:cxn modelId="{AB953938-1451-4D42-B79F-12237CBD984D}" type="presOf" srcId="{2BEEED00-B133-46F3-9B7F-8EF3EFD999F1}" destId="{C971E15B-3AB3-4DCE-BC91-B1D0C67824A6}" srcOrd="1" destOrd="0" presId="urn:microsoft.com/office/officeart/2005/8/layout/hierarchy2"/>
+    <dgm:cxn modelId="{FF79B76E-BFFB-47C9-AE01-E1AD2AD3B698}" type="presOf" srcId="{29280282-54F1-45C6-8D42-4754C6BDCF91}" destId="{4A7F0945-CD52-46CF-9330-64955ED272D3}" srcOrd="0" destOrd="0" presId="urn:microsoft.com/office/officeart/2005/8/layout/hierarchy2"/>
+    <dgm:cxn modelId="{C06CB0BC-BBD8-440C-9DDC-9B3D23B5B7E7}" type="presOf" srcId="{AD20F728-8A1C-431A-A057-084EFAE2370E}" destId="{E36CEAF0-998B-4A4B-BA8D-EFF57F7AB8FA}" srcOrd="0" destOrd="0" presId="urn:microsoft.com/office/officeart/2005/8/layout/hierarchy2"/>
+    <dgm:cxn modelId="{BC7521B0-A279-4AC8-A0E9-51F313ADAE9F}" type="presOf" srcId="{8242B283-4BE2-4E85-BFEE-0EA44472760E}" destId="{65154119-D258-4A25-9837-29E60567675A}" srcOrd="1" destOrd="0" presId="urn:microsoft.com/office/officeart/2005/8/layout/hierarchy2"/>
+    <dgm:cxn modelId="{4A4DBB48-6DE9-424F-AA8A-0AE0260880DC}" srcId="{08EB2621-46CB-4202-ADE5-AB4B3522E59F}" destId="{A6F2A7DE-2AF6-4487-959F-D397992022A4}" srcOrd="0" destOrd="0" parTransId="{DC7403F1-0571-424F-8BE8-3CC1536FDE8C}" sibTransId="{F70FABE7-6E1F-4EBF-B326-5CCE21C39BA3}"/>
+    <dgm:cxn modelId="{5698E143-0B4D-458C-9057-3EFCD8736D57}" type="presOf" srcId="{541A30EA-272A-418C-AFBA-B573FCDB56CE}" destId="{CC5F2D0D-E1E5-4C49-8DF7-2A61C5DA8A1D}" srcOrd="0" destOrd="0" presId="urn:microsoft.com/office/officeart/2005/8/layout/hierarchy2"/>
+    <dgm:cxn modelId="{E3E5102A-D1FF-4C00-BCB5-29138E8777C4}" type="presOf" srcId="{167FAECA-7F86-4699-8440-417F2D217544}" destId="{EAE0073B-E695-4C6C-B978-B5E3B7024E20}" srcOrd="0" destOrd="0" presId="urn:microsoft.com/office/officeart/2005/8/layout/hierarchy2"/>
+    <dgm:cxn modelId="{DC5B68D2-BB06-4B1F-AD42-8978C735C5D4}" srcId="{5C72BA27-4ED8-4268-8C59-0D96FD60F177}" destId="{448C5BEE-4732-4357-B651-253BBAA9A8B7}" srcOrd="1" destOrd="0" parTransId="{B09DDAA1-FA7F-414B-AEFC-8FD8AD30AEAB}" sibTransId="{E7277957-DB8B-440C-91BE-D16E4AAF6EB0}"/>
+    <dgm:cxn modelId="{175645B4-CB9D-4761-B91C-67BBD4DA990B}" type="presOf" srcId="{811F41F9-23AE-4F3E-9695-05EB30B47BB2}" destId="{33F3F195-0D69-437A-AA03-20F248E1E632}" srcOrd="1" destOrd="0" presId="urn:microsoft.com/office/officeart/2005/8/layout/hierarchy2"/>
+    <dgm:cxn modelId="{3903F400-5397-4405-BFB2-525E823F0FB2}" type="presOf" srcId="{058185CA-66DB-4273-A41B-CECD7A8DD30F}" destId="{F7DF3503-2E14-4B1A-9CBB-7E9883AC3E4A}" srcOrd="0" destOrd="0" presId="urn:microsoft.com/office/officeart/2005/8/layout/hierarchy2"/>
+    <dgm:cxn modelId="{0BD35BC0-7C23-46D3-8A8F-EAEDE34E48B9}" srcId="{33C05A44-A2B6-4CDD-B983-9E8D17B54B1B}" destId="{167FAECA-7F86-4699-8440-417F2D217544}" srcOrd="0" destOrd="0" parTransId="{A68335E5-009E-44DF-97AB-B7A1ACEA24EB}" sibTransId="{53B4D223-7E0C-4066-A33C-E9D58EB7DE92}"/>
+    <dgm:cxn modelId="{EABA987B-7FB2-4D2B-A506-9D93534C3682}" type="presOf" srcId="{1CE192A6-6AB3-4451-998F-D2635F17DFF1}" destId="{C2015C7B-D32C-4CE2-BC7D-C9E321ED4B0D}" srcOrd="1" destOrd="0" presId="urn:microsoft.com/office/officeart/2005/8/layout/hierarchy2"/>
+    <dgm:cxn modelId="{A7DE5B5F-6D40-45EA-9B27-8422EF11F5C2}" type="presOf" srcId="{5A06D474-CF30-4D35-8779-5ED70C17EFCB}" destId="{41370F12-1FA0-4579-8285-C15FA148591C}" srcOrd="0" destOrd="0" presId="urn:microsoft.com/office/officeart/2005/8/layout/hierarchy2"/>
+    <dgm:cxn modelId="{194FBB2F-D8CF-44A6-9900-C01D0BA2831A}" type="presOf" srcId="{5D61EA02-8BFA-4D0F-8E46-5E315580374A}" destId="{D5ACFD89-23A4-4CF0-A4C3-F21EF07981F7}" srcOrd="0" destOrd="0" presId="urn:microsoft.com/office/officeart/2005/8/layout/hierarchy2"/>
+    <dgm:cxn modelId="{41D76A0B-C865-4E85-9BC2-9FF758DB3839}" srcId="{1CEB947C-EB39-4414-83A1-BE86AAF2267B}" destId="{90DC5E90-6F4B-47AA-87D8-9134DB917318}" srcOrd="0" destOrd="0" parTransId="{87496514-96A4-4444-A6DB-6129F3F29F48}" sibTransId="{CC19B6FF-AA7D-449F-95A5-ADD14B7BBB00}"/>
+    <dgm:cxn modelId="{ACDAA9E5-462D-4EB9-A341-98D668D78FFF}" type="presOf" srcId="{87496514-96A4-4444-A6DB-6129F3F29F48}" destId="{935E24CC-008B-4BE9-B3EB-41EB22B15B73}" srcOrd="1" destOrd="0" presId="urn:microsoft.com/office/officeart/2005/8/layout/hierarchy2"/>
+    <dgm:cxn modelId="{C900496A-D2A0-4924-80B8-C8F36D3F4296}" srcId="{76752B70-2FD8-4F70-8B44-25BFD449B474}" destId="{9ADEECC3-7F9F-46A7-B5DA-4F3694F77112}" srcOrd="0" destOrd="0" parTransId="{FAB60589-855B-4933-8283-6EA08460BF7F}" sibTransId="{2EDFDF46-E400-44D7-9888-18E57C418970}"/>
+    <dgm:cxn modelId="{B95951D3-69CC-4C12-9A47-747EB9B729D6}" type="presOf" srcId="{946EF0D6-3817-4E92-8FB9-6A907EBD07C9}" destId="{E6950A32-D71C-4EA5-88AE-3B3F0287DC19}" srcOrd="1" destOrd="0" presId="urn:microsoft.com/office/officeart/2005/8/layout/hierarchy2"/>
+    <dgm:cxn modelId="{C645A3C2-9EE6-4691-9453-9CB7A1F77F19}" type="presOf" srcId="{946EF0D6-3817-4E92-8FB9-6A907EBD07C9}" destId="{68438195-FD75-4EAF-817E-3D241C458B9B}" srcOrd="0" destOrd="0" presId="urn:microsoft.com/office/officeart/2005/8/layout/hierarchy2"/>
+    <dgm:cxn modelId="{A95CE90E-339E-4A03-A2BD-A1E9B5FD7B62}" type="presOf" srcId="{C9AB5B93-AA24-4987-A7EA-9F702A8D98DC}" destId="{F9C387D6-3DB2-43EE-A8C5-C98DF7AA1264}" srcOrd="0" destOrd="0" presId="urn:microsoft.com/office/officeart/2005/8/layout/hierarchy2"/>
+    <dgm:cxn modelId="{BFBFE9CE-92EB-4F79-A8EB-11073362D3CD}" type="presOf" srcId="{15B13E3A-CE8B-4DDB-99F6-4A778AADA124}" destId="{3B8868D9-9F8B-47F9-99EF-A48BC6B2FF26}" srcOrd="0" destOrd="0" presId="urn:microsoft.com/office/officeart/2005/8/layout/hierarchy2"/>
+    <dgm:cxn modelId="{14E18B71-FE64-44E8-955A-8296CAF0F9CE}" type="presOf" srcId="{811F41F9-23AE-4F3E-9695-05EB30B47BB2}" destId="{7D05C43C-DFC0-4A88-8A56-94706F21A1FA}" srcOrd="0" destOrd="0" presId="urn:microsoft.com/office/officeart/2005/8/layout/hierarchy2"/>
+    <dgm:cxn modelId="{5C45A748-5A20-4015-9B66-56BF2F3BD901}" srcId="{90DC5E90-6F4B-47AA-87D8-9134DB917318}" destId="{526B4BB0-2314-4A44-8A2C-555C722A488D}" srcOrd="1" destOrd="0" parTransId="{811F41F9-23AE-4F3E-9695-05EB30B47BB2}" sibTransId="{23CE2816-7CF4-4D1D-B2FA-35A6F7CDAB89}"/>
+    <dgm:cxn modelId="{019E58B1-27E9-4FFC-9C4B-EE80C4B4AC70}" type="presOf" srcId="{75F630ED-A7FC-4A27-96D8-2461E5115420}" destId="{4AA5200D-7B15-42DE-9422-B197E4970211}" srcOrd="0" destOrd="0" presId="urn:microsoft.com/office/officeart/2005/8/layout/hierarchy2"/>
+    <dgm:cxn modelId="{0089E2EC-06A4-467D-8B31-70E66FEA84A2}" type="presOf" srcId="{9F12261C-2D8C-4E44-BC1A-1A217B62ECC2}" destId="{DD8AA6E0-BA21-42D8-8E4A-93AFF5B7CBEA}" srcOrd="1" destOrd="0" presId="urn:microsoft.com/office/officeart/2005/8/layout/hierarchy2"/>
+    <dgm:cxn modelId="{1BB22D73-B905-42FE-ACCD-DC4164A53A02}" type="presOf" srcId="{F49A8C01-7410-48F0-BC22-AF5FC134600B}" destId="{3284F059-BB42-4147-B03D-CCCC684A12A7}" srcOrd="1" destOrd="0" presId="urn:microsoft.com/office/officeart/2005/8/layout/hierarchy2"/>
+    <dgm:cxn modelId="{07851576-2661-4F95-B4E2-FC5615E500FB}" srcId="{90DC5E90-6F4B-47AA-87D8-9134DB917318}" destId="{058185CA-66DB-4273-A41B-CECD7A8DD30F}" srcOrd="0" destOrd="0" parTransId="{DD1E4FED-04E7-448F-B812-8BEE8486DD43}" sibTransId="{CFCF1B2A-B272-4027-9FE7-CA3708D91675}"/>
+    <dgm:cxn modelId="{ED6B2643-11C2-4E5D-B746-B701B0068C2B}" type="presOf" srcId="{55FAC393-4BEB-48FC-8ACB-8A77E52659C4}" destId="{265BA9A4-8B4E-4711-88C7-AB227C949A94}" srcOrd="0" destOrd="0" presId="urn:microsoft.com/office/officeart/2005/8/layout/hierarchy2"/>
+    <dgm:cxn modelId="{81FBA0AE-BC33-4F2C-9E91-2AF48F294DD1}" type="presOf" srcId="{76752B70-2FD8-4F70-8B44-25BFD449B474}" destId="{54743B2E-2B49-4B9C-BCFE-89B4A223022D}" srcOrd="0" destOrd="0" presId="urn:microsoft.com/office/officeart/2005/8/layout/hierarchy2"/>
+    <dgm:cxn modelId="{C93084B4-9D2F-447E-96EF-D4330E4CBA7C}" type="presOf" srcId="{B09DDAA1-FA7F-414B-AEFC-8FD8AD30AEAB}" destId="{2CBD0876-E8DB-432A-A0C4-D664553F2B67}" srcOrd="0" destOrd="0" presId="urn:microsoft.com/office/officeart/2005/8/layout/hierarchy2"/>
+    <dgm:cxn modelId="{D15D0006-8323-451A-B90D-99B77569A236}" type="presOf" srcId="{9F12261C-2D8C-4E44-BC1A-1A217B62ECC2}" destId="{D88348ED-527A-4837-8156-098C1F615BFB}" srcOrd="0" destOrd="0" presId="urn:microsoft.com/office/officeart/2005/8/layout/hierarchy2"/>
+    <dgm:cxn modelId="{7968C56F-9885-4006-BEB4-6D1CE00DD204}" type="presOf" srcId="{90DC5E90-6F4B-47AA-87D8-9134DB917318}" destId="{16B11AF4-04C8-4F95-B50D-C951D10CBCFB}" srcOrd="0" destOrd="0" presId="urn:microsoft.com/office/officeart/2005/8/layout/hierarchy2"/>
+    <dgm:cxn modelId="{557F7CF0-E094-409F-A7D2-44198C955923}" type="presOf" srcId="{FAB60589-855B-4933-8283-6EA08460BF7F}" destId="{1889DF31-E9C1-45A1-88BE-8B18172A263A}" srcOrd="0" destOrd="0" presId="urn:microsoft.com/office/officeart/2005/8/layout/hierarchy2"/>
+    <dgm:cxn modelId="{A3918111-6B74-4788-A76E-F33BBDBDEDF9}" type="presOf" srcId="{F49A8C01-7410-48F0-BC22-AF5FC134600B}" destId="{1FB9E06D-EF2B-4048-9039-AD508A01931D}" srcOrd="0" destOrd="0" presId="urn:microsoft.com/office/officeart/2005/8/layout/hierarchy2"/>
+    <dgm:cxn modelId="{2309BEE6-35E1-4CB3-8074-2BD199155FB7}" type="presOf" srcId="{1CEB947C-EB39-4414-83A1-BE86AAF2267B}" destId="{26D8E710-F0D2-45EF-BDE9-84F12E45A85F}" srcOrd="0" destOrd="0" presId="urn:microsoft.com/office/officeart/2005/8/layout/hierarchy2"/>
+    <dgm:cxn modelId="{24BF6858-57C1-46FE-853F-20296B15BBC2}" type="presOf" srcId="{986B7168-B57B-41C8-BFC6-0EBF5796DDB7}" destId="{346F9867-B732-44D3-B591-4FC16781C35B}" srcOrd="1" destOrd="0" presId="urn:microsoft.com/office/officeart/2005/8/layout/hierarchy2"/>
+    <dgm:cxn modelId="{F84B9D3C-5394-478D-904D-011A3B858B70}" type="presOf" srcId="{2BEEED00-B133-46F3-9B7F-8EF3EFD999F1}" destId="{FD7A0172-CB25-4911-B3EF-667A39E7DCE7}" srcOrd="0" destOrd="0" presId="urn:microsoft.com/office/officeart/2005/8/layout/hierarchy2"/>
     <dgm:cxn modelId="{EA0CF892-B274-4DBB-AB4A-2ABF9DBAD5EB}" srcId="{5D61EA02-8BFA-4D0F-8E46-5E315580374A}" destId="{2E691FFF-7427-44F8-A8A7-0CB32246E31C}" srcOrd="2" destOrd="0" parTransId="{9F12261C-2D8C-4E44-BC1A-1A217B62ECC2}" sibTransId="{45597987-FE80-404D-B411-72E39DC3C6A5}"/>
-    <dgm:cxn modelId="{93F69237-2715-4EF4-9C8F-1273140B6FE8}" type="presOf" srcId="{2ABC8B2A-1AE0-4445-BB0F-A32B638FE792}" destId="{FC31CFF5-CDC9-4FC6-A745-A19F38E995B7}" srcOrd="0" destOrd="0" presId="urn:microsoft.com/office/officeart/2005/8/layout/hierarchy2"/>
-    <dgm:cxn modelId="{37D6BA7C-75EC-4DB7-81ED-88504D204C22}" type="presOf" srcId="{2BEEED00-B133-46F3-9B7F-8EF3EFD999F1}" destId="{FD7A0172-CB25-4911-B3EF-667A39E7DCE7}" srcOrd="0" destOrd="0" presId="urn:microsoft.com/office/officeart/2005/8/layout/hierarchy2"/>
-    <dgm:cxn modelId="{B87AD4E3-E0EF-4B23-9CC5-A7AFB47FC1D4}" type="presOf" srcId="{8242B283-4BE2-4E85-BFEE-0EA44472760E}" destId="{65154119-D258-4A25-9837-29E60567675A}" srcOrd="1" destOrd="0" presId="urn:microsoft.com/office/officeart/2005/8/layout/hierarchy2"/>
-    <dgm:cxn modelId="{D6CAA888-8C6F-4E9E-A204-1198E652D3EB}" type="presOf" srcId="{05AFFF34-8020-4494-B0AF-3B8FCE859F02}" destId="{21F216FC-1A29-4DA3-BE45-EBAAD540EDFF}" srcOrd="0" destOrd="0" presId="urn:microsoft.com/office/officeart/2005/8/layout/hierarchy2"/>
-    <dgm:cxn modelId="{8A6DE97F-CD4F-4EC6-8A84-1732D5790C1E}" type="presOf" srcId="{75F630ED-A7FC-4A27-96D8-2461E5115420}" destId="{E6077319-7C6E-4777-97B3-CA97D1DAD822}" srcOrd="1" destOrd="0" presId="urn:microsoft.com/office/officeart/2005/8/layout/hierarchy2"/>
-    <dgm:cxn modelId="{5C8C234D-05C0-496C-9C3A-CD3475FD27F8}" type="presOf" srcId="{3AEBF0E2-45AF-4956-BF8F-20F6FA6CE5F6}" destId="{CC6B0A1C-BAB8-4AB7-9EF6-A7279AB3044F}" srcOrd="0" destOrd="0" presId="urn:microsoft.com/office/officeart/2005/8/layout/hierarchy2"/>
-    <dgm:cxn modelId="{DCC68524-DF00-48C3-961E-D45FBD362815}" type="presOf" srcId="{F49A8C01-7410-48F0-BC22-AF5FC134600B}" destId="{1FB9E06D-EF2B-4048-9039-AD508A01931D}" srcOrd="0" destOrd="0" presId="urn:microsoft.com/office/officeart/2005/8/layout/hierarchy2"/>
-    <dgm:cxn modelId="{8867792A-E1CB-48D8-A804-1E1A4B9310B0}" type="presOf" srcId="{058185CA-66DB-4273-A41B-CECD7A8DD30F}" destId="{F7DF3503-2E14-4B1A-9CBB-7E9883AC3E4A}" srcOrd="0" destOrd="0" presId="urn:microsoft.com/office/officeart/2005/8/layout/hierarchy2"/>
-    <dgm:cxn modelId="{F985E24C-77E4-4C01-A82F-2CA9685BBC3C}" type="presOf" srcId="{541A30EA-272A-418C-AFBA-B573FCDB56CE}" destId="{CC5F2D0D-E1E5-4C49-8DF7-2A61C5DA8A1D}" srcOrd="0" destOrd="0" presId="urn:microsoft.com/office/officeart/2005/8/layout/hierarchy2"/>
-    <dgm:cxn modelId="{875C9129-FDE7-4050-A34A-D3BE49A6D9E5}" type="presOf" srcId="{2B038B93-B8E9-4EE3-9443-436A929BCB09}" destId="{EDD898AC-163C-4B2A-929B-A80367C5CB73}" srcOrd="0" destOrd="0" presId="urn:microsoft.com/office/officeart/2005/8/layout/hierarchy2"/>
-    <dgm:cxn modelId="{3BFB411F-717E-43EA-B98E-C181B582A5A4}" srcId="{541A30EA-272A-418C-AFBA-B573FCDB56CE}" destId="{5D61EA02-8BFA-4D0F-8E46-5E315580374A}" srcOrd="0" destOrd="0" parTransId="{7A1608D9-E4CA-4808-BEE3-CED60C7A0DD1}" sibTransId="{B6D5FED1-833C-4A62-839E-2ED13889959B}"/>
-    <dgm:cxn modelId="{220446AA-F75A-4A20-8705-21D9DF038ABA}" type="presOf" srcId="{9F12261C-2D8C-4E44-BC1A-1A217B62ECC2}" destId="{D88348ED-527A-4837-8156-098C1F615BFB}" srcOrd="0" destOrd="0" presId="urn:microsoft.com/office/officeart/2005/8/layout/hierarchy2"/>
-    <dgm:cxn modelId="{86059524-370C-474F-95A2-7083BB1D6AE9}" type="presOf" srcId="{2BEEED00-B133-46F3-9B7F-8EF3EFD999F1}" destId="{C971E15B-3AB3-4DCE-BC91-B1D0C67824A6}" srcOrd="1" destOrd="0" presId="urn:microsoft.com/office/officeart/2005/8/layout/hierarchy2"/>
-    <dgm:cxn modelId="{E086A29C-B2FB-41DB-97B2-4427DCD17A63}" type="presOf" srcId="{9F12261C-2D8C-4E44-BC1A-1A217B62ECC2}" destId="{DD8AA6E0-BA21-42D8-8E4A-93AFF5B7CBEA}" srcOrd="1" destOrd="0" presId="urn:microsoft.com/office/officeart/2005/8/layout/hierarchy2"/>
-    <dgm:cxn modelId="{CFEE3913-D55E-40D2-B852-9D335B32D11C}" type="presOf" srcId="{DD1E4FED-04E7-448F-B812-8BEE8486DD43}" destId="{D8394A56-8A48-43C9-8876-8EA39F4B73ED}" srcOrd="0" destOrd="0" presId="urn:microsoft.com/office/officeart/2005/8/layout/hierarchy2"/>
-    <dgm:cxn modelId="{518AF789-6C92-4C4B-814C-84DF6EF75850}" type="presOf" srcId="{167FAECA-7F86-4699-8440-417F2D217544}" destId="{EAE0073B-E695-4C6C-B978-B5E3B7024E20}" srcOrd="0" destOrd="0" presId="urn:microsoft.com/office/officeart/2005/8/layout/hierarchy2"/>
-    <dgm:cxn modelId="{F98E24CF-CAF6-483E-819C-96A70374D9E1}" type="presOf" srcId="{05AFFF34-8020-4494-B0AF-3B8FCE859F02}" destId="{C517C033-B09A-4E21-8604-8C0CA07E9762}" srcOrd="1" destOrd="0" presId="urn:microsoft.com/office/officeart/2005/8/layout/hierarchy2"/>
-    <dgm:cxn modelId="{D9B56351-B57F-4424-ABCE-62C66069F7C3}" type="presOf" srcId="{1CE192A6-6AB3-4451-998F-D2635F17DFF1}" destId="{81DF227C-317B-417C-B837-BF4939219178}" srcOrd="0" destOrd="0" presId="urn:microsoft.com/office/officeart/2005/8/layout/hierarchy2"/>
-    <dgm:cxn modelId="{BBBDCF65-CABE-4E65-8E95-CB291F3CC780}" type="presOf" srcId="{E2E4CF81-77EC-4CCE-8CBF-5EBF1BDFDD2A}" destId="{238A04B6-8EF5-45CF-9164-325F1FDB3A44}" srcOrd="0" destOrd="0" presId="urn:microsoft.com/office/officeart/2005/8/layout/hierarchy2"/>
-    <dgm:cxn modelId="{E0356EFB-6586-4BBD-9557-67EA0D4846FB}" srcId="{1CEB947C-EB39-4414-83A1-BE86AAF2267B}" destId="{08EB2621-46CB-4202-ADE5-AB4B3522E59F}" srcOrd="1" destOrd="0" parTransId="{55FAC393-4BEB-48FC-8ACB-8A77E52659C4}" sibTransId="{7158E61D-5EB5-41AF-AE3D-EA283519902A}"/>
-    <dgm:cxn modelId="{DC38F47F-D4BA-4C8E-9A97-1A675FC97E86}" type="presOf" srcId="{986B7168-B57B-41C8-BFC6-0EBF5796DDB7}" destId="{2864DC2A-13C0-4E4B-A7F3-F63F340FA450}" srcOrd="0" destOrd="0" presId="urn:microsoft.com/office/officeart/2005/8/layout/hierarchy2"/>
-    <dgm:cxn modelId="{DC5B68D2-BB06-4B1F-AD42-8978C735C5D4}" srcId="{5C72BA27-4ED8-4268-8C59-0D96FD60F177}" destId="{448C5BEE-4732-4357-B651-253BBAA9A8B7}" srcOrd="1" destOrd="0" parTransId="{B09DDAA1-FA7F-414B-AEFC-8FD8AD30AEAB}" sibTransId="{E7277957-DB8B-440C-91BE-D16E4AAF6EB0}"/>
-    <dgm:cxn modelId="{8ACCF840-0E40-45C2-9ECA-00E0B500318D}" type="presOf" srcId="{A68335E5-009E-44DF-97AB-B7A1ACEA24EB}" destId="{6C681D0A-EFBE-40D7-8FA9-0029C727D1F3}" srcOrd="1" destOrd="0" presId="urn:microsoft.com/office/officeart/2005/8/layout/hierarchy2"/>
-    <dgm:cxn modelId="{598A689D-B96C-4977-9DA5-B0C890B2A2AC}" type="presOf" srcId="{A68335E5-009E-44DF-97AB-B7A1ACEA24EB}" destId="{2E830E8B-B241-4984-BFF5-BCC0806E238E}" srcOrd="0" destOrd="0" presId="urn:microsoft.com/office/officeart/2005/8/layout/hierarchy2"/>
-    <dgm:cxn modelId="{B30F8BF4-18FB-4943-8E61-362DA2C5FFB2}" type="presOf" srcId="{5A06D474-CF30-4D35-8779-5ED70C17EFCB}" destId="{41370F12-1FA0-4579-8285-C15FA148591C}" srcOrd="0" destOrd="0" presId="urn:microsoft.com/office/officeart/2005/8/layout/hierarchy2"/>
-    <dgm:cxn modelId="{0BD35BC0-7C23-46D3-8A8F-EAEDE34E48B9}" srcId="{33C05A44-A2B6-4CDD-B983-9E8D17B54B1B}" destId="{167FAECA-7F86-4699-8440-417F2D217544}" srcOrd="0" destOrd="0" parTransId="{A68335E5-009E-44DF-97AB-B7A1ACEA24EB}" sibTransId="{53B4D223-7E0C-4066-A33C-E9D58EB7DE92}"/>
-    <dgm:cxn modelId="{5BD2F7A6-60C0-4007-80C5-84BE446D87C7}" srcId="{5D61EA02-8BFA-4D0F-8E46-5E315580374A}" destId="{1CEB947C-EB39-4414-83A1-BE86AAF2267B}" srcOrd="3" destOrd="0" parTransId="{476EF9D4-D438-40F7-BC97-D488DFA755A1}" sibTransId="{4E380BCB-3D5D-4C38-A0BA-867206085830}"/>
-    <dgm:cxn modelId="{AE89F406-21CA-4824-9EF5-4129D336D345}" type="presOf" srcId="{9ADEECC3-7F9F-46A7-B5DA-4F3694F77112}" destId="{797FBD49-A139-409C-80D6-2992C6762477}" srcOrd="0" destOrd="0" presId="urn:microsoft.com/office/officeart/2005/8/layout/hierarchy2"/>
-    <dgm:cxn modelId="{4A4DBB48-6DE9-424F-AA8A-0AE0260880DC}" srcId="{08EB2621-46CB-4202-ADE5-AB4B3522E59F}" destId="{A6F2A7DE-2AF6-4487-959F-D397992022A4}" srcOrd="0" destOrd="0" parTransId="{DC7403F1-0571-424F-8BE8-3CC1536FDE8C}" sibTransId="{F70FABE7-6E1F-4EBF-B326-5CCE21C39BA3}"/>
-    <dgm:cxn modelId="{358CFE46-5A9B-4418-9D28-45D42F5E7AEC}" type="presOf" srcId="{29280282-54F1-45C6-8D42-4754C6BDCF91}" destId="{9C019F64-9F54-4E42-B09D-B632A438C519}" srcOrd="1" destOrd="0" presId="urn:microsoft.com/office/officeart/2005/8/layout/hierarchy2"/>
-    <dgm:cxn modelId="{9D7FD72A-0A7D-4CC1-8D36-D15AA9250796}" type="presOf" srcId="{55FAC393-4BEB-48FC-8ACB-8A77E52659C4}" destId="{265BA9A4-8B4E-4711-88C7-AB227C949A94}" srcOrd="0" destOrd="0" presId="urn:microsoft.com/office/officeart/2005/8/layout/hierarchy2"/>
-    <dgm:cxn modelId="{FEBEA6CE-E05F-4871-9541-33C92CF55F61}" type="presOf" srcId="{08EB2621-46CB-4202-ADE5-AB4B3522E59F}" destId="{240ABD63-9087-4546-89CF-88541F4CEF52}" srcOrd="0" destOrd="0" presId="urn:microsoft.com/office/officeart/2005/8/layout/hierarchy2"/>
-    <dgm:cxn modelId="{07851576-2661-4F95-B4E2-FC5615E500FB}" srcId="{90DC5E90-6F4B-47AA-87D8-9134DB917318}" destId="{058185CA-66DB-4273-A41B-CECD7A8DD30F}" srcOrd="0" destOrd="0" parTransId="{DD1E4FED-04E7-448F-B812-8BEE8486DD43}" sibTransId="{CFCF1B2A-B272-4027-9FE7-CA3708D91675}"/>
-    <dgm:cxn modelId="{26BEC6AA-B7BB-470D-BE27-7FDE52C4A198}" type="presOf" srcId="{2E691FFF-7427-44F8-A8A7-0CB32246E31C}" destId="{0C7AD588-E19E-4FA4-8679-76D852021E3D}" srcOrd="0" destOrd="0" presId="urn:microsoft.com/office/officeart/2005/8/layout/hierarchy2"/>
-    <dgm:cxn modelId="{5B7F5BCB-2575-41E5-A020-9A57500D2012}" type="presOf" srcId="{15B13E3A-CE8B-4DDB-99F6-4A778AADA124}" destId="{3B8868D9-9F8B-47F9-99EF-A48BC6B2FF26}" srcOrd="0" destOrd="0" presId="urn:microsoft.com/office/officeart/2005/8/layout/hierarchy2"/>
-    <dgm:cxn modelId="{5C45A748-5A20-4015-9B66-56BF2F3BD901}" srcId="{90DC5E90-6F4B-47AA-87D8-9134DB917318}" destId="{526B4BB0-2314-4A44-8A2C-555C722A488D}" srcOrd="1" destOrd="0" parTransId="{811F41F9-23AE-4F3E-9695-05EB30B47BB2}" sibTransId="{23CE2816-7CF4-4D1D-B2FA-35A6F7CDAB89}"/>
-    <dgm:cxn modelId="{6E9F45BF-8CAD-49DD-83D7-3341DCF9822C}" type="presOf" srcId="{A6F2A7DE-2AF6-4487-959F-D397992022A4}" destId="{E7F03264-C14C-446F-BCBE-D61750AF3A77}" srcOrd="0" destOrd="0" presId="urn:microsoft.com/office/officeart/2005/8/layout/hierarchy2"/>
-    <dgm:cxn modelId="{41D2CB5E-46A5-42FC-ABAA-C8F93EC9454D}" type="presOf" srcId="{55FAC393-4BEB-48FC-8ACB-8A77E52659C4}" destId="{F9091B10-7237-43E5-93A5-0A860387BD22}" srcOrd="1" destOrd="0" presId="urn:microsoft.com/office/officeart/2005/8/layout/hierarchy2"/>
-    <dgm:cxn modelId="{8DD70311-E1EE-4212-84B4-09EA0D8C8480}" type="presOf" srcId="{C9AB5B93-AA24-4987-A7EA-9F702A8D98DC}" destId="{54AF12FD-3B65-46EE-9011-B900D4CBD75B}" srcOrd="1" destOrd="0" presId="urn:microsoft.com/office/officeart/2005/8/layout/hierarchy2"/>
-    <dgm:cxn modelId="{C4C33084-399C-496A-8763-242BAA02F098}" type="presOf" srcId="{476EF9D4-D438-40F7-BC97-D488DFA755A1}" destId="{12C2DC85-DDAF-4F57-9841-150A97500304}" srcOrd="1" destOrd="0" presId="urn:microsoft.com/office/officeart/2005/8/layout/hierarchy2"/>
-    <dgm:cxn modelId="{9E032203-4645-4F1B-9E50-55991CCC7D53}" type="presOf" srcId="{76752B70-2FD8-4F70-8B44-25BFD449B474}" destId="{54743B2E-2B49-4B9C-BCFE-89B4A223022D}" srcOrd="0" destOrd="0" presId="urn:microsoft.com/office/officeart/2005/8/layout/hierarchy2"/>
-    <dgm:cxn modelId="{822CE42B-87B3-4907-BD07-33709549AF03}" srcId="{2E691FFF-7427-44F8-A8A7-0CB32246E31C}" destId="{3AEBF0E2-45AF-4956-BF8F-20F6FA6CE5F6}" srcOrd="0" destOrd="0" parTransId="{C9AB5B93-AA24-4987-A7EA-9F702A8D98DC}" sibTransId="{3579E251-C5F1-4AEA-BC0C-852059257770}"/>
-    <dgm:cxn modelId="{DC7DF5EC-CB94-49D0-862D-FAD629242414}" type="presOf" srcId="{DC7403F1-0571-424F-8BE8-3CC1536FDE8C}" destId="{BF0567E6-6DA9-48ED-9A37-47285840FDF7}" srcOrd="0" destOrd="0" presId="urn:microsoft.com/office/officeart/2005/8/layout/hierarchy2"/>
-    <dgm:cxn modelId="{B1C448D9-A626-4D81-BB14-A5EB7B8452C2}" srcId="{5D61EA02-8BFA-4D0F-8E46-5E315580374A}" destId="{76752B70-2FD8-4F70-8B44-25BFD449B474}" srcOrd="1" destOrd="0" parTransId="{F49A8C01-7410-48F0-BC22-AF5FC134600B}" sibTransId="{2627F6E0-D24B-483C-AFB2-024B454E8931}"/>
-    <dgm:cxn modelId="{98D2996D-2783-4CCF-98FA-F800A4C34E0F}" type="presOf" srcId="{D87D5094-0096-4ED0-8BEC-3E12D5CBBBF0}" destId="{02A1F396-0D8F-41FA-A270-0769376E77F0}" srcOrd="1" destOrd="0" presId="urn:microsoft.com/office/officeart/2005/8/layout/hierarchy2"/>
-    <dgm:cxn modelId="{CD4DD3C1-F6DE-4D60-9FFD-9F09AA2FE3A4}" type="presOf" srcId="{448C5BEE-4732-4357-B651-253BBAA9A8B7}" destId="{5A4405BA-2082-47F6-9FF1-48042B30A932}" srcOrd="0" destOrd="0" presId="urn:microsoft.com/office/officeart/2005/8/layout/hierarchy2"/>
-    <dgm:cxn modelId="{C900496A-D2A0-4924-80B8-C8F36D3F4296}" srcId="{76752B70-2FD8-4F70-8B44-25BFD449B474}" destId="{9ADEECC3-7F9F-46A7-B5DA-4F3694F77112}" srcOrd="0" destOrd="0" parTransId="{FAB60589-855B-4933-8283-6EA08460BF7F}" sibTransId="{2EDFDF46-E400-44D7-9888-18E57C418970}"/>
-    <dgm:cxn modelId="{48974852-6080-48BE-9F81-4D6939652F81}" type="presOf" srcId="{87496514-96A4-4444-A6DB-6129F3F29F48}" destId="{D2E7D7FB-33DA-439B-A6FF-8B6265094B81}" srcOrd="0" destOrd="0" presId="urn:microsoft.com/office/officeart/2005/8/layout/hierarchy2"/>
-    <dgm:cxn modelId="{BA38D3F3-C8CB-4346-A605-194367D598F9}" type="presOf" srcId="{5C72BA27-4ED8-4268-8C59-0D96FD60F177}" destId="{6D38B18B-70EC-4AF7-A6FF-B5C7FE8D4DA4}" srcOrd="0" destOrd="0" presId="urn:microsoft.com/office/officeart/2005/8/layout/hierarchy2"/>
-    <dgm:cxn modelId="{BC867CA0-6181-4F40-B15C-9AA16292CCDB}" type="presOf" srcId="{33C05A44-A2B6-4CDD-B983-9E8D17B54B1B}" destId="{B38E3594-CA56-4A29-BFDC-CA290103A3A6}" srcOrd="0" destOrd="0" presId="urn:microsoft.com/office/officeart/2005/8/layout/hierarchy2"/>
-    <dgm:cxn modelId="{AA66B466-94D8-45EA-A856-E59D1758EA36}" type="presOf" srcId="{B09DDAA1-FA7F-414B-AEFC-8FD8AD30AEAB}" destId="{2CBD0876-E8DB-432A-A0C4-D664553F2B67}" srcOrd="0" destOrd="0" presId="urn:microsoft.com/office/officeart/2005/8/layout/hierarchy2"/>
-    <dgm:cxn modelId="{D9233A39-4B82-4216-998E-A0E3776AB472}" type="presOf" srcId="{75F630ED-A7FC-4A27-96D8-2461E5115420}" destId="{4AA5200D-7B15-42DE-9422-B197E4970211}" srcOrd="0" destOrd="0" presId="urn:microsoft.com/office/officeart/2005/8/layout/hierarchy2"/>
-    <dgm:cxn modelId="{F39A7EFD-0EE0-4E47-921E-982BFDB0F7C6}" type="presOf" srcId="{811F41F9-23AE-4F3E-9695-05EB30B47BB2}" destId="{33F3F195-0D69-437A-AA03-20F248E1E632}" srcOrd="1" destOrd="0" presId="urn:microsoft.com/office/officeart/2005/8/layout/hierarchy2"/>
-    <dgm:cxn modelId="{5B7189F0-969E-4C35-A6F3-647948E142FB}" type="presOf" srcId="{526B4BB0-2314-4A44-8A2C-555C722A488D}" destId="{9ECD2900-0A9A-47D1-A756-67C34D750CCF}" srcOrd="0" destOrd="0" presId="urn:microsoft.com/office/officeart/2005/8/layout/hierarchy2"/>
-    <dgm:cxn modelId="{F23A7F48-7AEF-418B-B407-F018699810BF}" type="presOf" srcId="{B95568D8-D303-49EB-85AC-0942EA985617}" destId="{CF2F8359-8E2C-400E-A50D-384EDB3CA8A3}" srcOrd="0" destOrd="0" presId="urn:microsoft.com/office/officeart/2005/8/layout/hierarchy2"/>
-    <dgm:cxn modelId="{242677B3-A81C-46AC-B6BC-2E9969ED791E}" type="presOf" srcId="{DD1E4FED-04E7-448F-B812-8BEE8486DD43}" destId="{13024C18-820A-4B62-BAEA-89D27D0765CD}" srcOrd="1" destOrd="0" presId="urn:microsoft.com/office/officeart/2005/8/layout/hierarchy2"/>
-    <dgm:cxn modelId="{41D76A0B-C865-4E85-9BC2-9FF758DB3839}" srcId="{1CEB947C-EB39-4414-83A1-BE86AAF2267B}" destId="{90DC5E90-6F4B-47AA-87D8-9134DB917318}" srcOrd="0" destOrd="0" parTransId="{87496514-96A4-4444-A6DB-6129F3F29F48}" sibTransId="{CC19B6FF-AA7D-449F-95A5-ADD14B7BBB00}"/>
-    <dgm:cxn modelId="{F375416E-D18D-4F0A-B9A9-10DEF9DDCF12}" srcId="{76752B70-2FD8-4F70-8B44-25BFD449B474}" destId="{33C05A44-A2B6-4CDD-B983-9E8D17B54B1B}" srcOrd="1" destOrd="0" parTransId="{986B7168-B57B-41C8-BFC6-0EBF5796DDB7}" sibTransId="{E0503955-EABC-4A5E-967E-79D884C93AFD}"/>
+    <dgm:cxn modelId="{9C71350E-C617-45B7-AA23-033A243C1A04}" type="presOf" srcId="{FAB60589-855B-4933-8283-6EA08460BF7F}" destId="{6693197B-78B7-47EE-9FE1-10471704F946}" srcOrd="1" destOrd="0" presId="urn:microsoft.com/office/officeart/2005/8/layout/hierarchy2"/>
+    <dgm:cxn modelId="{9C0AE0AD-1133-4AB1-B8D5-2A11744B46BD}" type="presOf" srcId="{08EB2621-46CB-4202-ADE5-AB4B3522E59F}" destId="{240ABD63-9087-4546-89CF-88541F4CEF52}" srcOrd="0" destOrd="0" presId="urn:microsoft.com/office/officeart/2005/8/layout/hierarchy2"/>
+    <dgm:cxn modelId="{AC70ED19-E43B-4FC5-8319-86F4A31C5054}" type="presOf" srcId="{476EF9D4-D438-40F7-BC97-D488DFA755A1}" destId="{12C2DC85-DDAF-4F57-9841-150A97500304}" srcOrd="1" destOrd="0" presId="urn:microsoft.com/office/officeart/2005/8/layout/hierarchy2"/>
+    <dgm:cxn modelId="{0D9E8B50-4BDC-4352-B7F2-A42876A2B051}" type="presOf" srcId="{9ADEECC3-7F9F-46A7-B5DA-4F3694F77112}" destId="{797FBD49-A139-409C-80D6-2992C6762477}" srcOrd="0" destOrd="0" presId="urn:microsoft.com/office/officeart/2005/8/layout/hierarchy2"/>
+    <dgm:cxn modelId="{2A38689A-9141-479B-ACA2-5B2C86AC9166}" type="presOf" srcId="{A68335E5-009E-44DF-97AB-B7A1ACEA24EB}" destId="{6C681D0A-EFBE-40D7-8FA9-0029C727D1F3}" srcOrd="1" destOrd="0" presId="urn:microsoft.com/office/officeart/2005/8/layout/hierarchy2"/>
+    <dgm:cxn modelId="{F1343271-8FAE-4769-9E60-6239B18CD7F9}" type="presOf" srcId="{8242B283-4BE2-4E85-BFEE-0EA44472760E}" destId="{CB159F70-ABE8-4C17-9F22-0AB61C102E64}" srcOrd="0" destOrd="0" presId="urn:microsoft.com/office/officeart/2005/8/layout/hierarchy2"/>
+    <dgm:cxn modelId="{C9AC37C3-039D-4F1D-856A-C30A310F5CA1}" type="presOf" srcId="{33C05A44-A2B6-4CDD-B983-9E8D17B54B1B}" destId="{B38E3594-CA56-4A29-BFDC-CA290103A3A6}" srcOrd="0" destOrd="0" presId="urn:microsoft.com/office/officeart/2005/8/layout/hierarchy2"/>
+    <dgm:cxn modelId="{B79C3A54-8DB7-47D7-B8FA-43739D850CC3}" type="presOf" srcId="{B09DDAA1-FA7F-414B-AEFC-8FD8AD30AEAB}" destId="{B5C8146A-0574-4C94-8DE4-9D4C27829023}" srcOrd="1" destOrd="0" presId="urn:microsoft.com/office/officeart/2005/8/layout/hierarchy2"/>
     <dgm:cxn modelId="{D19F4537-FBF5-4DBE-9903-AB6C9F34E9F3}" srcId="{9ADEECC3-7F9F-46A7-B5DA-4F3694F77112}" destId="{5A06D474-CF30-4D35-8779-5ED70C17EFCB}" srcOrd="1" destOrd="0" parTransId="{1CE192A6-6AB3-4451-998F-D2635F17DFF1}" sibTransId="{A197156F-3493-4B75-855F-34B8157CB60E}"/>
     <dgm:cxn modelId="{79A795AC-7C5A-4FD6-8A11-FF45A37771E1}" srcId="{AD20F728-8A1C-431A-A057-084EFAE2370E}" destId="{2ABC8B2A-1AE0-4445-BB0F-A32B638FE792}" srcOrd="0" destOrd="0" parTransId="{D87D5094-0096-4ED0-8BEC-3E12D5CBBBF0}" sibTransId="{61A5C246-C7ED-4CFE-8408-A8189B0557CB}"/>
-    <dgm:cxn modelId="{3FF4957E-88B0-4B45-9394-D2F83567AB05}" type="presOf" srcId="{29280282-54F1-45C6-8D42-4754C6BDCF91}" destId="{4A7F0945-CD52-46CF-9330-64955ED272D3}" srcOrd="0" destOrd="0" presId="urn:microsoft.com/office/officeart/2005/8/layout/hierarchy2"/>
+    <dgm:cxn modelId="{1A2C7191-F8CD-4030-8443-3C1A4BA185CC}" type="presOf" srcId="{2B038B93-B8E9-4EE3-9443-436A929BCB09}" destId="{EDD898AC-163C-4B2A-929B-A80367C5CB73}" srcOrd="0" destOrd="0" presId="urn:microsoft.com/office/officeart/2005/8/layout/hierarchy2"/>
     <dgm:cxn modelId="{2B53785B-5B83-4579-8C81-328BEDFA0DB3}" srcId="{5C72BA27-4ED8-4268-8C59-0D96FD60F177}" destId="{2B038B93-B8E9-4EE3-9443-436A929BCB09}" srcOrd="0" destOrd="0" parTransId="{946EF0D6-3817-4E92-8FB9-6A907EBD07C9}" sibTransId="{FCA82613-A770-4ABD-B543-618B7A8C7F69}"/>
-    <dgm:cxn modelId="{DF6F15AD-CF17-45CF-8ADF-CED69039D015}" type="presOf" srcId="{AD20F728-8A1C-431A-A057-084EFAE2370E}" destId="{E36CEAF0-998B-4A4B-BA8D-EFF57F7AB8FA}" srcOrd="0" destOrd="0" presId="urn:microsoft.com/office/officeart/2005/8/layout/hierarchy2"/>
-    <dgm:cxn modelId="{03924484-1078-4129-B2E0-FF4E6B3610A2}" type="presOf" srcId="{D87D5094-0096-4ED0-8BEC-3E12D5CBBBF0}" destId="{605ED397-3BB2-4B24-BE01-C5E7F35EB3C0}" srcOrd="0" destOrd="0" presId="urn:microsoft.com/office/officeart/2005/8/layout/hierarchy2"/>
-    <dgm:cxn modelId="{E81CC573-F489-4CFF-9C7B-16CFF803031B}" type="presOf" srcId="{811F41F9-23AE-4F3E-9695-05EB30B47BB2}" destId="{7D05C43C-DFC0-4A88-8A56-94706F21A1FA}" srcOrd="0" destOrd="0" presId="urn:microsoft.com/office/officeart/2005/8/layout/hierarchy2"/>
-    <dgm:cxn modelId="{AC8C75BD-3D25-469E-9C09-1898C6D7350D}" type="presOf" srcId="{8242B283-4BE2-4E85-BFEE-0EA44472760E}" destId="{CB159F70-ABE8-4C17-9F22-0AB61C102E64}" srcOrd="0" destOrd="0" presId="urn:microsoft.com/office/officeart/2005/8/layout/hierarchy2"/>
-    <dgm:cxn modelId="{E8FC2099-9E28-494D-A802-CEAFA0AC6476}" type="presOf" srcId="{87496514-96A4-4444-A6DB-6129F3F29F48}" destId="{935E24CC-008B-4BE9-B3EB-41EB22B15B73}" srcOrd="1" destOrd="0" presId="urn:microsoft.com/office/officeart/2005/8/layout/hierarchy2"/>
-    <dgm:cxn modelId="{739C9BF6-6F4B-4943-BD25-F211ABD2F561}" type="presOf" srcId="{1CE192A6-6AB3-4451-998F-D2635F17DFF1}" destId="{C2015C7B-D32C-4CE2-BC7D-C9E321ED4B0D}" srcOrd="1" destOrd="0" presId="urn:microsoft.com/office/officeart/2005/8/layout/hierarchy2"/>
-    <dgm:cxn modelId="{BB4AD961-9710-4D9E-8D63-B725B4AF901A}" type="presOf" srcId="{FAB60589-855B-4933-8283-6EA08460BF7F}" destId="{6693197B-78B7-47EE-9FE1-10471704F946}" srcOrd="1" destOrd="0" presId="urn:microsoft.com/office/officeart/2005/8/layout/hierarchy2"/>
-    <dgm:cxn modelId="{9F34EC8D-2C65-4935-B6F2-D0A2AC6EF286}" type="presParOf" srcId="{CC5F2D0D-E1E5-4C49-8DF7-2A61C5DA8A1D}" destId="{4836E9C7-1D00-438F-B3B2-7F9CB5072224}" srcOrd="0" destOrd="0" presId="urn:microsoft.com/office/officeart/2005/8/layout/hierarchy2"/>
-    <dgm:cxn modelId="{CED73B7C-4559-40DD-B84D-8CB09DDD1579}" type="presParOf" srcId="{4836E9C7-1D00-438F-B3B2-7F9CB5072224}" destId="{D5ACFD89-23A4-4CF0-A4C3-F21EF07981F7}" srcOrd="0" destOrd="0" presId="urn:microsoft.com/office/officeart/2005/8/layout/hierarchy2"/>
-    <dgm:cxn modelId="{342D775C-A9AB-4AB1-B8CA-B1462CA789DB}" type="presParOf" srcId="{4836E9C7-1D00-438F-B3B2-7F9CB5072224}" destId="{82CA0987-2977-4072-97D6-791AD3CF7947}" srcOrd="1" destOrd="0" presId="urn:microsoft.com/office/officeart/2005/8/layout/hierarchy2"/>
-    <dgm:cxn modelId="{2951B32D-9E80-48F2-87C8-432587EE871C}" type="presParOf" srcId="{82CA0987-2977-4072-97D6-791AD3CF7947}" destId="{FD7A0172-CB25-4911-B3EF-667A39E7DCE7}" srcOrd="0" destOrd="0" presId="urn:microsoft.com/office/officeart/2005/8/layout/hierarchy2"/>
-    <dgm:cxn modelId="{45AA76A5-70BD-46A0-9AEF-22AB9C54D160}" type="presParOf" srcId="{FD7A0172-CB25-4911-B3EF-667A39E7DCE7}" destId="{C971E15B-3AB3-4DCE-BC91-B1D0C67824A6}" srcOrd="0" destOrd="0" presId="urn:microsoft.com/office/officeart/2005/8/layout/hierarchy2"/>
-    <dgm:cxn modelId="{6EF68C07-D203-4430-B4E2-2D2B47B660D3}" type="presParOf" srcId="{82CA0987-2977-4072-97D6-791AD3CF7947}" destId="{534A082A-40AD-4635-8AAB-1F71AB8888EE}" srcOrd="1" destOrd="0" presId="urn:microsoft.com/office/officeart/2005/8/layout/hierarchy2"/>
-    <dgm:cxn modelId="{654E7A45-1697-4EF8-B3BD-F1C9C7464436}" type="presParOf" srcId="{534A082A-40AD-4635-8AAB-1F71AB8888EE}" destId="{6D38B18B-70EC-4AF7-A6FF-B5C7FE8D4DA4}" srcOrd="0" destOrd="0" presId="urn:microsoft.com/office/officeart/2005/8/layout/hierarchy2"/>
-    <dgm:cxn modelId="{19A0ACBB-2C28-489F-823F-E941B5B0FF18}" type="presParOf" srcId="{534A082A-40AD-4635-8AAB-1F71AB8888EE}" destId="{4B946D61-20E5-4755-A44A-B57CD5218A5D}" srcOrd="1" destOrd="0" presId="urn:microsoft.com/office/officeart/2005/8/layout/hierarchy2"/>
-    <dgm:cxn modelId="{4638B681-8EBA-4AB7-8E59-2EBC47DCCF84}" type="presParOf" srcId="{4B946D61-20E5-4755-A44A-B57CD5218A5D}" destId="{68438195-FD75-4EAF-817E-3D241C458B9B}" srcOrd="0" destOrd="0" presId="urn:microsoft.com/office/officeart/2005/8/layout/hierarchy2"/>
-    <dgm:cxn modelId="{D0B34308-19FC-4D90-9606-71B2FC93444C}" type="presParOf" srcId="{68438195-FD75-4EAF-817E-3D241C458B9B}" destId="{E6950A32-D71C-4EA5-88AE-3B3F0287DC19}" srcOrd="0" destOrd="0" presId="urn:microsoft.com/office/officeart/2005/8/layout/hierarchy2"/>
-    <dgm:cxn modelId="{9A12A13C-66FE-4447-852B-E06B9389BDDD}" type="presParOf" srcId="{4B946D61-20E5-4755-A44A-B57CD5218A5D}" destId="{52422672-3E70-4BC8-BC5D-54AE606EFF81}" srcOrd="1" destOrd="0" presId="urn:microsoft.com/office/officeart/2005/8/layout/hierarchy2"/>
-    <dgm:cxn modelId="{8D81558B-EDF4-4BB7-8E88-696C3E41CF85}" type="presParOf" srcId="{52422672-3E70-4BC8-BC5D-54AE606EFF81}" destId="{EDD898AC-163C-4B2A-929B-A80367C5CB73}" srcOrd="0" destOrd="0" presId="urn:microsoft.com/office/officeart/2005/8/layout/hierarchy2"/>
-    <dgm:cxn modelId="{11D6D10C-60AF-437C-BA32-DCF9132235C3}" type="presParOf" srcId="{52422672-3E70-4BC8-BC5D-54AE606EFF81}" destId="{0FA6616D-6EA1-4836-AD86-6275C3D51DD1}" srcOrd="1" destOrd="0" presId="urn:microsoft.com/office/officeart/2005/8/layout/hierarchy2"/>
-    <dgm:cxn modelId="{7991A37D-CEAB-4F65-AF87-C727D5907EE5}" type="presParOf" srcId="{4B946D61-20E5-4755-A44A-B57CD5218A5D}" destId="{2CBD0876-E8DB-432A-A0C4-D664553F2B67}" srcOrd="2" destOrd="0" presId="urn:microsoft.com/office/officeart/2005/8/layout/hierarchy2"/>
-    <dgm:cxn modelId="{A3EE4429-C7BE-448A-B5C9-6FDDF296D955}" type="presParOf" srcId="{2CBD0876-E8DB-432A-A0C4-D664553F2B67}" destId="{B5C8146A-0574-4C94-8DE4-9D4C27829023}" srcOrd="0" destOrd="0" presId="urn:microsoft.com/office/officeart/2005/8/layout/hierarchy2"/>
-    <dgm:cxn modelId="{E348F1E4-1230-4B2D-80CC-9B9D32F895B7}" type="presParOf" srcId="{4B946D61-20E5-4755-A44A-B57CD5218A5D}" destId="{33B1E37E-E51F-4756-A36C-5CE66904AB53}" srcOrd="3" destOrd="0" presId="urn:microsoft.com/office/officeart/2005/8/layout/hierarchy2"/>
-    <dgm:cxn modelId="{B46FC08D-E87E-44B3-ADC0-5A39FD3C1E86}" type="presParOf" srcId="{33B1E37E-E51F-4756-A36C-5CE66904AB53}" destId="{5A4405BA-2082-47F6-9FF1-48042B30A932}" srcOrd="0" destOrd="0" presId="urn:microsoft.com/office/officeart/2005/8/layout/hierarchy2"/>
-    <dgm:cxn modelId="{1C7DE9B6-0227-404D-8609-384365C1B61F}" type="presParOf" srcId="{33B1E37E-E51F-4756-A36C-5CE66904AB53}" destId="{1E3C933A-509A-4793-BE5F-AFBAE693028B}" srcOrd="1" destOrd="0" presId="urn:microsoft.com/office/officeart/2005/8/layout/hierarchy2"/>
-    <dgm:cxn modelId="{4E75A70C-1DE9-446A-9E68-7944738F80AB}" type="presParOf" srcId="{82CA0987-2977-4072-97D6-791AD3CF7947}" destId="{1FB9E06D-EF2B-4048-9039-AD508A01931D}" srcOrd="2" destOrd="0" presId="urn:microsoft.com/office/officeart/2005/8/layout/hierarchy2"/>
-    <dgm:cxn modelId="{C741430E-FDEF-4E00-8D52-1A5EE4AD95F3}" type="presParOf" srcId="{1FB9E06D-EF2B-4048-9039-AD508A01931D}" destId="{3284F059-BB42-4147-B03D-CCCC684A12A7}" srcOrd="0" destOrd="0" presId="urn:microsoft.com/office/officeart/2005/8/layout/hierarchy2"/>
-    <dgm:cxn modelId="{986A0ED3-6411-4843-A98A-766889F4B42E}" type="presParOf" srcId="{82CA0987-2977-4072-97D6-791AD3CF7947}" destId="{C51D7C66-CE84-4886-83BA-4C6DA9A40BDC}" srcOrd="3" destOrd="0" presId="urn:microsoft.com/office/officeart/2005/8/layout/hierarchy2"/>
-    <dgm:cxn modelId="{03E57B11-96EA-4EF1-AC66-8351CB80B58D}" type="presParOf" srcId="{C51D7C66-CE84-4886-83BA-4C6DA9A40BDC}" destId="{54743B2E-2B49-4B9C-BCFE-89B4A223022D}" srcOrd="0" destOrd="0" presId="urn:microsoft.com/office/officeart/2005/8/layout/hierarchy2"/>
-    <dgm:cxn modelId="{9DF804CA-7137-437C-8D40-05DA0097B3F4}" type="presParOf" srcId="{C51D7C66-CE84-4886-83BA-4C6DA9A40BDC}" destId="{27EB1AA2-FA2B-4889-A21B-9179BBFF8ED6}" srcOrd="1" destOrd="0" presId="urn:microsoft.com/office/officeart/2005/8/layout/hierarchy2"/>
-    <dgm:cxn modelId="{32E19FEE-8669-4B9E-A465-A0E044E1FC28}" type="presParOf" srcId="{27EB1AA2-FA2B-4889-A21B-9179BBFF8ED6}" destId="{1889DF31-E9C1-45A1-88BE-8B18172A263A}" srcOrd="0" destOrd="0" presId="urn:microsoft.com/office/officeart/2005/8/layout/hierarchy2"/>
-    <dgm:cxn modelId="{683EDA1A-43AC-4D54-B1A1-9BB683CD27BE}" type="presParOf" srcId="{1889DF31-E9C1-45A1-88BE-8B18172A263A}" destId="{6693197B-78B7-47EE-9FE1-10471704F946}" srcOrd="0" destOrd="0" presId="urn:microsoft.com/office/officeart/2005/8/layout/hierarchy2"/>
-    <dgm:cxn modelId="{74F4DE97-D48C-4A7A-AB50-9CAB7E18BB04}" type="presParOf" srcId="{27EB1AA2-FA2B-4889-A21B-9179BBFF8ED6}" destId="{3BAB4446-30E3-4CE2-B996-8CCB97B38883}" srcOrd="1" destOrd="0" presId="urn:microsoft.com/office/officeart/2005/8/layout/hierarchy2"/>
-    <dgm:cxn modelId="{B1F9A0E0-AEAC-4E7E-9D10-C721B6ED136D}" type="presParOf" srcId="{3BAB4446-30E3-4CE2-B996-8CCB97B38883}" destId="{797FBD49-A139-409C-80D6-2992C6762477}" srcOrd="0" destOrd="0" presId="urn:microsoft.com/office/officeart/2005/8/layout/hierarchy2"/>
-    <dgm:cxn modelId="{0CBDDFAD-469B-4AB9-A602-33CCFD420BC7}" type="presParOf" srcId="{3BAB4446-30E3-4CE2-B996-8CCB97B38883}" destId="{31D18E03-2145-41C5-8A25-705D6BFA78D5}" srcOrd="1" destOrd="0" presId="urn:microsoft.com/office/officeart/2005/8/layout/hierarchy2"/>
-    <dgm:cxn modelId="{1BA643D2-2D9D-4347-816E-22700592B5EE}" type="presParOf" srcId="{31D18E03-2145-41C5-8A25-705D6BFA78D5}" destId="{4AA5200D-7B15-42DE-9422-B197E4970211}" srcOrd="0" destOrd="0" presId="urn:microsoft.com/office/officeart/2005/8/layout/hierarchy2"/>
-    <dgm:cxn modelId="{5491B975-9B74-4FB7-88A1-2DF0A901D23F}" type="presParOf" srcId="{4AA5200D-7B15-42DE-9422-B197E4970211}" destId="{E6077319-7C6E-4777-97B3-CA97D1DAD822}" srcOrd="0" destOrd="0" presId="urn:microsoft.com/office/officeart/2005/8/layout/hierarchy2"/>
-    <dgm:cxn modelId="{9A2F443F-7135-4A35-BD17-DF6779A5F2B2}" type="presParOf" srcId="{31D18E03-2145-41C5-8A25-705D6BFA78D5}" destId="{160396F2-C918-469D-B3DD-4DBBB7563CF1}" srcOrd="1" destOrd="0" presId="urn:microsoft.com/office/officeart/2005/8/layout/hierarchy2"/>
-    <dgm:cxn modelId="{A1A81E9E-248B-424B-8551-3D13AB81CBBA}" type="presParOf" srcId="{160396F2-C918-469D-B3DD-4DBBB7563CF1}" destId="{3B8868D9-9F8B-47F9-99EF-A48BC6B2FF26}" srcOrd="0" destOrd="0" presId="urn:microsoft.com/office/officeart/2005/8/layout/hierarchy2"/>
-    <dgm:cxn modelId="{F2C9FE44-BDA3-47DA-BE6C-064AB2977CB3}" type="presParOf" srcId="{160396F2-C918-469D-B3DD-4DBBB7563CF1}" destId="{F1BA8509-48B6-44D9-B6F0-090B84E3C117}" srcOrd="1" destOrd="0" presId="urn:microsoft.com/office/officeart/2005/8/layout/hierarchy2"/>
-    <dgm:cxn modelId="{D0178C1E-A293-488B-89F0-5B1C44891FA7}" type="presParOf" srcId="{31D18E03-2145-41C5-8A25-705D6BFA78D5}" destId="{81DF227C-317B-417C-B837-BF4939219178}" srcOrd="2" destOrd="0" presId="urn:microsoft.com/office/officeart/2005/8/layout/hierarchy2"/>
-    <dgm:cxn modelId="{97975A39-F7F5-4E93-8681-B6E8B6265BC4}" type="presParOf" srcId="{81DF227C-317B-417C-B837-BF4939219178}" destId="{C2015C7B-D32C-4CE2-BC7D-C9E321ED4B0D}" srcOrd="0" destOrd="0" presId="urn:microsoft.com/office/officeart/2005/8/layout/hierarchy2"/>
-    <dgm:cxn modelId="{845BF2E1-0364-4591-9051-F07581192141}" type="presParOf" srcId="{31D18E03-2145-41C5-8A25-705D6BFA78D5}" destId="{1D2643D1-9721-4869-8B26-F7B57CCBA54C}" srcOrd="3" destOrd="0" presId="urn:microsoft.com/office/officeart/2005/8/layout/hierarchy2"/>
-    <dgm:cxn modelId="{256B3217-B46E-46B5-BC0A-12EC78FA93BC}" type="presParOf" srcId="{1D2643D1-9721-4869-8B26-F7B57CCBA54C}" destId="{41370F12-1FA0-4579-8285-C15FA148591C}" srcOrd="0" destOrd="0" presId="urn:microsoft.com/office/officeart/2005/8/layout/hierarchy2"/>
-    <dgm:cxn modelId="{582C1F63-EC08-4B14-88C4-00958D1DD037}" type="presParOf" srcId="{1D2643D1-9721-4869-8B26-F7B57CCBA54C}" destId="{4012EABF-8046-4F68-B7F4-6930763191CD}" srcOrd="1" destOrd="0" presId="urn:microsoft.com/office/officeart/2005/8/layout/hierarchy2"/>
-    <dgm:cxn modelId="{FE79A1E2-0287-44EC-8A74-2814E6138EAD}" type="presParOf" srcId="{27EB1AA2-FA2B-4889-A21B-9179BBFF8ED6}" destId="{2864DC2A-13C0-4E4B-A7F3-F63F340FA450}" srcOrd="2" destOrd="0" presId="urn:microsoft.com/office/officeart/2005/8/layout/hierarchy2"/>
-    <dgm:cxn modelId="{0FD84DFA-B0B5-4954-B544-72F00F851634}" type="presParOf" srcId="{2864DC2A-13C0-4E4B-A7F3-F63F340FA450}" destId="{346F9867-B732-44D3-B591-4FC16781C35B}" srcOrd="0" destOrd="0" presId="urn:microsoft.com/office/officeart/2005/8/layout/hierarchy2"/>
-    <dgm:cxn modelId="{F839415C-FEC3-4DD5-8F61-E1A239B0E2A9}" type="presParOf" srcId="{27EB1AA2-FA2B-4889-A21B-9179BBFF8ED6}" destId="{1CCA5EC4-0B2E-48DA-9177-936A8E95D339}" srcOrd="3" destOrd="0" presId="urn:microsoft.com/office/officeart/2005/8/layout/hierarchy2"/>
-    <dgm:cxn modelId="{1E26EE9A-C00A-48BE-B996-A3BC38DEDEC3}" type="presParOf" srcId="{1CCA5EC4-0B2E-48DA-9177-936A8E95D339}" destId="{B38E3594-CA56-4A29-BFDC-CA290103A3A6}" srcOrd="0" destOrd="0" presId="urn:microsoft.com/office/officeart/2005/8/layout/hierarchy2"/>
-    <dgm:cxn modelId="{4E4B4081-5CFD-4221-8841-688615CD4917}" type="presParOf" srcId="{1CCA5EC4-0B2E-48DA-9177-936A8E95D339}" destId="{C5A0FD96-86B8-4A41-9D84-94EABE4C37F2}" srcOrd="1" destOrd="0" presId="urn:microsoft.com/office/officeart/2005/8/layout/hierarchy2"/>
-    <dgm:cxn modelId="{1C603D79-0ACA-46FC-9521-02831C45BD33}" type="presParOf" srcId="{C5A0FD96-86B8-4A41-9D84-94EABE4C37F2}" destId="{2E830E8B-B241-4984-BFF5-BCC0806E238E}" srcOrd="0" destOrd="0" presId="urn:microsoft.com/office/officeart/2005/8/layout/hierarchy2"/>
-    <dgm:cxn modelId="{0EE7BCA4-368D-464A-8E37-A0040009B8DD}" type="presParOf" srcId="{2E830E8B-B241-4984-BFF5-BCC0806E238E}" destId="{6C681D0A-EFBE-40D7-8FA9-0029C727D1F3}" srcOrd="0" destOrd="0" presId="urn:microsoft.com/office/officeart/2005/8/layout/hierarchy2"/>
-    <dgm:cxn modelId="{BBF9E0A2-84C9-498D-90E6-9578F3B7E332}" type="presParOf" srcId="{C5A0FD96-86B8-4A41-9D84-94EABE4C37F2}" destId="{34D76B34-6EB6-4D02-986A-9A5B7465C171}" srcOrd="1" destOrd="0" presId="urn:microsoft.com/office/officeart/2005/8/layout/hierarchy2"/>
-    <dgm:cxn modelId="{283BC8C8-3025-48AE-BB0B-A343FBA6F8A5}" type="presParOf" srcId="{34D76B34-6EB6-4D02-986A-9A5B7465C171}" destId="{EAE0073B-E695-4C6C-B978-B5E3B7024E20}" srcOrd="0" destOrd="0" presId="urn:microsoft.com/office/officeart/2005/8/layout/hierarchy2"/>
-    <dgm:cxn modelId="{C99D8871-6FE0-4302-9E72-6F24F12733D4}" type="presParOf" srcId="{34D76B34-6EB6-4D02-986A-9A5B7465C171}" destId="{15B5017A-F407-4601-B757-58B127DF9ECC}" srcOrd="1" destOrd="0" presId="urn:microsoft.com/office/officeart/2005/8/layout/hierarchy2"/>
-    <dgm:cxn modelId="{5490FA8F-3CBC-42E1-893D-34A2BA8B5D3A}" type="presParOf" srcId="{82CA0987-2977-4072-97D6-791AD3CF7947}" destId="{D88348ED-527A-4837-8156-098C1F615BFB}" srcOrd="4" destOrd="0" presId="urn:microsoft.com/office/officeart/2005/8/layout/hierarchy2"/>
-    <dgm:cxn modelId="{36A076F3-9B69-4D86-AC32-6246F98B8FFB}" type="presParOf" srcId="{D88348ED-527A-4837-8156-098C1F615BFB}" destId="{DD8AA6E0-BA21-42D8-8E4A-93AFF5B7CBEA}" srcOrd="0" destOrd="0" presId="urn:microsoft.com/office/officeart/2005/8/layout/hierarchy2"/>
-    <dgm:cxn modelId="{FFF35BC1-C88C-4A55-8319-3B4C044529CE}" type="presParOf" srcId="{82CA0987-2977-4072-97D6-791AD3CF7947}" destId="{22795D5D-6477-408C-8785-133C6F81E485}" srcOrd="5" destOrd="0" presId="urn:microsoft.com/office/officeart/2005/8/layout/hierarchy2"/>
-    <dgm:cxn modelId="{6BCD21AE-A219-4E26-99A0-CA3DDF0A1962}" type="presParOf" srcId="{22795D5D-6477-408C-8785-133C6F81E485}" destId="{0C7AD588-E19E-4FA4-8679-76D852021E3D}" srcOrd="0" destOrd="0" presId="urn:microsoft.com/office/officeart/2005/8/layout/hierarchy2"/>
-    <dgm:cxn modelId="{0AD1E67A-DB1C-41C7-889C-966288DB4D36}" type="presParOf" srcId="{22795D5D-6477-408C-8785-133C6F81E485}" destId="{931CE5FB-4819-4396-B9CF-E5B2AA7AF582}" srcOrd="1" destOrd="0" presId="urn:microsoft.com/office/officeart/2005/8/layout/hierarchy2"/>
-    <dgm:cxn modelId="{100851EB-8BDC-44B0-88EB-3A1248B9782B}" type="presParOf" srcId="{931CE5FB-4819-4396-B9CF-E5B2AA7AF582}" destId="{F9C387D6-3DB2-43EE-A8C5-C98DF7AA1264}" srcOrd="0" destOrd="0" presId="urn:microsoft.com/office/officeart/2005/8/layout/hierarchy2"/>
-    <dgm:cxn modelId="{0CA77E80-DC0E-437F-A34A-85D441DFC6DA}" type="presParOf" srcId="{F9C387D6-3DB2-43EE-A8C5-C98DF7AA1264}" destId="{54AF12FD-3B65-46EE-9011-B900D4CBD75B}" srcOrd="0" destOrd="0" presId="urn:microsoft.com/office/officeart/2005/8/layout/hierarchy2"/>
-    <dgm:cxn modelId="{A10DDF27-408D-4D66-8286-9A229890A31A}" type="presParOf" srcId="{931CE5FB-4819-4396-B9CF-E5B2AA7AF582}" destId="{2860C44C-8CEC-49E4-84FD-6CAB9BFEB225}" srcOrd="1" destOrd="0" presId="urn:microsoft.com/office/officeart/2005/8/layout/hierarchy2"/>
-    <dgm:cxn modelId="{54591351-D433-42B1-BEA1-75996EE6A45F}" type="presParOf" srcId="{2860C44C-8CEC-49E4-84FD-6CAB9BFEB225}" destId="{CC6B0A1C-BAB8-4AB7-9EF6-A7279AB3044F}" srcOrd="0" destOrd="0" presId="urn:microsoft.com/office/officeart/2005/8/layout/hierarchy2"/>
-    <dgm:cxn modelId="{3FA17A9A-3CCE-4174-92A4-9082D4890BA0}" type="presParOf" srcId="{2860C44C-8CEC-49E4-84FD-6CAB9BFEB225}" destId="{58636A5C-0915-4FC5-916B-8EEEEF627EA0}" srcOrd="1" destOrd="0" presId="urn:microsoft.com/office/officeart/2005/8/layout/hierarchy2"/>
-    <dgm:cxn modelId="{C2E5FDED-CABE-43E4-8083-9B2DD034083F}" type="presParOf" srcId="{82CA0987-2977-4072-97D6-791AD3CF7947}" destId="{82063FD8-2DE8-42B1-AC01-6CDB0BC37358}" srcOrd="6" destOrd="0" presId="urn:microsoft.com/office/officeart/2005/8/layout/hierarchy2"/>
-    <dgm:cxn modelId="{60E40290-9825-461A-9A45-D1A75EC34947}" type="presParOf" srcId="{82063FD8-2DE8-42B1-AC01-6CDB0BC37358}" destId="{12C2DC85-DDAF-4F57-9841-150A97500304}" srcOrd="0" destOrd="0" presId="urn:microsoft.com/office/officeart/2005/8/layout/hierarchy2"/>
-    <dgm:cxn modelId="{C0D1B561-F942-4729-AA2F-14113F12EE00}" type="presParOf" srcId="{82CA0987-2977-4072-97D6-791AD3CF7947}" destId="{BB9F06D9-715A-43BB-BBE0-36022263CCCD}" srcOrd="7" destOrd="0" presId="urn:microsoft.com/office/officeart/2005/8/layout/hierarchy2"/>
-    <dgm:cxn modelId="{999EE3D9-1262-41AC-826D-ACFD37ED3ABC}" type="presParOf" srcId="{BB9F06D9-715A-43BB-BBE0-36022263CCCD}" destId="{26D8E710-F0D2-45EF-BDE9-84F12E45A85F}" srcOrd="0" destOrd="0" presId="urn:microsoft.com/office/officeart/2005/8/layout/hierarchy2"/>
-    <dgm:cxn modelId="{17E330E2-4875-4B08-98A2-DFDE8E8477A5}" type="presParOf" srcId="{BB9F06D9-715A-43BB-BBE0-36022263CCCD}" destId="{49A1BD6B-7533-428F-A42D-5017EF29B777}" srcOrd="1" destOrd="0" presId="urn:microsoft.com/office/officeart/2005/8/layout/hierarchy2"/>
-    <dgm:cxn modelId="{EBB32EAF-385F-4284-80CC-E0D063688F66}" type="presParOf" srcId="{49A1BD6B-7533-428F-A42D-5017EF29B777}" destId="{D2E7D7FB-33DA-439B-A6FF-8B6265094B81}" srcOrd="0" destOrd="0" presId="urn:microsoft.com/office/officeart/2005/8/layout/hierarchy2"/>
-    <dgm:cxn modelId="{3DB5050E-5B0B-43AF-AD3A-0FC3EC09FFF3}" type="presParOf" srcId="{D2E7D7FB-33DA-439B-A6FF-8B6265094B81}" destId="{935E24CC-008B-4BE9-B3EB-41EB22B15B73}" srcOrd="0" destOrd="0" presId="urn:microsoft.com/office/officeart/2005/8/layout/hierarchy2"/>
-    <dgm:cxn modelId="{65510995-7A7F-497C-A615-718DA5FD5E84}" type="presParOf" srcId="{49A1BD6B-7533-428F-A42D-5017EF29B777}" destId="{E62C7F9E-FD58-4448-9155-836036332B8E}" srcOrd="1" destOrd="0" presId="urn:microsoft.com/office/officeart/2005/8/layout/hierarchy2"/>
-    <dgm:cxn modelId="{83989FDC-6185-4E9A-A595-0D2DD0A32640}" type="presParOf" srcId="{E62C7F9E-FD58-4448-9155-836036332B8E}" destId="{16B11AF4-04C8-4F95-B50D-C951D10CBCFB}" srcOrd="0" destOrd="0" presId="urn:microsoft.com/office/officeart/2005/8/layout/hierarchy2"/>
-    <dgm:cxn modelId="{B298AEBC-D8C1-40FB-8BA9-F08365DC5BB5}" type="presParOf" srcId="{E62C7F9E-FD58-4448-9155-836036332B8E}" destId="{A0AFD6A4-F26C-4F04-A84F-3C18E736E10C}" srcOrd="1" destOrd="0" presId="urn:microsoft.com/office/officeart/2005/8/layout/hierarchy2"/>
-    <dgm:cxn modelId="{9C111CB3-81C8-48D4-9586-556530B24BAE}" type="presParOf" srcId="{A0AFD6A4-F26C-4F04-A84F-3C18E736E10C}" destId="{D8394A56-8A48-43C9-8876-8EA39F4B73ED}" srcOrd="0" destOrd="0" presId="urn:microsoft.com/office/officeart/2005/8/layout/hierarchy2"/>
-    <dgm:cxn modelId="{2D5259A2-5A76-4B6A-99D1-6A9A66C963D9}" type="presParOf" srcId="{D8394A56-8A48-43C9-8876-8EA39F4B73ED}" destId="{13024C18-820A-4B62-BAEA-89D27D0765CD}" srcOrd="0" destOrd="0" presId="urn:microsoft.com/office/officeart/2005/8/layout/hierarchy2"/>
-    <dgm:cxn modelId="{92C2AEB2-4FB5-40F3-B07C-6E15C03F070C}" type="presParOf" srcId="{A0AFD6A4-F26C-4F04-A84F-3C18E736E10C}" destId="{1C82C597-4470-40A1-9D25-FAF2BF07E192}" srcOrd="1" destOrd="0" presId="urn:microsoft.com/office/officeart/2005/8/layout/hierarchy2"/>
-    <dgm:cxn modelId="{5DAB89AE-A5BC-4352-B2D7-F30067D33984}" type="presParOf" srcId="{1C82C597-4470-40A1-9D25-FAF2BF07E192}" destId="{F7DF3503-2E14-4B1A-9CBB-7E9883AC3E4A}" srcOrd="0" destOrd="0" presId="urn:microsoft.com/office/officeart/2005/8/layout/hierarchy2"/>
-    <dgm:cxn modelId="{B68A98EA-CFF8-4A4F-BDAB-6A7BB65FE26E}" type="presParOf" srcId="{1C82C597-4470-40A1-9D25-FAF2BF07E192}" destId="{10260D0F-7A8A-453A-A0A9-7AB1CDBEDD4D}" srcOrd="1" destOrd="0" presId="urn:microsoft.com/office/officeart/2005/8/layout/hierarchy2"/>
-    <dgm:cxn modelId="{A5B8EE77-A8F3-44F6-A263-25A472982C75}" type="presParOf" srcId="{A0AFD6A4-F26C-4F04-A84F-3C18E736E10C}" destId="{7D05C43C-DFC0-4A88-8A56-94706F21A1FA}" srcOrd="2" destOrd="0" presId="urn:microsoft.com/office/officeart/2005/8/layout/hierarchy2"/>
-    <dgm:cxn modelId="{DD0BF0B3-B759-4EB7-B8B9-F37231D5042F}" type="presParOf" srcId="{7D05C43C-DFC0-4A88-8A56-94706F21A1FA}" destId="{33F3F195-0D69-437A-AA03-20F248E1E632}" srcOrd="0" destOrd="0" presId="urn:microsoft.com/office/officeart/2005/8/layout/hierarchy2"/>
-    <dgm:cxn modelId="{3EEAD65B-41A4-49E6-B03C-B5FFB1CB657E}" type="presParOf" srcId="{A0AFD6A4-F26C-4F04-A84F-3C18E736E10C}" destId="{A821B035-8A9C-46FB-9E73-44314A1115AD}" srcOrd="3" destOrd="0" presId="urn:microsoft.com/office/officeart/2005/8/layout/hierarchy2"/>
-    <dgm:cxn modelId="{3A275703-8A78-42DC-89CE-FFBB0903CA6E}" type="presParOf" srcId="{A821B035-8A9C-46FB-9E73-44314A1115AD}" destId="{9ECD2900-0A9A-47D1-A756-67C34D750CCF}" srcOrd="0" destOrd="0" presId="urn:microsoft.com/office/officeart/2005/8/layout/hierarchy2"/>
-    <dgm:cxn modelId="{7FE98BAB-C9A8-4C07-8E46-352AA7A6FEF4}" type="presParOf" srcId="{A821B035-8A9C-46FB-9E73-44314A1115AD}" destId="{3A25304D-E5C6-49B5-A259-2A0ABD45E35C}" srcOrd="1" destOrd="0" presId="urn:microsoft.com/office/officeart/2005/8/layout/hierarchy2"/>
-    <dgm:cxn modelId="{49B3C03B-517E-42B8-9248-A983C30EA671}" type="presParOf" srcId="{49A1BD6B-7533-428F-A42D-5017EF29B777}" destId="{265BA9A4-8B4E-4711-88C7-AB227C949A94}" srcOrd="2" destOrd="0" presId="urn:microsoft.com/office/officeart/2005/8/layout/hierarchy2"/>
-    <dgm:cxn modelId="{05D94FDB-3F23-416A-8B2F-216296C3757B}" type="presParOf" srcId="{265BA9A4-8B4E-4711-88C7-AB227C949A94}" destId="{F9091B10-7237-43E5-93A5-0A860387BD22}" srcOrd="0" destOrd="0" presId="urn:microsoft.com/office/officeart/2005/8/layout/hierarchy2"/>
-    <dgm:cxn modelId="{1EA25A17-80FA-4F52-951C-60F26E26FC48}" type="presParOf" srcId="{49A1BD6B-7533-428F-A42D-5017EF29B777}" destId="{F87A97B9-BE22-4B2E-9810-7E6351D74F66}" srcOrd="3" destOrd="0" presId="urn:microsoft.com/office/officeart/2005/8/layout/hierarchy2"/>
-    <dgm:cxn modelId="{0969BBB0-7FFA-4E71-BDE9-06D3D6FA4A23}" type="presParOf" srcId="{F87A97B9-BE22-4B2E-9810-7E6351D74F66}" destId="{240ABD63-9087-4546-89CF-88541F4CEF52}" srcOrd="0" destOrd="0" presId="urn:microsoft.com/office/officeart/2005/8/layout/hierarchy2"/>
-    <dgm:cxn modelId="{681970E6-13FC-43C1-9289-56706ADF43C5}" type="presParOf" srcId="{F87A97B9-BE22-4B2E-9810-7E6351D74F66}" destId="{5F8A3D0B-8C88-4314-90A2-53E524CB732B}" srcOrd="1" destOrd="0" presId="urn:microsoft.com/office/officeart/2005/8/layout/hierarchy2"/>
-    <dgm:cxn modelId="{84B3C886-D059-444D-84BB-1217B62C1C07}" type="presParOf" srcId="{5F8A3D0B-8C88-4314-90A2-53E524CB732B}" destId="{BF0567E6-6DA9-48ED-9A37-47285840FDF7}" srcOrd="0" destOrd="0" presId="urn:microsoft.com/office/officeart/2005/8/layout/hierarchy2"/>
-    <dgm:cxn modelId="{9DC0E38F-4054-4247-B9D4-8478875C139E}" type="presParOf" srcId="{BF0567E6-6DA9-48ED-9A37-47285840FDF7}" destId="{30099040-2BEC-46EB-AE9D-6A3BEF8052F4}" srcOrd="0" destOrd="0" presId="urn:microsoft.com/office/officeart/2005/8/layout/hierarchy2"/>
-    <dgm:cxn modelId="{C2ADFB91-1C1C-4CD0-9321-FA2037454C13}" type="presParOf" srcId="{5F8A3D0B-8C88-4314-90A2-53E524CB732B}" destId="{8B68CDD0-4452-4C80-9E5E-9AEC50B081C8}" srcOrd="1" destOrd="0" presId="urn:microsoft.com/office/officeart/2005/8/layout/hierarchy2"/>
-    <dgm:cxn modelId="{68FEBD8E-50FA-4D19-8BB5-AED189276514}" type="presParOf" srcId="{8B68CDD0-4452-4C80-9E5E-9AEC50B081C8}" destId="{E7F03264-C14C-446F-BCBE-D61750AF3A77}" srcOrd="0" destOrd="0" presId="urn:microsoft.com/office/officeart/2005/8/layout/hierarchy2"/>
-    <dgm:cxn modelId="{7A472F97-344D-4EFA-BC71-D4B2FFB0AD6E}" type="presParOf" srcId="{8B68CDD0-4452-4C80-9E5E-9AEC50B081C8}" destId="{F12AF1B5-E90E-4DED-AEC6-0A3EB3D78347}" srcOrd="1" destOrd="0" presId="urn:microsoft.com/office/officeart/2005/8/layout/hierarchy2"/>
-    <dgm:cxn modelId="{861D3154-4BAC-4AF8-8F47-AC9E4EDAF062}" type="presParOf" srcId="{F12AF1B5-E90E-4DED-AEC6-0A3EB3D78347}" destId="{21F216FC-1A29-4DA3-BE45-EBAAD540EDFF}" srcOrd="0" destOrd="0" presId="urn:microsoft.com/office/officeart/2005/8/layout/hierarchy2"/>
-    <dgm:cxn modelId="{1C41E26C-FC8A-4984-AC6E-CC85C38A4A98}" type="presParOf" srcId="{21F216FC-1A29-4DA3-BE45-EBAAD540EDFF}" destId="{C517C033-B09A-4E21-8604-8C0CA07E9762}" srcOrd="0" destOrd="0" presId="urn:microsoft.com/office/officeart/2005/8/layout/hierarchy2"/>
-    <dgm:cxn modelId="{05CDE981-AA6C-463B-A080-7E6CB32C95A1}" type="presParOf" srcId="{F12AF1B5-E90E-4DED-AEC6-0A3EB3D78347}" destId="{268FC15B-6ECF-42F9-BB46-0EE2EF0C523A}" srcOrd="1" destOrd="0" presId="urn:microsoft.com/office/officeart/2005/8/layout/hierarchy2"/>
-    <dgm:cxn modelId="{99B0A98D-4553-4203-B136-F64FC7EAB1D9}" type="presParOf" srcId="{268FC15B-6ECF-42F9-BB46-0EE2EF0C523A}" destId="{238A04B6-8EF5-45CF-9164-325F1FDB3A44}" srcOrd="0" destOrd="0" presId="urn:microsoft.com/office/officeart/2005/8/layout/hierarchy2"/>
-    <dgm:cxn modelId="{3A94E0A0-484C-4C4F-A0E1-0EC517B7F768}" type="presParOf" srcId="{268FC15B-6ECF-42F9-BB46-0EE2EF0C523A}" destId="{5524673C-3A9E-4814-9EC7-C5ACCA641D22}" srcOrd="1" destOrd="0" presId="urn:microsoft.com/office/officeart/2005/8/layout/hierarchy2"/>
-    <dgm:cxn modelId="{E631D401-4123-426E-8051-4B057A2A923D}" type="presParOf" srcId="{F12AF1B5-E90E-4DED-AEC6-0A3EB3D78347}" destId="{CB159F70-ABE8-4C17-9F22-0AB61C102E64}" srcOrd="2" destOrd="0" presId="urn:microsoft.com/office/officeart/2005/8/layout/hierarchy2"/>
-    <dgm:cxn modelId="{3918EA57-AD57-40A8-B2E4-6B53214AAE41}" type="presParOf" srcId="{CB159F70-ABE8-4C17-9F22-0AB61C102E64}" destId="{65154119-D258-4A25-9837-29E60567675A}" srcOrd="0" destOrd="0" presId="urn:microsoft.com/office/officeart/2005/8/layout/hierarchy2"/>
-    <dgm:cxn modelId="{AB6F52B5-6ED9-40E4-90BD-1FBB24945B0A}" type="presParOf" srcId="{F12AF1B5-E90E-4DED-AEC6-0A3EB3D78347}" destId="{66342CAE-E952-4D5C-AF0F-D8E08F34C7B7}" srcOrd="3" destOrd="0" presId="urn:microsoft.com/office/officeart/2005/8/layout/hierarchy2"/>
-    <dgm:cxn modelId="{5E12CCDB-D7C0-4DDD-BF92-87641AA25C50}" type="presParOf" srcId="{66342CAE-E952-4D5C-AF0F-D8E08F34C7B7}" destId="{CF2F8359-8E2C-400E-A50D-384EDB3CA8A3}" srcOrd="0" destOrd="0" presId="urn:microsoft.com/office/officeart/2005/8/layout/hierarchy2"/>
-    <dgm:cxn modelId="{4DF1522D-6A93-4ECA-BEDE-D231299AB8DA}" type="presParOf" srcId="{66342CAE-E952-4D5C-AF0F-D8E08F34C7B7}" destId="{9C17A70B-9804-4C9E-9B21-B9608840F4F7}" srcOrd="1" destOrd="0" presId="urn:microsoft.com/office/officeart/2005/8/layout/hierarchy2"/>
-    <dgm:cxn modelId="{52465BE7-CED5-4ADF-8ADD-3C32BD3F13AF}" type="presParOf" srcId="{5F8A3D0B-8C88-4314-90A2-53E524CB732B}" destId="{4A7F0945-CD52-46CF-9330-64955ED272D3}" srcOrd="2" destOrd="0" presId="urn:microsoft.com/office/officeart/2005/8/layout/hierarchy2"/>
-    <dgm:cxn modelId="{04043C7E-1D49-4A41-87A9-EBCAE169F1A9}" type="presParOf" srcId="{4A7F0945-CD52-46CF-9330-64955ED272D3}" destId="{9C019F64-9F54-4E42-B09D-B632A438C519}" srcOrd="0" destOrd="0" presId="urn:microsoft.com/office/officeart/2005/8/layout/hierarchy2"/>
-    <dgm:cxn modelId="{9E8A698B-DDB3-40CA-B790-D3DCC8537CF4}" type="presParOf" srcId="{5F8A3D0B-8C88-4314-90A2-53E524CB732B}" destId="{E73807F3-7FD6-464E-90ED-2C6F07685807}" srcOrd="3" destOrd="0" presId="urn:microsoft.com/office/officeart/2005/8/layout/hierarchy2"/>
-    <dgm:cxn modelId="{AB94F6D8-2807-428B-9A36-71B42A296564}" type="presParOf" srcId="{E73807F3-7FD6-464E-90ED-2C6F07685807}" destId="{E36CEAF0-998B-4A4B-BA8D-EFF57F7AB8FA}" srcOrd="0" destOrd="0" presId="urn:microsoft.com/office/officeart/2005/8/layout/hierarchy2"/>
-    <dgm:cxn modelId="{0267DF52-AD50-411A-9738-A7F161FA823C}" type="presParOf" srcId="{E73807F3-7FD6-464E-90ED-2C6F07685807}" destId="{E4D82B99-DF89-49E4-912C-E0AA27367A01}" srcOrd="1" destOrd="0" presId="urn:microsoft.com/office/officeart/2005/8/layout/hierarchy2"/>
-    <dgm:cxn modelId="{66725F40-8305-4241-A650-00555C4E982A}" type="presParOf" srcId="{E4D82B99-DF89-49E4-912C-E0AA27367A01}" destId="{605ED397-3BB2-4B24-BE01-C5E7F35EB3C0}" srcOrd="0" destOrd="0" presId="urn:microsoft.com/office/officeart/2005/8/layout/hierarchy2"/>
-    <dgm:cxn modelId="{7F34D026-6DE8-4777-B0F9-BAB99D7C1E9B}" type="presParOf" srcId="{605ED397-3BB2-4B24-BE01-C5E7F35EB3C0}" destId="{02A1F396-0D8F-41FA-A270-0769376E77F0}" srcOrd="0" destOrd="0" presId="urn:microsoft.com/office/officeart/2005/8/layout/hierarchy2"/>
-    <dgm:cxn modelId="{23D34383-8FAD-4EFA-AD52-66429DEFCDAD}" type="presParOf" srcId="{E4D82B99-DF89-49E4-912C-E0AA27367A01}" destId="{B6BC3AFD-E3ED-4071-898F-ECED1E5B706D}" srcOrd="1" destOrd="0" presId="urn:microsoft.com/office/officeart/2005/8/layout/hierarchy2"/>
-    <dgm:cxn modelId="{14B5169F-65D1-4ACC-A309-6E186EF7B55E}" type="presParOf" srcId="{B6BC3AFD-E3ED-4071-898F-ECED1E5B706D}" destId="{FC31CFF5-CDC9-4FC6-A745-A19F38E995B7}" srcOrd="0" destOrd="0" presId="urn:microsoft.com/office/officeart/2005/8/layout/hierarchy2"/>
-    <dgm:cxn modelId="{BFA2E435-C8D8-458D-8775-82769032D55B}" type="presParOf" srcId="{B6BC3AFD-E3ED-4071-898F-ECED1E5B706D}" destId="{53557962-1B04-4913-A8C3-69C6BD7A315C}" srcOrd="1" destOrd="0" presId="urn:microsoft.com/office/officeart/2005/8/layout/hierarchy2"/>
+    <dgm:cxn modelId="{F375416E-D18D-4F0A-B9A9-10DEF9DDCF12}" srcId="{76752B70-2FD8-4F70-8B44-25BFD449B474}" destId="{33C05A44-A2B6-4CDD-B983-9E8D17B54B1B}" srcOrd="1" destOrd="0" parTransId="{986B7168-B57B-41C8-BFC6-0EBF5796DDB7}" sibTransId="{E0503955-EABC-4A5E-967E-79D884C93AFD}"/>
+    <dgm:cxn modelId="{AAA3C9B8-6C88-4832-A417-20C38CCBDCDE}" type="presOf" srcId="{2E691FFF-7427-44F8-A8A7-0CB32246E31C}" destId="{0C7AD588-E19E-4FA4-8679-76D852021E3D}" srcOrd="0" destOrd="0" presId="urn:microsoft.com/office/officeart/2005/8/layout/hierarchy2"/>
+    <dgm:cxn modelId="{8A800F1E-8196-4BEC-A8B2-79D025D93450}" type="presOf" srcId="{05AFFF34-8020-4494-B0AF-3B8FCE859F02}" destId="{21F216FC-1A29-4DA3-BE45-EBAAD540EDFF}" srcOrd="0" destOrd="0" presId="urn:microsoft.com/office/officeart/2005/8/layout/hierarchy2"/>
+    <dgm:cxn modelId="{D5317B99-FBA5-47BA-BC94-0161BC688469}" type="presOf" srcId="{1CE192A6-6AB3-4451-998F-D2635F17DFF1}" destId="{81DF227C-317B-417C-B837-BF4939219178}" srcOrd="0" destOrd="0" presId="urn:microsoft.com/office/officeart/2005/8/layout/hierarchy2"/>
+    <dgm:cxn modelId="{B1D58511-5CBF-4D3C-8EB5-43BB3BCBD50B}" type="presOf" srcId="{87496514-96A4-4444-A6DB-6129F3F29F48}" destId="{D2E7D7FB-33DA-439B-A6FF-8B6265094B81}" srcOrd="0" destOrd="0" presId="urn:microsoft.com/office/officeart/2005/8/layout/hierarchy2"/>
+    <dgm:cxn modelId="{1A1EEDA2-66F9-4EED-B484-4B67B1202280}" type="presParOf" srcId="{CC5F2D0D-E1E5-4C49-8DF7-2A61C5DA8A1D}" destId="{4836E9C7-1D00-438F-B3B2-7F9CB5072224}" srcOrd="0" destOrd="0" presId="urn:microsoft.com/office/officeart/2005/8/layout/hierarchy2"/>
+    <dgm:cxn modelId="{6DD84E95-E0D5-4DDA-8C3A-C51BFE3D949B}" type="presParOf" srcId="{4836E9C7-1D00-438F-B3B2-7F9CB5072224}" destId="{D5ACFD89-23A4-4CF0-A4C3-F21EF07981F7}" srcOrd="0" destOrd="0" presId="urn:microsoft.com/office/officeart/2005/8/layout/hierarchy2"/>
+    <dgm:cxn modelId="{C9B0BE30-DC40-4B73-8816-749C470247AC}" type="presParOf" srcId="{4836E9C7-1D00-438F-B3B2-7F9CB5072224}" destId="{82CA0987-2977-4072-97D6-791AD3CF7947}" srcOrd="1" destOrd="0" presId="urn:microsoft.com/office/officeart/2005/8/layout/hierarchy2"/>
+    <dgm:cxn modelId="{C2AD0D96-0027-4960-8C78-581CE2468186}" type="presParOf" srcId="{82CA0987-2977-4072-97D6-791AD3CF7947}" destId="{FD7A0172-CB25-4911-B3EF-667A39E7DCE7}" srcOrd="0" destOrd="0" presId="urn:microsoft.com/office/officeart/2005/8/layout/hierarchy2"/>
+    <dgm:cxn modelId="{A845EA50-281C-472E-BC2E-1174B9A5412D}" type="presParOf" srcId="{FD7A0172-CB25-4911-B3EF-667A39E7DCE7}" destId="{C971E15B-3AB3-4DCE-BC91-B1D0C67824A6}" srcOrd="0" destOrd="0" presId="urn:microsoft.com/office/officeart/2005/8/layout/hierarchy2"/>
+    <dgm:cxn modelId="{7F8798A6-4D98-4067-8B28-33EB0125D7EF}" type="presParOf" srcId="{82CA0987-2977-4072-97D6-791AD3CF7947}" destId="{534A082A-40AD-4635-8AAB-1F71AB8888EE}" srcOrd="1" destOrd="0" presId="urn:microsoft.com/office/officeart/2005/8/layout/hierarchy2"/>
+    <dgm:cxn modelId="{EFD82488-D291-4D6A-9065-3D8C846885F8}" type="presParOf" srcId="{534A082A-40AD-4635-8AAB-1F71AB8888EE}" destId="{6D38B18B-70EC-4AF7-A6FF-B5C7FE8D4DA4}" srcOrd="0" destOrd="0" presId="urn:microsoft.com/office/officeart/2005/8/layout/hierarchy2"/>
+    <dgm:cxn modelId="{F0484DDD-F102-4D41-B981-D1639CB43981}" type="presParOf" srcId="{534A082A-40AD-4635-8AAB-1F71AB8888EE}" destId="{4B946D61-20E5-4755-A44A-B57CD5218A5D}" srcOrd="1" destOrd="0" presId="urn:microsoft.com/office/officeart/2005/8/layout/hierarchy2"/>
+    <dgm:cxn modelId="{320E700D-5849-4706-B04B-133FAC084BA0}" type="presParOf" srcId="{4B946D61-20E5-4755-A44A-B57CD5218A5D}" destId="{68438195-FD75-4EAF-817E-3D241C458B9B}" srcOrd="0" destOrd="0" presId="urn:microsoft.com/office/officeart/2005/8/layout/hierarchy2"/>
+    <dgm:cxn modelId="{E011F63B-C71C-4CD3-B29F-CF738B037ADB}" type="presParOf" srcId="{68438195-FD75-4EAF-817E-3D241C458B9B}" destId="{E6950A32-D71C-4EA5-88AE-3B3F0287DC19}" srcOrd="0" destOrd="0" presId="urn:microsoft.com/office/officeart/2005/8/layout/hierarchy2"/>
+    <dgm:cxn modelId="{4944F800-A7BA-429F-94D5-4188DA36EBDA}" type="presParOf" srcId="{4B946D61-20E5-4755-A44A-B57CD5218A5D}" destId="{52422672-3E70-4BC8-BC5D-54AE606EFF81}" srcOrd="1" destOrd="0" presId="urn:microsoft.com/office/officeart/2005/8/layout/hierarchy2"/>
+    <dgm:cxn modelId="{4256D67F-0626-43DF-BE1A-8693551C27C9}" type="presParOf" srcId="{52422672-3E70-4BC8-BC5D-54AE606EFF81}" destId="{EDD898AC-163C-4B2A-929B-A80367C5CB73}" srcOrd="0" destOrd="0" presId="urn:microsoft.com/office/officeart/2005/8/layout/hierarchy2"/>
+    <dgm:cxn modelId="{2798C5CF-4065-42ED-B0BD-DDF3F366535B}" type="presParOf" srcId="{52422672-3E70-4BC8-BC5D-54AE606EFF81}" destId="{0FA6616D-6EA1-4836-AD86-6275C3D51DD1}" srcOrd="1" destOrd="0" presId="urn:microsoft.com/office/officeart/2005/8/layout/hierarchy2"/>
+    <dgm:cxn modelId="{271E3E0B-BE2D-437C-9BB2-C2D2706CBA40}" type="presParOf" srcId="{4B946D61-20E5-4755-A44A-B57CD5218A5D}" destId="{2CBD0876-E8DB-432A-A0C4-D664553F2B67}" srcOrd="2" destOrd="0" presId="urn:microsoft.com/office/officeart/2005/8/layout/hierarchy2"/>
+    <dgm:cxn modelId="{04A81224-2CFF-4E9B-9C8C-4D93BB83A8C7}" type="presParOf" srcId="{2CBD0876-E8DB-432A-A0C4-D664553F2B67}" destId="{B5C8146A-0574-4C94-8DE4-9D4C27829023}" srcOrd="0" destOrd="0" presId="urn:microsoft.com/office/officeart/2005/8/layout/hierarchy2"/>
+    <dgm:cxn modelId="{86FB2478-ACD9-4A5A-91AC-B0E31A50F245}" type="presParOf" srcId="{4B946D61-20E5-4755-A44A-B57CD5218A5D}" destId="{33B1E37E-E51F-4756-A36C-5CE66904AB53}" srcOrd="3" destOrd="0" presId="urn:microsoft.com/office/officeart/2005/8/layout/hierarchy2"/>
+    <dgm:cxn modelId="{36DDBBF0-D14B-48CC-BC40-420C3D16EE00}" type="presParOf" srcId="{33B1E37E-E51F-4756-A36C-5CE66904AB53}" destId="{5A4405BA-2082-47F6-9FF1-48042B30A932}" srcOrd="0" destOrd="0" presId="urn:microsoft.com/office/officeart/2005/8/layout/hierarchy2"/>
+    <dgm:cxn modelId="{002D8028-8A50-4E0E-986E-581154B06DFD}" type="presParOf" srcId="{33B1E37E-E51F-4756-A36C-5CE66904AB53}" destId="{1E3C933A-509A-4793-BE5F-AFBAE693028B}" srcOrd="1" destOrd="0" presId="urn:microsoft.com/office/officeart/2005/8/layout/hierarchy2"/>
+    <dgm:cxn modelId="{925BB5DC-B878-4688-9642-109476AAF7A5}" type="presParOf" srcId="{82CA0987-2977-4072-97D6-791AD3CF7947}" destId="{1FB9E06D-EF2B-4048-9039-AD508A01931D}" srcOrd="2" destOrd="0" presId="urn:microsoft.com/office/officeart/2005/8/layout/hierarchy2"/>
+    <dgm:cxn modelId="{D506AB63-DC3D-445F-A2F2-E2DE72EC1696}" type="presParOf" srcId="{1FB9E06D-EF2B-4048-9039-AD508A01931D}" destId="{3284F059-BB42-4147-B03D-CCCC684A12A7}" srcOrd="0" destOrd="0" presId="urn:microsoft.com/office/officeart/2005/8/layout/hierarchy2"/>
+    <dgm:cxn modelId="{BDEA95B3-5319-410F-ADFF-2D53C52303CF}" type="presParOf" srcId="{82CA0987-2977-4072-97D6-791AD3CF7947}" destId="{C51D7C66-CE84-4886-83BA-4C6DA9A40BDC}" srcOrd="3" destOrd="0" presId="urn:microsoft.com/office/officeart/2005/8/layout/hierarchy2"/>
+    <dgm:cxn modelId="{D1AED824-EBAE-4290-B064-F6760B84BAC2}" type="presParOf" srcId="{C51D7C66-CE84-4886-83BA-4C6DA9A40BDC}" destId="{54743B2E-2B49-4B9C-BCFE-89B4A223022D}" srcOrd="0" destOrd="0" presId="urn:microsoft.com/office/officeart/2005/8/layout/hierarchy2"/>
+    <dgm:cxn modelId="{A3552BDE-7535-426E-B0EF-407AFACADC92}" type="presParOf" srcId="{C51D7C66-CE84-4886-83BA-4C6DA9A40BDC}" destId="{27EB1AA2-FA2B-4889-A21B-9179BBFF8ED6}" srcOrd="1" destOrd="0" presId="urn:microsoft.com/office/officeart/2005/8/layout/hierarchy2"/>
+    <dgm:cxn modelId="{4B10B76C-6CDA-4A4C-A311-A19412DA4118}" type="presParOf" srcId="{27EB1AA2-FA2B-4889-A21B-9179BBFF8ED6}" destId="{1889DF31-E9C1-45A1-88BE-8B18172A263A}" srcOrd="0" destOrd="0" presId="urn:microsoft.com/office/officeart/2005/8/layout/hierarchy2"/>
+    <dgm:cxn modelId="{64E4E513-0C00-4F29-95EF-B221AC02823F}" type="presParOf" srcId="{1889DF31-E9C1-45A1-88BE-8B18172A263A}" destId="{6693197B-78B7-47EE-9FE1-10471704F946}" srcOrd="0" destOrd="0" presId="urn:microsoft.com/office/officeart/2005/8/layout/hierarchy2"/>
+    <dgm:cxn modelId="{B7820E85-6F23-41A4-9F7F-193289FAA282}" type="presParOf" srcId="{27EB1AA2-FA2B-4889-A21B-9179BBFF8ED6}" destId="{3BAB4446-30E3-4CE2-B996-8CCB97B38883}" srcOrd="1" destOrd="0" presId="urn:microsoft.com/office/officeart/2005/8/layout/hierarchy2"/>
+    <dgm:cxn modelId="{6C360D20-19EF-4F5F-9D68-DB1A7388662D}" type="presParOf" srcId="{3BAB4446-30E3-4CE2-B996-8CCB97B38883}" destId="{797FBD49-A139-409C-80D6-2992C6762477}" srcOrd="0" destOrd="0" presId="urn:microsoft.com/office/officeart/2005/8/layout/hierarchy2"/>
+    <dgm:cxn modelId="{37CE1386-02B3-4D37-A2C2-61A0896C872F}" type="presParOf" srcId="{3BAB4446-30E3-4CE2-B996-8CCB97B38883}" destId="{31D18E03-2145-41C5-8A25-705D6BFA78D5}" srcOrd="1" destOrd="0" presId="urn:microsoft.com/office/officeart/2005/8/layout/hierarchy2"/>
+    <dgm:cxn modelId="{A1162334-6FFB-4DA5-94BB-121798334293}" type="presParOf" srcId="{31D18E03-2145-41C5-8A25-705D6BFA78D5}" destId="{4AA5200D-7B15-42DE-9422-B197E4970211}" srcOrd="0" destOrd="0" presId="urn:microsoft.com/office/officeart/2005/8/layout/hierarchy2"/>
+    <dgm:cxn modelId="{D9654F9E-2DB1-448A-BBC2-E23A1A80225B}" type="presParOf" srcId="{4AA5200D-7B15-42DE-9422-B197E4970211}" destId="{E6077319-7C6E-4777-97B3-CA97D1DAD822}" srcOrd="0" destOrd="0" presId="urn:microsoft.com/office/officeart/2005/8/layout/hierarchy2"/>
+    <dgm:cxn modelId="{4748FF57-9502-41E0-B963-BCF5B36A9B83}" type="presParOf" srcId="{31D18E03-2145-41C5-8A25-705D6BFA78D5}" destId="{160396F2-C918-469D-B3DD-4DBBB7563CF1}" srcOrd="1" destOrd="0" presId="urn:microsoft.com/office/officeart/2005/8/layout/hierarchy2"/>
+    <dgm:cxn modelId="{254CE2C5-1C73-444C-9D6E-134DF27FF378}" type="presParOf" srcId="{160396F2-C918-469D-B3DD-4DBBB7563CF1}" destId="{3B8868D9-9F8B-47F9-99EF-A48BC6B2FF26}" srcOrd="0" destOrd="0" presId="urn:microsoft.com/office/officeart/2005/8/layout/hierarchy2"/>
+    <dgm:cxn modelId="{B3570923-06C9-4E72-A550-AA5597520832}" type="presParOf" srcId="{160396F2-C918-469D-B3DD-4DBBB7563CF1}" destId="{F1BA8509-48B6-44D9-B6F0-090B84E3C117}" srcOrd="1" destOrd="0" presId="urn:microsoft.com/office/officeart/2005/8/layout/hierarchy2"/>
+    <dgm:cxn modelId="{A9736582-CC24-49AE-B649-E09B0A649A61}" type="presParOf" srcId="{31D18E03-2145-41C5-8A25-705D6BFA78D5}" destId="{81DF227C-317B-417C-B837-BF4939219178}" srcOrd="2" destOrd="0" presId="urn:microsoft.com/office/officeart/2005/8/layout/hierarchy2"/>
+    <dgm:cxn modelId="{6E32C445-5ECC-47FA-A670-BDB514AF443F}" type="presParOf" srcId="{81DF227C-317B-417C-B837-BF4939219178}" destId="{C2015C7B-D32C-4CE2-BC7D-C9E321ED4B0D}" srcOrd="0" destOrd="0" presId="urn:microsoft.com/office/officeart/2005/8/layout/hierarchy2"/>
+    <dgm:cxn modelId="{382ECE3A-ACE0-477E-AC1F-B71FD88E7398}" type="presParOf" srcId="{31D18E03-2145-41C5-8A25-705D6BFA78D5}" destId="{1D2643D1-9721-4869-8B26-F7B57CCBA54C}" srcOrd="3" destOrd="0" presId="urn:microsoft.com/office/officeart/2005/8/layout/hierarchy2"/>
+    <dgm:cxn modelId="{2C62A019-19FA-4336-A060-BD5E385D215E}" type="presParOf" srcId="{1D2643D1-9721-4869-8B26-F7B57CCBA54C}" destId="{41370F12-1FA0-4579-8285-C15FA148591C}" srcOrd="0" destOrd="0" presId="urn:microsoft.com/office/officeart/2005/8/layout/hierarchy2"/>
+    <dgm:cxn modelId="{41F668BB-461A-4841-B93E-75DEE2C603FC}" type="presParOf" srcId="{1D2643D1-9721-4869-8B26-F7B57CCBA54C}" destId="{4012EABF-8046-4F68-B7F4-6930763191CD}" srcOrd="1" destOrd="0" presId="urn:microsoft.com/office/officeart/2005/8/layout/hierarchy2"/>
+    <dgm:cxn modelId="{3B3656EC-CD2A-4602-A89F-B7CE750C24EB}" type="presParOf" srcId="{27EB1AA2-FA2B-4889-A21B-9179BBFF8ED6}" destId="{2864DC2A-13C0-4E4B-A7F3-F63F340FA450}" srcOrd="2" destOrd="0" presId="urn:microsoft.com/office/officeart/2005/8/layout/hierarchy2"/>
+    <dgm:cxn modelId="{EA2F7EA5-183F-479F-8987-CE585E5065D4}" type="presParOf" srcId="{2864DC2A-13C0-4E4B-A7F3-F63F340FA450}" destId="{346F9867-B732-44D3-B591-4FC16781C35B}" srcOrd="0" destOrd="0" presId="urn:microsoft.com/office/officeart/2005/8/layout/hierarchy2"/>
+    <dgm:cxn modelId="{3AC54032-0E3B-4AF1-9646-2F38F10BF0E1}" type="presParOf" srcId="{27EB1AA2-FA2B-4889-A21B-9179BBFF8ED6}" destId="{1CCA5EC4-0B2E-48DA-9177-936A8E95D339}" srcOrd="3" destOrd="0" presId="urn:microsoft.com/office/officeart/2005/8/layout/hierarchy2"/>
+    <dgm:cxn modelId="{F360F88C-2485-41BE-90FA-5176288A11A6}" type="presParOf" srcId="{1CCA5EC4-0B2E-48DA-9177-936A8E95D339}" destId="{B38E3594-CA56-4A29-BFDC-CA290103A3A6}" srcOrd="0" destOrd="0" presId="urn:microsoft.com/office/officeart/2005/8/layout/hierarchy2"/>
+    <dgm:cxn modelId="{DC9BEA67-B75E-4A81-8294-613CDA4AA886}" type="presParOf" srcId="{1CCA5EC4-0B2E-48DA-9177-936A8E95D339}" destId="{C5A0FD96-86B8-4A41-9D84-94EABE4C37F2}" srcOrd="1" destOrd="0" presId="urn:microsoft.com/office/officeart/2005/8/layout/hierarchy2"/>
+    <dgm:cxn modelId="{00A83807-A640-4E49-A484-0AF2AB04EC0C}" type="presParOf" srcId="{C5A0FD96-86B8-4A41-9D84-94EABE4C37F2}" destId="{2E830E8B-B241-4984-BFF5-BCC0806E238E}" srcOrd="0" destOrd="0" presId="urn:microsoft.com/office/officeart/2005/8/layout/hierarchy2"/>
+    <dgm:cxn modelId="{BCCBAFD0-6895-4712-B99D-7E20C1466998}" type="presParOf" srcId="{2E830E8B-B241-4984-BFF5-BCC0806E238E}" destId="{6C681D0A-EFBE-40D7-8FA9-0029C727D1F3}" srcOrd="0" destOrd="0" presId="urn:microsoft.com/office/officeart/2005/8/layout/hierarchy2"/>
+    <dgm:cxn modelId="{FDC3F271-E7A0-45D9-BB27-67E360D93F6C}" type="presParOf" srcId="{C5A0FD96-86B8-4A41-9D84-94EABE4C37F2}" destId="{34D76B34-6EB6-4D02-986A-9A5B7465C171}" srcOrd="1" destOrd="0" presId="urn:microsoft.com/office/officeart/2005/8/layout/hierarchy2"/>
+    <dgm:cxn modelId="{172CC37F-73AF-4A1C-AFF1-6E3A93CDE582}" type="presParOf" srcId="{34D76B34-6EB6-4D02-986A-9A5B7465C171}" destId="{EAE0073B-E695-4C6C-B978-B5E3B7024E20}" srcOrd="0" destOrd="0" presId="urn:microsoft.com/office/officeart/2005/8/layout/hierarchy2"/>
+    <dgm:cxn modelId="{2DD7BC3D-5A1A-4923-B8A8-CC4908B6D77B}" type="presParOf" srcId="{34D76B34-6EB6-4D02-986A-9A5B7465C171}" destId="{15B5017A-F407-4601-B757-58B127DF9ECC}" srcOrd="1" destOrd="0" presId="urn:microsoft.com/office/officeart/2005/8/layout/hierarchy2"/>
+    <dgm:cxn modelId="{615AB33B-D48A-466B-86EF-804FCD71B557}" type="presParOf" srcId="{82CA0987-2977-4072-97D6-791AD3CF7947}" destId="{D88348ED-527A-4837-8156-098C1F615BFB}" srcOrd="4" destOrd="0" presId="urn:microsoft.com/office/officeart/2005/8/layout/hierarchy2"/>
+    <dgm:cxn modelId="{DDF21AE5-23D7-4293-94EA-722D8A8E72AD}" type="presParOf" srcId="{D88348ED-527A-4837-8156-098C1F615BFB}" destId="{DD8AA6E0-BA21-42D8-8E4A-93AFF5B7CBEA}" srcOrd="0" destOrd="0" presId="urn:microsoft.com/office/officeart/2005/8/layout/hierarchy2"/>
+    <dgm:cxn modelId="{154104B4-8289-4203-91EC-7C76C18E3B09}" type="presParOf" srcId="{82CA0987-2977-4072-97D6-791AD3CF7947}" destId="{22795D5D-6477-408C-8785-133C6F81E485}" srcOrd="5" destOrd="0" presId="urn:microsoft.com/office/officeart/2005/8/layout/hierarchy2"/>
+    <dgm:cxn modelId="{83207682-D0CD-40BC-85BA-D48695E40BFD}" type="presParOf" srcId="{22795D5D-6477-408C-8785-133C6F81E485}" destId="{0C7AD588-E19E-4FA4-8679-76D852021E3D}" srcOrd="0" destOrd="0" presId="urn:microsoft.com/office/officeart/2005/8/layout/hierarchy2"/>
+    <dgm:cxn modelId="{C01EA40C-0D12-4EBB-AD44-C2248526C74C}" type="presParOf" srcId="{22795D5D-6477-408C-8785-133C6F81E485}" destId="{931CE5FB-4819-4396-B9CF-E5B2AA7AF582}" srcOrd="1" destOrd="0" presId="urn:microsoft.com/office/officeart/2005/8/layout/hierarchy2"/>
+    <dgm:cxn modelId="{D002E1E2-3F91-4353-A2D4-71400C12DAC0}" type="presParOf" srcId="{931CE5FB-4819-4396-B9CF-E5B2AA7AF582}" destId="{F9C387D6-3DB2-43EE-A8C5-C98DF7AA1264}" srcOrd="0" destOrd="0" presId="urn:microsoft.com/office/officeart/2005/8/layout/hierarchy2"/>
+    <dgm:cxn modelId="{631D80B1-59C5-4148-BDF5-F3B065BA52B3}" type="presParOf" srcId="{F9C387D6-3DB2-43EE-A8C5-C98DF7AA1264}" destId="{54AF12FD-3B65-46EE-9011-B900D4CBD75B}" srcOrd="0" destOrd="0" presId="urn:microsoft.com/office/officeart/2005/8/layout/hierarchy2"/>
+    <dgm:cxn modelId="{07B81D04-8033-48C2-942A-20FFFE4ABF07}" type="presParOf" srcId="{931CE5FB-4819-4396-B9CF-E5B2AA7AF582}" destId="{2860C44C-8CEC-49E4-84FD-6CAB9BFEB225}" srcOrd="1" destOrd="0" presId="urn:microsoft.com/office/officeart/2005/8/layout/hierarchy2"/>
+    <dgm:cxn modelId="{D485F191-A656-4D6F-BE6E-2143F8F28C72}" type="presParOf" srcId="{2860C44C-8CEC-49E4-84FD-6CAB9BFEB225}" destId="{CC6B0A1C-BAB8-4AB7-9EF6-A7279AB3044F}" srcOrd="0" destOrd="0" presId="urn:microsoft.com/office/officeart/2005/8/layout/hierarchy2"/>
+    <dgm:cxn modelId="{2CDFCF0E-3A13-4DCE-BB3A-4510789AE69E}" type="presParOf" srcId="{2860C44C-8CEC-49E4-84FD-6CAB9BFEB225}" destId="{58636A5C-0915-4FC5-916B-8EEEEF627EA0}" srcOrd="1" destOrd="0" presId="urn:microsoft.com/office/officeart/2005/8/layout/hierarchy2"/>
+    <dgm:cxn modelId="{030CF78F-6C5E-4BE7-99A1-38E40FB33082}" type="presParOf" srcId="{82CA0987-2977-4072-97D6-791AD3CF7947}" destId="{82063FD8-2DE8-42B1-AC01-6CDB0BC37358}" srcOrd="6" destOrd="0" presId="urn:microsoft.com/office/officeart/2005/8/layout/hierarchy2"/>
+    <dgm:cxn modelId="{F8928794-3A64-4A8D-9354-D2BF7C79396A}" type="presParOf" srcId="{82063FD8-2DE8-42B1-AC01-6CDB0BC37358}" destId="{12C2DC85-DDAF-4F57-9841-150A97500304}" srcOrd="0" destOrd="0" presId="urn:microsoft.com/office/officeart/2005/8/layout/hierarchy2"/>
+    <dgm:cxn modelId="{7CF7057D-E904-4E5F-994D-616F5F401728}" type="presParOf" srcId="{82CA0987-2977-4072-97D6-791AD3CF7947}" destId="{BB9F06D9-715A-43BB-BBE0-36022263CCCD}" srcOrd="7" destOrd="0" presId="urn:microsoft.com/office/officeart/2005/8/layout/hierarchy2"/>
+    <dgm:cxn modelId="{1D80C6A2-6EAF-4630-A528-39B31EC1B454}" type="presParOf" srcId="{BB9F06D9-715A-43BB-BBE0-36022263CCCD}" destId="{26D8E710-F0D2-45EF-BDE9-84F12E45A85F}" srcOrd="0" destOrd="0" presId="urn:microsoft.com/office/officeart/2005/8/layout/hierarchy2"/>
+    <dgm:cxn modelId="{510B21C8-D1F0-4A9D-B87E-9C0EB9C65441}" type="presParOf" srcId="{BB9F06D9-715A-43BB-BBE0-36022263CCCD}" destId="{49A1BD6B-7533-428F-A42D-5017EF29B777}" srcOrd="1" destOrd="0" presId="urn:microsoft.com/office/officeart/2005/8/layout/hierarchy2"/>
+    <dgm:cxn modelId="{69525BAB-302A-47F7-85FE-A2ECCE4D4157}" type="presParOf" srcId="{49A1BD6B-7533-428F-A42D-5017EF29B777}" destId="{D2E7D7FB-33DA-439B-A6FF-8B6265094B81}" srcOrd="0" destOrd="0" presId="urn:microsoft.com/office/officeart/2005/8/layout/hierarchy2"/>
+    <dgm:cxn modelId="{4025F149-3B15-4222-8292-10E5130C3365}" type="presParOf" srcId="{D2E7D7FB-33DA-439B-A6FF-8B6265094B81}" destId="{935E24CC-008B-4BE9-B3EB-41EB22B15B73}" srcOrd="0" destOrd="0" presId="urn:microsoft.com/office/officeart/2005/8/layout/hierarchy2"/>
+    <dgm:cxn modelId="{6168116C-FC18-436E-AB73-48B6E20967A0}" type="presParOf" srcId="{49A1BD6B-7533-428F-A42D-5017EF29B777}" destId="{E62C7F9E-FD58-4448-9155-836036332B8E}" srcOrd="1" destOrd="0" presId="urn:microsoft.com/office/officeart/2005/8/layout/hierarchy2"/>
+    <dgm:cxn modelId="{491417B5-AF48-452E-910C-D3BDBE941605}" type="presParOf" srcId="{E62C7F9E-FD58-4448-9155-836036332B8E}" destId="{16B11AF4-04C8-4F95-B50D-C951D10CBCFB}" srcOrd="0" destOrd="0" presId="urn:microsoft.com/office/officeart/2005/8/layout/hierarchy2"/>
+    <dgm:cxn modelId="{65BB17A2-1747-4960-B92B-580C9AEA36E5}" type="presParOf" srcId="{E62C7F9E-FD58-4448-9155-836036332B8E}" destId="{A0AFD6A4-F26C-4F04-A84F-3C18E736E10C}" srcOrd="1" destOrd="0" presId="urn:microsoft.com/office/officeart/2005/8/layout/hierarchy2"/>
+    <dgm:cxn modelId="{35BA90E7-ABC2-4393-B64A-B9A3A9186614}" type="presParOf" srcId="{A0AFD6A4-F26C-4F04-A84F-3C18E736E10C}" destId="{D8394A56-8A48-43C9-8876-8EA39F4B73ED}" srcOrd="0" destOrd="0" presId="urn:microsoft.com/office/officeart/2005/8/layout/hierarchy2"/>
+    <dgm:cxn modelId="{4E56E1BA-4C81-466A-8B6A-6F0C4956E7A0}" type="presParOf" srcId="{D8394A56-8A48-43C9-8876-8EA39F4B73ED}" destId="{13024C18-820A-4B62-BAEA-89D27D0765CD}" srcOrd="0" destOrd="0" presId="urn:microsoft.com/office/officeart/2005/8/layout/hierarchy2"/>
+    <dgm:cxn modelId="{8800C73F-EB3A-4E83-B6E8-C2963A8BA506}" type="presParOf" srcId="{A0AFD6A4-F26C-4F04-A84F-3C18E736E10C}" destId="{1C82C597-4470-40A1-9D25-FAF2BF07E192}" srcOrd="1" destOrd="0" presId="urn:microsoft.com/office/officeart/2005/8/layout/hierarchy2"/>
+    <dgm:cxn modelId="{8AF08812-D9E6-433F-9C42-CF3E5A045931}" type="presParOf" srcId="{1C82C597-4470-40A1-9D25-FAF2BF07E192}" destId="{F7DF3503-2E14-4B1A-9CBB-7E9883AC3E4A}" srcOrd="0" destOrd="0" presId="urn:microsoft.com/office/officeart/2005/8/layout/hierarchy2"/>
+    <dgm:cxn modelId="{9CFF3F01-94C9-4E43-8977-3B0FE815790C}" type="presParOf" srcId="{1C82C597-4470-40A1-9D25-FAF2BF07E192}" destId="{10260D0F-7A8A-453A-A0A9-7AB1CDBEDD4D}" srcOrd="1" destOrd="0" presId="urn:microsoft.com/office/officeart/2005/8/layout/hierarchy2"/>
+    <dgm:cxn modelId="{4CD52868-4C16-4200-BA70-528B3E9502DE}" type="presParOf" srcId="{A0AFD6A4-F26C-4F04-A84F-3C18E736E10C}" destId="{7D05C43C-DFC0-4A88-8A56-94706F21A1FA}" srcOrd="2" destOrd="0" presId="urn:microsoft.com/office/officeart/2005/8/layout/hierarchy2"/>
+    <dgm:cxn modelId="{775D07B4-46EF-4358-9162-2CBF6F7E7E64}" type="presParOf" srcId="{7D05C43C-DFC0-4A88-8A56-94706F21A1FA}" destId="{33F3F195-0D69-437A-AA03-20F248E1E632}" srcOrd="0" destOrd="0" presId="urn:microsoft.com/office/officeart/2005/8/layout/hierarchy2"/>
+    <dgm:cxn modelId="{F9419A71-6C00-40CD-9576-2C681FEDF029}" type="presParOf" srcId="{A0AFD6A4-F26C-4F04-A84F-3C18E736E10C}" destId="{A821B035-8A9C-46FB-9E73-44314A1115AD}" srcOrd="3" destOrd="0" presId="urn:microsoft.com/office/officeart/2005/8/layout/hierarchy2"/>
+    <dgm:cxn modelId="{80FCC52F-F376-4854-BCFF-47D60256B649}" type="presParOf" srcId="{A821B035-8A9C-46FB-9E73-44314A1115AD}" destId="{9ECD2900-0A9A-47D1-A756-67C34D750CCF}" srcOrd="0" destOrd="0" presId="urn:microsoft.com/office/officeart/2005/8/layout/hierarchy2"/>
+    <dgm:cxn modelId="{86CB5BDA-98D3-4310-B05C-0C83755CD7A5}" type="presParOf" srcId="{A821B035-8A9C-46FB-9E73-44314A1115AD}" destId="{3A25304D-E5C6-49B5-A259-2A0ABD45E35C}" srcOrd="1" destOrd="0" presId="urn:microsoft.com/office/officeart/2005/8/layout/hierarchy2"/>
+    <dgm:cxn modelId="{63CD89EE-3ADF-4A58-8816-A5BBC6B2613A}" type="presParOf" srcId="{49A1BD6B-7533-428F-A42D-5017EF29B777}" destId="{265BA9A4-8B4E-4711-88C7-AB227C949A94}" srcOrd="2" destOrd="0" presId="urn:microsoft.com/office/officeart/2005/8/layout/hierarchy2"/>
+    <dgm:cxn modelId="{A27F531F-8FD3-4E0C-8419-2C246DD8F081}" type="presParOf" srcId="{265BA9A4-8B4E-4711-88C7-AB227C949A94}" destId="{F9091B10-7237-43E5-93A5-0A860387BD22}" srcOrd="0" destOrd="0" presId="urn:microsoft.com/office/officeart/2005/8/layout/hierarchy2"/>
+    <dgm:cxn modelId="{252960FF-BA33-4730-BC74-DF0EE57582EF}" type="presParOf" srcId="{49A1BD6B-7533-428F-A42D-5017EF29B777}" destId="{F87A97B9-BE22-4B2E-9810-7E6351D74F66}" srcOrd="3" destOrd="0" presId="urn:microsoft.com/office/officeart/2005/8/layout/hierarchy2"/>
+    <dgm:cxn modelId="{52BB4773-2464-4657-9418-9944C04BFCE2}" type="presParOf" srcId="{F87A97B9-BE22-4B2E-9810-7E6351D74F66}" destId="{240ABD63-9087-4546-89CF-88541F4CEF52}" srcOrd="0" destOrd="0" presId="urn:microsoft.com/office/officeart/2005/8/layout/hierarchy2"/>
+    <dgm:cxn modelId="{307D4D78-EE72-4843-A6D0-4134A54389F2}" type="presParOf" srcId="{F87A97B9-BE22-4B2E-9810-7E6351D74F66}" destId="{5F8A3D0B-8C88-4314-90A2-53E524CB732B}" srcOrd="1" destOrd="0" presId="urn:microsoft.com/office/officeart/2005/8/layout/hierarchy2"/>
+    <dgm:cxn modelId="{6D502696-A151-4977-B96E-C02CCB023E7D}" type="presParOf" srcId="{5F8A3D0B-8C88-4314-90A2-53E524CB732B}" destId="{BF0567E6-6DA9-48ED-9A37-47285840FDF7}" srcOrd="0" destOrd="0" presId="urn:microsoft.com/office/officeart/2005/8/layout/hierarchy2"/>
+    <dgm:cxn modelId="{0693FD21-61AF-4826-8564-B2AD3729FA09}" type="presParOf" srcId="{BF0567E6-6DA9-48ED-9A37-47285840FDF7}" destId="{30099040-2BEC-46EB-AE9D-6A3BEF8052F4}" srcOrd="0" destOrd="0" presId="urn:microsoft.com/office/officeart/2005/8/layout/hierarchy2"/>
+    <dgm:cxn modelId="{FCD9A88A-4110-451C-A145-F2489DE2F1BD}" type="presParOf" srcId="{5F8A3D0B-8C88-4314-90A2-53E524CB732B}" destId="{8B68CDD0-4452-4C80-9E5E-9AEC50B081C8}" srcOrd="1" destOrd="0" presId="urn:microsoft.com/office/officeart/2005/8/layout/hierarchy2"/>
+    <dgm:cxn modelId="{C4A8F7AA-5CEB-435B-AF9A-42E2167269F1}" type="presParOf" srcId="{8B68CDD0-4452-4C80-9E5E-9AEC50B081C8}" destId="{E7F03264-C14C-446F-BCBE-D61750AF3A77}" srcOrd="0" destOrd="0" presId="urn:microsoft.com/office/officeart/2005/8/layout/hierarchy2"/>
+    <dgm:cxn modelId="{5FEAF64C-FE81-47AE-AF79-1AE66EDA58F0}" type="presParOf" srcId="{8B68CDD0-4452-4C80-9E5E-9AEC50B081C8}" destId="{F12AF1B5-E90E-4DED-AEC6-0A3EB3D78347}" srcOrd="1" destOrd="0" presId="urn:microsoft.com/office/officeart/2005/8/layout/hierarchy2"/>
+    <dgm:cxn modelId="{AB6AF615-6C0A-4F13-873A-0E24EA46C36D}" type="presParOf" srcId="{F12AF1B5-E90E-4DED-AEC6-0A3EB3D78347}" destId="{21F216FC-1A29-4DA3-BE45-EBAAD540EDFF}" srcOrd="0" destOrd="0" presId="urn:microsoft.com/office/officeart/2005/8/layout/hierarchy2"/>
+    <dgm:cxn modelId="{87491BFB-9F8E-4937-9C67-B739C9FF874E}" type="presParOf" srcId="{21F216FC-1A29-4DA3-BE45-EBAAD540EDFF}" destId="{C517C033-B09A-4E21-8604-8C0CA07E9762}" srcOrd="0" destOrd="0" presId="urn:microsoft.com/office/officeart/2005/8/layout/hierarchy2"/>
+    <dgm:cxn modelId="{42CC658A-20FB-45AC-A491-61AE648C84BD}" type="presParOf" srcId="{F12AF1B5-E90E-4DED-AEC6-0A3EB3D78347}" destId="{268FC15B-6ECF-42F9-BB46-0EE2EF0C523A}" srcOrd="1" destOrd="0" presId="urn:microsoft.com/office/officeart/2005/8/layout/hierarchy2"/>
+    <dgm:cxn modelId="{A3E86631-4823-44DF-91C5-B7C484AD813A}" type="presParOf" srcId="{268FC15B-6ECF-42F9-BB46-0EE2EF0C523A}" destId="{238A04B6-8EF5-45CF-9164-325F1FDB3A44}" srcOrd="0" destOrd="0" presId="urn:microsoft.com/office/officeart/2005/8/layout/hierarchy2"/>
+    <dgm:cxn modelId="{F3352C2B-223B-4D63-9580-2F77CF5E0EE2}" type="presParOf" srcId="{268FC15B-6ECF-42F9-BB46-0EE2EF0C523A}" destId="{5524673C-3A9E-4814-9EC7-C5ACCA641D22}" srcOrd="1" destOrd="0" presId="urn:microsoft.com/office/officeart/2005/8/layout/hierarchy2"/>
+    <dgm:cxn modelId="{80E96126-A794-41CF-A631-E74719754B47}" type="presParOf" srcId="{F12AF1B5-E90E-4DED-AEC6-0A3EB3D78347}" destId="{CB159F70-ABE8-4C17-9F22-0AB61C102E64}" srcOrd="2" destOrd="0" presId="urn:microsoft.com/office/officeart/2005/8/layout/hierarchy2"/>
+    <dgm:cxn modelId="{1A89E752-12E2-4C19-9504-55066FA69235}" type="presParOf" srcId="{CB159F70-ABE8-4C17-9F22-0AB61C102E64}" destId="{65154119-D258-4A25-9837-29E60567675A}" srcOrd="0" destOrd="0" presId="urn:microsoft.com/office/officeart/2005/8/layout/hierarchy2"/>
+    <dgm:cxn modelId="{711DA514-B3D5-4CB6-9C0C-80219E25E462}" type="presParOf" srcId="{F12AF1B5-E90E-4DED-AEC6-0A3EB3D78347}" destId="{66342CAE-E952-4D5C-AF0F-D8E08F34C7B7}" srcOrd="3" destOrd="0" presId="urn:microsoft.com/office/officeart/2005/8/layout/hierarchy2"/>
+    <dgm:cxn modelId="{8A6F9AEB-9743-45ED-8377-4FF89847DE56}" type="presParOf" srcId="{66342CAE-E952-4D5C-AF0F-D8E08F34C7B7}" destId="{CF2F8359-8E2C-400E-A50D-384EDB3CA8A3}" srcOrd="0" destOrd="0" presId="urn:microsoft.com/office/officeart/2005/8/layout/hierarchy2"/>
+    <dgm:cxn modelId="{ACFB3CD9-61ED-4207-B452-CBC3CA8955AA}" type="presParOf" srcId="{66342CAE-E952-4D5C-AF0F-D8E08F34C7B7}" destId="{9C17A70B-9804-4C9E-9B21-B9608840F4F7}" srcOrd="1" destOrd="0" presId="urn:microsoft.com/office/officeart/2005/8/layout/hierarchy2"/>
+    <dgm:cxn modelId="{5DCBE4BB-0996-43CA-BECD-F96F19A2173D}" type="presParOf" srcId="{5F8A3D0B-8C88-4314-90A2-53E524CB732B}" destId="{4A7F0945-CD52-46CF-9330-64955ED272D3}" srcOrd="2" destOrd="0" presId="urn:microsoft.com/office/officeart/2005/8/layout/hierarchy2"/>
+    <dgm:cxn modelId="{22416164-8BE2-43F9-802F-14B5530A863C}" type="presParOf" srcId="{4A7F0945-CD52-46CF-9330-64955ED272D3}" destId="{9C019F64-9F54-4E42-B09D-B632A438C519}" srcOrd="0" destOrd="0" presId="urn:microsoft.com/office/officeart/2005/8/layout/hierarchy2"/>
+    <dgm:cxn modelId="{DAC3CA3B-F695-43AC-A829-3D65F01A1D08}" type="presParOf" srcId="{5F8A3D0B-8C88-4314-90A2-53E524CB732B}" destId="{E73807F3-7FD6-464E-90ED-2C6F07685807}" srcOrd="3" destOrd="0" presId="urn:microsoft.com/office/officeart/2005/8/layout/hierarchy2"/>
+    <dgm:cxn modelId="{B6EFC321-5D04-45E4-9108-D8623E0419AA}" type="presParOf" srcId="{E73807F3-7FD6-464E-90ED-2C6F07685807}" destId="{E36CEAF0-998B-4A4B-BA8D-EFF57F7AB8FA}" srcOrd="0" destOrd="0" presId="urn:microsoft.com/office/officeart/2005/8/layout/hierarchy2"/>
+    <dgm:cxn modelId="{225D955D-7179-4D3F-8FBF-8E6F35F66FC1}" type="presParOf" srcId="{E73807F3-7FD6-464E-90ED-2C6F07685807}" destId="{E4D82B99-DF89-49E4-912C-E0AA27367A01}" srcOrd="1" destOrd="0" presId="urn:microsoft.com/office/officeart/2005/8/layout/hierarchy2"/>
+    <dgm:cxn modelId="{413E998B-6718-410F-9355-D76D27D78984}" type="presParOf" srcId="{E4D82B99-DF89-49E4-912C-E0AA27367A01}" destId="{605ED397-3BB2-4B24-BE01-C5E7F35EB3C0}" srcOrd="0" destOrd="0" presId="urn:microsoft.com/office/officeart/2005/8/layout/hierarchy2"/>
+    <dgm:cxn modelId="{8454C0A8-E9FA-4AB2-9C6A-3B8F8909B590}" type="presParOf" srcId="{605ED397-3BB2-4B24-BE01-C5E7F35EB3C0}" destId="{02A1F396-0D8F-41FA-A270-0769376E77F0}" srcOrd="0" destOrd="0" presId="urn:microsoft.com/office/officeart/2005/8/layout/hierarchy2"/>
+    <dgm:cxn modelId="{B90648DF-B890-4735-9978-63964B7A93A7}" type="presParOf" srcId="{E4D82B99-DF89-49E4-912C-E0AA27367A01}" destId="{B6BC3AFD-E3ED-4071-898F-ECED1E5B706D}" srcOrd="1" destOrd="0" presId="urn:microsoft.com/office/officeart/2005/8/layout/hierarchy2"/>
+    <dgm:cxn modelId="{01A879A8-6BEB-43F3-A9B1-AD7541DD2894}" type="presParOf" srcId="{B6BC3AFD-E3ED-4071-898F-ECED1E5B706D}" destId="{FC31CFF5-CDC9-4FC6-A745-A19F38E995B7}" srcOrd="0" destOrd="0" presId="urn:microsoft.com/office/officeart/2005/8/layout/hierarchy2"/>
+    <dgm:cxn modelId="{A1C4CD7B-9357-4E31-897B-0BFB443356E6}" type="presParOf" srcId="{B6BC3AFD-E3ED-4071-898F-ECED1E5B706D}" destId="{53557962-1B04-4913-A8C3-69C6BD7A315C}" srcOrd="1" destOrd="0" presId="urn:microsoft.com/office/officeart/2005/8/layout/hierarchy2"/>
   </dgm:cxnLst>
   <dgm:bg/>
   <dgm:whole/>
@@ -19698,7 +19704,7 @@
 </file>
 
 <file path=customXml/itemProps1.xml><?xml version="1.0" encoding="utf-8"?>
-<ds:datastoreItem xmlns:ds="http://schemas.openxmlformats.org/officeDocument/2006/customXml" ds:itemID="{44E713F1-A531-4D33-B2C8-AAF4DD69584A}">
+<ds:datastoreItem xmlns:ds="http://schemas.openxmlformats.org/officeDocument/2006/customXml" ds:itemID="{42467DC7-6B3D-41BC-B33D-94868C97AA28}">
   <ds:schemaRefs>
     <ds:schemaRef ds:uri="http://schemas.openxmlformats.org/officeDocument/2006/bibliography"/>
   </ds:schemaRefs>

</xml_diff>